<commit_message>
Symmetric Encryption Done - Next Shopping Cart
</commit_message>
<xml_diff>
--- a/SSD Assignment 01 Sit 01.docx
+++ b/SSD Assignment 01 Sit 01.docx
@@ -5,7 +5,9 @@
     <w:sdt>
       <w:sdtPr>
         <w:rPr>
+          <w:rFonts w:eastAsiaTheme="minorHAnsi"/>
           <w:color w:val="5B9BD5" w:themeColor="accent1"/>
+          <w:lang w:val="en-GB"/>
         </w:rPr>
         <w:id w:val="176243110"/>
         <w:docPartObj>
@@ -159,6 +161,7 @@
             <w:dataBinding w:prefixMappings="xmlns:ns0='http://purl.org/dc/elements/1.1/' xmlns:ns1='http://schemas.openxmlformats.org/package/2006/metadata/core-properties' " w:xpath="/ns1:coreProperties[1]/ns0:subject[1]" w:storeItemID="{6C3C8BC8-F283-45AE-878A-BAB7291924A1}"/>
             <w:text/>
           </w:sdtPr>
+          <w:sdtEndPr/>
           <w:sdtContent>
             <w:p>
               <w:pPr>
@@ -274,6 +277,7 @@
                                     <w:calendar w:val="gregorian"/>
                                   </w:date>
                                 </w:sdtPr>
+                                <w:sdtEndPr/>
                                 <w:sdtContent>
                                   <w:p>
                                     <w:pPr>
@@ -319,6 +323,7 @@
                                     <w:dataBinding w:prefixMappings="xmlns:ns0='http://schemas.openxmlformats.org/officeDocument/2006/extended-properties' " w:xpath="/ns0:Properties[1]/ns0:Company[1]" w:storeItemID="{6668398D-A668-4E3E-A5EB-62B293D839F1}"/>
                                     <w:text/>
                                   </w:sdtPr>
+                                  <w:sdtEndPr/>
                                   <w:sdtContent>
                                     <w:r>
                                       <w:rPr>
@@ -349,6 +354,7 @@
                                     <w:dataBinding w:prefixMappings="xmlns:ns0='http://schemas.microsoft.com/office/2006/coverPageProps' " w:xpath="/ns0:CoverPageProperties[1]/ns0:CompanyAddress[1]" w:storeItemID="{55AF091B-3C7A-41E3-B477-F2FDAA23CFDA}"/>
                                     <w:text/>
                                   </w:sdtPr>
+                                  <w:sdtEndPr/>
                                   <w:sdtContent>
                                     <w:r>
                                       <w:rPr>
@@ -407,6 +413,7 @@
                               <w:calendar w:val="gregorian"/>
                             </w:date>
                           </w:sdtPr>
+                          <w:sdtEndPr/>
                           <w:sdtContent>
                             <w:p>
                               <w:pPr>
@@ -452,6 +459,7 @@
                               <w:dataBinding w:prefixMappings="xmlns:ns0='http://schemas.openxmlformats.org/officeDocument/2006/extended-properties' " w:xpath="/ns0:Properties[1]/ns0:Company[1]" w:storeItemID="{6668398D-A668-4E3E-A5EB-62B293D839F1}"/>
                               <w:text/>
                             </w:sdtPr>
+                            <w:sdtEndPr/>
                             <w:sdtContent>
                               <w:r>
                                 <w:rPr>
@@ -482,6 +490,7 @@
                               <w:dataBinding w:prefixMappings="xmlns:ns0='http://schemas.microsoft.com/office/2006/coverPageProps' " w:xpath="/ns0:CoverPageProperties[1]/ns0:CompanyAddress[1]" w:storeItemID="{55AF091B-3C7A-41E3-B477-F2FDAA23CFDA}"/>
                               <w:text/>
                             </w:sdtPr>
+                            <w:sdtEndPr/>
                             <w:sdtContent>
                               <w:r>
                                 <w:rPr>
@@ -575,6 +584,13 @@
     </w:sdt>
     <w:sdt>
       <w:sdtPr>
+        <w:rPr>
+          <w:rFonts w:asciiTheme="minorHAnsi" w:eastAsiaTheme="minorHAnsi" w:hAnsiTheme="minorHAnsi" w:cstheme="minorBidi"/>
+          <w:color w:val="auto"/>
+          <w:sz w:val="22"/>
+          <w:szCs w:val="22"/>
+          <w:lang w:val="en-GB"/>
+        </w:rPr>
         <w:id w:val="-1418093246"/>
         <w:docPartObj>
           <w:docPartGallery w:val="Table of Contents"/>
@@ -583,14 +599,9 @@
       </w:sdtPr>
       <w:sdtEndPr>
         <w:rPr>
-          <w:rFonts w:asciiTheme="minorHAnsi" w:eastAsiaTheme="minorHAnsi" w:hAnsiTheme="minorHAnsi" w:cstheme="minorBidi"/>
           <w:b/>
           <w:bCs/>
           <w:noProof/>
-          <w:color w:val="auto"/>
-          <w:sz w:val="22"/>
-          <w:szCs w:val="22"/>
-          <w:lang w:val="en-GB"/>
         </w:rPr>
       </w:sdtEndPr>
       <w:sdtContent>
@@ -599,12 +610,7 @@
             <w:pStyle w:val="TOCHeading"/>
           </w:pPr>
           <w:r>
-            <w:t>Tabl</w:t>
-          </w:r>
-          <w:bookmarkStart w:id="0" w:name="_GoBack"/>
-          <w:bookmarkEnd w:id="0"/>
-          <w:r>
-            <w:t>e of Contents</w:t>
+            <w:t>Table of Contents</w:t>
           </w:r>
         </w:p>
         <w:p>
@@ -628,7 +634,7 @@
           <w:r>
             <w:fldChar w:fldCharType="separate"/>
           </w:r>
-          <w:hyperlink w:anchor="_Toc416269617" w:history="1">
+          <w:hyperlink w:anchor="_Toc417920242" w:history="1">
             <w:r>
               <w:rPr>
                 <w:rStyle w:val="Hyperlink"/>
@@ -655,7 +661,483 @@
                 <w:noProof/>
                 <w:webHidden/>
               </w:rPr>
-              <w:instrText xml:space="preserve"> PAGEREF _Toc416269617 \h </w:instrText>
+              <w:instrText xml:space="preserve"> PAGEREF _Toc417920242 \h </w:instrText>
+            </w:r>
+            <w:r>
+              <w:rPr>
+                <w:noProof/>
+                <w:webHidden/>
+              </w:rPr>
+            </w:r>
+            <w:r>
+              <w:rPr>
+                <w:noProof/>
+                <w:webHidden/>
+              </w:rPr>
+              <w:fldChar w:fldCharType="separate"/>
+            </w:r>
+            <w:r>
+              <w:rPr>
+                <w:noProof/>
+                <w:webHidden/>
+              </w:rPr>
+              <w:t>2</w:t>
+            </w:r>
+            <w:r>
+              <w:rPr>
+                <w:noProof/>
+                <w:webHidden/>
+              </w:rPr>
+              <w:fldChar w:fldCharType="end"/>
+            </w:r>
+          </w:hyperlink>
+        </w:p>
+        <w:p>
+          <w:pPr>
+            <w:pStyle w:val="TOC2"/>
+            <w:tabs>
+              <w:tab w:val="right" w:leader="dot" w:pos="9016"/>
+            </w:tabs>
+            <w:rPr>
+              <w:noProof/>
+            </w:rPr>
+          </w:pPr>
+          <w:hyperlink w:anchor="_Toc417920243" w:history="1">
+            <w:r>
+              <w:rPr>
+                <w:rStyle w:val="Hyperlink"/>
+                <w:noProof/>
+              </w:rPr>
+              <w:t>Assets</w:t>
+            </w:r>
+            <w:r>
+              <w:rPr>
+                <w:noProof/>
+                <w:webHidden/>
+              </w:rPr>
+              <w:tab/>
+            </w:r>
+            <w:r>
+              <w:rPr>
+                <w:noProof/>
+                <w:webHidden/>
+              </w:rPr>
+              <w:fldChar w:fldCharType="begin"/>
+            </w:r>
+            <w:r>
+              <w:rPr>
+                <w:noProof/>
+                <w:webHidden/>
+              </w:rPr>
+              <w:instrText xml:space="preserve"> PAGEREF _Toc417920243 \h </w:instrText>
+            </w:r>
+            <w:r>
+              <w:rPr>
+                <w:noProof/>
+                <w:webHidden/>
+              </w:rPr>
+            </w:r>
+            <w:r>
+              <w:rPr>
+                <w:noProof/>
+                <w:webHidden/>
+              </w:rPr>
+              <w:fldChar w:fldCharType="separate"/>
+            </w:r>
+            <w:r>
+              <w:rPr>
+                <w:noProof/>
+                <w:webHidden/>
+              </w:rPr>
+              <w:t>2</w:t>
+            </w:r>
+            <w:r>
+              <w:rPr>
+                <w:noProof/>
+                <w:webHidden/>
+              </w:rPr>
+              <w:fldChar w:fldCharType="end"/>
+            </w:r>
+          </w:hyperlink>
+        </w:p>
+        <w:p>
+          <w:pPr>
+            <w:pStyle w:val="TOC2"/>
+            <w:tabs>
+              <w:tab w:val="right" w:leader="dot" w:pos="9016"/>
+            </w:tabs>
+            <w:rPr>
+              <w:noProof/>
+            </w:rPr>
+          </w:pPr>
+          <w:hyperlink w:anchor="_Toc417920244" w:history="1">
+            <w:r>
+              <w:rPr>
+                <w:rStyle w:val="Hyperlink"/>
+                <w:noProof/>
+              </w:rPr>
+              <w:t>Trust Levels</w:t>
+            </w:r>
+            <w:r>
+              <w:rPr>
+                <w:noProof/>
+                <w:webHidden/>
+              </w:rPr>
+              <w:tab/>
+            </w:r>
+            <w:r>
+              <w:rPr>
+                <w:noProof/>
+                <w:webHidden/>
+              </w:rPr>
+              <w:fldChar w:fldCharType="begin"/>
+            </w:r>
+            <w:r>
+              <w:rPr>
+                <w:noProof/>
+                <w:webHidden/>
+              </w:rPr>
+              <w:instrText xml:space="preserve"> PAGEREF _Toc417920244 \h </w:instrText>
+            </w:r>
+            <w:r>
+              <w:rPr>
+                <w:noProof/>
+                <w:webHidden/>
+              </w:rPr>
+            </w:r>
+            <w:r>
+              <w:rPr>
+                <w:noProof/>
+                <w:webHidden/>
+              </w:rPr>
+              <w:fldChar w:fldCharType="separate"/>
+            </w:r>
+            <w:r>
+              <w:rPr>
+                <w:noProof/>
+                <w:webHidden/>
+              </w:rPr>
+              <w:t>2</w:t>
+            </w:r>
+            <w:r>
+              <w:rPr>
+                <w:noProof/>
+                <w:webHidden/>
+              </w:rPr>
+              <w:fldChar w:fldCharType="end"/>
+            </w:r>
+          </w:hyperlink>
+        </w:p>
+        <w:p>
+          <w:pPr>
+            <w:pStyle w:val="TOC2"/>
+            <w:tabs>
+              <w:tab w:val="right" w:leader="dot" w:pos="9016"/>
+            </w:tabs>
+            <w:rPr>
+              <w:noProof/>
+            </w:rPr>
+          </w:pPr>
+          <w:hyperlink w:anchor="_Toc417920245" w:history="1">
+            <w:r>
+              <w:rPr>
+                <w:rStyle w:val="Hyperlink"/>
+                <w:noProof/>
+              </w:rPr>
+              <w:t>Architecture Overview</w:t>
+            </w:r>
+            <w:r>
+              <w:rPr>
+                <w:noProof/>
+                <w:webHidden/>
+              </w:rPr>
+              <w:tab/>
+            </w:r>
+            <w:r>
+              <w:rPr>
+                <w:noProof/>
+                <w:webHidden/>
+              </w:rPr>
+              <w:fldChar w:fldCharType="begin"/>
+            </w:r>
+            <w:r>
+              <w:rPr>
+                <w:noProof/>
+                <w:webHidden/>
+              </w:rPr>
+              <w:instrText xml:space="preserve"> PAGEREF _Toc417920245 \h </w:instrText>
+            </w:r>
+            <w:r>
+              <w:rPr>
+                <w:noProof/>
+                <w:webHidden/>
+              </w:rPr>
+            </w:r>
+            <w:r>
+              <w:rPr>
+                <w:noProof/>
+                <w:webHidden/>
+              </w:rPr>
+              <w:fldChar w:fldCharType="separate"/>
+            </w:r>
+            <w:r>
+              <w:rPr>
+                <w:noProof/>
+                <w:webHidden/>
+              </w:rPr>
+              <w:t>2</w:t>
+            </w:r>
+            <w:r>
+              <w:rPr>
+                <w:noProof/>
+                <w:webHidden/>
+              </w:rPr>
+              <w:fldChar w:fldCharType="end"/>
+            </w:r>
+          </w:hyperlink>
+        </w:p>
+        <w:p>
+          <w:pPr>
+            <w:pStyle w:val="TOC2"/>
+            <w:tabs>
+              <w:tab w:val="right" w:leader="dot" w:pos="9016"/>
+            </w:tabs>
+            <w:rPr>
+              <w:noProof/>
+            </w:rPr>
+          </w:pPr>
+          <w:hyperlink w:anchor="_Toc417920246" w:history="1">
+            <w:r>
+              <w:rPr>
+                <w:rStyle w:val="Hyperlink"/>
+                <w:noProof/>
+              </w:rPr>
+              <w:t>DFD Level 0</w:t>
+            </w:r>
+            <w:r>
+              <w:rPr>
+                <w:noProof/>
+                <w:webHidden/>
+              </w:rPr>
+              <w:tab/>
+            </w:r>
+            <w:r>
+              <w:rPr>
+                <w:noProof/>
+                <w:webHidden/>
+              </w:rPr>
+              <w:fldChar w:fldCharType="begin"/>
+            </w:r>
+            <w:r>
+              <w:rPr>
+                <w:noProof/>
+                <w:webHidden/>
+              </w:rPr>
+              <w:instrText xml:space="preserve"> PAGEREF _Toc417920246 \h </w:instrText>
+            </w:r>
+            <w:r>
+              <w:rPr>
+                <w:noProof/>
+                <w:webHidden/>
+              </w:rPr>
+            </w:r>
+            <w:r>
+              <w:rPr>
+                <w:noProof/>
+                <w:webHidden/>
+              </w:rPr>
+              <w:fldChar w:fldCharType="separate"/>
+            </w:r>
+            <w:r>
+              <w:rPr>
+                <w:noProof/>
+                <w:webHidden/>
+              </w:rPr>
+              <w:t>2</w:t>
+            </w:r>
+            <w:r>
+              <w:rPr>
+                <w:noProof/>
+                <w:webHidden/>
+              </w:rPr>
+              <w:fldChar w:fldCharType="end"/>
+            </w:r>
+          </w:hyperlink>
+        </w:p>
+        <w:p>
+          <w:pPr>
+            <w:pStyle w:val="TOC2"/>
+            <w:tabs>
+              <w:tab w:val="right" w:leader="dot" w:pos="9016"/>
+            </w:tabs>
+            <w:rPr>
+              <w:noProof/>
+            </w:rPr>
+          </w:pPr>
+          <w:hyperlink w:anchor="_Toc417920247" w:history="1">
+            <w:r>
+              <w:rPr>
+                <w:rStyle w:val="Hyperlink"/>
+                <w:noProof/>
+              </w:rPr>
+              <w:t>Threats (At least 10)</w:t>
+            </w:r>
+            <w:r>
+              <w:rPr>
+                <w:noProof/>
+                <w:webHidden/>
+              </w:rPr>
+              <w:tab/>
+            </w:r>
+            <w:r>
+              <w:rPr>
+                <w:noProof/>
+                <w:webHidden/>
+              </w:rPr>
+              <w:fldChar w:fldCharType="begin"/>
+            </w:r>
+            <w:r>
+              <w:rPr>
+                <w:noProof/>
+                <w:webHidden/>
+              </w:rPr>
+              <w:instrText xml:space="preserve"> PAGEREF _Toc417920247 \h </w:instrText>
+            </w:r>
+            <w:r>
+              <w:rPr>
+                <w:noProof/>
+                <w:webHidden/>
+              </w:rPr>
+            </w:r>
+            <w:r>
+              <w:rPr>
+                <w:noProof/>
+                <w:webHidden/>
+              </w:rPr>
+              <w:fldChar w:fldCharType="separate"/>
+            </w:r>
+            <w:r>
+              <w:rPr>
+                <w:noProof/>
+                <w:webHidden/>
+              </w:rPr>
+              <w:t>2</w:t>
+            </w:r>
+            <w:r>
+              <w:rPr>
+                <w:noProof/>
+                <w:webHidden/>
+              </w:rPr>
+              <w:fldChar w:fldCharType="end"/>
+            </w:r>
+          </w:hyperlink>
+        </w:p>
+        <w:p>
+          <w:pPr>
+            <w:pStyle w:val="TOC2"/>
+            <w:tabs>
+              <w:tab w:val="right" w:leader="dot" w:pos="9016"/>
+            </w:tabs>
+            <w:rPr>
+              <w:noProof/>
+            </w:rPr>
+          </w:pPr>
+          <w:hyperlink w:anchor="_Toc417920248" w:history="1">
+            <w:r>
+              <w:rPr>
+                <w:rStyle w:val="Hyperlink"/>
+                <w:noProof/>
+              </w:rPr>
+              <w:t>STRIDE</w:t>
+            </w:r>
+            <w:r>
+              <w:rPr>
+                <w:noProof/>
+                <w:webHidden/>
+              </w:rPr>
+              <w:tab/>
+            </w:r>
+            <w:r>
+              <w:rPr>
+                <w:noProof/>
+                <w:webHidden/>
+              </w:rPr>
+              <w:fldChar w:fldCharType="begin"/>
+            </w:r>
+            <w:r>
+              <w:rPr>
+                <w:noProof/>
+                <w:webHidden/>
+              </w:rPr>
+              <w:instrText xml:space="preserve"> PAGEREF _Toc417920248 \h </w:instrText>
+            </w:r>
+            <w:r>
+              <w:rPr>
+                <w:noProof/>
+                <w:webHidden/>
+              </w:rPr>
+            </w:r>
+            <w:r>
+              <w:rPr>
+                <w:noProof/>
+                <w:webHidden/>
+              </w:rPr>
+              <w:fldChar w:fldCharType="separate"/>
+            </w:r>
+            <w:r>
+              <w:rPr>
+                <w:noProof/>
+                <w:webHidden/>
+              </w:rPr>
+              <w:t>2</w:t>
+            </w:r>
+            <w:r>
+              <w:rPr>
+                <w:noProof/>
+                <w:webHidden/>
+              </w:rPr>
+              <w:fldChar w:fldCharType="end"/>
+            </w:r>
+          </w:hyperlink>
+        </w:p>
+        <w:p>
+          <w:pPr>
+            <w:pStyle w:val="TOC2"/>
+            <w:tabs>
+              <w:tab w:val="right" w:leader="dot" w:pos="9016"/>
+            </w:tabs>
+            <w:rPr>
+              <w:noProof/>
+            </w:rPr>
+          </w:pPr>
+          <w:hyperlink w:anchor="_Toc417920249" w:history="1">
+            <w:r>
+              <w:rPr>
+                <w:rStyle w:val="Hyperlink"/>
+                <w:noProof/>
+              </w:rPr>
+              <w:t>Mitigation Strategy</w:t>
+            </w:r>
+            <w:r>
+              <w:rPr>
+                <w:noProof/>
+                <w:webHidden/>
+              </w:rPr>
+              <w:tab/>
+            </w:r>
+            <w:r>
+              <w:rPr>
+                <w:noProof/>
+                <w:webHidden/>
+              </w:rPr>
+              <w:fldChar w:fldCharType="begin"/>
+            </w:r>
+            <w:r>
+              <w:rPr>
+                <w:noProof/>
+                <w:webHidden/>
+              </w:rPr>
+              <w:instrText xml:space="preserve"> PAGEREF _Toc417920249 \h </w:instrText>
             </w:r>
             <w:r>
               <w:rPr>
@@ -698,7 +1180,7 @@
               <w:lang w:eastAsia="en-GB"/>
             </w:rPr>
           </w:pPr>
-          <w:hyperlink w:anchor="_Toc416269618" w:history="1">
+          <w:hyperlink w:anchor="_Toc417920250" w:history="1">
             <w:r>
               <w:rPr>
                 <w:rStyle w:val="Hyperlink"/>
@@ -725,7 +1207,7 @@
                 <w:noProof/>
                 <w:webHidden/>
               </w:rPr>
-              <w:instrText xml:space="preserve"> PAGEREF _Toc416269618 \h </w:instrText>
+              <w:instrText xml:space="preserve"> PAGEREF _Toc417920250 \h </w:instrText>
             </w:r>
             <w:r>
               <w:rPr>
@@ -745,7 +1227,7 @@
                 <w:noProof/>
                 <w:webHidden/>
               </w:rPr>
-              <w:t>2</w:t>
+              <w:t>3</w:t>
             </w:r>
             <w:r>
               <w:rPr>
@@ -768,7 +1250,7 @@
               <w:lang w:eastAsia="en-GB"/>
             </w:rPr>
           </w:pPr>
-          <w:hyperlink w:anchor="_Toc416269619" w:history="1">
+          <w:hyperlink w:anchor="_Toc417920251" w:history="1">
             <w:r>
               <w:rPr>
                 <w:rStyle w:val="Hyperlink"/>
@@ -795,7 +1277,7 @@
                 <w:noProof/>
                 <w:webHidden/>
               </w:rPr>
-              <w:instrText xml:space="preserve"> PAGEREF _Toc416269619 \h </w:instrText>
+              <w:instrText xml:space="preserve"> PAGEREF _Toc417920251 \h </w:instrText>
             </w:r>
             <w:r>
               <w:rPr>
@@ -815,7 +1297,7 @@
                 <w:noProof/>
                 <w:webHidden/>
               </w:rPr>
-              <w:t>2</w:t>
+              <w:t>3</w:t>
             </w:r>
             <w:r>
               <w:rPr>
@@ -838,7 +1320,7 @@
               <w:lang w:eastAsia="en-GB"/>
             </w:rPr>
           </w:pPr>
-          <w:hyperlink w:anchor="_Toc416269620" w:history="1">
+          <w:hyperlink w:anchor="_Toc417920252" w:history="1">
             <w:r>
               <w:rPr>
                 <w:rStyle w:val="Hyperlink"/>
@@ -865,7 +1347,7 @@
                 <w:noProof/>
                 <w:webHidden/>
               </w:rPr>
-              <w:instrText xml:space="preserve"> PAGEREF _Toc416269620 \h </w:instrText>
+              <w:instrText xml:space="preserve"> PAGEREF _Toc417920252 \h </w:instrText>
             </w:r>
             <w:r>
               <w:rPr>
@@ -885,7 +1367,7 @@
                 <w:noProof/>
                 <w:webHidden/>
               </w:rPr>
-              <w:t>2</w:t>
+              <w:t>3</w:t>
             </w:r>
             <w:r>
               <w:rPr>
@@ -908,7 +1390,7 @@
               <w:lang w:eastAsia="en-GB"/>
             </w:rPr>
           </w:pPr>
-          <w:hyperlink w:anchor="_Toc416269621" w:history="1">
+          <w:hyperlink w:anchor="_Toc417920253" w:history="1">
             <w:r>
               <w:rPr>
                 <w:rStyle w:val="Hyperlink"/>
@@ -935,7 +1417,7 @@
                 <w:noProof/>
                 <w:webHidden/>
               </w:rPr>
-              <w:instrText xml:space="preserve"> PAGEREF _Toc416269621 \h </w:instrText>
+              <w:instrText xml:space="preserve"> PAGEREF _Toc417920253 \h </w:instrText>
             </w:r>
             <w:r>
               <w:rPr>
@@ -955,7 +1437,7 @@
                 <w:noProof/>
                 <w:webHidden/>
               </w:rPr>
-              <w:t>2</w:t>
+              <w:t>3</w:t>
             </w:r>
             <w:r>
               <w:rPr>
@@ -978,7 +1460,7 @@
               <w:lang w:eastAsia="en-GB"/>
             </w:rPr>
           </w:pPr>
-          <w:hyperlink w:anchor="_Toc416269622" w:history="1">
+          <w:hyperlink w:anchor="_Toc417920254" w:history="1">
             <w:r>
               <w:rPr>
                 <w:rStyle w:val="Hyperlink"/>
@@ -1005,7 +1487,7 @@
                 <w:noProof/>
                 <w:webHidden/>
               </w:rPr>
-              <w:instrText xml:space="preserve"> PAGEREF _Toc416269622 \h </w:instrText>
+              <w:instrText xml:space="preserve"> PAGEREF _Toc417920254 \h </w:instrText>
             </w:r>
             <w:r>
               <w:rPr>
@@ -1025,7 +1507,7 @@
                 <w:noProof/>
                 <w:webHidden/>
               </w:rPr>
-              <w:t>2</w:t>
+              <w:t>3</w:t>
             </w:r>
             <w:r>
               <w:rPr>
@@ -1048,7 +1530,7 @@
               <w:lang w:eastAsia="en-GB"/>
             </w:rPr>
           </w:pPr>
-          <w:hyperlink w:anchor="_Toc416269623" w:history="1">
+          <w:hyperlink w:anchor="_Toc417920255" w:history="1">
             <w:r>
               <w:rPr>
                 <w:rStyle w:val="Hyperlink"/>
@@ -1075,7 +1557,7 @@
                 <w:noProof/>
                 <w:webHidden/>
               </w:rPr>
-              <w:instrText xml:space="preserve"> PAGEREF _Toc416269623 \h </w:instrText>
+              <w:instrText xml:space="preserve"> PAGEREF _Toc417920255 \h </w:instrText>
             </w:r>
             <w:r>
               <w:rPr>
@@ -1095,7 +1577,7 @@
                 <w:noProof/>
                 <w:webHidden/>
               </w:rPr>
-              <w:t>2</w:t>
+              <w:t>3</w:t>
             </w:r>
             <w:r>
               <w:rPr>
@@ -1118,7 +1600,7 @@
               <w:lang w:eastAsia="en-GB"/>
             </w:rPr>
           </w:pPr>
-          <w:hyperlink w:anchor="_Toc416269624" w:history="1">
+          <w:hyperlink w:anchor="_Toc417920256" w:history="1">
             <w:r>
               <w:rPr>
                 <w:rStyle w:val="Hyperlink"/>
@@ -1145,7 +1627,7 @@
                 <w:noProof/>
                 <w:webHidden/>
               </w:rPr>
-              <w:instrText xml:space="preserve"> PAGEREF _Toc416269624 \h </w:instrText>
+              <w:instrText xml:space="preserve"> PAGEREF _Toc417920256 \h </w:instrText>
             </w:r>
             <w:r>
               <w:rPr>
@@ -1165,7 +1647,7 @@
                 <w:noProof/>
                 <w:webHidden/>
               </w:rPr>
-              <w:t>2</w:t>
+              <w:t>3</w:t>
             </w:r>
             <w:r>
               <w:rPr>
@@ -1188,7 +1670,7 @@
               <w:lang w:eastAsia="en-GB"/>
             </w:rPr>
           </w:pPr>
-          <w:hyperlink w:anchor="_Toc416269625" w:history="1">
+          <w:hyperlink w:anchor="_Toc417920257" w:history="1">
             <w:r>
               <w:rPr>
                 <w:rStyle w:val="Hyperlink"/>
@@ -1215,7 +1697,7 @@
                 <w:noProof/>
                 <w:webHidden/>
               </w:rPr>
-              <w:instrText xml:space="preserve"> PAGEREF _Toc416269625 \h </w:instrText>
+              <w:instrText xml:space="preserve"> PAGEREF _Toc417920257 \h </w:instrText>
             </w:r>
             <w:r>
               <w:rPr>
@@ -1235,7 +1717,7 @@
                 <w:noProof/>
                 <w:webHidden/>
               </w:rPr>
-              <w:t>2</w:t>
+              <w:t>3</w:t>
             </w:r>
             <w:r>
               <w:rPr>
@@ -1267,7 +1749,7 @@
       <w:pPr>
         <w:pStyle w:val="Heading1"/>
       </w:pPr>
-      <w:bookmarkStart w:id="1" w:name="_Toc416269617"/>
+      <w:bookmarkStart w:id="0" w:name="_Toc417920242"/>
       <w:r>
         <w:lastRenderedPageBreak/>
         <w:t>Task 1 – Definition of requirements, Threat Modelling and Design</w:t>
@@ -1275,18 +1757,1030 @@
       <w:r>
         <w:t xml:space="preserve"> (P2.1, P2.2)</w:t>
       </w:r>
+      <w:bookmarkEnd w:id="0"/>
+    </w:p>
+    <w:p/>
+    <w:p>
+      <w:pPr>
+        <w:pStyle w:val="Heading2"/>
+      </w:pPr>
+      <w:bookmarkStart w:id="1" w:name="_Toc417920243"/>
+      <w:r>
+        <w:t>Assets</w:t>
+      </w:r>
       <w:bookmarkEnd w:id="1"/>
+    </w:p>
+    <w:tbl>
+      <w:tblPr>
+        <w:tblStyle w:val="GridTable4"/>
+        <w:tblW w:w="0" w:type="auto"/>
+        <w:tblLook w:val="04A0" w:firstRow="1" w:lastRow="0" w:firstColumn="1" w:lastColumn="0" w:noHBand="0" w:noVBand="1"/>
+      </w:tblPr>
+      <w:tblGrid>
+        <w:gridCol w:w="632"/>
+        <w:gridCol w:w="2254"/>
+        <w:gridCol w:w="3471"/>
+        <w:gridCol w:w="2651"/>
+      </w:tblGrid>
+      <w:tr>
+        <w:trPr>
+          <w:cnfStyle w:val="100000000000" w:firstRow="1" w:lastRow="0" w:firstColumn="0" w:lastColumn="0" w:oddVBand="0" w:evenVBand="0" w:oddHBand="0" w:evenHBand="0" w:firstRowFirstColumn="0" w:firstRowLastColumn="0" w:lastRowFirstColumn="0" w:lastRowLastColumn="0"/>
+        </w:trPr>
+        <w:tc>
+          <w:tcPr>
+            <w:cnfStyle w:val="001000000000" w:firstRow="0" w:lastRow="0" w:firstColumn="1" w:lastColumn="0" w:oddVBand="0" w:evenVBand="0" w:oddHBand="0" w:evenHBand="0" w:firstRowFirstColumn="0" w:firstRowLastColumn="0" w:lastRowFirstColumn="0" w:lastRowLastColumn="0"/>
+            <w:tcW w:w="632" w:type="dxa"/>
+          </w:tcPr>
+          <w:p>
+            <w:r>
+              <w:t>ID</w:t>
+            </w:r>
+          </w:p>
+        </w:tc>
+        <w:tc>
+          <w:tcPr>
+            <w:tcW w:w="2254" w:type="dxa"/>
+          </w:tcPr>
+          <w:p>
+            <w:pPr>
+              <w:cnfStyle w:val="100000000000" w:firstRow="1" w:lastRow="0" w:firstColumn="0" w:lastColumn="0" w:oddVBand="0" w:evenVBand="0" w:oddHBand="0" w:evenHBand="0" w:firstRowFirstColumn="0" w:firstRowLastColumn="0" w:lastRowFirstColumn="0" w:lastRowLastColumn="0"/>
+            </w:pPr>
+            <w:r>
+              <w:t>Name</w:t>
+            </w:r>
+          </w:p>
+        </w:tc>
+        <w:tc>
+          <w:tcPr>
+            <w:tcW w:w="3471" w:type="dxa"/>
+          </w:tcPr>
+          <w:p>
+            <w:pPr>
+              <w:cnfStyle w:val="100000000000" w:firstRow="1" w:lastRow="0" w:firstColumn="0" w:lastColumn="0" w:oddVBand="0" w:evenVBand="0" w:oddHBand="0" w:evenHBand="0" w:firstRowFirstColumn="0" w:firstRowLastColumn="0" w:lastRowFirstColumn="0" w:lastRowLastColumn="0"/>
+            </w:pPr>
+            <w:r>
+              <w:t>Description</w:t>
+            </w:r>
+          </w:p>
+        </w:tc>
+        <w:tc>
+          <w:tcPr>
+            <w:tcW w:w="2651" w:type="dxa"/>
+          </w:tcPr>
+          <w:p>
+            <w:pPr>
+              <w:cnfStyle w:val="100000000000" w:firstRow="1" w:lastRow="0" w:firstColumn="0" w:lastColumn="0" w:oddVBand="0" w:evenVBand="0" w:oddHBand="0" w:evenHBand="0" w:firstRowFirstColumn="0" w:firstRowLastColumn="0" w:lastRowFirstColumn="0" w:lastRowLastColumn="0"/>
+            </w:pPr>
+            <w:r>
+              <w:t>Trust Level</w:t>
+            </w:r>
+          </w:p>
+        </w:tc>
+      </w:tr>
+      <w:tr>
+        <w:trPr>
+          <w:cnfStyle w:val="000000100000" w:firstRow="0" w:lastRow="0" w:firstColumn="0" w:lastColumn="0" w:oddVBand="0" w:evenVBand="0" w:oddHBand="1" w:evenHBand="0" w:firstRowFirstColumn="0" w:firstRowLastColumn="0" w:lastRowFirstColumn="0" w:lastRowLastColumn="0"/>
+        </w:trPr>
+        <w:tc>
+          <w:tcPr>
+            <w:cnfStyle w:val="001000000000" w:firstRow="0" w:lastRow="0" w:firstColumn="1" w:lastColumn="0" w:oddVBand="0" w:evenVBand="0" w:oddHBand="0" w:evenHBand="0" w:firstRowFirstColumn="0" w:firstRowLastColumn="0" w:lastRowFirstColumn="0" w:lastRowLastColumn="0"/>
+            <w:tcW w:w="632" w:type="dxa"/>
+          </w:tcPr>
+          <w:p>
+            <w:r>
+              <w:t>A1</w:t>
+            </w:r>
+          </w:p>
+        </w:tc>
+        <w:tc>
+          <w:tcPr>
+            <w:tcW w:w="2254" w:type="dxa"/>
+          </w:tcPr>
+          <w:p>
+            <w:pPr>
+              <w:cnfStyle w:val="000000100000" w:firstRow="0" w:lastRow="0" w:firstColumn="0" w:lastColumn="0" w:oddVBand="0" w:evenVBand="0" w:oddHBand="1" w:evenHBand="0" w:firstRowFirstColumn="0" w:firstRowLastColumn="0" w:lastRowFirstColumn="0" w:lastRowLastColumn="0"/>
+            </w:pPr>
+            <w:r>
+              <w:t>User</w:t>
+            </w:r>
+          </w:p>
+        </w:tc>
+        <w:tc>
+          <w:tcPr>
+            <w:tcW w:w="3471" w:type="dxa"/>
+          </w:tcPr>
+          <w:p>
+            <w:pPr>
+              <w:cnfStyle w:val="000000100000" w:firstRow="0" w:lastRow="0" w:firstColumn="0" w:lastColumn="0" w:oddVBand="0" w:evenVBand="0" w:oddHBand="1" w:evenHBand="0" w:firstRowFirstColumn="0" w:firstRowLastColumn="0" w:lastRowFirstColumn="0" w:lastRowLastColumn="0"/>
+            </w:pPr>
+            <w:r>
+              <w:t>Assets that relate to a website user</w:t>
+            </w:r>
+          </w:p>
+        </w:tc>
+        <w:tc>
+          <w:tcPr>
+            <w:tcW w:w="2651" w:type="dxa"/>
+          </w:tcPr>
+          <w:p>
+            <w:pPr>
+              <w:cnfStyle w:val="000000100000" w:firstRow="0" w:lastRow="0" w:firstColumn="0" w:lastColumn="0" w:oddVBand="0" w:evenVBand="0" w:oddHBand="1" w:evenHBand="0" w:firstRowFirstColumn="0" w:firstRowLastColumn="0" w:lastRowFirstColumn="0" w:lastRowLastColumn="0"/>
+            </w:pPr>
+          </w:p>
+        </w:tc>
+      </w:tr>
+      <w:tr>
+        <w:tc>
+          <w:tcPr>
+            <w:cnfStyle w:val="001000000000" w:firstRow="0" w:lastRow="0" w:firstColumn="1" w:lastColumn="0" w:oddVBand="0" w:evenVBand="0" w:oddHBand="0" w:evenHBand="0" w:firstRowFirstColumn="0" w:firstRowLastColumn="0" w:lastRowFirstColumn="0" w:lastRowLastColumn="0"/>
+            <w:tcW w:w="632" w:type="dxa"/>
+          </w:tcPr>
+          <w:p>
+            <w:r>
+              <w:t>A1.1</w:t>
+            </w:r>
+          </w:p>
+        </w:tc>
+        <w:tc>
+          <w:tcPr>
+            <w:tcW w:w="2254" w:type="dxa"/>
+          </w:tcPr>
+          <w:p>
+            <w:pPr>
+              <w:cnfStyle w:val="000000000000" w:firstRow="0" w:lastRow="0" w:firstColumn="0" w:lastColumn="0" w:oddVBand="0" w:evenVBand="0" w:oddHBand="0" w:evenHBand="0" w:firstRowFirstColumn="0" w:firstRowLastColumn="0" w:lastRowFirstColumn="0" w:lastRowLastColumn="0"/>
+            </w:pPr>
+            <w:r>
+              <w:t>User’s Login data</w:t>
+            </w:r>
+          </w:p>
+        </w:tc>
+        <w:tc>
+          <w:tcPr>
+            <w:tcW w:w="3471" w:type="dxa"/>
+          </w:tcPr>
+          <w:p>
+            <w:pPr>
+              <w:cnfStyle w:val="000000000000" w:firstRow="0" w:lastRow="0" w:firstColumn="0" w:lastColumn="0" w:oddVBand="0" w:evenVBand="0" w:oddHBand="0" w:evenHBand="0" w:firstRowFirstColumn="0" w:firstRowLastColumn="0" w:lastRowFirstColumn="0" w:lastRowLastColumn="0"/>
+            </w:pPr>
+            <w:r>
+              <w:t>Users’ credentials username and password. This asset needs protection because if it is stolen another user would be able to do anything which the user can do.</w:t>
+            </w:r>
+          </w:p>
+        </w:tc>
+        <w:tc>
+          <w:tcPr>
+            <w:tcW w:w="2651" w:type="dxa"/>
+          </w:tcPr>
+          <w:p>
+            <w:pPr>
+              <w:cnfStyle w:val="000000000000" w:firstRow="0" w:lastRow="0" w:firstColumn="0" w:lastColumn="0" w:oddVBand="0" w:evenVBand="0" w:oddHBand="0" w:evenHBand="0" w:firstRowFirstColumn="0" w:firstRowLastColumn="0" w:lastRowFirstColumn="0" w:lastRowLastColumn="0"/>
+            </w:pPr>
+            <w:r>
+              <w:t>T2 Authenticated user</w:t>
+            </w:r>
+          </w:p>
+          <w:p>
+            <w:pPr>
+              <w:cnfStyle w:val="000000000000" w:firstRow="0" w:lastRow="0" w:firstColumn="0" w:lastColumn="0" w:oddVBand="0" w:evenVBand="0" w:oddHBand="0" w:evenHBand="0" w:firstRowFirstColumn="0" w:firstRowLastColumn="0" w:lastRowFirstColumn="0" w:lastRowLastColumn="0"/>
+            </w:pPr>
+            <w:r>
+              <w:t>T3 Database server admin</w:t>
+            </w:r>
+          </w:p>
+        </w:tc>
+      </w:tr>
+      <w:tr>
+        <w:trPr>
+          <w:cnfStyle w:val="000000100000" w:firstRow="0" w:lastRow="0" w:firstColumn="0" w:lastColumn="0" w:oddVBand="0" w:evenVBand="0" w:oddHBand="1" w:evenHBand="0" w:firstRowFirstColumn="0" w:firstRowLastColumn="0" w:lastRowFirstColumn="0" w:lastRowLastColumn="0"/>
+        </w:trPr>
+        <w:tc>
+          <w:tcPr>
+            <w:cnfStyle w:val="001000000000" w:firstRow="0" w:lastRow="0" w:firstColumn="1" w:lastColumn="0" w:oddVBand="0" w:evenVBand="0" w:oddHBand="0" w:evenHBand="0" w:firstRowFirstColumn="0" w:firstRowLastColumn="0" w:lastRowFirstColumn="0" w:lastRowLastColumn="0"/>
+            <w:tcW w:w="632" w:type="dxa"/>
+          </w:tcPr>
+          <w:p>
+            <w:r>
+              <w:t>A1.2</w:t>
+            </w:r>
+          </w:p>
+        </w:tc>
+        <w:tc>
+          <w:tcPr>
+            <w:tcW w:w="2254" w:type="dxa"/>
+          </w:tcPr>
+          <w:p>
+            <w:pPr>
+              <w:cnfStyle w:val="000000100000" w:firstRow="0" w:lastRow="0" w:firstColumn="0" w:lastColumn="0" w:oddVBand="0" w:evenVBand="0" w:oddHBand="1" w:evenHBand="0" w:firstRowFirstColumn="0" w:firstRowLastColumn="0" w:lastRowFirstColumn="0" w:lastRowLastColumn="0"/>
+            </w:pPr>
+            <w:r>
+              <w:t>User’s Personal Data</w:t>
+            </w:r>
+          </w:p>
+        </w:tc>
+        <w:tc>
+          <w:tcPr>
+            <w:tcW w:w="3471" w:type="dxa"/>
+          </w:tcPr>
+          <w:p>
+            <w:pPr>
+              <w:cnfStyle w:val="000000100000" w:firstRow="0" w:lastRow="0" w:firstColumn="0" w:lastColumn="0" w:oddVBand="0" w:evenVBand="0" w:oddHBand="1" w:evenHBand="0" w:firstRowFirstColumn="0" w:firstRowLastColumn="0" w:lastRowFirstColumn="0" w:lastRowLastColumn="0"/>
+            </w:pPr>
+            <w:r>
+              <w:t>User’s personal data including contact information. This needs protection because some personal data might be important such as telephone number.</w:t>
+            </w:r>
+          </w:p>
+        </w:tc>
+        <w:tc>
+          <w:tcPr>
+            <w:tcW w:w="2651" w:type="dxa"/>
+          </w:tcPr>
+          <w:p>
+            <w:pPr>
+              <w:cnfStyle w:val="000000100000" w:firstRow="0" w:lastRow="0" w:firstColumn="0" w:lastColumn="0" w:oddVBand="0" w:evenVBand="0" w:oddHBand="1" w:evenHBand="0" w:firstRowFirstColumn="0" w:firstRowLastColumn="0" w:lastRowFirstColumn="0" w:lastRowLastColumn="0"/>
+            </w:pPr>
+            <w:r>
+              <w:t>T2 Authenticated user</w:t>
+            </w:r>
+          </w:p>
+          <w:p>
+            <w:pPr>
+              <w:cnfStyle w:val="000000100000" w:firstRow="0" w:lastRow="0" w:firstColumn="0" w:lastColumn="0" w:oddVBand="0" w:evenVBand="0" w:oddHBand="1" w:evenHBand="0" w:firstRowFirstColumn="0" w:firstRowLastColumn="0" w:lastRowFirstColumn="0" w:lastRowLastColumn="0"/>
+            </w:pPr>
+            <w:r>
+              <w:t>T3 Database server admin</w:t>
+            </w:r>
+          </w:p>
+        </w:tc>
+      </w:tr>
+    </w:tbl>
+    <w:p>
+      <w:pPr>
+        <w:pStyle w:val="Heading2"/>
+      </w:pPr>
+    </w:p>
+    <w:p>
+      <w:pPr>
+        <w:pStyle w:val="Heading2"/>
+      </w:pPr>
+      <w:bookmarkStart w:id="2" w:name="_Toc417920244"/>
+      <w:r>
+        <w:t>Trust Levels</w:t>
+      </w:r>
+      <w:bookmarkEnd w:id="2"/>
+    </w:p>
+    <w:tbl>
+      <w:tblPr>
+        <w:tblStyle w:val="GridTable4"/>
+        <w:tblW w:w="9129" w:type="dxa"/>
+        <w:tblLook w:val="04A0" w:firstRow="1" w:lastRow="0" w:firstColumn="1" w:lastColumn="0" w:noHBand="0" w:noVBand="1"/>
+      </w:tblPr>
+      <w:tblGrid>
+        <w:gridCol w:w="571"/>
+        <w:gridCol w:w="2563"/>
+        <w:gridCol w:w="5995"/>
+      </w:tblGrid>
+      <w:tr>
+        <w:trPr>
+          <w:cnfStyle w:val="100000000000" w:firstRow="1" w:lastRow="0" w:firstColumn="0" w:lastColumn="0" w:oddVBand="0" w:evenVBand="0" w:oddHBand="0" w:evenHBand="0" w:firstRowFirstColumn="0" w:firstRowLastColumn="0" w:lastRowFirstColumn="0" w:lastRowLastColumn="0"/>
+        </w:trPr>
+        <w:tc>
+          <w:tcPr>
+            <w:cnfStyle w:val="001000000000" w:firstRow="0" w:lastRow="0" w:firstColumn="1" w:lastColumn="0" w:oddVBand="0" w:evenVBand="0" w:oddHBand="0" w:evenHBand="0" w:firstRowFirstColumn="0" w:firstRowLastColumn="0" w:lastRowFirstColumn="0" w:lastRowLastColumn="0"/>
+            <w:tcW w:w="571" w:type="dxa"/>
+          </w:tcPr>
+          <w:p>
+            <w:r>
+              <w:t>ID</w:t>
+            </w:r>
+          </w:p>
+        </w:tc>
+        <w:tc>
+          <w:tcPr>
+            <w:tcW w:w="2563" w:type="dxa"/>
+          </w:tcPr>
+          <w:p>
+            <w:pPr>
+              <w:cnfStyle w:val="100000000000" w:firstRow="1" w:lastRow="0" w:firstColumn="0" w:lastColumn="0" w:oddVBand="0" w:evenVBand="0" w:oddHBand="0" w:evenHBand="0" w:firstRowFirstColumn="0" w:firstRowLastColumn="0" w:lastRowFirstColumn="0" w:lastRowLastColumn="0"/>
+            </w:pPr>
+            <w:r>
+              <w:t>Name</w:t>
+            </w:r>
+          </w:p>
+        </w:tc>
+        <w:tc>
+          <w:tcPr>
+            <w:tcW w:w="5995" w:type="dxa"/>
+          </w:tcPr>
+          <w:p>
+            <w:pPr>
+              <w:cnfStyle w:val="100000000000" w:firstRow="1" w:lastRow="0" w:firstColumn="0" w:lastColumn="0" w:oddVBand="0" w:evenVBand="0" w:oddHBand="0" w:evenHBand="0" w:firstRowFirstColumn="0" w:firstRowLastColumn="0" w:lastRowFirstColumn="0" w:lastRowLastColumn="0"/>
+            </w:pPr>
+            <w:r>
+              <w:t>Description</w:t>
+            </w:r>
+          </w:p>
+        </w:tc>
+      </w:tr>
+      <w:tr>
+        <w:trPr>
+          <w:cnfStyle w:val="000000100000" w:firstRow="0" w:lastRow="0" w:firstColumn="0" w:lastColumn="0" w:oddVBand="0" w:evenVBand="0" w:oddHBand="1" w:evenHBand="0" w:firstRowFirstColumn="0" w:firstRowLastColumn="0" w:lastRowFirstColumn="0" w:lastRowLastColumn="0"/>
+        </w:trPr>
+        <w:tc>
+          <w:tcPr>
+            <w:cnfStyle w:val="001000000000" w:firstRow="0" w:lastRow="0" w:firstColumn="1" w:lastColumn="0" w:oddVBand="0" w:evenVBand="0" w:oddHBand="0" w:evenHBand="0" w:firstRowFirstColumn="0" w:firstRowLastColumn="0" w:lastRowFirstColumn="0" w:lastRowLastColumn="0"/>
+            <w:tcW w:w="571" w:type="dxa"/>
+          </w:tcPr>
+          <w:p>
+            <w:r>
+              <w:t>T1</w:t>
+            </w:r>
+          </w:p>
+        </w:tc>
+        <w:tc>
+          <w:tcPr>
+            <w:tcW w:w="2563" w:type="dxa"/>
+          </w:tcPr>
+          <w:p>
+            <w:pPr>
+              <w:cnfStyle w:val="000000100000" w:firstRow="0" w:lastRow="0" w:firstColumn="0" w:lastColumn="0" w:oddVBand="0" w:evenVBand="0" w:oddHBand="1" w:evenHBand="0" w:firstRowFirstColumn="0" w:firstRowLastColumn="0" w:lastRowFirstColumn="0" w:lastRowLastColumn="0"/>
+            </w:pPr>
+            <w:r>
+              <w:t>Remote anonymous user</w:t>
+            </w:r>
+          </w:p>
+        </w:tc>
+        <w:tc>
+          <w:tcPr>
+            <w:tcW w:w="5995" w:type="dxa"/>
+          </w:tcPr>
+          <w:p>
+            <w:pPr>
+              <w:cnfStyle w:val="000000100000" w:firstRow="0" w:lastRow="0" w:firstColumn="0" w:lastColumn="0" w:oddVBand="0" w:evenVBand="0" w:oddHBand="1" w:evenHBand="0" w:firstRowFirstColumn="0" w:firstRowLastColumn="0" w:lastRowFirstColumn="0" w:lastRowLastColumn="0"/>
+            </w:pPr>
+            <w:r>
+              <w:t>A user who has not yet authenticated to the website</w:t>
+            </w:r>
+          </w:p>
+        </w:tc>
+      </w:tr>
+      <w:tr>
+        <w:tc>
+          <w:tcPr>
+            <w:cnfStyle w:val="001000000000" w:firstRow="0" w:lastRow="0" w:firstColumn="1" w:lastColumn="0" w:oddVBand="0" w:evenVBand="0" w:oddHBand="0" w:evenHBand="0" w:firstRowFirstColumn="0" w:firstRowLastColumn="0" w:lastRowFirstColumn="0" w:lastRowLastColumn="0"/>
+            <w:tcW w:w="571" w:type="dxa"/>
+          </w:tcPr>
+          <w:p>
+            <w:r>
+              <w:t>T2</w:t>
+            </w:r>
+          </w:p>
+        </w:tc>
+        <w:tc>
+          <w:tcPr>
+            <w:tcW w:w="2563" w:type="dxa"/>
+          </w:tcPr>
+          <w:p>
+            <w:pPr>
+              <w:cnfStyle w:val="000000000000" w:firstRow="0" w:lastRow="0" w:firstColumn="0" w:lastColumn="0" w:oddVBand="0" w:evenVBand="0" w:oddHBand="0" w:evenHBand="0" w:firstRowFirstColumn="0" w:firstRowLastColumn="0" w:lastRowFirstColumn="0" w:lastRowLastColumn="0"/>
+            </w:pPr>
+            <w:r>
+              <w:t>Authenticated user (Buyer)</w:t>
+            </w:r>
+          </w:p>
+        </w:tc>
+        <w:tc>
+          <w:tcPr>
+            <w:tcW w:w="5995" w:type="dxa"/>
+          </w:tcPr>
+          <w:p>
+            <w:pPr>
+              <w:cnfStyle w:val="000000000000" w:firstRow="0" w:lastRow="0" w:firstColumn="0" w:lastColumn="0" w:oddVBand="0" w:evenVBand="0" w:oddHBand="0" w:evenHBand="0" w:firstRowFirstColumn="0" w:firstRowLastColumn="0" w:lastRowFirstColumn="0" w:lastRowLastColumn="0"/>
+            </w:pPr>
+            <w:r>
+              <w:t>A registered user who has valid credentials</w:t>
+            </w:r>
+            <w:r>
+              <w:t xml:space="preserve"> has only the right to buy certain items.</w:t>
+            </w:r>
+          </w:p>
+        </w:tc>
+      </w:tr>
+      <w:tr>
+        <w:trPr>
+          <w:cnfStyle w:val="000000100000" w:firstRow="0" w:lastRow="0" w:firstColumn="0" w:lastColumn="0" w:oddVBand="0" w:evenVBand="0" w:oddHBand="1" w:evenHBand="0" w:firstRowFirstColumn="0" w:firstRowLastColumn="0" w:lastRowFirstColumn="0" w:lastRowLastColumn="0"/>
+          <w:trHeight w:val="611"/>
+        </w:trPr>
+        <w:tc>
+          <w:tcPr>
+            <w:cnfStyle w:val="001000000000" w:firstRow="0" w:lastRow="0" w:firstColumn="1" w:lastColumn="0" w:oddVBand="0" w:evenVBand="0" w:oddHBand="0" w:evenHBand="0" w:firstRowFirstColumn="0" w:firstRowLastColumn="0" w:lastRowFirstColumn="0" w:lastRowLastColumn="0"/>
+            <w:tcW w:w="571" w:type="dxa"/>
+          </w:tcPr>
+          <w:p>
+            <w:r>
+              <w:t>T3</w:t>
+            </w:r>
+          </w:p>
+        </w:tc>
+        <w:tc>
+          <w:tcPr>
+            <w:tcW w:w="2563" w:type="dxa"/>
+          </w:tcPr>
+          <w:p>
+            <w:pPr>
+              <w:cnfStyle w:val="000000100000" w:firstRow="0" w:lastRow="0" w:firstColumn="0" w:lastColumn="0" w:oddVBand="0" w:evenVBand="0" w:oddHBand="1" w:evenHBand="0" w:firstRowFirstColumn="0" w:firstRowLastColumn="0" w:lastRowFirstColumn="0" w:lastRowLastColumn="0"/>
+            </w:pPr>
+            <w:r>
+              <w:t>Website administrator</w:t>
+            </w:r>
+          </w:p>
+        </w:tc>
+        <w:tc>
+          <w:tcPr>
+            <w:tcW w:w="5995" w:type="dxa"/>
+          </w:tcPr>
+          <w:p>
+            <w:pPr>
+              <w:cnfStyle w:val="000000100000" w:firstRow="0" w:lastRow="0" w:firstColumn="0" w:lastColumn="0" w:oddVBand="0" w:evenVBand="0" w:oddHBand="1" w:evenHBand="0" w:firstRowFirstColumn="0" w:firstRowLastColumn="0" w:lastRowFirstColumn="0" w:lastRowLastColumn="0"/>
+            </w:pPr>
+            <w:r>
+              <w:t>User who can do any operations on the website such as updating, deleting and inserting any products.</w:t>
+            </w:r>
+          </w:p>
+        </w:tc>
+      </w:tr>
+      <w:tr>
+        <w:trPr>
+          <w:trHeight w:val="611"/>
+        </w:trPr>
+        <w:tc>
+          <w:tcPr>
+            <w:cnfStyle w:val="001000000000" w:firstRow="0" w:lastRow="0" w:firstColumn="1" w:lastColumn="0" w:oddVBand="0" w:evenVBand="0" w:oddHBand="0" w:evenHBand="0" w:firstRowFirstColumn="0" w:firstRowLastColumn="0" w:lastRowFirstColumn="0" w:lastRowLastColumn="0"/>
+            <w:tcW w:w="571" w:type="dxa"/>
+          </w:tcPr>
+          <w:p>
+            <w:r>
+              <w:t>T4</w:t>
+            </w:r>
+          </w:p>
+        </w:tc>
+        <w:tc>
+          <w:tcPr>
+            <w:tcW w:w="2563" w:type="dxa"/>
+          </w:tcPr>
+          <w:p>
+            <w:pPr>
+              <w:cnfStyle w:val="000000000000" w:firstRow="0" w:lastRow="0" w:firstColumn="0" w:lastColumn="0" w:oddVBand="0" w:evenVBand="0" w:oddHBand="0" w:evenHBand="0" w:firstRowFirstColumn="0" w:firstRowLastColumn="0" w:lastRowFirstColumn="0" w:lastRowLastColumn="0"/>
+            </w:pPr>
+            <w:r>
+              <w:t>Authenticated user (Seller)</w:t>
+            </w:r>
+          </w:p>
+        </w:tc>
+        <w:tc>
+          <w:tcPr>
+            <w:tcW w:w="5995" w:type="dxa"/>
+          </w:tcPr>
+          <w:p>
+            <w:pPr>
+              <w:cnfStyle w:val="000000000000" w:firstRow="0" w:lastRow="0" w:firstColumn="0" w:lastColumn="0" w:oddVBand="0" w:evenVBand="0" w:oddHBand="0" w:evenHBand="0" w:firstRowFirstColumn="0" w:firstRowLastColumn="0" w:lastRowFirstColumn="0" w:lastRowLastColumn="0"/>
+            </w:pPr>
+            <w:r>
+              <w:t>A registered user who can upload, edit or delete his own items in order to put them on the market.</w:t>
+            </w:r>
+          </w:p>
+        </w:tc>
+      </w:tr>
+    </w:tbl>
+    <w:p/>
+    <w:p>
+      <w:pPr>
+        <w:pStyle w:val="Heading2"/>
+      </w:pPr>
+      <w:bookmarkStart w:id="3" w:name="_Toc417920245"/>
+      <w:r>
+        <w:t>Architecture Overview</w:t>
+      </w:r>
+      <w:bookmarkEnd w:id="3"/>
+    </w:p>
+    <w:tbl>
+      <w:tblPr>
+        <w:tblStyle w:val="GridTable4"/>
+        <w:tblW w:w="9068" w:type="dxa"/>
+        <w:tblLook w:val="04A0" w:firstRow="1" w:lastRow="0" w:firstColumn="1" w:lastColumn="0" w:noHBand="0" w:noVBand="1"/>
+      </w:tblPr>
+      <w:tblGrid>
+        <w:gridCol w:w="571"/>
+        <w:gridCol w:w="8497"/>
+      </w:tblGrid>
+      <w:tr>
+        <w:trPr>
+          <w:cnfStyle w:val="100000000000" w:firstRow="1" w:lastRow="0" w:firstColumn="0" w:lastColumn="0" w:oddVBand="0" w:evenVBand="0" w:oddHBand="0" w:evenHBand="0" w:firstRowFirstColumn="0" w:firstRowLastColumn="0" w:lastRowFirstColumn="0" w:lastRowLastColumn="0"/>
+        </w:trPr>
+        <w:tc>
+          <w:tcPr>
+            <w:cnfStyle w:val="001000000000" w:firstRow="0" w:lastRow="0" w:firstColumn="1" w:lastColumn="0" w:oddVBand="0" w:evenVBand="0" w:oddHBand="0" w:evenHBand="0" w:firstRowFirstColumn="0" w:firstRowLastColumn="0" w:lastRowFirstColumn="0" w:lastRowLastColumn="0"/>
+            <w:tcW w:w="571" w:type="dxa"/>
+          </w:tcPr>
+          <w:p>
+            <w:r>
+              <w:t>ID</w:t>
+            </w:r>
+          </w:p>
+        </w:tc>
+        <w:tc>
+          <w:tcPr>
+            <w:tcW w:w="8497" w:type="dxa"/>
+          </w:tcPr>
+          <w:p>
+            <w:pPr>
+              <w:cnfStyle w:val="100000000000" w:firstRow="1" w:lastRow="0" w:firstColumn="0" w:lastColumn="0" w:oddVBand="0" w:evenVBand="0" w:oddHBand="0" w:evenHBand="0" w:firstRowFirstColumn="0" w:firstRowLastColumn="0" w:lastRowFirstColumn="0" w:lastRowLastColumn="0"/>
+            </w:pPr>
+            <w:r>
+              <w:t>Description</w:t>
+            </w:r>
+          </w:p>
+        </w:tc>
+      </w:tr>
+      <w:tr>
+        <w:trPr>
+          <w:cnfStyle w:val="000000100000" w:firstRow="0" w:lastRow="0" w:firstColumn="0" w:lastColumn="0" w:oddVBand="0" w:evenVBand="0" w:oddHBand="1" w:evenHBand="0" w:firstRowFirstColumn="0" w:firstRowLastColumn="0" w:lastRowFirstColumn="0" w:lastRowLastColumn="0"/>
+        </w:trPr>
+        <w:tc>
+          <w:tcPr>
+            <w:cnfStyle w:val="001000000000" w:firstRow="0" w:lastRow="0" w:firstColumn="1" w:lastColumn="0" w:oddVBand="0" w:evenVBand="0" w:oddHBand="0" w:evenHBand="0" w:firstRowFirstColumn="0" w:firstRowLastColumn="0" w:lastRowFirstColumn="0" w:lastRowLastColumn="0"/>
+            <w:tcW w:w="571" w:type="dxa"/>
+          </w:tcPr>
+          <w:p>
+            <w:r>
+              <w:t>U1</w:t>
+            </w:r>
+          </w:p>
+        </w:tc>
+        <w:tc>
+          <w:tcPr>
+            <w:tcW w:w="8497" w:type="dxa"/>
+          </w:tcPr>
+          <w:p>
+            <w:pPr>
+              <w:cnfStyle w:val="000000100000" w:firstRow="0" w:lastRow="0" w:firstColumn="0" w:lastColumn="0" w:oddVBand="0" w:evenVBand="0" w:oddHBand="1" w:evenHBand="0" w:firstRowFirstColumn="0" w:firstRowLastColumn="0" w:lastRowFirstColumn="0" w:lastRowLastColumn="0"/>
+            </w:pPr>
+            <w:r>
+              <w:t>The website will be installed on a Web server that has been secured to current industry guidelines. Current security patches for the web server must be maintained.</w:t>
+            </w:r>
+          </w:p>
+        </w:tc>
+      </w:tr>
+      <w:tr>
+        <w:tc>
+          <w:tcPr>
+            <w:cnfStyle w:val="001000000000" w:firstRow="0" w:lastRow="0" w:firstColumn="1" w:lastColumn="0" w:oddVBand="0" w:evenVBand="0" w:oddHBand="0" w:evenHBand="0" w:firstRowFirstColumn="0" w:firstRowLastColumn="0" w:lastRowFirstColumn="0" w:lastRowLastColumn="0"/>
+            <w:tcW w:w="571" w:type="dxa"/>
+          </w:tcPr>
+          <w:p>
+            <w:r>
+              <w:t>U2</w:t>
+            </w:r>
+          </w:p>
+        </w:tc>
+        <w:tc>
+          <w:tcPr>
+            <w:tcW w:w="8497" w:type="dxa"/>
+          </w:tcPr>
+          <w:p>
+            <w:pPr>
+              <w:cnfStyle w:val="000000000000" w:firstRow="0" w:lastRow="0" w:firstColumn="0" w:lastColumn="0" w:oddVBand="0" w:evenVBand="0" w:oddHBand="0" w:evenHBand="0" w:firstRowFirstColumn="0" w:firstRowLastColumn="0" w:lastRowFirstColumn="0" w:lastRowLastColumn="0"/>
+            </w:pPr>
+            <w:r>
+              <w:t>Web Server should be protected from direct access.</w:t>
+            </w:r>
+          </w:p>
+        </w:tc>
+      </w:tr>
+      <w:tr>
+        <w:trPr>
+          <w:cnfStyle w:val="000000100000" w:firstRow="0" w:lastRow="0" w:firstColumn="0" w:lastColumn="0" w:oddVBand="0" w:evenVBand="0" w:oddHBand="1" w:evenHBand="0" w:firstRowFirstColumn="0" w:firstRowLastColumn="0" w:lastRowFirstColumn="0" w:lastRowLastColumn="0"/>
+          <w:trHeight w:val="611"/>
+        </w:trPr>
+        <w:tc>
+          <w:tcPr>
+            <w:cnfStyle w:val="001000000000" w:firstRow="0" w:lastRow="0" w:firstColumn="1" w:lastColumn="0" w:oddVBand="0" w:evenVBand="0" w:oddHBand="0" w:evenHBand="0" w:firstRowFirstColumn="0" w:firstRowLastColumn="0" w:lastRowFirstColumn="0" w:lastRowLastColumn="0"/>
+            <w:tcW w:w="571" w:type="dxa"/>
+          </w:tcPr>
+          <w:p>
+            <w:r>
+              <w:t>U3</w:t>
+            </w:r>
+          </w:p>
+        </w:tc>
+        <w:tc>
+          <w:tcPr>
+            <w:tcW w:w="8497" w:type="dxa"/>
+          </w:tcPr>
+          <w:p>
+            <w:pPr>
+              <w:cnfStyle w:val="000000100000" w:firstRow="0" w:lastRow="0" w:firstColumn="0" w:lastColumn="0" w:oddVBand="0" w:evenVBand="0" w:oddHBand="1" w:evenHBand="0" w:firstRowFirstColumn="0" w:firstRowLastColumn="0" w:lastRowFirstColumn="0" w:lastRowLastColumn="0"/>
+            </w:pPr>
+            <w:r>
+              <w:t>Communication between the web server and the database server should be over a private network.</w:t>
+            </w:r>
+          </w:p>
+        </w:tc>
+      </w:tr>
+    </w:tbl>
+    <w:p/>
+    <w:p>
+      <w:pPr>
+        <w:rPr>
+          <w:rFonts w:asciiTheme="majorHAnsi" w:eastAsiaTheme="majorEastAsia" w:hAnsiTheme="majorHAnsi" w:cstheme="majorBidi"/>
+          <w:color w:val="2E74B5" w:themeColor="accent1" w:themeShade="BF"/>
+          <w:sz w:val="26"/>
+          <w:szCs w:val="26"/>
+        </w:rPr>
+      </w:pPr>
+      <w:bookmarkStart w:id="4" w:name="_Toc417920246"/>
+      <w:r>
+        <w:br w:type="page"/>
+      </w:r>
+    </w:p>
+    <w:p>
+      <w:pPr>
+        <w:pStyle w:val="Heading2"/>
+      </w:pPr>
+      <w:r>
+        <w:lastRenderedPageBreak/>
+        <w:t>DFD Level 0</w:t>
+      </w:r>
+      <w:bookmarkEnd w:id="4"/>
+    </w:p>
+    <w:p>
+      <w:pPr>
+        <w:pStyle w:val="Heading2"/>
+      </w:pPr>
+      <w:r>
+        <w:rPr>
+          <w:noProof/>
+          <w:lang w:eastAsia="en-GB"/>
+        </w:rPr>
+        <w:drawing>
+          <wp:inline distT="0" distB="0" distL="0" distR="0" wp14:anchorId="2C1EDD8E" wp14:editId="159465DA">
+            <wp:extent cx="3971925" cy="2582642"/>
+            <wp:effectExtent l="0" t="0" r="0" b="8255"/>
+            <wp:docPr id="1" name="Picture 1"/>
+            <wp:cNvGraphicFramePr>
+              <a:graphicFrameLocks xmlns:a="http://schemas.openxmlformats.org/drawingml/2006/main" noChangeAspect="1"/>
+            </wp:cNvGraphicFramePr>
+            <a:graphic xmlns:a="http://schemas.openxmlformats.org/drawingml/2006/main">
+              <a:graphicData uri="http://schemas.openxmlformats.org/drawingml/2006/picture">
+                <pic:pic xmlns:pic="http://schemas.openxmlformats.org/drawingml/2006/picture">
+                  <pic:nvPicPr>
+                    <pic:cNvPr id="1" name=""/>
+                    <pic:cNvPicPr/>
+                  </pic:nvPicPr>
+                  <pic:blipFill rotWithShape="1">
+                    <a:blip r:embed="rId10"/>
+                    <a:srcRect l="332" t="7980" r="62608" b="49163"/>
+                    <a:stretch/>
+                  </pic:blipFill>
+                  <pic:spPr bwMode="auto">
+                    <a:xfrm>
+                      <a:off x="0" y="0"/>
+                      <a:ext cx="3973949" cy="2583958"/>
+                    </a:xfrm>
+                    <a:prstGeom prst="rect">
+                      <a:avLst/>
+                    </a:prstGeom>
+                    <a:ln>
+                      <a:noFill/>
+                    </a:ln>
+                    <a:extLst>
+                      <a:ext uri="{53640926-AAD7-44D8-BBD7-CCE9431645EC}">
+                        <a14:shadowObscured xmlns:a14="http://schemas.microsoft.com/office/drawing/2010/main"/>
+                      </a:ext>
+                    </a:extLst>
+                  </pic:spPr>
+                </pic:pic>
+              </a:graphicData>
+            </a:graphic>
+          </wp:inline>
+        </w:drawing>
+      </w:r>
+      <w:r>
+        <w:t xml:space="preserve"> </w:t>
+      </w:r>
+    </w:p>
+    <w:p/>
+    <w:p>
+      <w:pPr>
+        <w:pStyle w:val="Heading2"/>
+      </w:pPr>
+      <w:bookmarkStart w:id="5" w:name="_Toc417920247"/>
+      <w:r>
+        <w:t>Entry Points</w:t>
+      </w:r>
+    </w:p>
+    <w:p>
+      <w:r>
+        <w:rPr>
+          <w:noProof/>
+          <w:lang w:eastAsia="en-GB"/>
+        </w:rPr>
+        <w:drawing>
+          <wp:inline distT="0" distB="0" distL="0" distR="0" wp14:anchorId="1C27D80F" wp14:editId="2AEE3B10">
+            <wp:extent cx="5731510" cy="2515235"/>
+            <wp:effectExtent l="0" t="0" r="2540" b="0"/>
+            <wp:docPr id="2" name="table"/>
+            <wp:cNvGraphicFramePr>
+              <a:graphicFrameLocks xmlns:a="http://schemas.openxmlformats.org/drawingml/2006/main" noChangeAspect="1"/>
+            </wp:cNvGraphicFramePr>
+            <a:graphic xmlns:a="http://schemas.openxmlformats.org/drawingml/2006/main">
+              <a:graphicData uri="http://schemas.openxmlformats.org/drawingml/2006/picture">
+                <pic:pic xmlns:pic="http://schemas.openxmlformats.org/drawingml/2006/picture">
+                  <pic:nvPicPr>
+                    <pic:cNvPr id="2" name="table"/>
+                    <pic:cNvPicPr>
+                      <a:picLocks noChangeAspect="1"/>
+                    </pic:cNvPicPr>
+                  </pic:nvPicPr>
+                  <pic:blipFill>
+                    <a:blip r:embed="rId11"/>
+                    <a:stretch>
+                      <a:fillRect/>
+                    </a:stretch>
+                  </pic:blipFill>
+                  <pic:spPr>
+                    <a:xfrm>
+                      <a:off x="0" y="0"/>
+                      <a:ext cx="5731510" cy="2515235"/>
+                    </a:xfrm>
+                    <a:prstGeom prst="rect">
+                      <a:avLst/>
+                    </a:prstGeom>
+                  </pic:spPr>
+                </pic:pic>
+              </a:graphicData>
+            </a:graphic>
+          </wp:inline>
+        </w:drawing>
+      </w:r>
+    </w:p>
+    <w:p>
+      <w:pPr>
+        <w:pStyle w:val="Heading2"/>
+      </w:pPr>
+      <w:r>
+        <w:lastRenderedPageBreak/>
+        <w:t>Threats (At least 10)</w:t>
+      </w:r>
+      <w:bookmarkEnd w:id="5"/>
+    </w:p>
+    <w:p>
+      <w:pPr>
+        <w:autoSpaceDE w:val="0"/>
+        <w:autoSpaceDN w:val="0"/>
+        <w:adjustRightInd w:val="0"/>
+        <w:spacing w:after="0" w:line="240" w:lineRule="auto"/>
+        <w:rPr>
+          <w:rFonts w:ascii="Tahoma" w:hAnsi="Tahoma" w:cs="Tahoma"/>
+          <w:color w:val="000000"/>
+          <w:sz w:val="20"/>
+          <w:szCs w:val="20"/>
+        </w:rPr>
+      </w:pPr>
+      <w:r>
+        <w:rPr>
+          <w:noProof/>
+          <w:lang w:eastAsia="en-GB"/>
+        </w:rPr>
+        <w:drawing>
+          <wp:inline distT="0" distB="0" distL="0" distR="0" wp14:anchorId="593943C5" wp14:editId="609E45F4">
+            <wp:extent cx="5731510" cy="3222625"/>
+            <wp:effectExtent l="0" t="0" r="2540" b="0"/>
+            <wp:docPr id="5" name="Picture 5"/>
+            <wp:cNvGraphicFramePr>
+              <a:graphicFrameLocks xmlns:a="http://schemas.openxmlformats.org/drawingml/2006/main" noChangeAspect="1"/>
+            </wp:cNvGraphicFramePr>
+            <a:graphic xmlns:a="http://schemas.openxmlformats.org/drawingml/2006/main">
+              <a:graphicData uri="http://schemas.openxmlformats.org/drawingml/2006/picture">
+                <pic:pic xmlns:pic="http://schemas.openxmlformats.org/drawingml/2006/picture">
+                  <pic:nvPicPr>
+                    <pic:cNvPr id="1" name=""/>
+                    <pic:cNvPicPr/>
+                  </pic:nvPicPr>
+                  <pic:blipFill>
+                    <a:blip r:embed="rId12"/>
+                    <a:stretch>
+                      <a:fillRect/>
+                    </a:stretch>
+                  </pic:blipFill>
+                  <pic:spPr>
+                    <a:xfrm>
+                      <a:off x="0" y="0"/>
+                      <a:ext cx="5731510" cy="3222625"/>
+                    </a:xfrm>
+                    <a:prstGeom prst="rect">
+                      <a:avLst/>
+                    </a:prstGeom>
+                  </pic:spPr>
+                </pic:pic>
+              </a:graphicData>
+            </a:graphic>
+          </wp:inline>
+        </w:drawing>
+      </w:r>
+    </w:p>
+    <w:p>
+      <w:pPr>
+        <w:autoSpaceDE w:val="0"/>
+        <w:autoSpaceDN w:val="0"/>
+        <w:adjustRightInd w:val="0"/>
+        <w:spacing w:after="0" w:line="240" w:lineRule="auto"/>
+        <w:rPr>
+          <w:rFonts w:ascii="Tahoma" w:hAnsi="Tahoma" w:cs="Tahoma"/>
+          <w:color w:val="000000"/>
+          <w:sz w:val="20"/>
+          <w:szCs w:val="20"/>
+        </w:rPr>
+      </w:pPr>
+      <w:r>
+        <w:rPr>
+          <w:noProof/>
+          <w:lang w:eastAsia="en-GB"/>
+        </w:rPr>
+        <w:drawing>
+          <wp:inline distT="0" distB="0" distL="0" distR="0" wp14:anchorId="06AF5219" wp14:editId="02FDB1C0">
+            <wp:extent cx="5731510" cy="3222625"/>
+            <wp:effectExtent l="0" t="0" r="2540" b="0"/>
+            <wp:docPr id="6" name="Picture 6"/>
+            <wp:cNvGraphicFramePr>
+              <a:graphicFrameLocks xmlns:a="http://schemas.openxmlformats.org/drawingml/2006/main" noChangeAspect="1"/>
+            </wp:cNvGraphicFramePr>
+            <a:graphic xmlns:a="http://schemas.openxmlformats.org/drawingml/2006/main">
+              <a:graphicData uri="http://schemas.openxmlformats.org/drawingml/2006/picture">
+                <pic:pic xmlns:pic="http://schemas.openxmlformats.org/drawingml/2006/picture">
+                  <pic:nvPicPr>
+                    <pic:cNvPr id="1" name=""/>
+                    <pic:cNvPicPr/>
+                  </pic:nvPicPr>
+                  <pic:blipFill>
+                    <a:blip r:embed="rId13"/>
+                    <a:stretch>
+                      <a:fillRect/>
+                    </a:stretch>
+                  </pic:blipFill>
+                  <pic:spPr>
+                    <a:xfrm>
+                      <a:off x="0" y="0"/>
+                      <a:ext cx="5731510" cy="3222625"/>
+                    </a:xfrm>
+                    <a:prstGeom prst="rect">
+                      <a:avLst/>
+                    </a:prstGeom>
+                  </pic:spPr>
+                </pic:pic>
+              </a:graphicData>
+            </a:graphic>
+          </wp:inline>
+        </w:drawing>
+      </w:r>
+      <w:bookmarkStart w:id="6" w:name="_GoBack"/>
+      <w:bookmarkEnd w:id="6"/>
+    </w:p>
+    <w:p>
+      <w:pPr>
+        <w:pStyle w:val="Heading2"/>
+      </w:pPr>
+      <w:bookmarkStart w:id="7" w:name="_Toc417920248"/>
+      <w:r>
+        <w:lastRenderedPageBreak/>
+        <w:t>STRIDE</w:t>
+      </w:r>
+      <w:bookmarkEnd w:id="7"/>
+    </w:p>
+    <w:p>
+      <w:r>
+        <w:rPr>
+          <w:noProof/>
+          <w:lang w:eastAsia="en-GB"/>
+        </w:rPr>
+        <w:drawing>
+          <wp:inline distT="0" distB="0" distL="0" distR="0" wp14:anchorId="4DB08D0E" wp14:editId="666490EC">
+            <wp:extent cx="5731510" cy="2622550"/>
+            <wp:effectExtent l="0" t="0" r="2540" b="6350"/>
+            <wp:docPr id="3" name="table"/>
+            <wp:cNvGraphicFramePr>
+              <a:graphicFrameLocks xmlns:a="http://schemas.openxmlformats.org/drawingml/2006/main" noChangeAspect="1"/>
+            </wp:cNvGraphicFramePr>
+            <a:graphic xmlns:a="http://schemas.openxmlformats.org/drawingml/2006/main">
+              <a:graphicData uri="http://schemas.openxmlformats.org/drawingml/2006/picture">
+                <pic:pic xmlns:pic="http://schemas.openxmlformats.org/drawingml/2006/picture">
+                  <pic:nvPicPr>
+                    <pic:cNvPr id="2" name="table"/>
+                    <pic:cNvPicPr>
+                      <a:picLocks noChangeAspect="1"/>
+                    </pic:cNvPicPr>
+                  </pic:nvPicPr>
+                  <pic:blipFill>
+                    <a:blip r:embed="rId14"/>
+                    <a:stretch>
+                      <a:fillRect/>
+                    </a:stretch>
+                  </pic:blipFill>
+                  <pic:spPr>
+                    <a:xfrm>
+                      <a:off x="0" y="0"/>
+                      <a:ext cx="5731510" cy="2622550"/>
+                    </a:xfrm>
+                    <a:prstGeom prst="rect">
+                      <a:avLst/>
+                    </a:prstGeom>
+                  </pic:spPr>
+                </pic:pic>
+              </a:graphicData>
+            </a:graphic>
+          </wp:inline>
+        </w:drawing>
+      </w:r>
+    </w:p>
+    <w:p>
+      <w:r>
+        <w:rPr>
+          <w:noProof/>
+          <w:lang w:eastAsia="en-GB"/>
+        </w:rPr>
+        <w:drawing>
+          <wp:inline distT="0" distB="0" distL="0" distR="0" wp14:anchorId="3A535F9C" wp14:editId="51631ED7">
+            <wp:extent cx="5731510" cy="2442845"/>
+            <wp:effectExtent l="0" t="0" r="2540" b="0"/>
+            <wp:docPr id="4" name="table"/>
+            <wp:cNvGraphicFramePr>
+              <a:graphicFrameLocks xmlns:a="http://schemas.openxmlformats.org/drawingml/2006/main" noChangeAspect="1"/>
+            </wp:cNvGraphicFramePr>
+            <a:graphic xmlns:a="http://schemas.openxmlformats.org/drawingml/2006/main">
+              <a:graphicData uri="http://schemas.openxmlformats.org/drawingml/2006/picture">
+                <pic:pic xmlns:pic="http://schemas.openxmlformats.org/drawingml/2006/picture">
+                  <pic:nvPicPr>
+                    <pic:cNvPr id="2" name="table"/>
+                    <pic:cNvPicPr>
+                      <a:picLocks noChangeAspect="1"/>
+                    </pic:cNvPicPr>
+                  </pic:nvPicPr>
+                  <pic:blipFill>
+                    <a:blip r:embed="rId15"/>
+                    <a:stretch>
+                      <a:fillRect/>
+                    </a:stretch>
+                  </pic:blipFill>
+                  <pic:spPr>
+                    <a:xfrm>
+                      <a:off x="0" y="0"/>
+                      <a:ext cx="5731510" cy="2442845"/>
+                    </a:xfrm>
+                    <a:prstGeom prst="rect">
+                      <a:avLst/>
+                    </a:prstGeom>
+                  </pic:spPr>
+                </pic:pic>
+              </a:graphicData>
+            </a:graphic>
+          </wp:inline>
+        </w:drawing>
+      </w:r>
+    </w:p>
+    <w:p>
+      <w:pPr>
+        <w:autoSpaceDE w:val="0"/>
+        <w:autoSpaceDN w:val="0"/>
+        <w:adjustRightInd w:val="0"/>
+        <w:spacing w:after="0" w:line="240" w:lineRule="auto"/>
+        <w:rPr>
+          <w:rFonts w:ascii="Tahoma" w:hAnsi="Tahoma" w:cs="Tahoma"/>
+          <w:color w:val="000000"/>
+          <w:sz w:val="20"/>
+          <w:szCs w:val="20"/>
+        </w:rPr>
+      </w:pPr>
+    </w:p>
+    <w:p>
+      <w:pPr>
+        <w:pStyle w:val="Heading2"/>
+      </w:pPr>
+      <w:bookmarkStart w:id="8" w:name="_Toc417920249"/>
+      <w:r>
+        <w:t>Mitigation Strategy</w:t>
+      </w:r>
+      <w:bookmarkEnd w:id="8"/>
     </w:p>
     <w:p/>
     <w:p>
       <w:pPr>
         <w:pStyle w:val="Heading1"/>
       </w:pPr>
-      <w:bookmarkStart w:id="2" w:name="_Toc416269618"/>
+      <w:bookmarkStart w:id="9" w:name="_Toc417920250"/>
       <w:r>
+        <w:lastRenderedPageBreak/>
         <w:t>Task 2 – DFDs in Threat Modelling Document (M1.4)</w:t>
       </w:r>
-      <w:bookmarkEnd w:id="2"/>
+      <w:bookmarkEnd w:id="9"/>
     </w:p>
     <w:p>
       <w:pPr>
@@ -1297,11 +2791,11 @@
       <w:pPr>
         <w:pStyle w:val="Heading1"/>
       </w:pPr>
-      <w:bookmarkStart w:id="3" w:name="_Toc416269619"/>
+      <w:bookmarkStart w:id="10" w:name="_Toc417920251"/>
       <w:r>
         <w:t>Task 3 – Implementation of Secure Website (P3.1)</w:t>
       </w:r>
-      <w:bookmarkEnd w:id="3"/>
+      <w:bookmarkEnd w:id="10"/>
     </w:p>
     <w:p>
       <w:pPr>
@@ -1312,11 +2806,11 @@
       <w:pPr>
         <w:pStyle w:val="Heading1"/>
       </w:pPr>
-      <w:bookmarkStart w:id="4" w:name="_Toc416269620"/>
+      <w:bookmarkStart w:id="11" w:name="_Toc417920252"/>
       <w:r>
         <w:t>Task 4 – Documentation of security patterns and practices (P3.2, P4.3)</w:t>
       </w:r>
-      <w:bookmarkEnd w:id="4"/>
+      <w:bookmarkEnd w:id="11"/>
     </w:p>
     <w:p>
       <w:pPr>
@@ -1327,11 +2821,11 @@
       <w:pPr>
         <w:pStyle w:val="Heading1"/>
       </w:pPr>
-      <w:bookmarkStart w:id="5" w:name="_Toc416269621"/>
+      <w:bookmarkStart w:id="12" w:name="_Toc417920253"/>
       <w:r>
         <w:t>Task 5 – Implementation of Further security techniques in website (M1.5)</w:t>
       </w:r>
-      <w:bookmarkEnd w:id="5"/>
+      <w:bookmarkEnd w:id="12"/>
     </w:p>
     <w:p>
       <w:pPr>
@@ -1342,11 +2836,11 @@
       <w:pPr>
         <w:pStyle w:val="Heading1"/>
       </w:pPr>
-      <w:bookmarkStart w:id="6" w:name="_Toc416269622"/>
+      <w:bookmarkStart w:id="13" w:name="_Toc417920254"/>
       <w:r>
         <w:t>Task 6 – Documentation of alternative security patterns (M1.3)</w:t>
       </w:r>
-      <w:bookmarkEnd w:id="6"/>
+      <w:bookmarkEnd w:id="13"/>
     </w:p>
     <w:p>
       <w:pPr>
@@ -1357,11 +2851,11 @@
       <w:pPr>
         <w:pStyle w:val="Heading1"/>
       </w:pPr>
-      <w:bookmarkStart w:id="7" w:name="_Toc416269623"/>
+      <w:bookmarkStart w:id="14" w:name="_Toc417920255"/>
       <w:r>
         <w:t>Task 7 – Security Patterns – Argue on what you cannot protect against (D1.2)</w:t>
       </w:r>
-      <w:bookmarkEnd w:id="7"/>
+      <w:bookmarkEnd w:id="14"/>
     </w:p>
     <w:p>
       <w:pPr>
@@ -1372,7 +2866,7 @@
       <w:pPr>
         <w:pStyle w:val="Heading1"/>
       </w:pPr>
-      <w:bookmarkStart w:id="8" w:name="_Toc416269624"/>
+      <w:bookmarkStart w:id="15" w:name="_Toc417920256"/>
       <w:r>
         <w:t>Task 8 – Testing and Reviewing a 3</w:t>
       </w:r>
@@ -1382,7 +2876,7 @@
       <w:r>
         <w:t>Party application (P4.1, P4.2, P4.4)</w:t>
       </w:r>
-      <w:bookmarkEnd w:id="8"/>
+      <w:bookmarkEnd w:id="15"/>
     </w:p>
     <w:p>
       <w:pPr>
@@ -1393,15 +2887,15 @@
       <w:pPr>
         <w:pStyle w:val="Heading1"/>
       </w:pPr>
-      <w:bookmarkStart w:id="9" w:name="_Toc416269625"/>
+      <w:bookmarkStart w:id="16" w:name="_Toc417920257"/>
       <w:r>
         <w:t>Task 9 – Perform Attacks on a third party application and document them (D1.3)</w:t>
       </w:r>
-      <w:bookmarkEnd w:id="9"/>
+      <w:bookmarkEnd w:id="16"/>
     </w:p>
     <w:sectPr>
-      <w:headerReference w:type="default" r:id="rId10"/>
-      <w:footerReference w:type="default" r:id="rId11"/>
+      <w:headerReference w:type="default" r:id="rId16"/>
+      <w:footerReference w:type="default" r:id="rId17"/>
       <w:pgSz w:w="11906" w:h="16838"/>
       <w:pgMar w:top="1440" w:right="1440" w:bottom="1440" w:left="1440" w:header="708" w:footer="708" w:gutter="0"/>
       <w:pgNumType w:start="0"/>
@@ -1491,6 +2985,7 @@
         <w:docPartUnique/>
       </w:docPartObj>
     </w:sdtPr>
+    <w:sdtEndPr/>
     <w:sdtContent>
       <w:p>
         <w:pPr>
@@ -1596,7 +3091,7 @@
                                   <w:sz w:val="44"/>
                                   <w:szCs w:val="44"/>
                                 </w:rPr>
-                                <w:t>2</w:t>
+                                <w:t>4</w:t>
                               </w:r>
                               <w:r>
                                 <w:rPr>
@@ -1667,7 +3162,7 @@
                             <w:sz w:val="44"/>
                             <w:szCs w:val="44"/>
                           </w:rPr>
-                          <w:t>2</w:t>
+                          <w:t>4</w:t>
                         </w:r>
                         <w:r>
                           <w:rPr>
@@ -2108,6 +3603,28 @@
       <w:szCs w:val="32"/>
     </w:rPr>
   </w:style>
+  <w:style w:type="paragraph" w:styleId="Heading2">
+    <w:name w:val="heading 2"/>
+    <w:basedOn w:val="Normal"/>
+    <w:next w:val="Normal"/>
+    <w:link w:val="Heading2Char"/>
+    <w:uiPriority w:val="9"/>
+    <w:unhideWhenUsed/>
+    <w:qFormat/>
+    <w:rsid w:val="004819EC"/>
+    <w:pPr>
+      <w:keepNext/>
+      <w:keepLines/>
+      <w:spacing w:before="40" w:after="0"/>
+      <w:outlineLvl w:val="1"/>
+    </w:pPr>
+    <w:rPr>
+      <w:rFonts w:asciiTheme="majorHAnsi" w:eastAsiaTheme="majorEastAsia" w:hAnsiTheme="majorHAnsi" w:cstheme="majorBidi"/>
+      <w:color w:val="2E74B5" w:themeColor="accent1" w:themeShade="BF"/>
+      <w:sz w:val="26"/>
+      <w:szCs w:val="26"/>
+    </w:rPr>
+  </w:style>
   <w:style w:type="character" w:default="1" w:styleId="DefaultParagraphFont">
     <w:name w:val="Default Paragraph Font"/>
     <w:uiPriority w:val="1"/>
@@ -2255,6 +3772,127 @@
     <w:uiPriority w:val="99"/>
     <w:rsid w:val="003B2364"/>
   </w:style>
+  <w:style w:type="table" w:styleId="TableGrid">
+    <w:name w:val="Table Grid"/>
+    <w:basedOn w:val="TableNormal"/>
+    <w:uiPriority w:val="39"/>
+    <w:rsid w:val="00EC2DC4"/>
+    <w:pPr>
+      <w:spacing w:after="0" w:line="240" w:lineRule="auto"/>
+    </w:pPr>
+    <w:tblPr>
+      <w:tblBorders>
+        <w:top w:val="single" w:sz="4" w:space="0" w:color="auto"/>
+        <w:left w:val="single" w:sz="4" w:space="0" w:color="auto"/>
+        <w:bottom w:val="single" w:sz="4" w:space="0" w:color="auto"/>
+        <w:right w:val="single" w:sz="4" w:space="0" w:color="auto"/>
+        <w:insideH w:val="single" w:sz="4" w:space="0" w:color="auto"/>
+        <w:insideV w:val="single" w:sz="4" w:space="0" w:color="auto"/>
+      </w:tblBorders>
+    </w:tblPr>
+  </w:style>
+  <w:style w:type="table" w:styleId="GridTable4">
+    <w:name w:val="Grid Table 4"/>
+    <w:basedOn w:val="TableNormal"/>
+    <w:uiPriority w:val="49"/>
+    <w:rsid w:val="00AF6E2D"/>
+    <w:pPr>
+      <w:spacing w:after="0" w:line="240" w:lineRule="auto"/>
+    </w:pPr>
+    <w:tblPr>
+      <w:tblStyleRowBandSize w:val="1"/>
+      <w:tblStyleColBandSize w:val="1"/>
+      <w:tblBorders>
+        <w:top w:val="single" w:sz="4" w:space="0" w:color="666666" w:themeColor="text1" w:themeTint="99"/>
+        <w:left w:val="single" w:sz="4" w:space="0" w:color="666666" w:themeColor="text1" w:themeTint="99"/>
+        <w:bottom w:val="single" w:sz="4" w:space="0" w:color="666666" w:themeColor="text1" w:themeTint="99"/>
+        <w:right w:val="single" w:sz="4" w:space="0" w:color="666666" w:themeColor="text1" w:themeTint="99"/>
+        <w:insideH w:val="single" w:sz="4" w:space="0" w:color="666666" w:themeColor="text1" w:themeTint="99"/>
+        <w:insideV w:val="single" w:sz="4" w:space="0" w:color="666666" w:themeColor="text1" w:themeTint="99"/>
+      </w:tblBorders>
+    </w:tblPr>
+    <w:tblStylePr w:type="firstRow">
+      <w:rPr>
+        <w:b/>
+        <w:bCs/>
+        <w:color w:val="FFFFFF" w:themeColor="background1"/>
+      </w:rPr>
+      <w:tblPr/>
+      <w:tcPr>
+        <w:tcBorders>
+          <w:top w:val="single" w:sz="4" w:space="0" w:color="000000" w:themeColor="text1"/>
+          <w:left w:val="single" w:sz="4" w:space="0" w:color="000000" w:themeColor="text1"/>
+          <w:bottom w:val="single" w:sz="4" w:space="0" w:color="000000" w:themeColor="text1"/>
+          <w:right w:val="single" w:sz="4" w:space="0" w:color="000000" w:themeColor="text1"/>
+          <w:insideH w:val="nil"/>
+          <w:insideV w:val="nil"/>
+        </w:tcBorders>
+        <w:shd w:val="clear" w:color="auto" w:fill="000000" w:themeFill="text1"/>
+      </w:tcPr>
+    </w:tblStylePr>
+    <w:tblStylePr w:type="lastRow">
+      <w:rPr>
+        <w:b/>
+        <w:bCs/>
+      </w:rPr>
+      <w:tblPr/>
+      <w:tcPr>
+        <w:tcBorders>
+          <w:top w:val="double" w:sz="4" w:space="0" w:color="000000" w:themeColor="text1"/>
+        </w:tcBorders>
+      </w:tcPr>
+    </w:tblStylePr>
+    <w:tblStylePr w:type="firstCol">
+      <w:rPr>
+        <w:b/>
+        <w:bCs/>
+      </w:rPr>
+    </w:tblStylePr>
+    <w:tblStylePr w:type="lastCol">
+      <w:rPr>
+        <w:b/>
+        <w:bCs/>
+      </w:rPr>
+    </w:tblStylePr>
+    <w:tblStylePr w:type="band1Vert">
+      <w:tblPr/>
+      <w:tcPr>
+        <w:shd w:val="clear" w:color="auto" w:fill="CCCCCC" w:themeFill="text1" w:themeFillTint="33"/>
+      </w:tcPr>
+    </w:tblStylePr>
+    <w:tblStylePr w:type="band1Horz">
+      <w:tblPr/>
+      <w:tcPr>
+        <w:shd w:val="clear" w:color="auto" w:fill="CCCCCC" w:themeFill="text1" w:themeFillTint="33"/>
+      </w:tcPr>
+    </w:tblStylePr>
+  </w:style>
+  <w:style w:type="character" w:customStyle="1" w:styleId="Heading2Char">
+    <w:name w:val="Heading 2 Char"/>
+    <w:basedOn w:val="DefaultParagraphFont"/>
+    <w:link w:val="Heading2"/>
+    <w:uiPriority w:val="9"/>
+    <w:rsid w:val="004819EC"/>
+    <w:rPr>
+      <w:rFonts w:asciiTheme="majorHAnsi" w:eastAsiaTheme="majorEastAsia" w:hAnsiTheme="majorHAnsi" w:cstheme="majorBidi"/>
+      <w:color w:val="2E74B5" w:themeColor="accent1" w:themeShade="BF"/>
+      <w:sz w:val="26"/>
+      <w:szCs w:val="26"/>
+    </w:rPr>
+  </w:style>
+  <w:style w:type="paragraph" w:styleId="TOC2">
+    <w:name w:val="toc 2"/>
+    <w:basedOn w:val="Normal"/>
+    <w:next w:val="Normal"/>
+    <w:autoRedefine/>
+    <w:uiPriority w:val="39"/>
+    <w:unhideWhenUsed/>
+    <w:rsid w:val="00685618"/>
+    <w:pPr>
+      <w:spacing w:after="100"/>
+      <w:ind w:left="220"/>
+    </w:pPr>
+  </w:style>
 </w:styles>
 </file>
 
@@ -2352,6 +3990,13 @@
     <w:pitch w:val="variable"/>
     <w:sig w:usb0="A00002EF" w:usb1="4000207B" w:usb2="00000000" w:usb3="00000000" w:csb0="0000019F" w:csb1="00000000"/>
   </w:font>
+  <w:font w:name="Tahoma">
+    <w:panose1 w:val="020B0604030504040204"/>
+    <w:charset w:val="00"/>
+    <w:family w:val="swiss"/>
+    <w:pitch w:val="variable"/>
+    <w:sig w:usb0="E1002EFF" w:usb1="C000605B" w:usb2="00000029" w:usb3="00000000" w:csb0="000101FF" w:csb1="00000000"/>
+  </w:font>
 </w:fonts>
 </file>
 
@@ -2371,7 +4016,9 @@
   <w:rsids>
     <w:rsidRoot w:val="00376C53"/>
     <w:rsid w:val="00376C53"/>
+    <w:rsid w:val="006F462C"/>
     <w:rsid w:val="00750122"/>
+    <w:rsid w:val="00AD2102"/>
   </w:rsids>
   <m:mathPr>
     <m:mathFont m:val="Cambria Math"/>
@@ -3122,7 +4769,7 @@
 </file>
 
 <file path=customXml/itemProps2.xml><?xml version="1.0" encoding="utf-8"?>
-<ds:datastoreItem xmlns:ds="http://schemas.openxmlformats.org/officeDocument/2006/customXml" ds:itemID="{480C9338-55FE-4CA4-9BEB-3E4F86E0B153}">
+<ds:datastoreItem xmlns:ds="http://schemas.openxmlformats.org/officeDocument/2006/customXml" ds:itemID="{0D794F3B-C7E5-4F93-9129-F4EF4F1C157E}">
   <ds:schemaRefs>
     <ds:schemaRef ds:uri="http://schemas.openxmlformats.org/officeDocument/2006/bibliography"/>
   </ds:schemaRefs>

</xml_diff>

<commit_message>
Hybrid Encryption Done - Next Web API
</commit_message>
<xml_diff>
--- a/SSD Assignment 01 Sit 01.docx
+++ b/SSD Assignment 01 Sit 01.docx
@@ -52,7 +52,7 @@
                         <pic:cNvPicPr/>
                       </pic:nvPicPr>
                       <pic:blipFill>
-                        <a:blip r:embed="rId8" cstate="print">
+                        <a:blip r:embed="rId9" cstate="print">
                           <a:duotone>
                             <a:schemeClr val="accent1">
                               <a:shade val="45000"/>
@@ -531,7 +531,7 @@
                         <pic:cNvPicPr/>
                       </pic:nvPicPr>
                       <pic:blipFill>
-                        <a:blip r:embed="rId9" cstate="print">
+                        <a:blip r:embed="rId10" cstate="print">
                           <a:duotone>
                             <a:schemeClr val="accent1">
                               <a:shade val="45000"/>
@@ -1944,7 +1944,7 @@
               <w:cnfStyle w:val="000000000000" w:firstRow="0" w:lastRow="0" w:firstColumn="0" w:lastColumn="0" w:oddVBand="0" w:evenVBand="0" w:oddHBand="0" w:evenHBand="0" w:firstRowFirstColumn="0" w:firstRowLastColumn="0" w:lastRowFirstColumn="0" w:lastRowLastColumn="0"/>
             </w:pPr>
             <w:r>
-              <w:t>T3 Database server admin</w:t>
+              <w:t>T3 Website administrator</w:t>
             </w:r>
           </w:p>
         </w:tc>
@@ -2007,7 +2007,408 @@
               <w:cnfStyle w:val="000000100000" w:firstRow="0" w:lastRow="0" w:firstColumn="0" w:lastColumn="0" w:oddVBand="0" w:evenVBand="0" w:oddHBand="1" w:evenHBand="0" w:firstRowFirstColumn="0" w:firstRowLastColumn="0" w:lastRowFirstColumn="0" w:lastRowLastColumn="0"/>
             </w:pPr>
             <w:r>
-              <w:t>T3 Database server admin</w:t>
+              <w:t xml:space="preserve">T3 </w:t>
+            </w:r>
+            <w:r>
+              <w:t>Website administrator</w:t>
+            </w:r>
+          </w:p>
+        </w:tc>
+      </w:tr>
+      <w:tr>
+        <w:tc>
+          <w:tcPr>
+            <w:cnfStyle w:val="001000000000" w:firstRow="0" w:lastRow="0" w:firstColumn="1" w:lastColumn="0" w:oddVBand="0" w:evenVBand="0" w:oddHBand="0" w:evenHBand="0" w:firstRowFirstColumn="0" w:firstRowLastColumn="0" w:lastRowFirstColumn="0" w:lastRowLastColumn="0"/>
+            <w:tcW w:w="632" w:type="dxa"/>
+          </w:tcPr>
+          <w:p>
+            <w:r>
+              <w:t>A1.3</w:t>
+            </w:r>
+          </w:p>
+        </w:tc>
+        <w:tc>
+          <w:tcPr>
+            <w:tcW w:w="2254" w:type="dxa"/>
+          </w:tcPr>
+          <w:p>
+            <w:pPr>
+              <w:cnfStyle w:val="000000000000" w:firstRow="0" w:lastRow="0" w:firstColumn="0" w:lastColumn="0" w:oddVBand="0" w:evenVBand="0" w:oddHBand="0" w:evenHBand="0" w:firstRowFirstColumn="0" w:firstRowLastColumn="0" w:lastRowFirstColumn="0" w:lastRowLastColumn="0"/>
+            </w:pPr>
+            <w:r>
+              <w:t xml:space="preserve">User’s </w:t>
+            </w:r>
+            <w:r>
+              <w:t>public and private key</w:t>
+            </w:r>
+          </w:p>
+        </w:tc>
+        <w:tc>
+          <w:tcPr>
+            <w:tcW w:w="3471" w:type="dxa"/>
+          </w:tcPr>
+          <w:p>
+            <w:pPr>
+              <w:cnfStyle w:val="000000000000" w:firstRow="0" w:lastRow="0" w:firstColumn="0" w:lastColumn="0" w:oddVBand="0" w:evenVBand="0" w:oddHBand="0" w:evenHBand="0" w:firstRowFirstColumn="0" w:firstRowLastColumn="0" w:lastRowFirstColumn="0" w:lastRowLastColumn="0"/>
+            </w:pPr>
+            <w:r>
+              <w:t xml:space="preserve">User </w:t>
+            </w:r>
+            <w:r>
+              <w:t>public and private key</w:t>
+            </w:r>
+            <w:r>
+              <w:t xml:space="preserve"> are very valuable since one can easily </w:t>
+            </w:r>
+            <w:r>
+              <w:t>decrypt</w:t>
+            </w:r>
+            <w:r>
+              <w:t xml:space="preserve"> valuable data </w:t>
+            </w:r>
+          </w:p>
+        </w:tc>
+        <w:tc>
+          <w:tcPr>
+            <w:tcW w:w="2651" w:type="dxa"/>
+          </w:tcPr>
+          <w:p>
+            <w:pPr>
+              <w:cnfStyle w:val="000000000000" w:firstRow="0" w:lastRow="0" w:firstColumn="0" w:lastColumn="0" w:oddVBand="0" w:evenVBand="0" w:oddHBand="0" w:evenHBand="0" w:firstRowFirstColumn="0" w:firstRowLastColumn="0" w:lastRowFirstColumn="0" w:lastRowLastColumn="0"/>
+            </w:pPr>
+            <w:r>
+              <w:t>T3 Website administrator</w:t>
+            </w:r>
+          </w:p>
+        </w:tc>
+      </w:tr>
+      <w:tr>
+        <w:trPr>
+          <w:cnfStyle w:val="000000100000" w:firstRow="0" w:lastRow="0" w:firstColumn="0" w:lastColumn="0" w:oddVBand="0" w:evenVBand="0" w:oddHBand="1" w:evenHBand="0" w:firstRowFirstColumn="0" w:firstRowLastColumn="0" w:lastRowFirstColumn="0" w:lastRowLastColumn="0"/>
+        </w:trPr>
+        <w:tc>
+          <w:tcPr>
+            <w:cnfStyle w:val="001000000000" w:firstRow="0" w:lastRow="0" w:firstColumn="1" w:lastColumn="0" w:oddVBand="0" w:evenVBand="0" w:oddHBand="0" w:evenHBand="0" w:firstRowFirstColumn="0" w:firstRowLastColumn="0" w:lastRowFirstColumn="0" w:lastRowLastColumn="0"/>
+            <w:tcW w:w="632" w:type="dxa"/>
+          </w:tcPr>
+          <w:p>
+            <w:r>
+              <w:t>A2</w:t>
+            </w:r>
+          </w:p>
+        </w:tc>
+        <w:tc>
+          <w:tcPr>
+            <w:tcW w:w="2254" w:type="dxa"/>
+          </w:tcPr>
+          <w:p>
+            <w:pPr>
+              <w:cnfStyle w:val="000000100000" w:firstRow="0" w:lastRow="0" w:firstColumn="0" w:lastColumn="0" w:oddVBand="0" w:evenVBand="0" w:oddHBand="1" w:evenHBand="0" w:firstRowFirstColumn="0" w:firstRowLastColumn="0" w:lastRowFirstColumn="0" w:lastRowLastColumn="0"/>
+            </w:pPr>
+            <w:r>
+              <w:t>Backend Database</w:t>
+            </w:r>
+          </w:p>
+        </w:tc>
+        <w:tc>
+          <w:tcPr>
+            <w:tcW w:w="3471" w:type="dxa"/>
+          </w:tcPr>
+          <w:p>
+            <w:pPr>
+              <w:cnfStyle w:val="000000100000" w:firstRow="0" w:lastRow="0" w:firstColumn="0" w:lastColumn="0" w:oddVBand="0" w:evenVBand="0" w:oddHBand="1" w:evenHBand="0" w:firstRowFirstColumn="0" w:firstRowLastColumn="0" w:lastRowFirstColumn="0" w:lastRowLastColumn="0"/>
+            </w:pPr>
+            <w:r>
+              <w:t>Backend database includes all the data of all users registered into the system together with all the product and order details. All data can be found here.</w:t>
+            </w:r>
+          </w:p>
+        </w:tc>
+        <w:tc>
+          <w:tcPr>
+            <w:tcW w:w="2651" w:type="dxa"/>
+          </w:tcPr>
+          <w:p>
+            <w:pPr>
+              <w:cnfStyle w:val="000000100000" w:firstRow="0" w:lastRow="0" w:firstColumn="0" w:lastColumn="0" w:oddVBand="0" w:evenVBand="0" w:oddHBand="1" w:evenHBand="0" w:firstRowFirstColumn="0" w:firstRowLastColumn="0" w:lastRowFirstColumn="0" w:lastRowLastColumn="0"/>
+            </w:pPr>
+            <w:r>
+              <w:t>T3 Website administrator</w:t>
+            </w:r>
+          </w:p>
+        </w:tc>
+      </w:tr>
+      <w:tr>
+        <w:tc>
+          <w:tcPr>
+            <w:cnfStyle w:val="001000000000" w:firstRow="0" w:lastRow="0" w:firstColumn="1" w:lastColumn="0" w:oddVBand="0" w:evenVBand="0" w:oddHBand="0" w:evenHBand="0" w:firstRowFirstColumn="0" w:firstRowLastColumn="0" w:lastRowFirstColumn="0" w:lastRowLastColumn="0"/>
+            <w:tcW w:w="632" w:type="dxa"/>
+          </w:tcPr>
+          <w:p>
+            <w:r>
+              <w:t>A3</w:t>
+            </w:r>
+          </w:p>
+        </w:tc>
+        <w:tc>
+          <w:tcPr>
+            <w:tcW w:w="2254" w:type="dxa"/>
+          </w:tcPr>
+          <w:p>
+            <w:pPr>
+              <w:cnfStyle w:val="000000000000" w:firstRow="0" w:lastRow="0" w:firstColumn="0" w:lastColumn="0" w:oddVBand="0" w:evenVBand="0" w:oddHBand="0" w:evenHBand="0" w:firstRowFirstColumn="0" w:firstRowLastColumn="0" w:lastRowFirstColumn="0" w:lastRowLastColumn="0"/>
+            </w:pPr>
+            <w:r>
+              <w:t>Product</w:t>
+            </w:r>
+          </w:p>
+        </w:tc>
+        <w:tc>
+          <w:tcPr>
+            <w:tcW w:w="3471" w:type="dxa"/>
+          </w:tcPr>
+          <w:p>
+            <w:pPr>
+              <w:cnfStyle w:val="000000000000" w:firstRow="0" w:lastRow="0" w:firstColumn="0" w:lastColumn="0" w:oddVBand="0" w:evenVBand="0" w:oddHBand="0" w:evenHBand="0" w:firstRowFirstColumn="0" w:firstRowLastColumn="0" w:lastRowFirstColumn="0" w:lastRowLastColumn="0"/>
+            </w:pPr>
+            <w:r>
+              <w:t xml:space="preserve">All the products </w:t>
+            </w:r>
+            <w:r>
+              <w:t>details that can be found in the database</w:t>
+            </w:r>
+          </w:p>
+        </w:tc>
+        <w:tc>
+          <w:tcPr>
+            <w:tcW w:w="2651" w:type="dxa"/>
+          </w:tcPr>
+          <w:p>
+            <w:pPr>
+              <w:cnfStyle w:val="000000000000" w:firstRow="0" w:lastRow="0" w:firstColumn="0" w:lastColumn="0" w:oddVBand="0" w:evenVBand="0" w:oddHBand="0" w:evenHBand="0" w:firstRowFirstColumn="0" w:firstRowLastColumn="0" w:lastRowFirstColumn="0" w:lastRowLastColumn="0"/>
+            </w:pPr>
+            <w:r>
+              <w:t>T1 Remote anonymous user</w:t>
+            </w:r>
+          </w:p>
+          <w:p>
+            <w:pPr>
+              <w:cnfStyle w:val="000000000000" w:firstRow="0" w:lastRow="0" w:firstColumn="0" w:lastColumn="0" w:oddVBand="0" w:evenVBand="0" w:oddHBand="0" w:evenHBand="0" w:firstRowFirstColumn="0" w:firstRowLastColumn="0" w:lastRowFirstColumn="0" w:lastRowLastColumn="0"/>
+            </w:pPr>
+            <w:r>
+              <w:t>T2 Authenticated user (Buyer)</w:t>
+            </w:r>
+          </w:p>
+          <w:p>
+            <w:pPr>
+              <w:cnfStyle w:val="000000000000" w:firstRow="0" w:lastRow="0" w:firstColumn="0" w:lastColumn="0" w:oddVBand="0" w:evenVBand="0" w:oddHBand="0" w:evenHBand="0" w:firstRowFirstColumn="0" w:firstRowLastColumn="0" w:lastRowFirstColumn="0" w:lastRowLastColumn="0"/>
+            </w:pPr>
+            <w:r>
+              <w:t>T3 Website Administrator</w:t>
+            </w:r>
+          </w:p>
+          <w:p>
+            <w:pPr>
+              <w:cnfStyle w:val="000000000000" w:firstRow="0" w:lastRow="0" w:firstColumn="0" w:lastColumn="0" w:oddVBand="0" w:evenVBand="0" w:oddHBand="0" w:evenHBand="0" w:firstRowFirstColumn="0" w:firstRowLastColumn="0" w:lastRowFirstColumn="0" w:lastRowLastColumn="0"/>
+            </w:pPr>
+            <w:r>
+              <w:t>T4 Authenticated user (Seller)</w:t>
+            </w:r>
+          </w:p>
+        </w:tc>
+      </w:tr>
+      <w:tr>
+        <w:trPr>
+          <w:cnfStyle w:val="000000100000" w:firstRow="0" w:lastRow="0" w:firstColumn="0" w:lastColumn="0" w:oddVBand="0" w:evenVBand="0" w:oddHBand="1" w:evenHBand="0" w:firstRowFirstColumn="0" w:firstRowLastColumn="0" w:lastRowFirstColumn="0" w:lastRowLastColumn="0"/>
+        </w:trPr>
+        <w:tc>
+          <w:tcPr>
+            <w:cnfStyle w:val="001000000000" w:firstRow="0" w:lastRow="0" w:firstColumn="1" w:lastColumn="0" w:oddVBand="0" w:evenVBand="0" w:oddHBand="0" w:evenHBand="0" w:firstRowFirstColumn="0" w:firstRowLastColumn="0" w:lastRowFirstColumn="0" w:lastRowLastColumn="0"/>
+            <w:tcW w:w="632" w:type="dxa"/>
+          </w:tcPr>
+          <w:p>
+            <w:r>
+              <w:t>A3</w:t>
+            </w:r>
+            <w:r>
+              <w:t>.1</w:t>
+            </w:r>
+          </w:p>
+        </w:tc>
+        <w:tc>
+          <w:tcPr>
+            <w:tcW w:w="2254" w:type="dxa"/>
+          </w:tcPr>
+          <w:p>
+            <w:pPr>
+              <w:cnfStyle w:val="000000100000" w:firstRow="0" w:lastRow="0" w:firstColumn="0" w:lastColumn="0" w:oddVBand="0" w:evenVBand="0" w:oddHBand="1" w:evenHBand="0" w:firstRowFirstColumn="0" w:firstRowLastColumn="0" w:lastRowFirstColumn="0" w:lastRowLastColumn="0"/>
+            </w:pPr>
+            <w:r>
+              <w:t>Products Details</w:t>
+            </w:r>
+          </w:p>
+        </w:tc>
+        <w:tc>
+          <w:tcPr>
+            <w:tcW w:w="3471" w:type="dxa"/>
+          </w:tcPr>
+          <w:p>
+            <w:pPr>
+              <w:cnfStyle w:val="000000100000" w:firstRow="0" w:lastRow="0" w:firstColumn="0" w:lastColumn="0" w:oddVBand="0" w:evenVBand="0" w:oddHBand="1" w:evenHBand="0" w:firstRowFirstColumn="0" w:firstRowLastColumn="0" w:lastRowFirstColumn="0" w:lastRowLastColumn="0"/>
+            </w:pPr>
+            <w:r>
+              <w:t>All the product details that are found in the database. This includes all the product information such as prices and quantity bought.</w:t>
+            </w:r>
+          </w:p>
+        </w:tc>
+        <w:tc>
+          <w:tcPr>
+            <w:tcW w:w="2651" w:type="dxa"/>
+          </w:tcPr>
+          <w:p>
+            <w:pPr>
+              <w:cnfStyle w:val="000000100000" w:firstRow="0" w:lastRow="0" w:firstColumn="0" w:lastColumn="0" w:oddVBand="0" w:evenVBand="0" w:oddHBand="1" w:evenHBand="0" w:firstRowFirstColumn="0" w:firstRowLastColumn="0" w:lastRowFirstColumn="0" w:lastRowLastColumn="0"/>
+            </w:pPr>
+            <w:r>
+              <w:t>T1 Remote anonymous user</w:t>
+            </w:r>
+          </w:p>
+          <w:p>
+            <w:pPr>
+              <w:cnfStyle w:val="000000100000" w:firstRow="0" w:lastRow="0" w:firstColumn="0" w:lastColumn="0" w:oddVBand="0" w:evenVBand="0" w:oddHBand="1" w:evenHBand="0" w:firstRowFirstColumn="0" w:firstRowLastColumn="0" w:lastRowFirstColumn="0" w:lastRowLastColumn="0"/>
+            </w:pPr>
+            <w:r>
+              <w:t>T2 Authenticated user (Buyer)</w:t>
+            </w:r>
+          </w:p>
+          <w:p>
+            <w:pPr>
+              <w:cnfStyle w:val="000000100000" w:firstRow="0" w:lastRow="0" w:firstColumn="0" w:lastColumn="0" w:oddVBand="0" w:evenVBand="0" w:oddHBand="1" w:evenHBand="0" w:firstRowFirstColumn="0" w:firstRowLastColumn="0" w:lastRowFirstColumn="0" w:lastRowLastColumn="0"/>
+            </w:pPr>
+            <w:r>
+              <w:t>T3 Website Administrator</w:t>
+            </w:r>
+          </w:p>
+          <w:p>
+            <w:pPr>
+              <w:cnfStyle w:val="000000100000" w:firstRow="0" w:lastRow="0" w:firstColumn="0" w:lastColumn="0" w:oddVBand="0" w:evenVBand="0" w:oddHBand="1" w:evenHBand="0" w:firstRowFirstColumn="0" w:firstRowLastColumn="0" w:lastRowFirstColumn="0" w:lastRowLastColumn="0"/>
+            </w:pPr>
+            <w:r>
+              <w:t>T4 Authenticated user (Seller)</w:t>
+            </w:r>
+          </w:p>
+        </w:tc>
+      </w:tr>
+      <w:tr>
+        <w:tc>
+          <w:tcPr>
+            <w:cnfStyle w:val="001000000000" w:firstRow="0" w:lastRow="0" w:firstColumn="1" w:lastColumn="0" w:oddVBand="0" w:evenVBand="0" w:oddHBand="0" w:evenHBand="0" w:firstRowFirstColumn="0" w:firstRowLastColumn="0" w:lastRowFirstColumn="0" w:lastRowLastColumn="0"/>
+            <w:tcW w:w="632" w:type="dxa"/>
+          </w:tcPr>
+          <w:p>
+            <w:r>
+              <w:t>A3.2</w:t>
+            </w:r>
+          </w:p>
+        </w:tc>
+        <w:tc>
+          <w:tcPr>
+            <w:tcW w:w="2254" w:type="dxa"/>
+          </w:tcPr>
+          <w:p>
+            <w:pPr>
+              <w:cnfStyle w:val="000000000000" w:firstRow="0" w:lastRow="0" w:firstColumn="0" w:lastColumn="0" w:oddVBand="0" w:evenVBand="0" w:oddHBand="0" w:evenHBand="0" w:firstRowFirstColumn="0" w:firstRowLastColumn="0" w:lastRowFirstColumn="0" w:lastRowLastColumn="0"/>
+            </w:pPr>
+            <w:r>
+              <w:t>Product key and iv</w:t>
+            </w:r>
+          </w:p>
+        </w:tc>
+        <w:tc>
+          <w:tcPr>
+            <w:tcW w:w="3471" w:type="dxa"/>
+          </w:tcPr>
+          <w:p>
+            <w:pPr>
+              <w:cnfStyle w:val="000000000000" w:firstRow="0" w:lastRow="0" w:firstColumn="0" w:lastColumn="0" w:oddVBand="0" w:evenVBand="0" w:oddHBand="0" w:evenHBand="0" w:firstRowFirstColumn="0" w:firstRowLastColumn="0" w:lastRowFirstColumn="0" w:lastRowLastColumn="0"/>
+            </w:pPr>
+            <w:r>
+              <w:t>The product key and iv which are used in order to decrypt encrypted files</w:t>
+            </w:r>
+          </w:p>
+        </w:tc>
+        <w:tc>
+          <w:tcPr>
+            <w:tcW w:w="2651" w:type="dxa"/>
+          </w:tcPr>
+          <w:p>
+            <w:pPr>
+              <w:cnfStyle w:val="000000000000" w:firstRow="0" w:lastRow="0" w:firstColumn="0" w:lastColumn="0" w:oddVBand="0" w:evenVBand="0" w:oddHBand="0" w:evenHBand="0" w:firstRowFirstColumn="0" w:firstRowLastColumn="0" w:lastRowFirstColumn="0" w:lastRowLastColumn="0"/>
+            </w:pPr>
+            <w:r>
+              <w:t>T3 Website Administrator</w:t>
+            </w:r>
+          </w:p>
+        </w:tc>
+      </w:tr>
+      <w:tr>
+        <w:trPr>
+          <w:cnfStyle w:val="000000100000" w:firstRow="0" w:lastRow="0" w:firstColumn="0" w:lastColumn="0" w:oddVBand="0" w:evenVBand="0" w:oddHBand="1" w:evenHBand="0" w:firstRowFirstColumn="0" w:firstRowLastColumn="0" w:lastRowFirstColumn="0" w:lastRowLastColumn="0"/>
+        </w:trPr>
+        <w:tc>
+          <w:tcPr>
+            <w:cnfStyle w:val="001000000000" w:firstRow="0" w:lastRow="0" w:firstColumn="1" w:lastColumn="0" w:oddVBand="0" w:evenVBand="0" w:oddHBand="0" w:evenHBand="0" w:firstRowFirstColumn="0" w:firstRowLastColumn="0" w:lastRowFirstColumn="0" w:lastRowLastColumn="0"/>
+            <w:tcW w:w="632" w:type="dxa"/>
+          </w:tcPr>
+          <w:p>
+            <w:r>
+              <w:t>A4</w:t>
+            </w:r>
+          </w:p>
+        </w:tc>
+        <w:tc>
+          <w:tcPr>
+            <w:tcW w:w="2254" w:type="dxa"/>
+          </w:tcPr>
+          <w:p>
+            <w:pPr>
+              <w:cnfStyle w:val="000000100000" w:firstRow="0" w:lastRow="0" w:firstColumn="0" w:lastColumn="0" w:oddVBand="0" w:evenVBand="0" w:oddHBand="1" w:evenHBand="0" w:firstRowFirstColumn="0" w:firstRowLastColumn="0" w:lastRowFirstColumn="0" w:lastRowLastColumn="0"/>
+            </w:pPr>
+            <w:r>
+              <w:t>Order Details</w:t>
+            </w:r>
+          </w:p>
+        </w:tc>
+        <w:tc>
+          <w:tcPr>
+            <w:tcW w:w="3471" w:type="dxa"/>
+          </w:tcPr>
+          <w:p>
+            <w:pPr>
+              <w:cnfStyle w:val="000000100000" w:firstRow="0" w:lastRow="0" w:firstColumn="0" w:lastColumn="0" w:oddVBand="0" w:evenVBand="0" w:oddHBand="1" w:evenHBand="0" w:firstRowFirstColumn="0" w:firstRowLastColumn="0" w:lastRowFirstColumn="0" w:lastRowLastColumn="0"/>
+            </w:pPr>
+            <w:r>
+              <w:t>All the details that are inserted into the database that relates to the buyer. This includes all the information regarding the order such as the product bought, the price and the buyer who bought it</w:t>
+            </w:r>
+          </w:p>
+        </w:tc>
+        <w:tc>
+          <w:tcPr>
+            <w:tcW w:w="2651" w:type="dxa"/>
+          </w:tcPr>
+          <w:p>
+            <w:pPr>
+              <w:cnfStyle w:val="000000100000" w:firstRow="0" w:lastRow="0" w:firstColumn="0" w:lastColumn="0" w:oddVBand="0" w:evenVBand="0" w:oddHBand="1" w:evenHBand="0" w:firstRowFirstColumn="0" w:firstRowLastColumn="0" w:lastRowFirstColumn="0" w:lastRowLastColumn="0"/>
+            </w:pPr>
+            <w:r>
+              <w:t>T2 Authenticated user(Buyer)</w:t>
+            </w:r>
+          </w:p>
+          <w:p>
+            <w:pPr>
+              <w:cnfStyle w:val="000000100000" w:firstRow="0" w:lastRow="0" w:firstColumn="0" w:lastColumn="0" w:oddVBand="0" w:evenVBand="0" w:oddHBand="1" w:evenHBand="0" w:firstRowFirstColumn="0" w:firstRowLastColumn="0" w:lastRowFirstColumn="0" w:lastRowLastColumn="0"/>
+            </w:pPr>
+            <w:r>
+              <w:t>T3 Website Administrator</w:t>
             </w:r>
           </w:p>
         </w:tc>
@@ -2017,13 +2418,9 @@
       <w:pPr>
         <w:pStyle w:val="Heading2"/>
       </w:pPr>
-    </w:p>
-    <w:p>
-      <w:pPr>
-        <w:pStyle w:val="Heading2"/>
-      </w:pPr>
       <w:bookmarkStart w:id="2" w:name="_Toc417920244"/>
       <w:r>
+        <w:lastRenderedPageBreak/>
         <w:t>Trust Levels</w:t>
       </w:r>
       <w:bookmarkEnd w:id="2"/>
@@ -2157,10 +2554,7 @@
               <w:cnfStyle w:val="000000000000" w:firstRow="0" w:lastRow="0" w:firstColumn="0" w:lastColumn="0" w:oddVBand="0" w:evenVBand="0" w:oddHBand="0" w:evenHBand="0" w:firstRowFirstColumn="0" w:firstRowLastColumn="0" w:lastRowFirstColumn="0" w:lastRowLastColumn="0"/>
             </w:pPr>
             <w:r>
-              <w:t>A registered user who has valid credentials</w:t>
-            </w:r>
-            <w:r>
-              <w:t xml:space="preserve"> has only the right to buy certain items.</w:t>
+              <w:t>A registered user who has valid credentials has only the right to buy certain items.</w:t>
             </w:r>
           </w:p>
         </w:tc>
@@ -2251,232 +2645,25 @@
         </w:tc>
       </w:tr>
     </w:tbl>
-    <w:p/>
     <w:p>
       <w:pPr>
         <w:pStyle w:val="Heading2"/>
       </w:pPr>
-      <w:bookmarkStart w:id="3" w:name="_Toc417920245"/>
+    </w:p>
+    <w:p>
+      <w:pPr>
+        <w:pStyle w:val="Heading2"/>
+      </w:pPr>
+      <w:bookmarkStart w:id="3" w:name="_Toc417920246"/>
       <w:r>
-        <w:t>Architecture Overview</w:t>
+        <w:t>DFD Level 0</w:t>
       </w:r>
       <w:bookmarkEnd w:id="3"/>
     </w:p>
-    <w:tbl>
-      <w:tblPr>
-        <w:tblStyle w:val="GridTable4"/>
-        <w:tblW w:w="9068" w:type="dxa"/>
-        <w:tblLook w:val="04A0" w:firstRow="1" w:lastRow="0" w:firstColumn="1" w:lastColumn="0" w:noHBand="0" w:noVBand="1"/>
-      </w:tblPr>
-      <w:tblGrid>
-        <w:gridCol w:w="571"/>
-        <w:gridCol w:w="8497"/>
-      </w:tblGrid>
-      <w:tr>
-        <w:trPr>
-          <w:cnfStyle w:val="100000000000" w:firstRow="1" w:lastRow="0" w:firstColumn="0" w:lastColumn="0" w:oddVBand="0" w:evenVBand="0" w:oddHBand="0" w:evenHBand="0" w:firstRowFirstColumn="0" w:firstRowLastColumn="0" w:lastRowFirstColumn="0" w:lastRowLastColumn="0"/>
-        </w:trPr>
-        <w:tc>
-          <w:tcPr>
-            <w:cnfStyle w:val="001000000000" w:firstRow="0" w:lastRow="0" w:firstColumn="1" w:lastColumn="0" w:oddVBand="0" w:evenVBand="0" w:oddHBand="0" w:evenHBand="0" w:firstRowFirstColumn="0" w:firstRowLastColumn="0" w:lastRowFirstColumn="0" w:lastRowLastColumn="0"/>
-            <w:tcW w:w="571" w:type="dxa"/>
-          </w:tcPr>
-          <w:p>
-            <w:r>
-              <w:t>ID</w:t>
-            </w:r>
-          </w:p>
-        </w:tc>
-        <w:tc>
-          <w:tcPr>
-            <w:tcW w:w="8497" w:type="dxa"/>
-          </w:tcPr>
-          <w:p>
-            <w:pPr>
-              <w:cnfStyle w:val="100000000000" w:firstRow="1" w:lastRow="0" w:firstColumn="0" w:lastColumn="0" w:oddVBand="0" w:evenVBand="0" w:oddHBand="0" w:evenHBand="0" w:firstRowFirstColumn="0" w:firstRowLastColumn="0" w:lastRowFirstColumn="0" w:lastRowLastColumn="0"/>
-            </w:pPr>
-            <w:r>
-              <w:t>Description</w:t>
-            </w:r>
-          </w:p>
-        </w:tc>
-      </w:tr>
-      <w:tr>
-        <w:trPr>
-          <w:cnfStyle w:val="000000100000" w:firstRow="0" w:lastRow="0" w:firstColumn="0" w:lastColumn="0" w:oddVBand="0" w:evenVBand="0" w:oddHBand="1" w:evenHBand="0" w:firstRowFirstColumn="0" w:firstRowLastColumn="0" w:lastRowFirstColumn="0" w:lastRowLastColumn="0"/>
-        </w:trPr>
-        <w:tc>
-          <w:tcPr>
-            <w:cnfStyle w:val="001000000000" w:firstRow="0" w:lastRow="0" w:firstColumn="1" w:lastColumn="0" w:oddVBand="0" w:evenVBand="0" w:oddHBand="0" w:evenHBand="0" w:firstRowFirstColumn="0" w:firstRowLastColumn="0" w:lastRowFirstColumn="0" w:lastRowLastColumn="0"/>
-            <w:tcW w:w="571" w:type="dxa"/>
-          </w:tcPr>
-          <w:p>
-            <w:r>
-              <w:t>U1</w:t>
-            </w:r>
-          </w:p>
-        </w:tc>
-        <w:tc>
-          <w:tcPr>
-            <w:tcW w:w="8497" w:type="dxa"/>
-          </w:tcPr>
-          <w:p>
-            <w:pPr>
-              <w:cnfStyle w:val="000000100000" w:firstRow="0" w:lastRow="0" w:firstColumn="0" w:lastColumn="0" w:oddVBand="0" w:evenVBand="0" w:oddHBand="1" w:evenHBand="0" w:firstRowFirstColumn="0" w:firstRowLastColumn="0" w:lastRowFirstColumn="0" w:lastRowLastColumn="0"/>
-            </w:pPr>
-            <w:r>
-              <w:t>The website will be installed on a Web server that has been secured to current industry guidelines. Current security patches for the web server must be maintained.</w:t>
-            </w:r>
-          </w:p>
-        </w:tc>
-      </w:tr>
-      <w:tr>
-        <w:tc>
-          <w:tcPr>
-            <w:cnfStyle w:val="001000000000" w:firstRow="0" w:lastRow="0" w:firstColumn="1" w:lastColumn="0" w:oddVBand="0" w:evenVBand="0" w:oddHBand="0" w:evenHBand="0" w:firstRowFirstColumn="0" w:firstRowLastColumn="0" w:lastRowFirstColumn="0" w:lastRowLastColumn="0"/>
-            <w:tcW w:w="571" w:type="dxa"/>
-          </w:tcPr>
-          <w:p>
-            <w:r>
-              <w:t>U2</w:t>
-            </w:r>
-          </w:p>
-        </w:tc>
-        <w:tc>
-          <w:tcPr>
-            <w:tcW w:w="8497" w:type="dxa"/>
-          </w:tcPr>
-          <w:p>
-            <w:pPr>
-              <w:cnfStyle w:val="000000000000" w:firstRow="0" w:lastRow="0" w:firstColumn="0" w:lastColumn="0" w:oddVBand="0" w:evenVBand="0" w:oddHBand="0" w:evenHBand="0" w:firstRowFirstColumn="0" w:firstRowLastColumn="0" w:lastRowFirstColumn="0" w:lastRowLastColumn="0"/>
-            </w:pPr>
-            <w:r>
-              <w:t>Web Server should be protected from direct access.</w:t>
-            </w:r>
-          </w:p>
-        </w:tc>
-      </w:tr>
-      <w:tr>
-        <w:trPr>
-          <w:cnfStyle w:val="000000100000" w:firstRow="0" w:lastRow="0" w:firstColumn="0" w:lastColumn="0" w:oddVBand="0" w:evenVBand="0" w:oddHBand="1" w:evenHBand="0" w:firstRowFirstColumn="0" w:firstRowLastColumn="0" w:lastRowFirstColumn="0" w:lastRowLastColumn="0"/>
-          <w:trHeight w:val="611"/>
-        </w:trPr>
-        <w:tc>
-          <w:tcPr>
-            <w:cnfStyle w:val="001000000000" w:firstRow="0" w:lastRow="0" w:firstColumn="1" w:lastColumn="0" w:oddVBand="0" w:evenVBand="0" w:oddHBand="0" w:evenHBand="0" w:firstRowFirstColumn="0" w:firstRowLastColumn="0" w:lastRowFirstColumn="0" w:lastRowLastColumn="0"/>
-            <w:tcW w:w="571" w:type="dxa"/>
-          </w:tcPr>
-          <w:p>
-            <w:r>
-              <w:t>U3</w:t>
-            </w:r>
-          </w:p>
-        </w:tc>
-        <w:tc>
-          <w:tcPr>
-            <w:tcW w:w="8497" w:type="dxa"/>
-          </w:tcPr>
-          <w:p>
-            <w:pPr>
-              <w:cnfStyle w:val="000000100000" w:firstRow="0" w:lastRow="0" w:firstColumn="0" w:lastColumn="0" w:oddVBand="0" w:evenVBand="0" w:oddHBand="1" w:evenHBand="0" w:firstRowFirstColumn="0" w:firstRowLastColumn="0" w:lastRowFirstColumn="0" w:lastRowLastColumn="0"/>
-            </w:pPr>
-            <w:r>
-              <w:t>Communication between the web server and the database server should be over a private network.</w:t>
-            </w:r>
-          </w:p>
-        </w:tc>
-      </w:tr>
-    </w:tbl>
-    <w:p/>
     <w:p>
       <w:pPr>
-        <w:rPr>
-          <w:rFonts w:asciiTheme="majorHAnsi" w:eastAsiaTheme="majorEastAsia" w:hAnsiTheme="majorHAnsi" w:cstheme="majorBidi"/>
-          <w:color w:val="2E74B5" w:themeColor="accent1" w:themeShade="BF"/>
-          <w:sz w:val="26"/>
-          <w:szCs w:val="26"/>
-        </w:rPr>
-      </w:pPr>
-      <w:bookmarkStart w:id="4" w:name="_Toc417920246"/>
-      <w:r>
-        <w:br w:type="page"/>
-      </w:r>
-    </w:p>
-    <w:p>
-      <w:pPr>
-        <w:pStyle w:val="Heading2"/>
-      </w:pPr>
-      <w:r>
-        <w:lastRenderedPageBreak/>
-        <w:t>DFD Level 0</w:t>
-      </w:r>
-      <w:bookmarkEnd w:id="4"/>
-    </w:p>
-    <w:p>
-      <w:pPr>
-        <w:pStyle w:val="Heading2"/>
-      </w:pPr>
-      <w:r>
-        <w:rPr>
-          <w:noProof/>
-          <w:lang w:eastAsia="en-GB"/>
-        </w:rPr>
-        <w:drawing>
-          <wp:inline distT="0" distB="0" distL="0" distR="0" wp14:anchorId="2C1EDD8E" wp14:editId="159465DA">
-            <wp:extent cx="3971925" cy="2582642"/>
-            <wp:effectExtent l="0" t="0" r="0" b="8255"/>
-            <wp:docPr id="1" name="Picture 1"/>
-            <wp:cNvGraphicFramePr>
-              <a:graphicFrameLocks xmlns:a="http://schemas.openxmlformats.org/drawingml/2006/main" noChangeAspect="1"/>
-            </wp:cNvGraphicFramePr>
-            <a:graphic xmlns:a="http://schemas.openxmlformats.org/drawingml/2006/main">
-              <a:graphicData uri="http://schemas.openxmlformats.org/drawingml/2006/picture">
-                <pic:pic xmlns:pic="http://schemas.openxmlformats.org/drawingml/2006/picture">
-                  <pic:nvPicPr>
-                    <pic:cNvPr id="1" name=""/>
-                    <pic:cNvPicPr/>
-                  </pic:nvPicPr>
-                  <pic:blipFill rotWithShape="1">
-                    <a:blip r:embed="rId10"/>
-                    <a:srcRect l="332" t="7980" r="62608" b="49163"/>
-                    <a:stretch/>
-                  </pic:blipFill>
-                  <pic:spPr bwMode="auto">
-                    <a:xfrm>
-                      <a:off x="0" y="0"/>
-                      <a:ext cx="3973949" cy="2583958"/>
-                    </a:xfrm>
-                    <a:prstGeom prst="rect">
-                      <a:avLst/>
-                    </a:prstGeom>
-                    <a:ln>
-                      <a:noFill/>
-                    </a:ln>
-                    <a:extLst>
-                      <a:ext uri="{53640926-AAD7-44D8-BBD7-CCE9431645EC}">
-                        <a14:shadowObscured xmlns:a14="http://schemas.microsoft.com/office/drawing/2010/main"/>
-                      </a:ext>
-                    </a:extLst>
-                  </pic:spPr>
-                </pic:pic>
-              </a:graphicData>
-            </a:graphic>
-          </wp:inline>
-        </w:drawing>
-      </w:r>
-      <w:r>
-        <w:t xml:space="preserve"> </w:t>
-      </w:r>
-    </w:p>
-    <w:p/>
-    <w:p>
-      <w:pPr>
-        <w:pStyle w:val="Heading2"/>
-      </w:pPr>
-      <w:bookmarkStart w:id="5" w:name="_Toc417920247"/>
-      <w:r>
-        <w:t>Entry Points</w:t>
-      </w:r>
+        <w:jc w:val="center"/>
+      </w:pPr>
     </w:p>
     <w:p>
       <w:r>
@@ -2485,10 +2672,10 @@
           <w:lang w:eastAsia="en-GB"/>
         </w:rPr>
         <w:drawing>
-          <wp:inline distT="0" distB="0" distL="0" distR="0" wp14:anchorId="1C27D80F" wp14:editId="2AEE3B10">
-            <wp:extent cx="5731510" cy="2515235"/>
+          <wp:inline distT="0" distB="0" distL="0" distR="0">
+            <wp:extent cx="5731510" cy="4352270"/>
             <wp:effectExtent l="0" t="0" r="2540" b="0"/>
-            <wp:docPr id="2" name="table"/>
+            <wp:docPr id="2" name="Picture 2" descr="C:\Users\Wayne\Desktop\SSE-Solution\DFD_Lvl_0.jpg"/>
             <wp:cNvGraphicFramePr>
               <a:graphicFrameLocks xmlns:a="http://schemas.openxmlformats.org/drawingml/2006/main" noChangeAspect="1"/>
             </wp:cNvGraphicFramePr>
@@ -2496,25 +2683,36 @@
               <a:graphicData uri="http://schemas.openxmlformats.org/drawingml/2006/picture">
                 <pic:pic xmlns:pic="http://schemas.openxmlformats.org/drawingml/2006/picture">
                   <pic:nvPicPr>
-                    <pic:cNvPr id="2" name="table"/>
+                    <pic:cNvPr id="0" name="Picture 1" descr="C:\Users\Wayne\Desktop\SSE-Solution\DFD_Lvl_0.jpg"/>
                     <pic:cNvPicPr>
-                      <a:picLocks noChangeAspect="1"/>
+                      <a:picLocks noChangeAspect="1" noChangeArrowheads="1"/>
                     </pic:cNvPicPr>
                   </pic:nvPicPr>
                   <pic:blipFill>
-                    <a:blip r:embed="rId11"/>
+                    <a:blip r:embed="rId11">
+                      <a:extLst>
+                        <a:ext uri="{28A0092B-C50C-407E-A947-70E740481C1C}">
+                          <a14:useLocalDpi xmlns:a14="http://schemas.microsoft.com/office/drawing/2010/main" val="0"/>
+                        </a:ext>
+                      </a:extLst>
+                    </a:blip>
+                    <a:srcRect/>
                     <a:stretch>
                       <a:fillRect/>
                     </a:stretch>
                   </pic:blipFill>
-                  <pic:spPr>
+                  <pic:spPr bwMode="auto">
                     <a:xfrm>
                       <a:off x="0" y="0"/>
-                      <a:ext cx="5731510" cy="2515235"/>
+                      <a:ext cx="5731510" cy="4352270"/>
                     </a:xfrm>
                     <a:prstGeom prst="rect">
                       <a:avLst/>
                     </a:prstGeom>
+                    <a:noFill/>
+                    <a:ln>
+                      <a:noFill/>
+                    </a:ln>
                   </pic:spPr>
                 </pic:pic>
               </a:graphicData>
@@ -2525,12 +2723,2411 @@
     </w:p>
     <w:p>
       <w:pPr>
+        <w:rPr>
+          <w:rFonts w:asciiTheme="majorHAnsi" w:eastAsiaTheme="majorEastAsia" w:hAnsiTheme="majorHAnsi" w:cstheme="majorBidi"/>
+          <w:color w:val="2E74B5" w:themeColor="accent1" w:themeShade="BF"/>
+          <w:sz w:val="26"/>
+          <w:szCs w:val="26"/>
+        </w:rPr>
+      </w:pPr>
+      <w:bookmarkStart w:id="4" w:name="_Toc417920247"/>
+      <w:r>
+        <w:br w:type="page"/>
+      </w:r>
+    </w:p>
+    <w:p>
+      <w:pPr>
         <w:pStyle w:val="Heading2"/>
       </w:pPr>
       <w:r>
         <w:lastRenderedPageBreak/>
-        <w:t>Threats (At least 10)</w:t>
+        <w:t>Entry Points</w:t>
       </w:r>
+    </w:p>
+    <w:tbl>
+      <w:tblPr>
+        <w:tblStyle w:val="GridTable4"/>
+        <w:tblW w:w="9303" w:type="dxa"/>
+        <w:tblLook w:val="04A0" w:firstRow="1" w:lastRow="0" w:firstColumn="1" w:lastColumn="0" w:noHBand="0" w:noVBand="1"/>
+      </w:tblPr>
+      <w:tblGrid>
+        <w:gridCol w:w="776"/>
+        <w:gridCol w:w="2070"/>
+        <w:gridCol w:w="3528"/>
+        <w:gridCol w:w="2929"/>
+      </w:tblGrid>
+      <w:tr>
+        <w:trPr>
+          <w:cnfStyle w:val="100000000000" w:firstRow="1" w:lastRow="0" w:firstColumn="0" w:lastColumn="0" w:oddVBand="0" w:evenVBand="0" w:oddHBand="0" w:evenHBand="0" w:firstRowFirstColumn="0" w:firstRowLastColumn="0" w:lastRowFirstColumn="0" w:lastRowLastColumn="0"/>
+        </w:trPr>
+        <w:tc>
+          <w:tcPr>
+            <w:cnfStyle w:val="001000000000" w:firstRow="0" w:lastRow="0" w:firstColumn="1" w:lastColumn="0" w:oddVBand="0" w:evenVBand="0" w:oddHBand="0" w:evenHBand="0" w:firstRowFirstColumn="0" w:firstRowLastColumn="0" w:lastRowFirstColumn="0" w:lastRowLastColumn="0"/>
+            <w:tcW w:w="776" w:type="dxa"/>
+          </w:tcPr>
+          <w:p>
+            <w:r>
+              <w:t>ID</w:t>
+            </w:r>
+          </w:p>
+        </w:tc>
+        <w:tc>
+          <w:tcPr>
+            <w:tcW w:w="2070" w:type="dxa"/>
+          </w:tcPr>
+          <w:p>
+            <w:pPr>
+              <w:cnfStyle w:val="100000000000" w:firstRow="1" w:lastRow="0" w:firstColumn="0" w:lastColumn="0" w:oddVBand="0" w:evenVBand="0" w:oddHBand="0" w:evenHBand="0" w:firstRowFirstColumn="0" w:firstRowLastColumn="0" w:lastRowFirstColumn="0" w:lastRowLastColumn="0"/>
+            </w:pPr>
+            <w:r>
+              <w:t>Name</w:t>
+            </w:r>
+          </w:p>
+        </w:tc>
+        <w:tc>
+          <w:tcPr>
+            <w:tcW w:w="3528" w:type="dxa"/>
+          </w:tcPr>
+          <w:p>
+            <w:pPr>
+              <w:cnfStyle w:val="100000000000" w:firstRow="1" w:lastRow="0" w:firstColumn="0" w:lastColumn="0" w:oddVBand="0" w:evenVBand="0" w:oddHBand="0" w:evenHBand="0" w:firstRowFirstColumn="0" w:firstRowLastColumn="0" w:lastRowFirstColumn="0" w:lastRowLastColumn="0"/>
+            </w:pPr>
+            <w:r>
+              <w:t>Description</w:t>
+            </w:r>
+          </w:p>
+        </w:tc>
+        <w:tc>
+          <w:tcPr>
+            <w:tcW w:w="2929" w:type="dxa"/>
+          </w:tcPr>
+          <w:p>
+            <w:pPr>
+              <w:cnfStyle w:val="100000000000" w:firstRow="1" w:lastRow="0" w:firstColumn="0" w:lastColumn="0" w:oddVBand="0" w:evenVBand="0" w:oddHBand="0" w:evenHBand="0" w:firstRowFirstColumn="0" w:firstRowLastColumn="0" w:lastRowFirstColumn="0" w:lastRowLastColumn="0"/>
+            </w:pPr>
+            <w:r>
+              <w:t>Trust level</w:t>
+            </w:r>
+          </w:p>
+        </w:tc>
+      </w:tr>
+      <w:tr>
+        <w:trPr>
+          <w:cnfStyle w:val="000000100000" w:firstRow="0" w:lastRow="0" w:firstColumn="0" w:lastColumn="0" w:oddVBand="0" w:evenVBand="0" w:oddHBand="1" w:evenHBand="0" w:firstRowFirstColumn="0" w:firstRowLastColumn="0" w:lastRowFirstColumn="0" w:lastRowLastColumn="0"/>
+        </w:trPr>
+        <w:tc>
+          <w:tcPr>
+            <w:cnfStyle w:val="001000000000" w:firstRow="0" w:lastRow="0" w:firstColumn="1" w:lastColumn="0" w:oddVBand="0" w:evenVBand="0" w:oddHBand="0" w:evenHBand="0" w:firstRowFirstColumn="0" w:firstRowLastColumn="0" w:lastRowFirstColumn="0" w:lastRowLastColumn="0"/>
+            <w:tcW w:w="776" w:type="dxa"/>
+          </w:tcPr>
+          <w:p>
+            <w:r>
+              <w:t>E1</w:t>
+            </w:r>
+          </w:p>
+        </w:tc>
+        <w:tc>
+          <w:tcPr>
+            <w:tcW w:w="2070" w:type="dxa"/>
+          </w:tcPr>
+          <w:p>
+            <w:pPr>
+              <w:cnfStyle w:val="000000100000" w:firstRow="0" w:lastRow="0" w:firstColumn="0" w:lastColumn="0" w:oddVBand="0" w:evenVBand="0" w:oddHBand="1" w:evenHBand="0" w:firstRowFirstColumn="0" w:firstRowLastColumn="0" w:lastRowFirstColumn="0" w:lastRowLastColumn="0"/>
+            </w:pPr>
+            <w:r>
+              <w:t>Web server listening port</w:t>
+            </w:r>
+          </w:p>
+        </w:tc>
+        <w:tc>
+          <w:tcPr>
+            <w:tcW w:w="3528" w:type="dxa"/>
+          </w:tcPr>
+          <w:p>
+            <w:pPr>
+              <w:cnfStyle w:val="000000100000" w:firstRow="0" w:lastRow="0" w:firstColumn="0" w:lastColumn="0" w:oddVBand="0" w:evenVBand="0" w:oddHBand="1" w:evenHBand="0" w:firstRowFirstColumn="0" w:firstRowLastColumn="0" w:lastRowFirstColumn="0" w:lastRowLastColumn="0"/>
+            </w:pPr>
+            <w:r>
+              <w:t>Port on which the web server listens. All web pages are layered on this port.</w:t>
+            </w:r>
+          </w:p>
+        </w:tc>
+        <w:tc>
+          <w:tcPr>
+            <w:tcW w:w="2929" w:type="dxa"/>
+          </w:tcPr>
+          <w:p>
+            <w:pPr>
+              <w:cnfStyle w:val="000000100000" w:firstRow="0" w:lastRow="0" w:firstColumn="0" w:lastColumn="0" w:oddVBand="0" w:evenVBand="0" w:oddHBand="1" w:evenHBand="0" w:firstRowFirstColumn="0" w:firstRowLastColumn="0" w:lastRowFirstColumn="0" w:lastRowLastColumn="0"/>
+            </w:pPr>
+            <w:r>
+              <w:t>T1 Remote anonymous user</w:t>
+            </w:r>
+          </w:p>
+          <w:p>
+            <w:pPr>
+              <w:cnfStyle w:val="000000100000" w:firstRow="0" w:lastRow="0" w:firstColumn="0" w:lastColumn="0" w:oddVBand="0" w:evenVBand="0" w:oddHBand="1" w:evenHBand="0" w:firstRowFirstColumn="0" w:firstRowLastColumn="0" w:lastRowFirstColumn="0" w:lastRowLastColumn="0"/>
+            </w:pPr>
+            <w:r>
+              <w:t>T2 Authenticated user (Buyer)</w:t>
+            </w:r>
+          </w:p>
+        </w:tc>
+      </w:tr>
+      <w:tr>
+        <w:tc>
+          <w:tcPr>
+            <w:cnfStyle w:val="001000000000" w:firstRow="0" w:lastRow="0" w:firstColumn="1" w:lastColumn="0" w:oddVBand="0" w:evenVBand="0" w:oddHBand="0" w:evenHBand="0" w:firstRowFirstColumn="0" w:firstRowLastColumn="0" w:lastRowFirstColumn="0" w:lastRowLastColumn="0"/>
+            <w:tcW w:w="776" w:type="dxa"/>
+          </w:tcPr>
+          <w:p>
+            <w:r>
+              <w:t>E1.1</w:t>
+            </w:r>
+          </w:p>
+        </w:tc>
+        <w:tc>
+          <w:tcPr>
+            <w:tcW w:w="2070" w:type="dxa"/>
+          </w:tcPr>
+          <w:p>
+            <w:pPr>
+              <w:cnfStyle w:val="000000000000" w:firstRow="0" w:lastRow="0" w:firstColumn="0" w:lastColumn="0" w:oddVBand="0" w:evenVBand="0" w:oddHBand="0" w:evenHBand="0" w:firstRowFirstColumn="0" w:firstRowLastColumn="0" w:lastRowFirstColumn="0" w:lastRowLastColumn="0"/>
+            </w:pPr>
+            <w:r>
+              <w:t>Login Page</w:t>
+            </w:r>
+          </w:p>
+        </w:tc>
+        <w:tc>
+          <w:tcPr>
+            <w:tcW w:w="3528" w:type="dxa"/>
+          </w:tcPr>
+          <w:p>
+            <w:pPr>
+              <w:cnfStyle w:val="000000000000" w:firstRow="0" w:lastRow="0" w:firstColumn="0" w:lastColumn="0" w:oddVBand="0" w:evenVBand="0" w:oddHBand="0" w:evenHBand="0" w:firstRowFirstColumn="0" w:firstRowLastColumn="0" w:lastRowFirstColumn="0" w:lastRowLastColumn="0"/>
+            </w:pPr>
+            <w:r>
+              <w:t>The page where a user can login or register.</w:t>
+            </w:r>
+          </w:p>
+        </w:tc>
+        <w:tc>
+          <w:tcPr>
+            <w:tcW w:w="2929" w:type="dxa"/>
+          </w:tcPr>
+          <w:p>
+            <w:pPr>
+              <w:cnfStyle w:val="000000000000" w:firstRow="0" w:lastRow="0" w:firstColumn="0" w:lastColumn="0" w:oddVBand="0" w:evenVBand="0" w:oddHBand="0" w:evenHBand="0" w:firstRowFirstColumn="0" w:firstRowLastColumn="0" w:lastRowFirstColumn="0" w:lastRowLastColumn="0"/>
+            </w:pPr>
+            <w:r>
+              <w:t>T1 Remote anonymous user</w:t>
+            </w:r>
+          </w:p>
+        </w:tc>
+      </w:tr>
+      <w:tr>
+        <w:trPr>
+          <w:cnfStyle w:val="000000100000" w:firstRow="0" w:lastRow="0" w:firstColumn="0" w:lastColumn="0" w:oddVBand="0" w:evenVBand="0" w:oddHBand="1" w:evenHBand="0" w:firstRowFirstColumn="0" w:firstRowLastColumn="0" w:lastRowFirstColumn="0" w:lastRowLastColumn="0"/>
+          <w:trHeight w:val="611"/>
+        </w:trPr>
+        <w:tc>
+          <w:tcPr>
+            <w:cnfStyle w:val="001000000000" w:firstRow="0" w:lastRow="0" w:firstColumn="1" w:lastColumn="0" w:oddVBand="0" w:evenVBand="0" w:oddHBand="0" w:evenHBand="0" w:firstRowFirstColumn="0" w:firstRowLastColumn="0" w:lastRowFirstColumn="0" w:lastRowLastColumn="0"/>
+            <w:tcW w:w="776" w:type="dxa"/>
+          </w:tcPr>
+          <w:p>
+            <w:r>
+              <w:t>E1.1.1</w:t>
+            </w:r>
+          </w:p>
+        </w:tc>
+        <w:tc>
+          <w:tcPr>
+            <w:tcW w:w="2070" w:type="dxa"/>
+          </w:tcPr>
+          <w:p>
+            <w:pPr>
+              <w:cnfStyle w:val="000000100000" w:firstRow="0" w:lastRow="0" w:firstColumn="0" w:lastColumn="0" w:oddVBand="0" w:evenVBand="0" w:oddHBand="1" w:evenHBand="0" w:firstRowFirstColumn="0" w:firstRowLastColumn="0" w:lastRowFirstColumn="0" w:lastRowLastColumn="0"/>
+            </w:pPr>
+            <w:r>
+              <w:t>Register Method</w:t>
+            </w:r>
+          </w:p>
+        </w:tc>
+        <w:tc>
+          <w:tcPr>
+            <w:tcW w:w="3528" w:type="dxa"/>
+          </w:tcPr>
+          <w:p>
+            <w:pPr>
+              <w:cnfStyle w:val="000000100000" w:firstRow="0" w:lastRow="0" w:firstColumn="0" w:lastColumn="0" w:oddVBand="0" w:evenVBand="0" w:oddHBand="1" w:evenHBand="0" w:firstRowFirstColumn="0" w:firstRowLastColumn="0" w:lastRowFirstColumn="0" w:lastRowLastColumn="0"/>
+            </w:pPr>
+            <w:r>
+              <w:t>Create a new user login</w:t>
+            </w:r>
+          </w:p>
+        </w:tc>
+        <w:tc>
+          <w:tcPr>
+            <w:tcW w:w="2929" w:type="dxa"/>
+          </w:tcPr>
+          <w:p>
+            <w:pPr>
+              <w:cnfStyle w:val="000000100000" w:firstRow="0" w:lastRow="0" w:firstColumn="0" w:lastColumn="0" w:oddVBand="0" w:evenVBand="0" w:oddHBand="1" w:evenHBand="0" w:firstRowFirstColumn="0" w:firstRowLastColumn="0" w:lastRowFirstColumn="0" w:lastRowLastColumn="0"/>
+            </w:pPr>
+            <w:r>
+              <w:t>T1 Remote anonymous user</w:t>
+            </w:r>
+          </w:p>
+        </w:tc>
+      </w:tr>
+      <w:tr>
+        <w:trPr>
+          <w:trHeight w:val="611"/>
+        </w:trPr>
+        <w:tc>
+          <w:tcPr>
+            <w:cnfStyle w:val="001000000000" w:firstRow="0" w:lastRow="0" w:firstColumn="1" w:lastColumn="0" w:oddVBand="0" w:evenVBand="0" w:oddHBand="0" w:evenHBand="0" w:firstRowFirstColumn="0" w:firstRowLastColumn="0" w:lastRowFirstColumn="0" w:lastRowLastColumn="0"/>
+            <w:tcW w:w="776" w:type="dxa"/>
+          </w:tcPr>
+          <w:p>
+            <w:r>
+              <w:t>E1.1.2</w:t>
+            </w:r>
+          </w:p>
+        </w:tc>
+        <w:tc>
+          <w:tcPr>
+            <w:tcW w:w="2070" w:type="dxa"/>
+          </w:tcPr>
+          <w:p>
+            <w:pPr>
+              <w:cnfStyle w:val="000000000000" w:firstRow="0" w:lastRow="0" w:firstColumn="0" w:lastColumn="0" w:oddVBand="0" w:evenVBand="0" w:oddHBand="0" w:evenHBand="0" w:firstRowFirstColumn="0" w:firstRowLastColumn="0" w:lastRowFirstColumn="0" w:lastRowLastColumn="0"/>
+            </w:pPr>
+            <w:r>
+              <w:t>Login Method</w:t>
+            </w:r>
+          </w:p>
+        </w:tc>
+        <w:tc>
+          <w:tcPr>
+            <w:tcW w:w="3528" w:type="dxa"/>
+          </w:tcPr>
+          <w:p>
+            <w:pPr>
+              <w:cnfStyle w:val="000000000000" w:firstRow="0" w:lastRow="0" w:firstColumn="0" w:lastColumn="0" w:oddVBand="0" w:evenVBand="0" w:oddHBand="0" w:evenHBand="0" w:firstRowFirstColumn="0" w:firstRowLastColumn="0" w:lastRowFirstColumn="0" w:lastRowLastColumn="0"/>
+            </w:pPr>
+            <w:r>
+              <w:t>Compares user credentials to those stored in database and session is created.</w:t>
+            </w:r>
+          </w:p>
+        </w:tc>
+        <w:tc>
+          <w:tcPr>
+            <w:tcW w:w="2929" w:type="dxa"/>
+          </w:tcPr>
+          <w:p>
+            <w:pPr>
+              <w:cnfStyle w:val="000000000000" w:firstRow="0" w:lastRow="0" w:firstColumn="0" w:lastColumn="0" w:oddVBand="0" w:evenVBand="0" w:oddHBand="0" w:evenHBand="0" w:firstRowFirstColumn="0" w:firstRowLastColumn="0" w:lastRowFirstColumn="0" w:lastRowLastColumn="0"/>
+            </w:pPr>
+            <w:r>
+              <w:t>T1 Remote anonymous user</w:t>
+            </w:r>
+          </w:p>
+        </w:tc>
+      </w:tr>
+      <w:tr>
+        <w:trPr>
+          <w:cnfStyle w:val="000000100000" w:firstRow="0" w:lastRow="0" w:firstColumn="0" w:lastColumn="0" w:oddVBand="0" w:evenVBand="0" w:oddHBand="1" w:evenHBand="0" w:firstRowFirstColumn="0" w:firstRowLastColumn="0" w:lastRowFirstColumn="0" w:lastRowLastColumn="0"/>
+          <w:trHeight w:val="611"/>
+        </w:trPr>
+        <w:tc>
+          <w:tcPr>
+            <w:cnfStyle w:val="001000000000" w:firstRow="0" w:lastRow="0" w:firstColumn="1" w:lastColumn="0" w:oddVBand="0" w:evenVBand="0" w:oddHBand="0" w:evenHBand="0" w:firstRowFirstColumn="0" w:firstRowLastColumn="0" w:lastRowFirstColumn="0" w:lastRowLastColumn="0"/>
+            <w:tcW w:w="776" w:type="dxa"/>
+          </w:tcPr>
+          <w:p>
+            <w:r>
+              <w:t>E2</w:t>
+            </w:r>
+          </w:p>
+        </w:tc>
+        <w:tc>
+          <w:tcPr>
+            <w:tcW w:w="2070" w:type="dxa"/>
+          </w:tcPr>
+          <w:p>
+            <w:pPr>
+              <w:cnfStyle w:val="000000100000" w:firstRow="0" w:lastRow="0" w:firstColumn="0" w:lastColumn="0" w:oddVBand="0" w:evenVBand="0" w:oddHBand="1" w:evenHBand="0" w:firstRowFirstColumn="0" w:firstRowLastColumn="0" w:lastRowFirstColumn="0" w:lastRowLastColumn="0"/>
+            </w:pPr>
+            <w:r>
+              <w:t>Store Page</w:t>
+            </w:r>
+          </w:p>
+        </w:tc>
+        <w:tc>
+          <w:tcPr>
+            <w:tcW w:w="3528" w:type="dxa"/>
+          </w:tcPr>
+          <w:p>
+            <w:pPr>
+              <w:cnfStyle w:val="000000100000" w:firstRow="0" w:lastRow="0" w:firstColumn="0" w:lastColumn="0" w:oddVBand="0" w:evenVBand="0" w:oddHBand="1" w:evenHBand="0" w:firstRowFirstColumn="0" w:firstRowLastColumn="0" w:lastRowFirstColumn="0" w:lastRowLastColumn="0"/>
+            </w:pPr>
+            <w:r>
+              <w:t>The page where all the products are listed</w:t>
+            </w:r>
+          </w:p>
+        </w:tc>
+        <w:tc>
+          <w:tcPr>
+            <w:tcW w:w="2929" w:type="dxa"/>
+          </w:tcPr>
+          <w:p>
+            <w:pPr>
+              <w:cnfStyle w:val="000000100000" w:firstRow="0" w:lastRow="0" w:firstColumn="0" w:lastColumn="0" w:oddVBand="0" w:evenVBand="0" w:oddHBand="1" w:evenHBand="0" w:firstRowFirstColumn="0" w:firstRowLastColumn="0" w:lastRowFirstColumn="0" w:lastRowLastColumn="0"/>
+            </w:pPr>
+            <w:r>
+              <w:t>T1 Remote anonymous user</w:t>
+            </w:r>
+          </w:p>
+          <w:p>
+            <w:pPr>
+              <w:cnfStyle w:val="000000100000" w:firstRow="0" w:lastRow="0" w:firstColumn="0" w:lastColumn="0" w:oddVBand="0" w:evenVBand="0" w:oddHBand="1" w:evenHBand="0" w:firstRowFirstColumn="0" w:firstRowLastColumn="0" w:lastRowFirstColumn="0" w:lastRowLastColumn="0"/>
+            </w:pPr>
+            <w:r>
+              <w:t>T2 Authenticated user (Buyer)</w:t>
+            </w:r>
+          </w:p>
+        </w:tc>
+      </w:tr>
+      <w:tr>
+        <w:trPr>
+          <w:trHeight w:val="611"/>
+        </w:trPr>
+        <w:tc>
+          <w:tcPr>
+            <w:cnfStyle w:val="001000000000" w:firstRow="0" w:lastRow="0" w:firstColumn="1" w:lastColumn="0" w:oddVBand="0" w:evenVBand="0" w:oddHBand="0" w:evenHBand="0" w:firstRowFirstColumn="0" w:firstRowLastColumn="0" w:lastRowFirstColumn="0" w:lastRowLastColumn="0"/>
+            <w:tcW w:w="776" w:type="dxa"/>
+          </w:tcPr>
+          <w:p>
+            <w:r>
+              <w:t>E2.1</w:t>
+            </w:r>
+          </w:p>
+        </w:tc>
+        <w:tc>
+          <w:tcPr>
+            <w:tcW w:w="2070" w:type="dxa"/>
+          </w:tcPr>
+          <w:p>
+            <w:pPr>
+              <w:cnfStyle w:val="000000000000" w:firstRow="0" w:lastRow="0" w:firstColumn="0" w:lastColumn="0" w:oddVBand="0" w:evenVBand="0" w:oddHBand="0" w:evenHBand="0" w:firstRowFirstColumn="0" w:firstRowLastColumn="0" w:lastRowFirstColumn="0" w:lastRowLastColumn="0"/>
+            </w:pPr>
+            <w:r>
+              <w:t>Add to Cart Method</w:t>
+            </w:r>
+          </w:p>
+        </w:tc>
+        <w:tc>
+          <w:tcPr>
+            <w:tcW w:w="3528" w:type="dxa"/>
+          </w:tcPr>
+          <w:p>
+            <w:pPr>
+              <w:cnfStyle w:val="000000000000" w:firstRow="0" w:lastRow="0" w:firstColumn="0" w:lastColumn="0" w:oddVBand="0" w:evenVBand="0" w:oddHBand="0" w:evenHBand="0" w:firstRowFirstColumn="0" w:firstRowLastColumn="0" w:lastRowFirstColumn="0" w:lastRowLastColumn="0"/>
+            </w:pPr>
+            <w:r>
+              <w:t>Add a product to shopping cart</w:t>
+            </w:r>
+          </w:p>
+        </w:tc>
+        <w:tc>
+          <w:tcPr>
+            <w:tcW w:w="2929" w:type="dxa"/>
+          </w:tcPr>
+          <w:p>
+            <w:pPr>
+              <w:cnfStyle w:val="000000000000" w:firstRow="0" w:lastRow="0" w:firstColumn="0" w:lastColumn="0" w:oddVBand="0" w:evenVBand="0" w:oddHBand="0" w:evenHBand="0" w:firstRowFirstColumn="0" w:firstRowLastColumn="0" w:lastRowFirstColumn="0" w:lastRowLastColumn="0"/>
+            </w:pPr>
+            <w:r>
+              <w:t>T1 Remote anonymous user</w:t>
+            </w:r>
+          </w:p>
+          <w:p>
+            <w:pPr>
+              <w:cnfStyle w:val="000000000000" w:firstRow="0" w:lastRow="0" w:firstColumn="0" w:lastColumn="0" w:oddVBand="0" w:evenVBand="0" w:oddHBand="0" w:evenHBand="0" w:firstRowFirstColumn="0" w:firstRowLastColumn="0" w:lastRowFirstColumn="0" w:lastRowLastColumn="0"/>
+            </w:pPr>
+            <w:r>
+              <w:t>T2 Authenticated user (Buyer)</w:t>
+            </w:r>
+          </w:p>
+        </w:tc>
+      </w:tr>
+      <w:tr>
+        <w:trPr>
+          <w:cnfStyle w:val="000000100000" w:firstRow="0" w:lastRow="0" w:firstColumn="0" w:lastColumn="0" w:oddVBand="0" w:evenVBand="0" w:oddHBand="1" w:evenHBand="0" w:firstRowFirstColumn="0" w:firstRowLastColumn="0" w:lastRowFirstColumn="0" w:lastRowLastColumn="0"/>
+          <w:trHeight w:val="611"/>
+        </w:trPr>
+        <w:tc>
+          <w:tcPr>
+            <w:cnfStyle w:val="001000000000" w:firstRow="0" w:lastRow="0" w:firstColumn="1" w:lastColumn="0" w:oddVBand="0" w:evenVBand="0" w:oddHBand="0" w:evenHBand="0" w:firstRowFirstColumn="0" w:firstRowLastColumn="0" w:lastRowFirstColumn="0" w:lastRowLastColumn="0"/>
+            <w:tcW w:w="776" w:type="dxa"/>
+          </w:tcPr>
+          <w:p>
+            <w:r>
+              <w:t>E3</w:t>
+            </w:r>
+          </w:p>
+        </w:tc>
+        <w:tc>
+          <w:tcPr>
+            <w:tcW w:w="2070" w:type="dxa"/>
+          </w:tcPr>
+          <w:p>
+            <w:pPr>
+              <w:cnfStyle w:val="000000100000" w:firstRow="0" w:lastRow="0" w:firstColumn="0" w:lastColumn="0" w:oddVBand="0" w:evenVBand="0" w:oddHBand="1" w:evenHBand="0" w:firstRowFirstColumn="0" w:firstRowLastColumn="0" w:lastRowFirstColumn="0" w:lastRowLastColumn="0"/>
+            </w:pPr>
+            <w:r>
+              <w:t>Manage Products Page</w:t>
+            </w:r>
+          </w:p>
+        </w:tc>
+        <w:tc>
+          <w:tcPr>
+            <w:tcW w:w="3528" w:type="dxa"/>
+          </w:tcPr>
+          <w:p>
+            <w:pPr>
+              <w:cnfStyle w:val="000000100000" w:firstRow="0" w:lastRow="0" w:firstColumn="0" w:lastColumn="0" w:oddVBand="0" w:evenVBand="0" w:oddHBand="1" w:evenHBand="0" w:firstRowFirstColumn="0" w:firstRowLastColumn="0" w:lastRowFirstColumn="0" w:lastRowLastColumn="0"/>
+            </w:pPr>
+            <w:r>
+              <w:t>The page where one can add or edit products</w:t>
+            </w:r>
+          </w:p>
+        </w:tc>
+        <w:tc>
+          <w:tcPr>
+            <w:tcW w:w="2929" w:type="dxa"/>
+          </w:tcPr>
+          <w:p>
+            <w:pPr>
+              <w:cnfStyle w:val="000000100000" w:firstRow="0" w:lastRow="0" w:firstColumn="0" w:lastColumn="0" w:oddVBand="0" w:evenVBand="0" w:oddHBand="1" w:evenHBand="0" w:firstRowFirstColumn="0" w:firstRowLastColumn="0" w:lastRowFirstColumn="0" w:lastRowLastColumn="0"/>
+            </w:pPr>
+            <w:r>
+              <w:t>T3 Website Administrator</w:t>
+            </w:r>
+          </w:p>
+          <w:p>
+            <w:pPr>
+              <w:cnfStyle w:val="000000100000" w:firstRow="0" w:lastRow="0" w:firstColumn="0" w:lastColumn="0" w:oddVBand="0" w:evenVBand="0" w:oddHBand="1" w:evenHBand="0" w:firstRowFirstColumn="0" w:firstRowLastColumn="0" w:lastRowFirstColumn="0" w:lastRowLastColumn="0"/>
+            </w:pPr>
+            <w:r>
+              <w:t xml:space="preserve">T4 </w:t>
+            </w:r>
+            <w:r>
+              <w:t>Authenticated user (</w:t>
+            </w:r>
+            <w:r>
+              <w:t>Seller</w:t>
+            </w:r>
+            <w:r>
+              <w:t>)</w:t>
+            </w:r>
+          </w:p>
+        </w:tc>
+      </w:tr>
+      <w:tr>
+        <w:trPr>
+          <w:trHeight w:val="611"/>
+        </w:trPr>
+        <w:tc>
+          <w:tcPr>
+            <w:cnfStyle w:val="001000000000" w:firstRow="0" w:lastRow="0" w:firstColumn="1" w:lastColumn="0" w:oddVBand="0" w:evenVBand="0" w:oddHBand="0" w:evenHBand="0" w:firstRowFirstColumn="0" w:firstRowLastColumn="0" w:lastRowFirstColumn="0" w:lastRowLastColumn="0"/>
+            <w:tcW w:w="776" w:type="dxa"/>
+          </w:tcPr>
+          <w:p>
+            <w:r>
+              <w:t>E3.1</w:t>
+            </w:r>
+          </w:p>
+        </w:tc>
+        <w:tc>
+          <w:tcPr>
+            <w:tcW w:w="2070" w:type="dxa"/>
+          </w:tcPr>
+          <w:p>
+            <w:pPr>
+              <w:cnfStyle w:val="000000000000" w:firstRow="0" w:lastRow="0" w:firstColumn="0" w:lastColumn="0" w:oddVBand="0" w:evenVBand="0" w:oddHBand="0" w:evenHBand="0" w:firstRowFirstColumn="0" w:firstRowLastColumn="0" w:lastRowFirstColumn="0" w:lastRowLastColumn="0"/>
+            </w:pPr>
+            <w:r>
+              <w:t>Create new Product Method</w:t>
+            </w:r>
+          </w:p>
+        </w:tc>
+        <w:tc>
+          <w:tcPr>
+            <w:tcW w:w="3528" w:type="dxa"/>
+          </w:tcPr>
+          <w:p>
+            <w:pPr>
+              <w:cnfStyle w:val="000000000000" w:firstRow="0" w:lastRow="0" w:firstColumn="0" w:lastColumn="0" w:oddVBand="0" w:evenVBand="0" w:oddHBand="0" w:evenHBand="0" w:firstRowFirstColumn="0" w:firstRowLastColumn="0" w:lastRowFirstColumn="0" w:lastRowLastColumn="0"/>
+            </w:pPr>
+            <w:r>
+              <w:t>Creating new product. Stores a new product in the database with all its details including the file.</w:t>
+            </w:r>
+          </w:p>
+        </w:tc>
+        <w:tc>
+          <w:tcPr>
+            <w:tcW w:w="2929" w:type="dxa"/>
+          </w:tcPr>
+          <w:p>
+            <w:pPr>
+              <w:cnfStyle w:val="000000000000" w:firstRow="0" w:lastRow="0" w:firstColumn="0" w:lastColumn="0" w:oddVBand="0" w:evenVBand="0" w:oddHBand="0" w:evenHBand="0" w:firstRowFirstColumn="0" w:firstRowLastColumn="0" w:lastRowFirstColumn="0" w:lastRowLastColumn="0"/>
+            </w:pPr>
+            <w:r>
+              <w:t>T3 Website Administrator</w:t>
+            </w:r>
+          </w:p>
+          <w:p>
+            <w:pPr>
+              <w:cnfStyle w:val="000000000000" w:firstRow="0" w:lastRow="0" w:firstColumn="0" w:lastColumn="0" w:oddVBand="0" w:evenVBand="0" w:oddHBand="0" w:evenHBand="0" w:firstRowFirstColumn="0" w:firstRowLastColumn="0" w:lastRowFirstColumn="0" w:lastRowLastColumn="0"/>
+            </w:pPr>
+            <w:r>
+              <w:t>T4 Authenticated user (Seller)</w:t>
+            </w:r>
+          </w:p>
+        </w:tc>
+      </w:tr>
+      <w:tr>
+        <w:trPr>
+          <w:cnfStyle w:val="000000100000" w:firstRow="0" w:lastRow="0" w:firstColumn="0" w:lastColumn="0" w:oddVBand="0" w:evenVBand="0" w:oddHBand="1" w:evenHBand="0" w:firstRowFirstColumn="0" w:firstRowLastColumn="0" w:lastRowFirstColumn="0" w:lastRowLastColumn="0"/>
+          <w:trHeight w:val="611"/>
+        </w:trPr>
+        <w:tc>
+          <w:tcPr>
+            <w:cnfStyle w:val="001000000000" w:firstRow="0" w:lastRow="0" w:firstColumn="1" w:lastColumn="0" w:oddVBand="0" w:evenVBand="0" w:oddHBand="0" w:evenHBand="0" w:firstRowFirstColumn="0" w:firstRowLastColumn="0" w:lastRowFirstColumn="0" w:lastRowLastColumn="0"/>
+            <w:tcW w:w="776" w:type="dxa"/>
+          </w:tcPr>
+          <w:p>
+            <w:r>
+              <w:t>E3.2</w:t>
+            </w:r>
+          </w:p>
+        </w:tc>
+        <w:tc>
+          <w:tcPr>
+            <w:tcW w:w="2070" w:type="dxa"/>
+          </w:tcPr>
+          <w:p>
+            <w:pPr>
+              <w:cnfStyle w:val="000000100000" w:firstRow="0" w:lastRow="0" w:firstColumn="0" w:lastColumn="0" w:oddVBand="0" w:evenVBand="0" w:oddHBand="1" w:evenHBand="0" w:firstRowFirstColumn="0" w:firstRowLastColumn="0" w:lastRowFirstColumn="0" w:lastRowLastColumn="0"/>
+            </w:pPr>
+            <w:r>
+              <w:t>Edit an existing Product</w:t>
+            </w:r>
+          </w:p>
+        </w:tc>
+        <w:tc>
+          <w:tcPr>
+            <w:tcW w:w="3528" w:type="dxa"/>
+          </w:tcPr>
+          <w:p>
+            <w:pPr>
+              <w:cnfStyle w:val="000000100000" w:firstRow="0" w:lastRow="0" w:firstColumn="0" w:lastColumn="0" w:oddVBand="0" w:evenVBand="0" w:oddHBand="1" w:evenHBand="0" w:firstRowFirstColumn="0" w:firstRowLastColumn="0" w:lastRowFirstColumn="0" w:lastRowLastColumn="0"/>
+            </w:pPr>
+            <w:r>
+              <w:t>Edit</w:t>
+            </w:r>
+            <w:r>
+              <w:t xml:space="preserve"> new product. </w:t>
+            </w:r>
+            <w:r>
+              <w:t>Updating</w:t>
+            </w:r>
+            <w:r>
+              <w:t xml:space="preserve"> a</w:t>
+            </w:r>
+            <w:r>
+              <w:t xml:space="preserve">n existing </w:t>
+            </w:r>
+            <w:r>
+              <w:t>product in the database with all its details including the file.</w:t>
+            </w:r>
+          </w:p>
+        </w:tc>
+        <w:tc>
+          <w:tcPr>
+            <w:tcW w:w="2929" w:type="dxa"/>
+          </w:tcPr>
+          <w:p>
+            <w:pPr>
+              <w:cnfStyle w:val="000000100000" w:firstRow="0" w:lastRow="0" w:firstColumn="0" w:lastColumn="0" w:oddVBand="0" w:evenVBand="0" w:oddHBand="1" w:evenHBand="0" w:firstRowFirstColumn="0" w:firstRowLastColumn="0" w:lastRowFirstColumn="0" w:lastRowLastColumn="0"/>
+            </w:pPr>
+            <w:r>
+              <w:t>T3 Website Administrator</w:t>
+            </w:r>
+          </w:p>
+          <w:p>
+            <w:pPr>
+              <w:cnfStyle w:val="000000100000" w:firstRow="0" w:lastRow="0" w:firstColumn="0" w:lastColumn="0" w:oddVBand="0" w:evenVBand="0" w:oddHBand="1" w:evenHBand="0" w:firstRowFirstColumn="0" w:firstRowLastColumn="0" w:lastRowFirstColumn="0" w:lastRowLastColumn="0"/>
+            </w:pPr>
+            <w:r>
+              <w:t>T4 Authenticated user (Seller)</w:t>
+            </w:r>
+          </w:p>
+        </w:tc>
+      </w:tr>
+    </w:tbl>
+    <w:p/>
+    <w:p/>
+    <w:p/>
+    <w:p>
+      <w:pPr>
+        <w:rPr>
+          <w:rFonts w:asciiTheme="majorHAnsi" w:eastAsiaTheme="majorEastAsia" w:hAnsiTheme="majorHAnsi" w:cstheme="majorBidi"/>
+          <w:color w:val="2E74B5" w:themeColor="accent1" w:themeShade="BF"/>
+          <w:sz w:val="26"/>
+          <w:szCs w:val="26"/>
+        </w:rPr>
+      </w:pPr>
+      <w:r>
+        <w:br w:type="page"/>
+      </w:r>
+    </w:p>
+    <w:p>
+      <w:pPr>
+        <w:pStyle w:val="Heading2"/>
+      </w:pPr>
+      <w:r>
+        <w:lastRenderedPageBreak/>
+        <w:t xml:space="preserve">Threats </w:t>
+      </w:r>
+      <w:bookmarkEnd w:id="4"/>
+    </w:p>
+    <w:p/>
+    <w:tbl>
+      <w:tblPr>
+        <w:tblStyle w:val="GridTable1Light"/>
+        <w:tblW w:w="0" w:type="auto"/>
+        <w:tblLook w:val="04A0" w:firstRow="1" w:lastRow="0" w:firstColumn="1" w:lastColumn="0" w:noHBand="0" w:noVBand="1"/>
+      </w:tblPr>
+      <w:tblGrid>
+        <w:gridCol w:w="4508"/>
+        <w:gridCol w:w="4508"/>
+      </w:tblGrid>
+      <w:tr>
+        <w:trPr>
+          <w:cnfStyle w:val="100000000000" w:firstRow="1" w:lastRow="0" w:firstColumn="0" w:lastColumn="0" w:oddVBand="0" w:evenVBand="0" w:oddHBand="0" w:evenHBand="0" w:firstRowFirstColumn="0" w:firstRowLastColumn="0" w:lastRowFirstColumn="0" w:lastRowLastColumn="0"/>
+        </w:trPr>
+        <w:tc>
+          <w:tcPr>
+            <w:cnfStyle w:val="001000000000" w:firstRow="0" w:lastRow="0" w:firstColumn="1" w:lastColumn="0" w:oddVBand="0" w:evenVBand="0" w:oddHBand="0" w:evenHBand="0" w:firstRowFirstColumn="0" w:firstRowLastColumn="0" w:lastRowFirstColumn="0" w:lastRowLastColumn="0"/>
+            <w:tcW w:w="4508" w:type="dxa"/>
+          </w:tcPr>
+          <w:p>
+            <w:r>
+              <w:t xml:space="preserve">ID </w:t>
+            </w:r>
+          </w:p>
+        </w:tc>
+        <w:tc>
+          <w:tcPr>
+            <w:tcW w:w="4508" w:type="dxa"/>
+          </w:tcPr>
+          <w:p>
+            <w:pPr>
+              <w:cnfStyle w:val="100000000000" w:firstRow="1" w:lastRow="0" w:firstColumn="0" w:lastColumn="0" w:oddVBand="0" w:evenVBand="0" w:oddHBand="0" w:evenHBand="0" w:firstRowFirstColumn="0" w:firstRowLastColumn="0" w:lastRowFirstColumn="0" w:lastRowLastColumn="0"/>
+              <w:rPr>
+                <w:b w:val="0"/>
+              </w:rPr>
+            </w:pPr>
+            <w:r>
+              <w:rPr>
+                <w:b w:val="0"/>
+              </w:rPr>
+              <w:t>TR1</w:t>
+            </w:r>
+          </w:p>
+        </w:tc>
+      </w:tr>
+      <w:tr>
+        <w:tc>
+          <w:tcPr>
+            <w:cnfStyle w:val="001000000000" w:firstRow="0" w:lastRow="0" w:firstColumn="1" w:lastColumn="0" w:oddVBand="0" w:evenVBand="0" w:oddHBand="0" w:evenHBand="0" w:firstRowFirstColumn="0" w:firstRowLastColumn="0" w:lastRowFirstColumn="0" w:lastRowLastColumn="0"/>
+            <w:tcW w:w="4508" w:type="dxa"/>
+          </w:tcPr>
+          <w:p>
+            <w:r>
+              <w:t>Name</w:t>
+            </w:r>
+          </w:p>
+        </w:tc>
+        <w:tc>
+          <w:tcPr>
+            <w:tcW w:w="4508" w:type="dxa"/>
+          </w:tcPr>
+          <w:p>
+            <w:pPr>
+              <w:cnfStyle w:val="000000000000" w:firstRow="0" w:lastRow="0" w:firstColumn="0" w:lastColumn="0" w:oddVBand="0" w:evenVBand="0" w:oddHBand="0" w:evenHBand="0" w:firstRowFirstColumn="0" w:firstRowLastColumn="0" w:lastRowFirstColumn="0" w:lastRowLastColumn="0"/>
+            </w:pPr>
+            <w:r>
+              <w:t>Adversary tries to supply malicious data when logging in</w:t>
+            </w:r>
+          </w:p>
+          <w:p>
+            <w:pPr>
+              <w:cnfStyle w:val="000000000000" w:firstRow="0" w:lastRow="0" w:firstColumn="0" w:lastColumn="0" w:oddVBand="0" w:evenVBand="0" w:oddHBand="0" w:evenHBand="0" w:firstRowFirstColumn="0" w:firstRowLastColumn="0" w:lastRowFirstColumn="0" w:lastRowLastColumn="0"/>
+            </w:pPr>
+          </w:p>
+        </w:tc>
+      </w:tr>
+      <w:tr>
+        <w:tc>
+          <w:tcPr>
+            <w:cnfStyle w:val="001000000000" w:firstRow="0" w:lastRow="0" w:firstColumn="1" w:lastColumn="0" w:oddVBand="0" w:evenVBand="0" w:oddHBand="0" w:evenHBand="0" w:firstRowFirstColumn="0" w:firstRowLastColumn="0" w:lastRowFirstColumn="0" w:lastRowLastColumn="0"/>
+            <w:tcW w:w="4508" w:type="dxa"/>
+          </w:tcPr>
+          <w:p>
+            <w:r>
+              <w:t>Description</w:t>
+            </w:r>
+          </w:p>
+        </w:tc>
+        <w:tc>
+          <w:tcPr>
+            <w:tcW w:w="4508" w:type="dxa"/>
+          </w:tcPr>
+          <w:p>
+            <w:pPr>
+              <w:cnfStyle w:val="000000000000" w:firstRow="0" w:lastRow="0" w:firstColumn="0" w:lastColumn="0" w:oddVBand="0" w:evenVBand="0" w:oddHBand="0" w:evenHBand="0" w:firstRowFirstColumn="0" w:firstRowLastColumn="0" w:lastRowFirstColumn="0" w:lastRowLastColumn="0"/>
+            </w:pPr>
+            <w:r>
+              <w:t>Adversary tries to input special characters to be able to pose as another user, or logs in without having an appropriate username and password. Handling of data is critical in this regards.</w:t>
+            </w:r>
+          </w:p>
+        </w:tc>
+      </w:tr>
+      <w:tr>
+        <w:tc>
+          <w:tcPr>
+            <w:cnfStyle w:val="001000000000" w:firstRow="0" w:lastRow="0" w:firstColumn="1" w:lastColumn="0" w:oddVBand="0" w:evenVBand="0" w:oddHBand="0" w:evenHBand="0" w:firstRowFirstColumn="0" w:firstRowLastColumn="0" w:lastRowFirstColumn="0" w:lastRowLastColumn="0"/>
+            <w:tcW w:w="4508" w:type="dxa"/>
+          </w:tcPr>
+          <w:p>
+            <w:r>
+              <w:t>STRIDE</w:t>
+            </w:r>
+          </w:p>
+        </w:tc>
+        <w:tc>
+          <w:tcPr>
+            <w:tcW w:w="4508" w:type="dxa"/>
+          </w:tcPr>
+          <w:p>
+            <w:pPr>
+              <w:cnfStyle w:val="000000000000" w:firstRow="0" w:lastRow="0" w:firstColumn="0" w:lastColumn="0" w:oddVBand="0" w:evenVBand="0" w:oddHBand="0" w:evenHBand="0" w:firstRowFirstColumn="0" w:firstRowLastColumn="0" w:lastRowFirstColumn="0" w:lastRowLastColumn="0"/>
+            </w:pPr>
+            <w:r>
+              <w:t>Tempering, Elevation of Privileges</w:t>
+            </w:r>
+          </w:p>
+        </w:tc>
+      </w:tr>
+      <w:tr>
+        <w:tc>
+          <w:tcPr>
+            <w:cnfStyle w:val="001000000000" w:firstRow="0" w:lastRow="0" w:firstColumn="1" w:lastColumn="0" w:oddVBand="0" w:evenVBand="0" w:oddHBand="0" w:evenHBand="0" w:firstRowFirstColumn="0" w:firstRowLastColumn="0" w:lastRowFirstColumn="0" w:lastRowLastColumn="0"/>
+            <w:tcW w:w="4508" w:type="dxa"/>
+          </w:tcPr>
+          <w:p>
+            <w:r>
+              <w:t>Entry Points</w:t>
+            </w:r>
+          </w:p>
+        </w:tc>
+        <w:tc>
+          <w:tcPr>
+            <w:tcW w:w="4508" w:type="dxa"/>
+          </w:tcPr>
+          <w:p>
+            <w:pPr>
+              <w:cnfStyle w:val="000000000000" w:firstRow="0" w:lastRow="0" w:firstColumn="0" w:lastColumn="0" w:oddVBand="0" w:evenVBand="0" w:oddHBand="0" w:evenHBand="0" w:firstRowFirstColumn="0" w:firstRowLastColumn="0" w:lastRowFirstColumn="0" w:lastRowLastColumn="0"/>
+            </w:pPr>
+            <w:r>
+              <w:t>(E1.1) Login Page</w:t>
+            </w:r>
+          </w:p>
+        </w:tc>
+      </w:tr>
+      <w:tr>
+        <w:tc>
+          <w:tcPr>
+            <w:cnfStyle w:val="001000000000" w:firstRow="0" w:lastRow="0" w:firstColumn="1" w:lastColumn="0" w:oddVBand="0" w:evenVBand="0" w:oddHBand="0" w:evenHBand="0" w:firstRowFirstColumn="0" w:firstRowLastColumn="0" w:lastRowFirstColumn="0" w:lastRowLastColumn="0"/>
+            <w:tcW w:w="4508" w:type="dxa"/>
+          </w:tcPr>
+          <w:p>
+            <w:r>
+              <w:t>Assets</w:t>
+            </w:r>
+          </w:p>
+        </w:tc>
+        <w:tc>
+          <w:tcPr>
+            <w:tcW w:w="4508" w:type="dxa"/>
+          </w:tcPr>
+          <w:p>
+            <w:pPr>
+              <w:cnfStyle w:val="000000000000" w:firstRow="0" w:lastRow="0" w:firstColumn="0" w:lastColumn="0" w:oddVBand="0" w:evenVBand="0" w:oddHBand="0" w:evenHBand="0" w:firstRowFirstColumn="0" w:firstRowLastColumn="0" w:lastRowFirstColumn="0" w:lastRowLastColumn="0"/>
+            </w:pPr>
+            <w:r>
+              <w:t>(A1.2) User’s personal data, (A2) Backend database</w:t>
+            </w:r>
+          </w:p>
+        </w:tc>
+      </w:tr>
+      <w:tr>
+        <w:tc>
+          <w:tcPr>
+            <w:cnfStyle w:val="001000000000" w:firstRow="0" w:lastRow="0" w:firstColumn="1" w:lastColumn="0" w:oddVBand="0" w:evenVBand="0" w:oddHBand="0" w:evenHBand="0" w:firstRowFirstColumn="0" w:firstRowLastColumn="0" w:lastRowFirstColumn="0" w:lastRowLastColumn="0"/>
+            <w:tcW w:w="4508" w:type="dxa"/>
+          </w:tcPr>
+          <w:p>
+            <w:r>
+              <w:t>Mitigation/Strategy</w:t>
+            </w:r>
+          </w:p>
+        </w:tc>
+        <w:tc>
+          <w:tcPr>
+            <w:tcW w:w="4508" w:type="dxa"/>
+          </w:tcPr>
+          <w:p>
+            <w:pPr>
+              <w:cnfStyle w:val="000000000000" w:firstRow="0" w:lastRow="0" w:firstColumn="0" w:lastColumn="0" w:oddVBand="0" w:evenVBand="0" w:oddHBand="0" w:evenHBand="0" w:firstRowFirstColumn="0" w:firstRowLastColumn="0" w:lastRowFirstColumn="0" w:lastRowLastColumn="0"/>
+            </w:pPr>
+            <w:r>
+              <w:t>Using Stored Procedures, parameterized queries or LINQ</w:t>
+            </w:r>
+          </w:p>
+        </w:tc>
+      </w:tr>
+      <w:tr>
+        <w:tc>
+          <w:tcPr>
+            <w:cnfStyle w:val="001000000000" w:firstRow="0" w:lastRow="0" w:firstColumn="1" w:lastColumn="0" w:oddVBand="0" w:evenVBand="0" w:oddHBand="0" w:evenHBand="0" w:firstRowFirstColumn="0" w:firstRowLastColumn="0" w:lastRowFirstColumn="0" w:lastRowLastColumn="0"/>
+            <w:tcW w:w="4508" w:type="dxa"/>
+            <w:shd w:val="clear" w:color="auto" w:fill="000000" w:themeFill="text1"/>
+          </w:tcPr>
+          <w:p/>
+        </w:tc>
+        <w:tc>
+          <w:tcPr>
+            <w:tcW w:w="4508" w:type="dxa"/>
+            <w:shd w:val="clear" w:color="auto" w:fill="000000" w:themeFill="text1"/>
+          </w:tcPr>
+          <w:p>
+            <w:pPr>
+              <w:cnfStyle w:val="000000000000" w:firstRow="0" w:lastRow="0" w:firstColumn="0" w:lastColumn="0" w:oddVBand="0" w:evenVBand="0" w:oddHBand="0" w:evenHBand="0" w:firstRowFirstColumn="0" w:firstRowLastColumn="0" w:lastRowFirstColumn="0" w:lastRowLastColumn="0"/>
+            </w:pPr>
+          </w:p>
+        </w:tc>
+      </w:tr>
+      <w:tr>
+        <w:tc>
+          <w:tcPr>
+            <w:cnfStyle w:val="001000000000" w:firstRow="0" w:lastRow="0" w:firstColumn="1" w:lastColumn="0" w:oddVBand="0" w:evenVBand="0" w:oddHBand="0" w:evenHBand="0" w:firstRowFirstColumn="0" w:firstRowLastColumn="0" w:lastRowFirstColumn="0" w:lastRowLastColumn="0"/>
+            <w:tcW w:w="4508" w:type="dxa"/>
+          </w:tcPr>
+          <w:p>
+            <w:r>
+              <w:t xml:space="preserve">ID </w:t>
+            </w:r>
+          </w:p>
+        </w:tc>
+        <w:tc>
+          <w:tcPr>
+            <w:tcW w:w="4508" w:type="dxa"/>
+          </w:tcPr>
+          <w:p>
+            <w:pPr>
+              <w:cnfStyle w:val="000000000000" w:firstRow="0" w:lastRow="0" w:firstColumn="0" w:lastColumn="0" w:oddVBand="0" w:evenVBand="0" w:oddHBand="0" w:evenHBand="0" w:firstRowFirstColumn="0" w:firstRowLastColumn="0" w:lastRowFirstColumn="0" w:lastRowLastColumn="0"/>
+            </w:pPr>
+            <w:r>
+              <w:t>TR2</w:t>
+            </w:r>
+          </w:p>
+        </w:tc>
+      </w:tr>
+      <w:tr>
+        <w:tc>
+          <w:tcPr>
+            <w:cnfStyle w:val="001000000000" w:firstRow="0" w:lastRow="0" w:firstColumn="1" w:lastColumn="0" w:oddVBand="0" w:evenVBand="0" w:oddHBand="0" w:evenHBand="0" w:firstRowFirstColumn="0" w:firstRowLastColumn="0" w:lastRowFirstColumn="0" w:lastRowLastColumn="0"/>
+            <w:tcW w:w="4508" w:type="dxa"/>
+          </w:tcPr>
+          <w:p>
+            <w:r>
+              <w:t>Name</w:t>
+            </w:r>
+          </w:p>
+        </w:tc>
+        <w:tc>
+          <w:tcPr>
+            <w:tcW w:w="4508" w:type="dxa"/>
+          </w:tcPr>
+          <w:p>
+            <w:pPr>
+              <w:cnfStyle w:val="000000000000" w:firstRow="0" w:lastRow="0" w:firstColumn="0" w:lastColumn="0" w:oddVBand="0" w:evenVBand="0" w:oddHBand="0" w:evenHBand="0" w:firstRowFirstColumn="0" w:firstRowLastColumn="0" w:lastRowFirstColumn="0" w:lastRowLastColumn="0"/>
+            </w:pPr>
+            <w:r>
+              <w:t xml:space="preserve">Adversary </w:t>
+            </w:r>
+            <w:r>
+              <w:t>manages to get a valid username and password.</w:t>
+            </w:r>
+          </w:p>
+        </w:tc>
+      </w:tr>
+      <w:tr>
+        <w:tc>
+          <w:tcPr>
+            <w:cnfStyle w:val="001000000000" w:firstRow="0" w:lastRow="0" w:firstColumn="1" w:lastColumn="0" w:oddVBand="0" w:evenVBand="0" w:oddHBand="0" w:evenHBand="0" w:firstRowFirstColumn="0" w:firstRowLastColumn="0" w:lastRowFirstColumn="0" w:lastRowLastColumn="0"/>
+            <w:tcW w:w="4508" w:type="dxa"/>
+          </w:tcPr>
+          <w:p>
+            <w:r>
+              <w:t>Description</w:t>
+            </w:r>
+          </w:p>
+        </w:tc>
+        <w:tc>
+          <w:tcPr>
+            <w:tcW w:w="4508" w:type="dxa"/>
+          </w:tcPr>
+          <w:p>
+            <w:pPr>
+              <w:cnfStyle w:val="000000000000" w:firstRow="0" w:lastRow="0" w:firstColumn="0" w:lastColumn="0" w:oddVBand="0" w:evenVBand="0" w:oddHBand="0" w:evenHBand="0" w:firstRowFirstColumn="0" w:firstRowLastColumn="0" w:lastRowFirstColumn="0" w:lastRowLastColumn="0"/>
+            </w:pPr>
+            <w:r>
+              <w:t xml:space="preserve">If an </w:t>
+            </w:r>
+            <w:r>
+              <w:t xml:space="preserve">Adversary </w:t>
+            </w:r>
+            <w:r>
+              <w:t>manages to get a valid username and password he can do what that particular user can do.</w:t>
+            </w:r>
+          </w:p>
+        </w:tc>
+      </w:tr>
+      <w:tr>
+        <w:tc>
+          <w:tcPr>
+            <w:cnfStyle w:val="001000000000" w:firstRow="0" w:lastRow="0" w:firstColumn="1" w:lastColumn="0" w:oddVBand="0" w:evenVBand="0" w:oddHBand="0" w:evenHBand="0" w:firstRowFirstColumn="0" w:firstRowLastColumn="0" w:lastRowFirstColumn="0" w:lastRowLastColumn="0"/>
+            <w:tcW w:w="4508" w:type="dxa"/>
+          </w:tcPr>
+          <w:p>
+            <w:r>
+              <w:t>STRIDE</w:t>
+            </w:r>
+          </w:p>
+        </w:tc>
+        <w:tc>
+          <w:tcPr>
+            <w:tcW w:w="4508" w:type="dxa"/>
+          </w:tcPr>
+          <w:p>
+            <w:pPr>
+              <w:cnfStyle w:val="000000000000" w:firstRow="0" w:lastRow="0" w:firstColumn="0" w:lastColumn="0" w:oddVBand="0" w:evenVBand="0" w:oddHBand="0" w:evenHBand="0" w:firstRowFirstColumn="0" w:firstRowLastColumn="0" w:lastRowFirstColumn="0" w:lastRowLastColumn="0"/>
+            </w:pPr>
+            <w:r>
+              <w:t xml:space="preserve">Information disclosure, </w:t>
+            </w:r>
+            <w:r>
+              <w:t>Tempering, Elevation of Privileges</w:t>
+            </w:r>
+          </w:p>
+        </w:tc>
+      </w:tr>
+      <w:tr>
+        <w:tc>
+          <w:tcPr>
+            <w:cnfStyle w:val="001000000000" w:firstRow="0" w:lastRow="0" w:firstColumn="1" w:lastColumn="0" w:oddVBand="0" w:evenVBand="0" w:oddHBand="0" w:evenHBand="0" w:firstRowFirstColumn="0" w:firstRowLastColumn="0" w:lastRowFirstColumn="0" w:lastRowLastColumn="0"/>
+            <w:tcW w:w="4508" w:type="dxa"/>
+          </w:tcPr>
+          <w:p>
+            <w:r>
+              <w:t>Entry Points</w:t>
+            </w:r>
+          </w:p>
+        </w:tc>
+        <w:tc>
+          <w:tcPr>
+            <w:tcW w:w="4508" w:type="dxa"/>
+          </w:tcPr>
+          <w:p>
+            <w:pPr>
+              <w:cnfStyle w:val="000000000000" w:firstRow="0" w:lastRow="0" w:firstColumn="0" w:lastColumn="0" w:oddVBand="0" w:evenVBand="0" w:oddHBand="0" w:evenHBand="0" w:firstRowFirstColumn="0" w:firstRowLastColumn="0" w:lastRowFirstColumn="0" w:lastRowLastColumn="0"/>
+            </w:pPr>
+            <w:r>
+              <w:t>(E1.1) Login Page</w:t>
+            </w:r>
+          </w:p>
+        </w:tc>
+      </w:tr>
+      <w:tr>
+        <w:tc>
+          <w:tcPr>
+            <w:cnfStyle w:val="001000000000" w:firstRow="0" w:lastRow="0" w:firstColumn="1" w:lastColumn="0" w:oddVBand="0" w:evenVBand="0" w:oddHBand="0" w:evenHBand="0" w:firstRowFirstColumn="0" w:firstRowLastColumn="0" w:lastRowFirstColumn="0" w:lastRowLastColumn="0"/>
+            <w:tcW w:w="4508" w:type="dxa"/>
+          </w:tcPr>
+          <w:p>
+            <w:r>
+              <w:t>Assets</w:t>
+            </w:r>
+          </w:p>
+        </w:tc>
+        <w:tc>
+          <w:tcPr>
+            <w:tcW w:w="4508" w:type="dxa"/>
+          </w:tcPr>
+          <w:p>
+            <w:pPr>
+              <w:cnfStyle w:val="000000000000" w:firstRow="0" w:lastRow="0" w:firstColumn="0" w:lastColumn="0" w:oddVBand="0" w:evenVBand="0" w:oddHBand="0" w:evenHBand="0" w:firstRowFirstColumn="0" w:firstRowLastColumn="0" w:lastRowFirstColumn="0" w:lastRowLastColumn="0"/>
+            </w:pPr>
+            <w:r>
+              <w:t>(A1.2) User’s personal data, (</w:t>
+            </w:r>
+            <w:r>
+              <w:t>A1.1</w:t>
+            </w:r>
+            <w:r>
+              <w:t xml:space="preserve">) </w:t>
+            </w:r>
+            <w:r>
+              <w:t>User’s Login Data</w:t>
+            </w:r>
+          </w:p>
+        </w:tc>
+      </w:tr>
+      <w:tr>
+        <w:tc>
+          <w:tcPr>
+            <w:cnfStyle w:val="001000000000" w:firstRow="0" w:lastRow="0" w:firstColumn="1" w:lastColumn="0" w:oddVBand="0" w:evenVBand="0" w:oddHBand="0" w:evenHBand="0" w:firstRowFirstColumn="0" w:firstRowLastColumn="0" w:lastRowFirstColumn="0" w:lastRowLastColumn="0"/>
+            <w:tcW w:w="4508" w:type="dxa"/>
+          </w:tcPr>
+          <w:p>
+            <w:r>
+              <w:t>Mitigation/Strategy</w:t>
+            </w:r>
+          </w:p>
+        </w:tc>
+        <w:tc>
+          <w:tcPr>
+            <w:tcW w:w="4508" w:type="dxa"/>
+          </w:tcPr>
+          <w:p>
+            <w:pPr>
+              <w:cnfStyle w:val="000000000000" w:firstRow="0" w:lastRow="0" w:firstColumn="0" w:lastColumn="0" w:oddVBand="0" w:evenVBand="0" w:oddHBand="0" w:evenHBand="0" w:firstRowFirstColumn="0" w:firstRowLastColumn="0" w:lastRowFirstColumn="0" w:lastRowLastColumn="0"/>
+            </w:pPr>
+            <w:r>
+              <w:t xml:space="preserve">Strong passwords should be enforced, encryption should take place, and database should be protected from external access. </w:t>
+            </w:r>
+          </w:p>
+        </w:tc>
+      </w:tr>
+      <w:tr>
+        <w:tc>
+          <w:tcPr>
+            <w:cnfStyle w:val="001000000000" w:firstRow="0" w:lastRow="0" w:firstColumn="1" w:lastColumn="0" w:oddVBand="0" w:evenVBand="0" w:oddHBand="0" w:evenHBand="0" w:firstRowFirstColumn="0" w:firstRowLastColumn="0" w:lastRowFirstColumn="0" w:lastRowLastColumn="0"/>
+            <w:tcW w:w="4508" w:type="dxa"/>
+            <w:shd w:val="clear" w:color="auto" w:fill="000000" w:themeFill="text1"/>
+          </w:tcPr>
+          <w:p/>
+        </w:tc>
+        <w:tc>
+          <w:tcPr>
+            <w:tcW w:w="4508" w:type="dxa"/>
+            <w:shd w:val="clear" w:color="auto" w:fill="000000" w:themeFill="text1"/>
+          </w:tcPr>
+          <w:p>
+            <w:pPr>
+              <w:cnfStyle w:val="000000000000" w:firstRow="0" w:lastRow="0" w:firstColumn="0" w:lastColumn="0" w:oddVBand="0" w:evenVBand="0" w:oddHBand="0" w:evenHBand="0" w:firstRowFirstColumn="0" w:firstRowLastColumn="0" w:lastRowFirstColumn="0" w:lastRowLastColumn="0"/>
+            </w:pPr>
+          </w:p>
+        </w:tc>
+      </w:tr>
+      <w:tr>
+        <w:tc>
+          <w:tcPr>
+            <w:cnfStyle w:val="001000000000" w:firstRow="0" w:lastRow="0" w:firstColumn="1" w:lastColumn="0" w:oddVBand="0" w:evenVBand="0" w:oddHBand="0" w:evenHBand="0" w:firstRowFirstColumn="0" w:firstRowLastColumn="0" w:lastRowFirstColumn="0" w:lastRowLastColumn="0"/>
+            <w:tcW w:w="4508" w:type="dxa"/>
+          </w:tcPr>
+          <w:p>
+            <w:r>
+              <w:t xml:space="preserve">ID </w:t>
+            </w:r>
+          </w:p>
+        </w:tc>
+        <w:tc>
+          <w:tcPr>
+            <w:tcW w:w="4508" w:type="dxa"/>
+          </w:tcPr>
+          <w:p>
+            <w:pPr>
+              <w:cnfStyle w:val="000000000000" w:firstRow="0" w:lastRow="0" w:firstColumn="0" w:lastColumn="0" w:oddVBand="0" w:evenVBand="0" w:oddHBand="0" w:evenHBand="0" w:firstRowFirstColumn="0" w:firstRowLastColumn="0" w:lastRowFirstColumn="0" w:lastRowLastColumn="0"/>
+            </w:pPr>
+            <w:r>
+              <w:t>TR3</w:t>
+            </w:r>
+          </w:p>
+        </w:tc>
+      </w:tr>
+      <w:tr>
+        <w:tc>
+          <w:tcPr>
+            <w:cnfStyle w:val="001000000000" w:firstRow="0" w:lastRow="0" w:firstColumn="1" w:lastColumn="0" w:oddVBand="0" w:evenVBand="0" w:oddHBand="0" w:evenHBand="0" w:firstRowFirstColumn="0" w:firstRowLastColumn="0" w:lastRowFirstColumn="0" w:lastRowLastColumn="0"/>
+            <w:tcW w:w="4508" w:type="dxa"/>
+          </w:tcPr>
+          <w:p>
+            <w:r>
+              <w:t>Name</w:t>
+            </w:r>
+          </w:p>
+        </w:tc>
+        <w:tc>
+          <w:tcPr>
+            <w:tcW w:w="4508" w:type="dxa"/>
+          </w:tcPr>
+          <w:p>
+            <w:pPr>
+              <w:cnfStyle w:val="000000000000" w:firstRow="0" w:lastRow="0" w:firstColumn="0" w:lastColumn="0" w:oddVBand="0" w:evenVBand="0" w:oddHBand="0" w:evenHBand="0" w:firstRowFirstColumn="0" w:firstRowLastColumn="0" w:lastRowFirstColumn="0" w:lastRowLastColumn="0"/>
+            </w:pPr>
+            <w:r>
+              <w:t xml:space="preserve">Adversary tries </w:t>
+            </w:r>
+            <w:r>
+              <w:t>to change URL in order to get other user information.</w:t>
+            </w:r>
+          </w:p>
+        </w:tc>
+      </w:tr>
+      <w:tr>
+        <w:tc>
+          <w:tcPr>
+            <w:cnfStyle w:val="001000000000" w:firstRow="0" w:lastRow="0" w:firstColumn="1" w:lastColumn="0" w:oddVBand="0" w:evenVBand="0" w:oddHBand="0" w:evenHBand="0" w:firstRowFirstColumn="0" w:firstRowLastColumn="0" w:lastRowFirstColumn="0" w:lastRowLastColumn="0"/>
+            <w:tcW w:w="4508" w:type="dxa"/>
+          </w:tcPr>
+          <w:p>
+            <w:r>
+              <w:t>Description</w:t>
+            </w:r>
+          </w:p>
+        </w:tc>
+        <w:tc>
+          <w:tcPr>
+            <w:tcW w:w="4508" w:type="dxa"/>
+          </w:tcPr>
+          <w:p>
+            <w:pPr>
+              <w:cnfStyle w:val="000000000000" w:firstRow="0" w:lastRow="0" w:firstColumn="0" w:lastColumn="0" w:oddVBand="0" w:evenVBand="0" w:oddHBand="0" w:evenHBand="0" w:firstRowFirstColumn="0" w:firstRowLastColumn="0" w:lastRowFirstColumn="0" w:lastRowLastColumn="0"/>
+            </w:pPr>
+            <w:r>
+              <w:t>When an attacker tries to change a URL in a way to get information of other users. For example changing id.</w:t>
+            </w:r>
+          </w:p>
+        </w:tc>
+      </w:tr>
+      <w:tr>
+        <w:tc>
+          <w:tcPr>
+            <w:cnfStyle w:val="001000000000" w:firstRow="0" w:lastRow="0" w:firstColumn="1" w:lastColumn="0" w:oddVBand="0" w:evenVBand="0" w:oddHBand="0" w:evenHBand="0" w:firstRowFirstColumn="0" w:firstRowLastColumn="0" w:lastRowFirstColumn="0" w:lastRowLastColumn="0"/>
+            <w:tcW w:w="4508" w:type="dxa"/>
+          </w:tcPr>
+          <w:p>
+            <w:r>
+              <w:t>STRIDE</w:t>
+            </w:r>
+          </w:p>
+        </w:tc>
+        <w:tc>
+          <w:tcPr>
+            <w:tcW w:w="4508" w:type="dxa"/>
+          </w:tcPr>
+          <w:p>
+            <w:pPr>
+              <w:cnfStyle w:val="000000000000" w:firstRow="0" w:lastRow="0" w:firstColumn="0" w:lastColumn="0" w:oddVBand="0" w:evenVBand="0" w:oddHBand="0" w:evenHBand="0" w:firstRowFirstColumn="0" w:firstRowLastColumn="0" w:lastRowFirstColumn="0" w:lastRowLastColumn="0"/>
+            </w:pPr>
+            <w:r>
+              <w:t>Information disclosure, Tempering, Elevation of Privileges</w:t>
+            </w:r>
+          </w:p>
+        </w:tc>
+      </w:tr>
+      <w:tr>
+        <w:tc>
+          <w:tcPr>
+            <w:cnfStyle w:val="001000000000" w:firstRow="0" w:lastRow="0" w:firstColumn="1" w:lastColumn="0" w:oddVBand="0" w:evenVBand="0" w:oddHBand="0" w:evenHBand="0" w:firstRowFirstColumn="0" w:firstRowLastColumn="0" w:lastRowFirstColumn="0" w:lastRowLastColumn="0"/>
+            <w:tcW w:w="4508" w:type="dxa"/>
+          </w:tcPr>
+          <w:p>
+            <w:r>
+              <w:t>Entry Points</w:t>
+            </w:r>
+          </w:p>
+        </w:tc>
+        <w:tc>
+          <w:tcPr>
+            <w:tcW w:w="4508" w:type="dxa"/>
+          </w:tcPr>
+          <w:p>
+            <w:pPr>
+              <w:cnfStyle w:val="000000000000" w:firstRow="0" w:lastRow="0" w:firstColumn="0" w:lastColumn="0" w:oddVBand="0" w:evenVBand="0" w:oddHBand="0" w:evenHBand="0" w:firstRowFirstColumn="0" w:firstRowLastColumn="0" w:lastRowFirstColumn="0" w:lastRowLastColumn="0"/>
+            </w:pPr>
+            <w:r>
+              <w:t>(E1.1) Login Page</w:t>
+            </w:r>
+          </w:p>
+        </w:tc>
+      </w:tr>
+      <w:tr>
+        <w:tc>
+          <w:tcPr>
+            <w:cnfStyle w:val="001000000000" w:firstRow="0" w:lastRow="0" w:firstColumn="1" w:lastColumn="0" w:oddVBand="0" w:evenVBand="0" w:oddHBand="0" w:evenHBand="0" w:firstRowFirstColumn="0" w:firstRowLastColumn="0" w:lastRowFirstColumn="0" w:lastRowLastColumn="0"/>
+            <w:tcW w:w="4508" w:type="dxa"/>
+          </w:tcPr>
+          <w:p>
+            <w:r>
+              <w:t>Assets</w:t>
+            </w:r>
+          </w:p>
+        </w:tc>
+        <w:tc>
+          <w:tcPr>
+            <w:tcW w:w="4508" w:type="dxa"/>
+          </w:tcPr>
+          <w:p>
+            <w:pPr>
+              <w:cnfStyle w:val="000000000000" w:firstRow="0" w:lastRow="0" w:firstColumn="0" w:lastColumn="0" w:oddVBand="0" w:evenVBand="0" w:oddHBand="0" w:evenHBand="0" w:firstRowFirstColumn="0" w:firstRowLastColumn="0" w:lastRowFirstColumn="0" w:lastRowLastColumn="0"/>
+            </w:pPr>
+            <w:r>
+              <w:t>(A1.2) User’s personal data</w:t>
+            </w:r>
+            <w:r>
+              <w:t>,  (A3.1) Product Details</w:t>
+            </w:r>
+          </w:p>
+        </w:tc>
+      </w:tr>
+      <w:tr>
+        <w:tc>
+          <w:tcPr>
+            <w:cnfStyle w:val="001000000000" w:firstRow="0" w:lastRow="0" w:firstColumn="1" w:lastColumn="0" w:oddVBand="0" w:evenVBand="0" w:oddHBand="0" w:evenHBand="0" w:firstRowFirstColumn="0" w:firstRowLastColumn="0" w:lastRowFirstColumn="0" w:lastRowLastColumn="0"/>
+            <w:tcW w:w="4508" w:type="dxa"/>
+          </w:tcPr>
+          <w:p>
+            <w:r>
+              <w:t>Mitigation/Strategy</w:t>
+            </w:r>
+          </w:p>
+        </w:tc>
+        <w:tc>
+          <w:tcPr>
+            <w:tcW w:w="4508" w:type="dxa"/>
+          </w:tcPr>
+          <w:p>
+            <w:pPr>
+              <w:cnfStyle w:val="000000000000" w:firstRow="0" w:lastRow="0" w:firstColumn="0" w:lastColumn="0" w:oddVBand="0" w:evenVBand="0" w:oddHBand="0" w:evenHBand="0" w:firstRowFirstColumn="0" w:firstRowLastColumn="0" w:lastRowFirstColumn="0" w:lastRowLastColumn="0"/>
+            </w:pPr>
+            <w:r>
+              <w:t>URL Rewriting, Authorization</w:t>
+            </w:r>
+          </w:p>
+        </w:tc>
+      </w:tr>
+    </w:tbl>
+    <w:p>
+      <w:r>
+        <w:rPr>
+          <w:b/>
+          <w:bCs/>
+        </w:rPr>
+        <w:br w:type="page"/>
+      </w:r>
+    </w:p>
+    <w:tbl>
+      <w:tblPr>
+        <w:tblStyle w:val="GridTable1Light"/>
+        <w:tblW w:w="0" w:type="auto"/>
+        <w:tblLook w:val="04A0" w:firstRow="1" w:lastRow="0" w:firstColumn="1" w:lastColumn="0" w:noHBand="0" w:noVBand="1"/>
+      </w:tblPr>
+      <w:tblGrid>
+        <w:gridCol w:w="4508"/>
+        <w:gridCol w:w="4508"/>
+      </w:tblGrid>
+      <w:tr>
+        <w:trPr>
+          <w:cnfStyle w:val="100000000000" w:firstRow="1" w:lastRow="0" w:firstColumn="0" w:lastColumn="0" w:oddVBand="0" w:evenVBand="0" w:oddHBand="0" w:evenHBand="0" w:firstRowFirstColumn="0" w:firstRowLastColumn="0" w:lastRowFirstColumn="0" w:lastRowLastColumn="0"/>
+        </w:trPr>
+        <w:tc>
+          <w:tcPr>
+            <w:cnfStyle w:val="001000000000" w:firstRow="0" w:lastRow="0" w:firstColumn="1" w:lastColumn="0" w:oddVBand="0" w:evenVBand="0" w:oddHBand="0" w:evenHBand="0" w:firstRowFirstColumn="0" w:firstRowLastColumn="0" w:lastRowFirstColumn="0" w:lastRowLastColumn="0"/>
+            <w:tcW w:w="4508" w:type="dxa"/>
+          </w:tcPr>
+          <w:p>
+            <w:r>
+              <w:lastRenderedPageBreak/>
+              <w:t xml:space="preserve">ID </w:t>
+            </w:r>
+          </w:p>
+        </w:tc>
+        <w:tc>
+          <w:tcPr>
+            <w:tcW w:w="4508" w:type="dxa"/>
+          </w:tcPr>
+          <w:p>
+            <w:pPr>
+              <w:cnfStyle w:val="100000000000" w:firstRow="1" w:lastRow="0" w:firstColumn="0" w:lastColumn="0" w:oddVBand="0" w:evenVBand="0" w:oddHBand="0" w:evenHBand="0" w:firstRowFirstColumn="0" w:firstRowLastColumn="0" w:lastRowFirstColumn="0" w:lastRowLastColumn="0"/>
+            </w:pPr>
+            <w:r>
+              <w:t>TR4</w:t>
+            </w:r>
+          </w:p>
+        </w:tc>
+      </w:tr>
+      <w:tr>
+        <w:tc>
+          <w:tcPr>
+            <w:cnfStyle w:val="001000000000" w:firstRow="0" w:lastRow="0" w:firstColumn="1" w:lastColumn="0" w:oddVBand="0" w:evenVBand="0" w:oddHBand="0" w:evenHBand="0" w:firstRowFirstColumn="0" w:firstRowLastColumn="0" w:lastRowFirstColumn="0" w:lastRowLastColumn="0"/>
+            <w:tcW w:w="4508" w:type="dxa"/>
+          </w:tcPr>
+          <w:p>
+            <w:r>
+              <w:t>Name</w:t>
+            </w:r>
+          </w:p>
+        </w:tc>
+        <w:tc>
+          <w:tcPr>
+            <w:tcW w:w="4508" w:type="dxa"/>
+          </w:tcPr>
+          <w:p>
+            <w:pPr>
+              <w:cnfStyle w:val="000000000000" w:firstRow="0" w:lastRow="0" w:firstColumn="0" w:lastColumn="0" w:oddVBand="0" w:evenVBand="0" w:oddHBand="0" w:evenHBand="0" w:firstRowFirstColumn="0" w:firstRowLastColumn="0" w:lastRowFirstColumn="0" w:lastRowLastColumn="0"/>
+            </w:pPr>
+            <w:r>
+              <w:t>Adversary tries SQL Injection</w:t>
+            </w:r>
+          </w:p>
+        </w:tc>
+      </w:tr>
+      <w:tr>
+        <w:tc>
+          <w:tcPr>
+            <w:cnfStyle w:val="001000000000" w:firstRow="0" w:lastRow="0" w:firstColumn="1" w:lastColumn="0" w:oddVBand="0" w:evenVBand="0" w:oddHBand="0" w:evenHBand="0" w:firstRowFirstColumn="0" w:firstRowLastColumn="0" w:lastRowFirstColumn="0" w:lastRowLastColumn="0"/>
+            <w:tcW w:w="4508" w:type="dxa"/>
+          </w:tcPr>
+          <w:p>
+            <w:r>
+              <w:t>Description</w:t>
+            </w:r>
+          </w:p>
+        </w:tc>
+        <w:tc>
+          <w:tcPr>
+            <w:tcW w:w="4508" w:type="dxa"/>
+          </w:tcPr>
+          <w:p>
+            <w:pPr>
+              <w:cnfStyle w:val="000000000000" w:firstRow="0" w:lastRow="0" w:firstColumn="0" w:lastColumn="0" w:oddVBand="0" w:evenVBand="0" w:oddHBand="0" w:evenHBand="0" w:firstRowFirstColumn="0" w:firstRowLastColumn="0" w:lastRowFirstColumn="0" w:lastRowLastColumn="0"/>
+            </w:pPr>
+            <w:r>
+              <w:t>Adversary tries to input some SQL in any of the entry points in order steal data.</w:t>
+            </w:r>
+          </w:p>
+        </w:tc>
+      </w:tr>
+      <w:tr>
+        <w:tc>
+          <w:tcPr>
+            <w:cnfStyle w:val="001000000000" w:firstRow="0" w:lastRow="0" w:firstColumn="1" w:lastColumn="0" w:oddVBand="0" w:evenVBand="0" w:oddHBand="0" w:evenHBand="0" w:firstRowFirstColumn="0" w:firstRowLastColumn="0" w:lastRowFirstColumn="0" w:lastRowLastColumn="0"/>
+            <w:tcW w:w="4508" w:type="dxa"/>
+          </w:tcPr>
+          <w:p>
+            <w:r>
+              <w:t>STRIDE</w:t>
+            </w:r>
+          </w:p>
+        </w:tc>
+        <w:tc>
+          <w:tcPr>
+            <w:tcW w:w="4508" w:type="dxa"/>
+          </w:tcPr>
+          <w:p>
+            <w:pPr>
+              <w:cnfStyle w:val="000000000000" w:firstRow="0" w:lastRow="0" w:firstColumn="0" w:lastColumn="0" w:oddVBand="0" w:evenVBand="0" w:oddHBand="0" w:evenHBand="0" w:firstRowFirstColumn="0" w:firstRowLastColumn="0" w:lastRowFirstColumn="0" w:lastRowLastColumn="0"/>
+            </w:pPr>
+            <w:r>
+              <w:t>Information disclosure, Tempering, Elevation of Privileges</w:t>
+            </w:r>
+          </w:p>
+        </w:tc>
+      </w:tr>
+      <w:tr>
+        <w:tc>
+          <w:tcPr>
+            <w:cnfStyle w:val="001000000000" w:firstRow="0" w:lastRow="0" w:firstColumn="1" w:lastColumn="0" w:oddVBand="0" w:evenVBand="0" w:oddHBand="0" w:evenHBand="0" w:firstRowFirstColumn="0" w:firstRowLastColumn="0" w:lastRowFirstColumn="0" w:lastRowLastColumn="0"/>
+            <w:tcW w:w="4508" w:type="dxa"/>
+          </w:tcPr>
+          <w:p>
+            <w:r>
+              <w:t>Entry Points</w:t>
+            </w:r>
+          </w:p>
+        </w:tc>
+        <w:tc>
+          <w:tcPr>
+            <w:tcW w:w="4508" w:type="dxa"/>
+          </w:tcPr>
+          <w:p>
+            <w:pPr>
+              <w:cnfStyle w:val="000000000000" w:firstRow="0" w:lastRow="0" w:firstColumn="0" w:lastColumn="0" w:oddVBand="0" w:evenVBand="0" w:oddHBand="0" w:evenHBand="0" w:firstRowFirstColumn="0" w:firstRowLastColumn="0" w:lastRowFirstColumn="0" w:lastRowLastColumn="0"/>
+            </w:pPr>
+            <w:r>
+              <w:t>(E1.1) Login Page</w:t>
+            </w:r>
+            <w:r>
+              <w:t>, (E3) Manage Products Page</w:t>
+            </w:r>
+          </w:p>
+        </w:tc>
+      </w:tr>
+      <w:tr>
+        <w:tc>
+          <w:tcPr>
+            <w:cnfStyle w:val="001000000000" w:firstRow="0" w:lastRow="0" w:firstColumn="1" w:lastColumn="0" w:oddVBand="0" w:evenVBand="0" w:oddHBand="0" w:evenHBand="0" w:firstRowFirstColumn="0" w:firstRowLastColumn="0" w:lastRowFirstColumn="0" w:lastRowLastColumn="0"/>
+            <w:tcW w:w="4508" w:type="dxa"/>
+          </w:tcPr>
+          <w:p>
+            <w:r>
+              <w:t>Assets</w:t>
+            </w:r>
+          </w:p>
+        </w:tc>
+        <w:tc>
+          <w:tcPr>
+            <w:tcW w:w="4508" w:type="dxa"/>
+          </w:tcPr>
+          <w:p>
+            <w:pPr>
+              <w:cnfStyle w:val="000000000000" w:firstRow="0" w:lastRow="0" w:firstColumn="0" w:lastColumn="0" w:oddVBand="0" w:evenVBand="0" w:oddHBand="0" w:evenHBand="0" w:firstRowFirstColumn="0" w:firstRowLastColumn="0" w:lastRowFirstColumn="0" w:lastRowLastColumn="0"/>
+            </w:pPr>
+            <w:r>
+              <w:t>(A1.2) User’s personal data,  (A3.1) Product Details</w:t>
+            </w:r>
+          </w:p>
+        </w:tc>
+      </w:tr>
+      <w:tr>
+        <w:tc>
+          <w:tcPr>
+            <w:cnfStyle w:val="001000000000" w:firstRow="0" w:lastRow="0" w:firstColumn="1" w:lastColumn="0" w:oddVBand="0" w:evenVBand="0" w:oddHBand="0" w:evenHBand="0" w:firstRowFirstColumn="0" w:firstRowLastColumn="0" w:lastRowFirstColumn="0" w:lastRowLastColumn="0"/>
+            <w:tcW w:w="4508" w:type="dxa"/>
+          </w:tcPr>
+          <w:p>
+            <w:r>
+              <w:t>Mitigation/Strategy</w:t>
+            </w:r>
+          </w:p>
+        </w:tc>
+        <w:tc>
+          <w:tcPr>
+            <w:tcW w:w="4508" w:type="dxa"/>
+          </w:tcPr>
+          <w:p>
+            <w:pPr>
+              <w:cnfStyle w:val="000000000000" w:firstRow="0" w:lastRow="0" w:firstColumn="0" w:lastColumn="0" w:oddVBand="0" w:evenVBand="0" w:oddHBand="0" w:evenHBand="0" w:firstRowFirstColumn="0" w:firstRowLastColumn="0" w:lastRowFirstColumn="0" w:lastRowLastColumn="0"/>
+            </w:pPr>
+            <w:r>
+              <w:t>Using LINQ, Using Stored Procedures</w:t>
+            </w:r>
+          </w:p>
+        </w:tc>
+      </w:tr>
+      <w:tr>
+        <w:tc>
+          <w:tcPr>
+            <w:cnfStyle w:val="001000000000" w:firstRow="0" w:lastRow="0" w:firstColumn="1" w:lastColumn="0" w:oddVBand="0" w:evenVBand="0" w:oddHBand="0" w:evenHBand="0" w:firstRowFirstColumn="0" w:firstRowLastColumn="0" w:lastRowFirstColumn="0" w:lastRowLastColumn="0"/>
+            <w:tcW w:w="4508" w:type="dxa"/>
+            <w:shd w:val="clear" w:color="auto" w:fill="000000" w:themeFill="text1"/>
+          </w:tcPr>
+          <w:p/>
+        </w:tc>
+        <w:tc>
+          <w:tcPr>
+            <w:tcW w:w="4508" w:type="dxa"/>
+            <w:shd w:val="clear" w:color="auto" w:fill="000000" w:themeFill="text1"/>
+          </w:tcPr>
+          <w:p>
+            <w:pPr>
+              <w:cnfStyle w:val="000000000000" w:firstRow="0" w:lastRow="0" w:firstColumn="0" w:lastColumn="0" w:oddVBand="0" w:evenVBand="0" w:oddHBand="0" w:evenHBand="0" w:firstRowFirstColumn="0" w:firstRowLastColumn="0" w:lastRowFirstColumn="0" w:lastRowLastColumn="0"/>
+            </w:pPr>
+          </w:p>
+        </w:tc>
+      </w:tr>
+      <w:tr>
+        <w:tc>
+          <w:tcPr>
+            <w:cnfStyle w:val="001000000000" w:firstRow="0" w:lastRow="0" w:firstColumn="1" w:lastColumn="0" w:oddVBand="0" w:evenVBand="0" w:oddHBand="0" w:evenHBand="0" w:firstRowFirstColumn="0" w:firstRowLastColumn="0" w:lastRowFirstColumn="0" w:lastRowLastColumn="0"/>
+            <w:tcW w:w="4508" w:type="dxa"/>
+          </w:tcPr>
+          <w:p>
+            <w:r>
+              <w:t xml:space="preserve">ID </w:t>
+            </w:r>
+          </w:p>
+        </w:tc>
+        <w:tc>
+          <w:tcPr>
+            <w:tcW w:w="4508" w:type="dxa"/>
+          </w:tcPr>
+          <w:p>
+            <w:pPr>
+              <w:cnfStyle w:val="000000000000" w:firstRow="0" w:lastRow="0" w:firstColumn="0" w:lastColumn="0" w:oddVBand="0" w:evenVBand="0" w:oddHBand="0" w:evenHBand="0" w:firstRowFirstColumn="0" w:firstRowLastColumn="0" w:lastRowFirstColumn="0" w:lastRowLastColumn="0"/>
+            </w:pPr>
+            <w:r>
+              <w:t>TR5</w:t>
+            </w:r>
+          </w:p>
+        </w:tc>
+      </w:tr>
+      <w:tr>
+        <w:tc>
+          <w:tcPr>
+            <w:cnfStyle w:val="001000000000" w:firstRow="0" w:lastRow="0" w:firstColumn="1" w:lastColumn="0" w:oddVBand="0" w:evenVBand="0" w:oddHBand="0" w:evenHBand="0" w:firstRowFirstColumn="0" w:firstRowLastColumn="0" w:lastRowFirstColumn="0" w:lastRowLastColumn="0"/>
+            <w:tcW w:w="4508" w:type="dxa"/>
+          </w:tcPr>
+          <w:p>
+            <w:r>
+              <w:t>Name</w:t>
+            </w:r>
+          </w:p>
+        </w:tc>
+        <w:tc>
+          <w:tcPr>
+            <w:tcW w:w="4508" w:type="dxa"/>
+          </w:tcPr>
+          <w:p>
+            <w:pPr>
+              <w:cnfStyle w:val="000000000000" w:firstRow="0" w:lastRow="0" w:firstColumn="0" w:lastColumn="0" w:oddVBand="0" w:evenVBand="0" w:oddHBand="0" w:evenHBand="0" w:firstRowFirstColumn="0" w:firstRowLastColumn="0" w:lastRowFirstColumn="0" w:lastRowLastColumn="0"/>
+            </w:pPr>
+            <w:r>
+              <w:t>Attacker Tries to upload a malicious file</w:t>
+            </w:r>
+          </w:p>
+        </w:tc>
+      </w:tr>
+      <w:tr>
+        <w:tc>
+          <w:tcPr>
+            <w:cnfStyle w:val="001000000000" w:firstRow="0" w:lastRow="0" w:firstColumn="1" w:lastColumn="0" w:oddVBand="0" w:evenVBand="0" w:oddHBand="0" w:evenHBand="0" w:firstRowFirstColumn="0" w:firstRowLastColumn="0" w:lastRowFirstColumn="0" w:lastRowLastColumn="0"/>
+            <w:tcW w:w="4508" w:type="dxa"/>
+          </w:tcPr>
+          <w:p>
+            <w:r>
+              <w:t>Description</w:t>
+            </w:r>
+          </w:p>
+        </w:tc>
+        <w:tc>
+          <w:tcPr>
+            <w:tcW w:w="4508" w:type="dxa"/>
+          </w:tcPr>
+          <w:p>
+            <w:pPr>
+              <w:cnfStyle w:val="000000000000" w:firstRow="0" w:lastRow="0" w:firstColumn="0" w:lastColumn="0" w:oddVBand="0" w:evenVBand="0" w:oddHBand="0" w:evenHBand="0" w:firstRowFirstColumn="0" w:firstRowLastColumn="0" w:lastRowFirstColumn="0" w:lastRowLastColumn="0"/>
+            </w:pPr>
+            <w:r>
+              <w:t>Attacker tries to upload a bad file that might contain something to break the system</w:t>
+            </w:r>
+          </w:p>
+        </w:tc>
+      </w:tr>
+      <w:tr>
+        <w:tc>
+          <w:tcPr>
+            <w:cnfStyle w:val="001000000000" w:firstRow="0" w:lastRow="0" w:firstColumn="1" w:lastColumn="0" w:oddVBand="0" w:evenVBand="0" w:oddHBand="0" w:evenHBand="0" w:firstRowFirstColumn="0" w:firstRowLastColumn="0" w:lastRowFirstColumn="0" w:lastRowLastColumn="0"/>
+            <w:tcW w:w="4508" w:type="dxa"/>
+          </w:tcPr>
+          <w:p>
+            <w:r>
+              <w:t>STRIDE</w:t>
+            </w:r>
+          </w:p>
+        </w:tc>
+        <w:tc>
+          <w:tcPr>
+            <w:tcW w:w="4508" w:type="dxa"/>
+          </w:tcPr>
+          <w:p>
+            <w:pPr>
+              <w:cnfStyle w:val="000000000000" w:firstRow="0" w:lastRow="0" w:firstColumn="0" w:lastColumn="0" w:oddVBand="0" w:evenVBand="0" w:oddHBand="0" w:evenHBand="0" w:firstRowFirstColumn="0" w:firstRowLastColumn="0" w:lastRowFirstColumn="0" w:lastRowLastColumn="0"/>
+            </w:pPr>
+            <w:r>
+              <w:t>Information disclosure</w:t>
+            </w:r>
+            <w:r>
+              <w:t>, Elevation of Privileges</w:t>
+            </w:r>
+          </w:p>
+        </w:tc>
+      </w:tr>
+      <w:tr>
+        <w:tc>
+          <w:tcPr>
+            <w:cnfStyle w:val="001000000000" w:firstRow="0" w:lastRow="0" w:firstColumn="1" w:lastColumn="0" w:oddVBand="0" w:evenVBand="0" w:oddHBand="0" w:evenHBand="0" w:firstRowFirstColumn="0" w:firstRowLastColumn="0" w:lastRowFirstColumn="0" w:lastRowLastColumn="0"/>
+            <w:tcW w:w="4508" w:type="dxa"/>
+          </w:tcPr>
+          <w:p>
+            <w:r>
+              <w:t>Entry Points</w:t>
+            </w:r>
+          </w:p>
+        </w:tc>
+        <w:tc>
+          <w:tcPr>
+            <w:tcW w:w="4508" w:type="dxa"/>
+          </w:tcPr>
+          <w:p>
+            <w:pPr>
+              <w:cnfStyle w:val="000000000000" w:firstRow="0" w:lastRow="0" w:firstColumn="0" w:lastColumn="0" w:oddVBand="0" w:evenVBand="0" w:oddHBand="0" w:evenHBand="0" w:firstRowFirstColumn="0" w:firstRowLastColumn="0" w:lastRowFirstColumn="0" w:lastRowLastColumn="0"/>
+            </w:pPr>
+            <w:r>
+              <w:t>(E3) Manage Products Page</w:t>
+            </w:r>
+          </w:p>
+        </w:tc>
+      </w:tr>
+      <w:tr>
+        <w:tc>
+          <w:tcPr>
+            <w:cnfStyle w:val="001000000000" w:firstRow="0" w:lastRow="0" w:firstColumn="1" w:lastColumn="0" w:oddVBand="0" w:evenVBand="0" w:oddHBand="0" w:evenHBand="0" w:firstRowFirstColumn="0" w:firstRowLastColumn="0" w:lastRowFirstColumn="0" w:lastRowLastColumn="0"/>
+            <w:tcW w:w="4508" w:type="dxa"/>
+          </w:tcPr>
+          <w:p>
+            <w:r>
+              <w:t>Assets</w:t>
+            </w:r>
+          </w:p>
+        </w:tc>
+        <w:tc>
+          <w:tcPr>
+            <w:tcW w:w="4508" w:type="dxa"/>
+          </w:tcPr>
+          <w:p>
+            <w:pPr>
+              <w:cnfStyle w:val="000000000000" w:firstRow="0" w:lastRow="0" w:firstColumn="0" w:lastColumn="0" w:oddVBand="0" w:evenVBand="0" w:oddHBand="0" w:evenHBand="0" w:firstRowFirstColumn="0" w:firstRowLastColumn="0" w:lastRowFirstColumn="0" w:lastRowLastColumn="0"/>
+            </w:pPr>
+            <w:r>
+              <w:t>(A1.2) User’s personal data,  (A3.1) Product Details</w:t>
+            </w:r>
+            <w:r>
+              <w:t>, (A4) Order Details</w:t>
+            </w:r>
+          </w:p>
+        </w:tc>
+      </w:tr>
+      <w:tr>
+        <w:tc>
+          <w:tcPr>
+            <w:cnfStyle w:val="001000000000" w:firstRow="0" w:lastRow="0" w:firstColumn="1" w:lastColumn="0" w:oddVBand="0" w:evenVBand="0" w:oddHBand="0" w:evenHBand="0" w:firstRowFirstColumn="0" w:firstRowLastColumn="0" w:lastRowFirstColumn="0" w:lastRowLastColumn="0"/>
+            <w:tcW w:w="4508" w:type="dxa"/>
+          </w:tcPr>
+          <w:p>
+            <w:r>
+              <w:t>Mitigation/Strategy</w:t>
+            </w:r>
+          </w:p>
+        </w:tc>
+        <w:tc>
+          <w:tcPr>
+            <w:tcW w:w="4508" w:type="dxa"/>
+          </w:tcPr>
+          <w:p>
+            <w:pPr>
+              <w:cnfStyle w:val="000000000000" w:firstRow="0" w:lastRow="0" w:firstColumn="0" w:lastColumn="0" w:oddVBand="0" w:evenVBand="0" w:oddHBand="0" w:evenHBand="0" w:firstRowFirstColumn="0" w:firstRowLastColumn="0" w:lastRowFirstColumn="0" w:lastRowLastColumn="0"/>
+            </w:pPr>
+            <w:r>
+              <w:t>Using specialized tools to detect bad files, filtering of data</w:t>
+            </w:r>
+          </w:p>
+        </w:tc>
+      </w:tr>
+      <w:tr>
+        <w:tc>
+          <w:tcPr>
+            <w:cnfStyle w:val="001000000000" w:firstRow="0" w:lastRow="0" w:firstColumn="1" w:lastColumn="0" w:oddVBand="0" w:evenVBand="0" w:oddHBand="0" w:evenHBand="0" w:firstRowFirstColumn="0" w:firstRowLastColumn="0" w:lastRowFirstColumn="0" w:lastRowLastColumn="0"/>
+            <w:tcW w:w="4508" w:type="dxa"/>
+            <w:shd w:val="clear" w:color="auto" w:fill="000000" w:themeFill="text1"/>
+          </w:tcPr>
+          <w:p/>
+        </w:tc>
+        <w:tc>
+          <w:tcPr>
+            <w:tcW w:w="4508" w:type="dxa"/>
+            <w:shd w:val="clear" w:color="auto" w:fill="000000" w:themeFill="text1"/>
+          </w:tcPr>
+          <w:p>
+            <w:pPr>
+              <w:cnfStyle w:val="000000000000" w:firstRow="0" w:lastRow="0" w:firstColumn="0" w:lastColumn="0" w:oddVBand="0" w:evenVBand="0" w:oddHBand="0" w:evenHBand="0" w:firstRowFirstColumn="0" w:firstRowLastColumn="0" w:lastRowFirstColumn="0" w:lastRowLastColumn="0"/>
+            </w:pPr>
+          </w:p>
+        </w:tc>
+      </w:tr>
+      <w:tr>
+        <w:tc>
+          <w:tcPr>
+            <w:cnfStyle w:val="001000000000" w:firstRow="0" w:lastRow="0" w:firstColumn="1" w:lastColumn="0" w:oddVBand="0" w:evenVBand="0" w:oddHBand="0" w:evenHBand="0" w:firstRowFirstColumn="0" w:firstRowLastColumn="0" w:lastRowFirstColumn="0" w:lastRowLastColumn="0"/>
+            <w:tcW w:w="4508" w:type="dxa"/>
+          </w:tcPr>
+          <w:p>
+            <w:r>
+              <w:t xml:space="preserve">ID </w:t>
+            </w:r>
+          </w:p>
+        </w:tc>
+        <w:tc>
+          <w:tcPr>
+            <w:tcW w:w="4508" w:type="dxa"/>
+          </w:tcPr>
+          <w:p>
+            <w:pPr>
+              <w:cnfStyle w:val="000000000000" w:firstRow="0" w:lastRow="0" w:firstColumn="0" w:lastColumn="0" w:oddVBand="0" w:evenVBand="0" w:oddHBand="0" w:evenHBand="0" w:firstRowFirstColumn="0" w:firstRowLastColumn="0" w:lastRowFirstColumn="0" w:lastRowLastColumn="0"/>
+            </w:pPr>
+            <w:r>
+              <w:t>TR6</w:t>
+            </w:r>
+          </w:p>
+        </w:tc>
+      </w:tr>
+      <w:tr>
+        <w:tc>
+          <w:tcPr>
+            <w:cnfStyle w:val="001000000000" w:firstRow="0" w:lastRow="0" w:firstColumn="1" w:lastColumn="0" w:oddVBand="0" w:evenVBand="0" w:oddHBand="0" w:evenHBand="0" w:firstRowFirstColumn="0" w:firstRowLastColumn="0" w:lastRowFirstColumn="0" w:lastRowLastColumn="0"/>
+            <w:tcW w:w="4508" w:type="dxa"/>
+          </w:tcPr>
+          <w:p>
+            <w:r>
+              <w:t>Name</w:t>
+            </w:r>
+          </w:p>
+        </w:tc>
+        <w:tc>
+          <w:tcPr>
+            <w:tcW w:w="4508" w:type="dxa"/>
+          </w:tcPr>
+          <w:p>
+            <w:pPr>
+              <w:cnfStyle w:val="000000000000" w:firstRow="0" w:lastRow="0" w:firstColumn="0" w:lastColumn="0" w:oddVBand="0" w:evenVBand="0" w:oddHBand="0" w:evenHBand="0" w:firstRowFirstColumn="0" w:firstRowLastColumn="0" w:lastRowFirstColumn="0" w:lastRowLastColumn="0"/>
+            </w:pPr>
+            <w:r>
+              <w:t>Attacker tries to use c</w:t>
+            </w:r>
+            <w:r>
+              <w:rPr>
+                <w:rFonts w:ascii="Calibri" w:hAnsi="Calibri"/>
+                <w:color w:val="000000"/>
+                <w:shd w:val="clear" w:color="auto" w:fill="FFFFFF"/>
+              </w:rPr>
+              <w:t>ross-site scripting</w:t>
+            </w:r>
+            <w:r>
+              <w:rPr>
+                <w:rFonts w:ascii="Calibri" w:hAnsi="Calibri"/>
+                <w:color w:val="000000"/>
+                <w:shd w:val="clear" w:color="auto" w:fill="FFFFFF"/>
+              </w:rPr>
+              <w:t xml:space="preserve"> to steal information</w:t>
+            </w:r>
+          </w:p>
+        </w:tc>
+      </w:tr>
+      <w:tr>
+        <w:tc>
+          <w:tcPr>
+            <w:cnfStyle w:val="001000000000" w:firstRow="0" w:lastRow="0" w:firstColumn="1" w:lastColumn="0" w:oddVBand="0" w:evenVBand="0" w:oddHBand="0" w:evenHBand="0" w:firstRowFirstColumn="0" w:firstRowLastColumn="0" w:lastRowFirstColumn="0" w:lastRowLastColumn="0"/>
+            <w:tcW w:w="4508" w:type="dxa"/>
+          </w:tcPr>
+          <w:p>
+            <w:r>
+              <w:t>Description</w:t>
+            </w:r>
+          </w:p>
+        </w:tc>
+        <w:tc>
+          <w:tcPr>
+            <w:tcW w:w="4508" w:type="dxa"/>
+          </w:tcPr>
+          <w:p>
+            <w:pPr>
+              <w:cnfStyle w:val="000000000000" w:firstRow="0" w:lastRow="0" w:firstColumn="0" w:lastColumn="0" w:oddVBand="0" w:evenVBand="0" w:oddHBand="0" w:evenHBand="0" w:firstRowFirstColumn="0" w:firstRowLastColumn="0" w:lastRowFirstColumn="0" w:lastRowLastColumn="0"/>
+            </w:pPr>
+            <w:r>
+              <w:t>When an attacker use an entry point in order to steal valuable information</w:t>
+            </w:r>
+          </w:p>
+        </w:tc>
+      </w:tr>
+      <w:tr>
+        <w:tc>
+          <w:tcPr>
+            <w:cnfStyle w:val="001000000000" w:firstRow="0" w:lastRow="0" w:firstColumn="1" w:lastColumn="0" w:oddVBand="0" w:evenVBand="0" w:oddHBand="0" w:evenHBand="0" w:firstRowFirstColumn="0" w:firstRowLastColumn="0" w:lastRowFirstColumn="0" w:lastRowLastColumn="0"/>
+            <w:tcW w:w="4508" w:type="dxa"/>
+          </w:tcPr>
+          <w:p>
+            <w:r>
+              <w:t>STRIDE</w:t>
+            </w:r>
+          </w:p>
+        </w:tc>
+        <w:tc>
+          <w:tcPr>
+            <w:tcW w:w="4508" w:type="dxa"/>
+          </w:tcPr>
+          <w:p>
+            <w:pPr>
+              <w:cnfStyle w:val="000000000000" w:firstRow="0" w:lastRow="0" w:firstColumn="0" w:lastColumn="0" w:oddVBand="0" w:evenVBand="0" w:oddHBand="0" w:evenHBand="0" w:firstRowFirstColumn="0" w:firstRowLastColumn="0" w:lastRowFirstColumn="0" w:lastRowLastColumn="0"/>
+            </w:pPr>
+            <w:r>
+              <w:t>Information disclosure</w:t>
+            </w:r>
+            <w:r>
+              <w:t>, Tempering of data</w:t>
+            </w:r>
+          </w:p>
+        </w:tc>
+      </w:tr>
+      <w:tr>
+        <w:tc>
+          <w:tcPr>
+            <w:cnfStyle w:val="001000000000" w:firstRow="0" w:lastRow="0" w:firstColumn="1" w:lastColumn="0" w:oddVBand="0" w:evenVBand="0" w:oddHBand="0" w:evenHBand="0" w:firstRowFirstColumn="0" w:firstRowLastColumn="0" w:lastRowFirstColumn="0" w:lastRowLastColumn="0"/>
+            <w:tcW w:w="4508" w:type="dxa"/>
+          </w:tcPr>
+          <w:p>
+            <w:r>
+              <w:t>Entry Points</w:t>
+            </w:r>
+          </w:p>
+        </w:tc>
+        <w:tc>
+          <w:tcPr>
+            <w:tcW w:w="4508" w:type="dxa"/>
+          </w:tcPr>
+          <w:p>
+            <w:pPr>
+              <w:cnfStyle w:val="000000000000" w:firstRow="0" w:lastRow="0" w:firstColumn="0" w:lastColumn="0" w:oddVBand="0" w:evenVBand="0" w:oddHBand="0" w:evenHBand="0" w:firstRowFirstColumn="0" w:firstRowLastColumn="0" w:lastRowFirstColumn="0" w:lastRowLastColumn="0"/>
+            </w:pPr>
+            <w:r>
+              <w:t>(E1.1) Login Page, (E3) Manage Products Page</w:t>
+            </w:r>
+          </w:p>
+        </w:tc>
+      </w:tr>
+      <w:tr>
+        <w:tc>
+          <w:tcPr>
+            <w:cnfStyle w:val="001000000000" w:firstRow="0" w:lastRow="0" w:firstColumn="1" w:lastColumn="0" w:oddVBand="0" w:evenVBand="0" w:oddHBand="0" w:evenHBand="0" w:firstRowFirstColumn="0" w:firstRowLastColumn="0" w:lastRowFirstColumn="0" w:lastRowLastColumn="0"/>
+            <w:tcW w:w="4508" w:type="dxa"/>
+          </w:tcPr>
+          <w:p>
+            <w:r>
+              <w:t>Assets</w:t>
+            </w:r>
+          </w:p>
+        </w:tc>
+        <w:tc>
+          <w:tcPr>
+            <w:tcW w:w="4508" w:type="dxa"/>
+          </w:tcPr>
+          <w:p>
+            <w:pPr>
+              <w:cnfStyle w:val="000000000000" w:firstRow="0" w:lastRow="0" w:firstColumn="0" w:lastColumn="0" w:oddVBand="0" w:evenVBand="0" w:oddHBand="0" w:evenHBand="0" w:firstRowFirstColumn="0" w:firstRowLastColumn="0" w:lastRowFirstColumn="0" w:lastRowLastColumn="0"/>
+            </w:pPr>
+            <w:r>
+              <w:t>(A1.2) User’s personal data,  (A3.1) Product Details</w:t>
+            </w:r>
+          </w:p>
+        </w:tc>
+      </w:tr>
+      <w:tr>
+        <w:tc>
+          <w:tcPr>
+            <w:cnfStyle w:val="001000000000" w:firstRow="0" w:lastRow="0" w:firstColumn="1" w:lastColumn="0" w:oddVBand="0" w:evenVBand="0" w:oddHBand="0" w:evenHBand="0" w:firstRowFirstColumn="0" w:firstRowLastColumn="0" w:lastRowFirstColumn="0" w:lastRowLastColumn="0"/>
+            <w:tcW w:w="4508" w:type="dxa"/>
+          </w:tcPr>
+          <w:p>
+            <w:r>
+              <w:t>Mitigation/Strategy</w:t>
+            </w:r>
+          </w:p>
+        </w:tc>
+        <w:tc>
+          <w:tcPr>
+            <w:tcW w:w="4508" w:type="dxa"/>
+          </w:tcPr>
+          <w:p>
+            <w:pPr>
+              <w:cnfStyle w:val="000000000000" w:firstRow="0" w:lastRow="0" w:firstColumn="0" w:lastColumn="0" w:oddVBand="0" w:evenVBand="0" w:oddHBand="0" w:evenHBand="0" w:firstRowFirstColumn="0" w:firstRowLastColumn="0" w:lastRowFirstColumn="0" w:lastRowLastColumn="0"/>
+            </w:pPr>
+            <w:r>
+              <w:t>Using specialized tools to detect bad files, filtering of data</w:t>
+            </w:r>
+          </w:p>
+        </w:tc>
+      </w:tr>
+      <w:tr>
+        <w:tc>
+          <w:tcPr>
+            <w:cnfStyle w:val="001000000000" w:firstRow="0" w:lastRow="0" w:firstColumn="1" w:lastColumn="0" w:oddVBand="0" w:evenVBand="0" w:oddHBand="0" w:evenHBand="0" w:firstRowFirstColumn="0" w:firstRowLastColumn="0" w:lastRowFirstColumn="0" w:lastRowLastColumn="0"/>
+            <w:tcW w:w="4508" w:type="dxa"/>
+            <w:shd w:val="clear" w:color="auto" w:fill="000000" w:themeFill="text1"/>
+          </w:tcPr>
+          <w:p/>
+        </w:tc>
+        <w:tc>
+          <w:tcPr>
+            <w:tcW w:w="4508" w:type="dxa"/>
+            <w:shd w:val="clear" w:color="auto" w:fill="000000" w:themeFill="text1"/>
+          </w:tcPr>
+          <w:p>
+            <w:pPr>
+              <w:cnfStyle w:val="000000000000" w:firstRow="0" w:lastRow="0" w:firstColumn="0" w:lastColumn="0" w:oddVBand="0" w:evenVBand="0" w:oddHBand="0" w:evenHBand="0" w:firstRowFirstColumn="0" w:firstRowLastColumn="0" w:lastRowFirstColumn="0" w:lastRowLastColumn="0"/>
+            </w:pPr>
+          </w:p>
+        </w:tc>
+      </w:tr>
+      <w:tr>
+        <w:tc>
+          <w:tcPr>
+            <w:cnfStyle w:val="001000000000" w:firstRow="0" w:lastRow="0" w:firstColumn="1" w:lastColumn="0" w:oddVBand="0" w:evenVBand="0" w:oddHBand="0" w:evenHBand="0" w:firstRowFirstColumn="0" w:firstRowLastColumn="0" w:lastRowFirstColumn="0" w:lastRowLastColumn="0"/>
+            <w:tcW w:w="4508" w:type="dxa"/>
+          </w:tcPr>
+          <w:p>
+            <w:r>
+              <w:t xml:space="preserve">ID </w:t>
+            </w:r>
+          </w:p>
+        </w:tc>
+        <w:tc>
+          <w:tcPr>
+            <w:tcW w:w="4508" w:type="dxa"/>
+          </w:tcPr>
+          <w:p>
+            <w:pPr>
+              <w:cnfStyle w:val="000000000000" w:firstRow="0" w:lastRow="0" w:firstColumn="0" w:lastColumn="0" w:oddVBand="0" w:evenVBand="0" w:oddHBand="0" w:evenHBand="0" w:firstRowFirstColumn="0" w:firstRowLastColumn="0" w:lastRowFirstColumn="0" w:lastRowLastColumn="0"/>
+            </w:pPr>
+            <w:r>
+              <w:t>TR7</w:t>
+            </w:r>
+          </w:p>
+        </w:tc>
+      </w:tr>
+      <w:tr>
+        <w:tc>
+          <w:tcPr>
+            <w:cnfStyle w:val="001000000000" w:firstRow="0" w:lastRow="0" w:firstColumn="1" w:lastColumn="0" w:oddVBand="0" w:evenVBand="0" w:oddHBand="0" w:evenHBand="0" w:firstRowFirstColumn="0" w:firstRowLastColumn="0" w:lastRowFirstColumn="0" w:lastRowLastColumn="0"/>
+            <w:tcW w:w="4508" w:type="dxa"/>
+          </w:tcPr>
+          <w:p>
+            <w:r>
+              <w:t>Name</w:t>
+            </w:r>
+          </w:p>
+        </w:tc>
+        <w:tc>
+          <w:tcPr>
+            <w:tcW w:w="4508" w:type="dxa"/>
+          </w:tcPr>
+          <w:p>
+            <w:pPr>
+              <w:cnfStyle w:val="000000000000" w:firstRow="0" w:lastRow="0" w:firstColumn="0" w:lastColumn="0" w:oddVBand="0" w:evenVBand="0" w:oddHBand="0" w:evenHBand="0" w:firstRowFirstColumn="0" w:firstRowLastColumn="0" w:lastRowFirstColumn="0" w:lastRowLastColumn="0"/>
+            </w:pPr>
+            <w:r>
+              <w:t>An attack tries to hack your system using backdoors</w:t>
+            </w:r>
+          </w:p>
+        </w:tc>
+      </w:tr>
+      <w:tr>
+        <w:tc>
+          <w:tcPr>
+            <w:cnfStyle w:val="001000000000" w:firstRow="0" w:lastRow="0" w:firstColumn="1" w:lastColumn="0" w:oddVBand="0" w:evenVBand="0" w:oddHBand="0" w:evenHBand="0" w:firstRowFirstColumn="0" w:firstRowLastColumn="0" w:lastRowFirstColumn="0" w:lastRowLastColumn="0"/>
+            <w:tcW w:w="4508" w:type="dxa"/>
+          </w:tcPr>
+          <w:p>
+            <w:r>
+              <w:t>Description</w:t>
+            </w:r>
+          </w:p>
+        </w:tc>
+        <w:tc>
+          <w:tcPr>
+            <w:tcW w:w="4508" w:type="dxa"/>
+          </w:tcPr>
+          <w:p>
+            <w:pPr>
+              <w:cnfStyle w:val="000000000000" w:firstRow="0" w:lastRow="0" w:firstColumn="0" w:lastColumn="0" w:oddVBand="0" w:evenVBand="0" w:oddHBand="0" w:evenHBand="0" w:firstRowFirstColumn="0" w:firstRowLastColumn="0" w:lastRowFirstColumn="0" w:lastRowLastColumn="0"/>
+            </w:pPr>
+            <w:r>
+              <w:t>When the Adversary will access your system with default data such as testing username and password</w:t>
+            </w:r>
+          </w:p>
+        </w:tc>
+      </w:tr>
+      <w:tr>
+        <w:tc>
+          <w:tcPr>
+            <w:cnfStyle w:val="001000000000" w:firstRow="0" w:lastRow="0" w:firstColumn="1" w:lastColumn="0" w:oddVBand="0" w:evenVBand="0" w:oddHBand="0" w:evenHBand="0" w:firstRowFirstColumn="0" w:firstRowLastColumn="0" w:lastRowFirstColumn="0" w:lastRowLastColumn="0"/>
+            <w:tcW w:w="4508" w:type="dxa"/>
+          </w:tcPr>
+          <w:p>
+            <w:r>
+              <w:t>STRIDE</w:t>
+            </w:r>
+          </w:p>
+        </w:tc>
+        <w:tc>
+          <w:tcPr>
+            <w:tcW w:w="4508" w:type="dxa"/>
+          </w:tcPr>
+          <w:p>
+            <w:pPr>
+              <w:cnfStyle w:val="000000000000" w:firstRow="0" w:lastRow="0" w:firstColumn="0" w:lastColumn="0" w:oddVBand="0" w:evenVBand="0" w:oddHBand="0" w:evenHBand="0" w:firstRowFirstColumn="0" w:firstRowLastColumn="0" w:lastRowFirstColumn="0" w:lastRowLastColumn="0"/>
+            </w:pPr>
+            <w:r>
+              <w:t>Information disclosure, Elevation of Privileges</w:t>
+            </w:r>
+            <w:r>
+              <w:t xml:space="preserve">, </w:t>
+            </w:r>
+            <w:r>
+              <w:t>Tempering of data</w:t>
+            </w:r>
+          </w:p>
+        </w:tc>
+      </w:tr>
+      <w:tr>
+        <w:tc>
+          <w:tcPr>
+            <w:cnfStyle w:val="001000000000" w:firstRow="0" w:lastRow="0" w:firstColumn="1" w:lastColumn="0" w:oddVBand="0" w:evenVBand="0" w:oddHBand="0" w:evenHBand="0" w:firstRowFirstColumn="0" w:firstRowLastColumn="0" w:lastRowFirstColumn="0" w:lastRowLastColumn="0"/>
+            <w:tcW w:w="4508" w:type="dxa"/>
+          </w:tcPr>
+          <w:p>
+            <w:r>
+              <w:t>Entry Points</w:t>
+            </w:r>
+          </w:p>
+        </w:tc>
+        <w:tc>
+          <w:tcPr>
+            <w:tcW w:w="4508" w:type="dxa"/>
+          </w:tcPr>
+          <w:p>
+            <w:pPr>
+              <w:cnfStyle w:val="000000000000" w:firstRow="0" w:lastRow="0" w:firstColumn="0" w:lastColumn="0" w:oddVBand="0" w:evenVBand="0" w:oddHBand="0" w:evenHBand="0" w:firstRowFirstColumn="0" w:firstRowLastColumn="0" w:lastRowFirstColumn="0" w:lastRowLastColumn="0"/>
+            </w:pPr>
+            <w:r>
+              <w:t>(E1.1) Login Page</w:t>
+            </w:r>
+          </w:p>
+        </w:tc>
+      </w:tr>
+      <w:tr>
+        <w:tc>
+          <w:tcPr>
+            <w:cnfStyle w:val="001000000000" w:firstRow="0" w:lastRow="0" w:firstColumn="1" w:lastColumn="0" w:oddVBand="0" w:evenVBand="0" w:oddHBand="0" w:evenHBand="0" w:firstRowFirstColumn="0" w:firstRowLastColumn="0" w:lastRowFirstColumn="0" w:lastRowLastColumn="0"/>
+            <w:tcW w:w="4508" w:type="dxa"/>
+          </w:tcPr>
+          <w:p>
+            <w:r>
+              <w:t>Assets</w:t>
+            </w:r>
+          </w:p>
+        </w:tc>
+        <w:tc>
+          <w:tcPr>
+            <w:tcW w:w="4508" w:type="dxa"/>
+          </w:tcPr>
+          <w:p>
+            <w:pPr>
+              <w:cnfStyle w:val="000000000000" w:firstRow="0" w:lastRow="0" w:firstColumn="0" w:lastColumn="0" w:oddVBand="0" w:evenVBand="0" w:oddHBand="0" w:evenHBand="0" w:firstRowFirstColumn="0" w:firstRowLastColumn="0" w:lastRowFirstColumn="0" w:lastRowLastColumn="0"/>
+            </w:pPr>
+            <w:r>
+              <w:t>(A1.2) User’s personal data,  (A3.1) Product Details</w:t>
+            </w:r>
+            <w:r>
+              <w:t xml:space="preserve">, </w:t>
+            </w:r>
+            <w:r>
+              <w:t>(A4) Order Details</w:t>
+            </w:r>
+          </w:p>
+        </w:tc>
+      </w:tr>
+      <w:tr>
+        <w:tc>
+          <w:tcPr>
+            <w:cnfStyle w:val="001000000000" w:firstRow="0" w:lastRow="0" w:firstColumn="1" w:lastColumn="0" w:oddVBand="0" w:evenVBand="0" w:oddHBand="0" w:evenHBand="0" w:firstRowFirstColumn="0" w:firstRowLastColumn="0" w:lastRowFirstColumn="0" w:lastRowLastColumn="0"/>
+            <w:tcW w:w="4508" w:type="dxa"/>
+          </w:tcPr>
+          <w:p>
+            <w:r>
+              <w:t>Mitigation/Strategy</w:t>
+            </w:r>
+          </w:p>
+        </w:tc>
+        <w:tc>
+          <w:tcPr>
+            <w:tcW w:w="4508" w:type="dxa"/>
+          </w:tcPr>
+          <w:p>
+            <w:pPr>
+              <w:cnfStyle w:val="000000000000" w:firstRow="0" w:lastRow="0" w:firstColumn="0" w:lastColumn="0" w:oddVBand="0" w:evenVBand="0" w:oddHBand="0" w:evenHBand="0" w:firstRowFirstColumn="0" w:firstRowLastColumn="0" w:lastRowFirstColumn="0" w:lastRowLastColumn="0"/>
+            </w:pPr>
+            <w:r>
+              <w:t>Make sure that any default username and passwords are removed, do not allow any week passwords</w:t>
+            </w:r>
+          </w:p>
+        </w:tc>
+      </w:tr>
+    </w:tbl>
+    <w:p>
+      <w:r>
+        <w:rPr>
+          <w:b/>
+          <w:bCs/>
+        </w:rPr>
+        <w:br w:type="page"/>
+      </w:r>
+    </w:p>
+    <w:tbl>
+      <w:tblPr>
+        <w:tblStyle w:val="GridTable1Light"/>
+        <w:tblW w:w="0" w:type="auto"/>
+        <w:tblLook w:val="04A0" w:firstRow="1" w:lastRow="0" w:firstColumn="1" w:lastColumn="0" w:noHBand="0" w:noVBand="1"/>
+      </w:tblPr>
+      <w:tblGrid>
+        <w:gridCol w:w="4508"/>
+        <w:gridCol w:w="4508"/>
+      </w:tblGrid>
+      <w:tr>
+        <w:trPr>
+          <w:cnfStyle w:val="100000000000" w:firstRow="1" w:lastRow="0" w:firstColumn="0" w:lastColumn="0" w:oddVBand="0" w:evenVBand="0" w:oddHBand="0" w:evenHBand="0" w:firstRowFirstColumn="0" w:firstRowLastColumn="0" w:lastRowFirstColumn="0" w:lastRowLastColumn="0"/>
+        </w:trPr>
+        <w:tc>
+          <w:tcPr>
+            <w:cnfStyle w:val="001000000000" w:firstRow="0" w:lastRow="0" w:firstColumn="1" w:lastColumn="0" w:oddVBand="0" w:evenVBand="0" w:oddHBand="0" w:evenHBand="0" w:firstRowFirstColumn="0" w:firstRowLastColumn="0" w:lastRowFirstColumn="0" w:lastRowLastColumn="0"/>
+            <w:tcW w:w="4508" w:type="dxa"/>
+          </w:tcPr>
+          <w:p>
+            <w:r>
+              <w:lastRenderedPageBreak/>
+              <w:t xml:space="preserve">ID </w:t>
+            </w:r>
+          </w:p>
+        </w:tc>
+        <w:tc>
+          <w:tcPr>
+            <w:tcW w:w="4508" w:type="dxa"/>
+          </w:tcPr>
+          <w:p>
+            <w:pPr>
+              <w:cnfStyle w:val="100000000000" w:firstRow="1" w:lastRow="0" w:firstColumn="0" w:lastColumn="0" w:oddVBand="0" w:evenVBand="0" w:oddHBand="0" w:evenHBand="0" w:firstRowFirstColumn="0" w:firstRowLastColumn="0" w:lastRowFirstColumn="0" w:lastRowLastColumn="0"/>
+            </w:pPr>
+            <w:r>
+              <w:t>TR8</w:t>
+            </w:r>
+          </w:p>
+        </w:tc>
+      </w:tr>
+      <w:tr>
+        <w:tc>
+          <w:tcPr>
+            <w:cnfStyle w:val="001000000000" w:firstRow="0" w:lastRow="0" w:firstColumn="1" w:lastColumn="0" w:oddVBand="0" w:evenVBand="0" w:oddHBand="0" w:evenHBand="0" w:firstRowFirstColumn="0" w:firstRowLastColumn="0" w:lastRowFirstColumn="0" w:lastRowLastColumn="0"/>
+            <w:tcW w:w="4508" w:type="dxa"/>
+          </w:tcPr>
+          <w:p>
+            <w:r>
+              <w:t>Name</w:t>
+            </w:r>
+          </w:p>
+        </w:tc>
+        <w:tc>
+          <w:tcPr>
+            <w:tcW w:w="4508" w:type="dxa"/>
+          </w:tcPr>
+          <w:p>
+            <w:pPr>
+              <w:cnfStyle w:val="000000000000" w:firstRow="0" w:lastRow="0" w:firstColumn="0" w:lastColumn="0" w:oddVBand="0" w:evenVBand="0" w:oddHBand="0" w:evenHBand="0" w:firstRowFirstColumn="0" w:firstRowLastColumn="0" w:lastRowFirstColumn="0" w:lastRowLastColumn="0"/>
+            </w:pPr>
+            <w:r>
+              <w:t>An adversary tries to skip the client side validation</w:t>
+            </w:r>
+          </w:p>
+        </w:tc>
+      </w:tr>
+      <w:tr>
+        <w:tc>
+          <w:tcPr>
+            <w:cnfStyle w:val="001000000000" w:firstRow="0" w:lastRow="0" w:firstColumn="1" w:lastColumn="0" w:oddVBand="0" w:evenVBand="0" w:oddHBand="0" w:evenHBand="0" w:firstRowFirstColumn="0" w:firstRowLastColumn="0" w:lastRowFirstColumn="0" w:lastRowLastColumn="0"/>
+            <w:tcW w:w="4508" w:type="dxa"/>
+          </w:tcPr>
+          <w:p>
+            <w:r>
+              <w:t>Description</w:t>
+            </w:r>
+          </w:p>
+        </w:tc>
+        <w:tc>
+          <w:tcPr>
+            <w:tcW w:w="4508" w:type="dxa"/>
+          </w:tcPr>
+          <w:p>
+            <w:pPr>
+              <w:cnfStyle w:val="000000000000" w:firstRow="0" w:lastRow="0" w:firstColumn="0" w:lastColumn="0" w:oddVBand="0" w:evenVBand="0" w:oddHBand="0" w:evenHBand="0" w:firstRowFirstColumn="0" w:firstRowLastColumn="0" w:lastRowFirstColumn="0" w:lastRowLastColumn="0"/>
+            </w:pPr>
+            <w:r>
+              <w:t>When an attacker tries to skip validation by disabling java script form the browser in order to try and eliminate validations</w:t>
+            </w:r>
+          </w:p>
+        </w:tc>
+      </w:tr>
+      <w:tr>
+        <w:tc>
+          <w:tcPr>
+            <w:cnfStyle w:val="001000000000" w:firstRow="0" w:lastRow="0" w:firstColumn="1" w:lastColumn="0" w:oddVBand="0" w:evenVBand="0" w:oddHBand="0" w:evenHBand="0" w:firstRowFirstColumn="0" w:firstRowLastColumn="0" w:lastRowFirstColumn="0" w:lastRowLastColumn="0"/>
+            <w:tcW w:w="4508" w:type="dxa"/>
+          </w:tcPr>
+          <w:p>
+            <w:r>
+              <w:t>STRIDE</w:t>
+            </w:r>
+          </w:p>
+        </w:tc>
+        <w:tc>
+          <w:tcPr>
+            <w:tcW w:w="4508" w:type="dxa"/>
+          </w:tcPr>
+          <w:p>
+            <w:pPr>
+              <w:cnfStyle w:val="000000000000" w:firstRow="0" w:lastRow="0" w:firstColumn="0" w:lastColumn="0" w:oddVBand="0" w:evenVBand="0" w:oddHBand="0" w:evenHBand="0" w:firstRowFirstColumn="0" w:firstRowLastColumn="0" w:lastRowFirstColumn="0" w:lastRowLastColumn="0"/>
+            </w:pPr>
+            <w:r>
+              <w:t>Information disclosure, Elevation of Privileges</w:t>
+            </w:r>
+            <w:r>
+              <w:t xml:space="preserve">, </w:t>
+            </w:r>
+            <w:r>
+              <w:t>Tempering of data</w:t>
+            </w:r>
+          </w:p>
+        </w:tc>
+      </w:tr>
+      <w:tr>
+        <w:tc>
+          <w:tcPr>
+            <w:cnfStyle w:val="001000000000" w:firstRow="0" w:lastRow="0" w:firstColumn="1" w:lastColumn="0" w:oddVBand="0" w:evenVBand="0" w:oddHBand="0" w:evenHBand="0" w:firstRowFirstColumn="0" w:firstRowLastColumn="0" w:lastRowFirstColumn="0" w:lastRowLastColumn="0"/>
+            <w:tcW w:w="4508" w:type="dxa"/>
+          </w:tcPr>
+          <w:p>
+            <w:r>
+              <w:t>Entry Points</w:t>
+            </w:r>
+          </w:p>
+        </w:tc>
+        <w:tc>
+          <w:tcPr>
+            <w:tcW w:w="4508" w:type="dxa"/>
+          </w:tcPr>
+          <w:p>
+            <w:pPr>
+              <w:cnfStyle w:val="000000000000" w:firstRow="0" w:lastRow="0" w:firstColumn="0" w:lastColumn="0" w:oddVBand="0" w:evenVBand="0" w:oddHBand="0" w:evenHBand="0" w:firstRowFirstColumn="0" w:firstRowLastColumn="0" w:lastRowFirstColumn="0" w:lastRowLastColumn="0"/>
+            </w:pPr>
+            <w:r>
+              <w:t>(E1.1) Login Page</w:t>
+            </w:r>
+            <w:r>
+              <w:t xml:space="preserve">, </w:t>
+            </w:r>
+            <w:r>
+              <w:t>(E3) Manage Products Page</w:t>
+            </w:r>
+          </w:p>
+        </w:tc>
+      </w:tr>
+      <w:tr>
+        <w:tc>
+          <w:tcPr>
+            <w:cnfStyle w:val="001000000000" w:firstRow="0" w:lastRow="0" w:firstColumn="1" w:lastColumn="0" w:oddVBand="0" w:evenVBand="0" w:oddHBand="0" w:evenHBand="0" w:firstRowFirstColumn="0" w:firstRowLastColumn="0" w:lastRowFirstColumn="0" w:lastRowLastColumn="0"/>
+            <w:tcW w:w="4508" w:type="dxa"/>
+          </w:tcPr>
+          <w:p>
+            <w:r>
+              <w:t>Assets</w:t>
+            </w:r>
+          </w:p>
+        </w:tc>
+        <w:tc>
+          <w:tcPr>
+            <w:tcW w:w="4508" w:type="dxa"/>
+          </w:tcPr>
+          <w:p>
+            <w:pPr>
+              <w:cnfStyle w:val="000000000000" w:firstRow="0" w:lastRow="0" w:firstColumn="0" w:lastColumn="0" w:oddVBand="0" w:evenVBand="0" w:oddHBand="0" w:evenHBand="0" w:firstRowFirstColumn="0" w:firstRowLastColumn="0" w:lastRowFirstColumn="0" w:lastRowLastColumn="0"/>
+            </w:pPr>
+            <w:r>
+              <w:t>(A1.2) User’s personal data,  (A3.1) Product Details</w:t>
+            </w:r>
+            <w:r>
+              <w:t xml:space="preserve">, </w:t>
+            </w:r>
+            <w:r>
+              <w:t>(A4) Order Details</w:t>
+            </w:r>
+          </w:p>
+        </w:tc>
+      </w:tr>
+      <w:tr>
+        <w:tc>
+          <w:tcPr>
+            <w:cnfStyle w:val="001000000000" w:firstRow="0" w:lastRow="0" w:firstColumn="1" w:lastColumn="0" w:oddVBand="0" w:evenVBand="0" w:oddHBand="0" w:evenHBand="0" w:firstRowFirstColumn="0" w:firstRowLastColumn="0" w:lastRowFirstColumn="0" w:lastRowLastColumn="0"/>
+            <w:tcW w:w="4508" w:type="dxa"/>
+          </w:tcPr>
+          <w:p>
+            <w:r>
+              <w:t>Mitigation/Strategy</w:t>
+            </w:r>
+          </w:p>
+        </w:tc>
+        <w:tc>
+          <w:tcPr>
+            <w:tcW w:w="4508" w:type="dxa"/>
+          </w:tcPr>
+          <w:p>
+            <w:pPr>
+              <w:cnfStyle w:val="000000000000" w:firstRow="0" w:lastRow="0" w:firstColumn="0" w:lastColumn="0" w:oddVBand="0" w:evenVBand="0" w:oddHBand="0" w:evenHBand="0" w:firstRowFirstColumn="0" w:firstRowLastColumn="0" w:lastRowFirstColumn="0" w:lastRowLastColumn="0"/>
+            </w:pPr>
+            <w:r>
+              <w:t>Make sure to also include server side validations.</w:t>
+            </w:r>
+          </w:p>
+        </w:tc>
+      </w:tr>
+    </w:tbl>
+    <w:p>
+      <w:bookmarkStart w:id="5" w:name="_GoBack"/>
       <w:bookmarkEnd w:id="5"/>
     </w:p>
     <w:p>
@@ -2546,47 +5143,6 @@
           <w:szCs w:val="20"/>
         </w:rPr>
       </w:pPr>
-      <w:r>
-        <w:rPr>
-          <w:noProof/>
-          <w:lang w:eastAsia="en-GB"/>
-        </w:rPr>
-        <w:drawing>
-          <wp:inline distT="0" distB="0" distL="0" distR="0" wp14:anchorId="593943C5" wp14:editId="609E45F4">
-            <wp:extent cx="5731510" cy="3222625"/>
-            <wp:effectExtent l="0" t="0" r="2540" b="0"/>
-            <wp:docPr id="5" name="Picture 5"/>
-            <wp:cNvGraphicFramePr>
-              <a:graphicFrameLocks xmlns:a="http://schemas.openxmlformats.org/drawingml/2006/main" noChangeAspect="1"/>
-            </wp:cNvGraphicFramePr>
-            <a:graphic xmlns:a="http://schemas.openxmlformats.org/drawingml/2006/main">
-              <a:graphicData uri="http://schemas.openxmlformats.org/drawingml/2006/picture">
-                <pic:pic xmlns:pic="http://schemas.openxmlformats.org/drawingml/2006/picture">
-                  <pic:nvPicPr>
-                    <pic:cNvPr id="1" name=""/>
-                    <pic:cNvPicPr/>
-                  </pic:nvPicPr>
-                  <pic:blipFill>
-                    <a:blip r:embed="rId12"/>
-                    <a:stretch>
-                      <a:fillRect/>
-                    </a:stretch>
-                  </pic:blipFill>
-                  <pic:spPr>
-                    <a:xfrm>
-                      <a:off x="0" y="0"/>
-                      <a:ext cx="5731510" cy="3222625"/>
-                    </a:xfrm>
-                    <a:prstGeom prst="rect">
-                      <a:avLst/>
-                    </a:prstGeom>
-                  </pic:spPr>
-                </pic:pic>
-              </a:graphicData>
-            </a:graphic>
-          </wp:inline>
-        </w:drawing>
-      </w:r>
     </w:p>
     <w:p>
       <w:pPr>
@@ -2601,184 +5157,95 @@
           <w:szCs w:val="20"/>
         </w:rPr>
       </w:pPr>
+    </w:p>
+    <w:p>
+      <w:pPr>
+        <w:pStyle w:val="Heading2"/>
+      </w:pPr>
+    </w:p>
+    <w:p/>
+    <w:p>
+      <w:pPr>
+        <w:rPr>
+          <w:rFonts w:asciiTheme="majorHAnsi" w:eastAsiaTheme="majorEastAsia" w:hAnsiTheme="majorHAnsi" w:cstheme="majorBidi"/>
+          <w:color w:val="2E74B5" w:themeColor="accent1" w:themeShade="BF"/>
+          <w:sz w:val="32"/>
+          <w:szCs w:val="32"/>
+        </w:rPr>
+      </w:pPr>
+      <w:bookmarkStart w:id="6" w:name="_Toc417920250"/>
       <w:r>
-        <w:rPr>
-          <w:noProof/>
-          <w:lang w:eastAsia="en-GB"/>
-        </w:rPr>
-        <w:drawing>
-          <wp:inline distT="0" distB="0" distL="0" distR="0" wp14:anchorId="06AF5219" wp14:editId="02FDB1C0">
-            <wp:extent cx="5731510" cy="3222625"/>
-            <wp:effectExtent l="0" t="0" r="2540" b="0"/>
-            <wp:docPr id="6" name="Picture 6"/>
-            <wp:cNvGraphicFramePr>
-              <a:graphicFrameLocks xmlns:a="http://schemas.openxmlformats.org/drawingml/2006/main" noChangeAspect="1"/>
-            </wp:cNvGraphicFramePr>
-            <a:graphic xmlns:a="http://schemas.openxmlformats.org/drawingml/2006/main">
-              <a:graphicData uri="http://schemas.openxmlformats.org/drawingml/2006/picture">
-                <pic:pic xmlns:pic="http://schemas.openxmlformats.org/drawingml/2006/picture">
-                  <pic:nvPicPr>
-                    <pic:cNvPr id="1" name=""/>
-                    <pic:cNvPicPr/>
-                  </pic:nvPicPr>
-                  <pic:blipFill>
-                    <a:blip r:embed="rId13"/>
-                    <a:stretch>
-                      <a:fillRect/>
-                    </a:stretch>
-                  </pic:blipFill>
-                  <pic:spPr>
-                    <a:xfrm>
-                      <a:off x="0" y="0"/>
-                      <a:ext cx="5731510" cy="3222625"/>
-                    </a:xfrm>
-                    <a:prstGeom prst="rect">
-                      <a:avLst/>
-                    </a:prstGeom>
-                  </pic:spPr>
-                </pic:pic>
-              </a:graphicData>
-            </a:graphic>
-          </wp:inline>
-        </w:drawing>
+        <w:br w:type="page"/>
       </w:r>
-      <w:bookmarkStart w:id="6" w:name="_GoBack"/>
+    </w:p>
+    <w:p>
+      <w:pPr>
+        <w:pStyle w:val="Heading1"/>
+      </w:pPr>
+      <w:r>
+        <w:lastRenderedPageBreak/>
+        <w:t>Task 2 – DFDs in Threat Modelling Document (M1.4)</w:t>
+      </w:r>
       <w:bookmarkEnd w:id="6"/>
     </w:p>
     <w:p>
       <w:pPr>
-        <w:pStyle w:val="Heading2"/>
-      </w:pPr>
-      <w:bookmarkStart w:id="7" w:name="_Toc417920248"/>
+        <w:pStyle w:val="Heading1"/>
+      </w:pPr>
+    </w:p>
+    <w:p>
+      <w:pPr>
+        <w:pStyle w:val="Heading1"/>
+      </w:pPr>
+      <w:bookmarkStart w:id="7" w:name="_Toc417920251"/>
       <w:r>
-        <w:lastRenderedPageBreak/>
-        <w:t>STRIDE</w:t>
+        <w:t>Task 3 – Implementation of Secure Website (P3.1)</w:t>
       </w:r>
       <w:bookmarkEnd w:id="7"/>
     </w:p>
     <w:p>
       <w:r>
-        <w:rPr>
-          <w:noProof/>
-          <w:lang w:eastAsia="en-GB"/>
-        </w:rPr>
-        <w:drawing>
-          <wp:inline distT="0" distB="0" distL="0" distR="0" wp14:anchorId="4DB08D0E" wp14:editId="666490EC">
-            <wp:extent cx="5731510" cy="2622550"/>
-            <wp:effectExtent l="0" t="0" r="2540" b="6350"/>
-            <wp:docPr id="3" name="table"/>
-            <wp:cNvGraphicFramePr>
-              <a:graphicFrameLocks xmlns:a="http://schemas.openxmlformats.org/drawingml/2006/main" noChangeAspect="1"/>
-            </wp:cNvGraphicFramePr>
-            <a:graphic xmlns:a="http://schemas.openxmlformats.org/drawingml/2006/main">
-              <a:graphicData uri="http://schemas.openxmlformats.org/drawingml/2006/picture">
-                <pic:pic xmlns:pic="http://schemas.openxmlformats.org/drawingml/2006/picture">
-                  <pic:nvPicPr>
-                    <pic:cNvPr id="2" name="table"/>
-                    <pic:cNvPicPr>
-                      <a:picLocks noChangeAspect="1"/>
-                    </pic:cNvPicPr>
-                  </pic:nvPicPr>
-                  <pic:blipFill>
-                    <a:blip r:embed="rId14"/>
-                    <a:stretch>
-                      <a:fillRect/>
-                    </a:stretch>
-                  </pic:blipFill>
-                  <pic:spPr>
-                    <a:xfrm>
-                      <a:off x="0" y="0"/>
-                      <a:ext cx="5731510" cy="2622550"/>
-                    </a:xfrm>
-                    <a:prstGeom prst="rect">
-                      <a:avLst/>
-                    </a:prstGeom>
-                  </pic:spPr>
-                </pic:pic>
-              </a:graphicData>
-            </a:graphic>
-          </wp:inline>
-        </w:drawing>
+        <w:t xml:space="preserve">This Task can be found attached at the back of the </w:t>
+      </w:r>
+      <w:r>
+        <w:t>assignment.</w:t>
       </w:r>
     </w:p>
     <w:p>
+      <w:pPr>
+        <w:pStyle w:val="Heading1"/>
+      </w:pPr>
+    </w:p>
+    <w:p>
+      <w:pPr>
+        <w:pStyle w:val="Heading1"/>
+      </w:pPr>
+      <w:bookmarkStart w:id="8" w:name="_Toc417920252"/>
       <w:r>
-        <w:rPr>
-          <w:noProof/>
-          <w:lang w:eastAsia="en-GB"/>
-        </w:rPr>
-        <w:drawing>
-          <wp:inline distT="0" distB="0" distL="0" distR="0" wp14:anchorId="3A535F9C" wp14:editId="51631ED7">
-            <wp:extent cx="5731510" cy="2442845"/>
-            <wp:effectExtent l="0" t="0" r="2540" b="0"/>
-            <wp:docPr id="4" name="table"/>
-            <wp:cNvGraphicFramePr>
-              <a:graphicFrameLocks xmlns:a="http://schemas.openxmlformats.org/drawingml/2006/main" noChangeAspect="1"/>
-            </wp:cNvGraphicFramePr>
-            <a:graphic xmlns:a="http://schemas.openxmlformats.org/drawingml/2006/main">
-              <a:graphicData uri="http://schemas.openxmlformats.org/drawingml/2006/picture">
-                <pic:pic xmlns:pic="http://schemas.openxmlformats.org/drawingml/2006/picture">
-                  <pic:nvPicPr>
-                    <pic:cNvPr id="2" name="table"/>
-                    <pic:cNvPicPr>
-                      <a:picLocks noChangeAspect="1"/>
-                    </pic:cNvPicPr>
-                  </pic:nvPicPr>
-                  <pic:blipFill>
-                    <a:blip r:embed="rId15"/>
-                    <a:stretch>
-                      <a:fillRect/>
-                    </a:stretch>
-                  </pic:blipFill>
-                  <pic:spPr>
-                    <a:xfrm>
-                      <a:off x="0" y="0"/>
-                      <a:ext cx="5731510" cy="2442845"/>
-                    </a:xfrm>
-                    <a:prstGeom prst="rect">
-                      <a:avLst/>
-                    </a:prstGeom>
-                  </pic:spPr>
-                </pic:pic>
-              </a:graphicData>
-            </a:graphic>
-          </wp:inline>
-        </w:drawing>
+        <w:t>Task 4 – Documentation of security patterns and practices (P3.2, P4.3)</w:t>
+      </w:r>
+      <w:bookmarkEnd w:id="8"/>
+    </w:p>
+    <w:p>
+      <w:r>
+        <w:t xml:space="preserve">The Presentation can be found attached at the back of the </w:t>
+      </w:r>
+      <w:r>
+        <w:t>assignment.</w:t>
       </w:r>
     </w:p>
     <w:p>
       <w:pPr>
-        <w:autoSpaceDE w:val="0"/>
-        <w:autoSpaceDN w:val="0"/>
-        <w:adjustRightInd w:val="0"/>
-        <w:spacing w:after="0" w:line="240" w:lineRule="auto"/>
-        <w:rPr>
-          <w:rFonts w:ascii="Tahoma" w:hAnsi="Tahoma" w:cs="Tahoma"/>
-          <w:color w:val="000000"/>
-          <w:sz w:val="20"/>
-          <w:szCs w:val="20"/>
-        </w:rPr>
+        <w:pStyle w:val="Heading1"/>
       </w:pPr>
     </w:p>
     <w:p>
       <w:pPr>
-        <w:pStyle w:val="Heading2"/>
-      </w:pPr>
-      <w:bookmarkStart w:id="8" w:name="_Toc417920249"/>
+        <w:pStyle w:val="Heading1"/>
+      </w:pPr>
+      <w:bookmarkStart w:id="9" w:name="_Toc417920253"/>
       <w:r>
-        <w:t>Mitigation Strategy</w:t>
-      </w:r>
-      <w:bookmarkEnd w:id="8"/>
-    </w:p>
-    <w:p/>
-    <w:p>
-      <w:pPr>
-        <w:pStyle w:val="Heading1"/>
-      </w:pPr>
-      <w:bookmarkStart w:id="9" w:name="_Toc417920250"/>
-      <w:r>
-        <w:lastRenderedPageBreak/>
-        <w:t>Task 2 – DFDs in Threat Modelling Document (M1.4)</w:t>
+        <w:t>Task 5 – Implementation of Further security techniques in website (M1.5)</w:t>
       </w:r>
       <w:bookmarkEnd w:id="9"/>
     </w:p>
@@ -2791,9 +5258,9 @@
       <w:pPr>
         <w:pStyle w:val="Heading1"/>
       </w:pPr>
-      <w:bookmarkStart w:id="10" w:name="_Toc417920251"/>
+      <w:bookmarkStart w:id="10" w:name="_Toc417920254"/>
       <w:r>
-        <w:t>Task 3 – Implementation of Secure Website (P3.1)</w:t>
+        <w:t>Task 6 – Documentation of alternative security patterns (M1.3)</w:t>
       </w:r>
       <w:bookmarkEnd w:id="10"/>
     </w:p>
@@ -2806,9 +5273,9 @@
       <w:pPr>
         <w:pStyle w:val="Heading1"/>
       </w:pPr>
-      <w:bookmarkStart w:id="11" w:name="_Toc417920252"/>
+      <w:bookmarkStart w:id="11" w:name="_Toc417920255"/>
       <w:r>
-        <w:t>Task 4 – Documentation of security patterns and practices (P3.2, P4.3)</w:t>
+        <w:t>Task 7 – Security Patterns – Argue on what you cannot protect against (D1.2)</w:t>
       </w:r>
       <w:bookmarkEnd w:id="11"/>
     </w:p>
@@ -2821,52 +5288,7 @@
       <w:pPr>
         <w:pStyle w:val="Heading1"/>
       </w:pPr>
-      <w:bookmarkStart w:id="12" w:name="_Toc417920253"/>
-      <w:r>
-        <w:t>Task 5 – Implementation of Further security techniques in website (M1.5)</w:t>
-      </w:r>
-      <w:bookmarkEnd w:id="12"/>
-    </w:p>
-    <w:p>
-      <w:pPr>
-        <w:pStyle w:val="Heading1"/>
-      </w:pPr>
-    </w:p>
-    <w:p>
-      <w:pPr>
-        <w:pStyle w:val="Heading1"/>
-      </w:pPr>
-      <w:bookmarkStart w:id="13" w:name="_Toc417920254"/>
-      <w:r>
-        <w:t>Task 6 – Documentation of alternative security patterns (M1.3)</w:t>
-      </w:r>
-      <w:bookmarkEnd w:id="13"/>
-    </w:p>
-    <w:p>
-      <w:pPr>
-        <w:pStyle w:val="Heading1"/>
-      </w:pPr>
-    </w:p>
-    <w:p>
-      <w:pPr>
-        <w:pStyle w:val="Heading1"/>
-      </w:pPr>
-      <w:bookmarkStart w:id="14" w:name="_Toc417920255"/>
-      <w:r>
-        <w:t>Task 7 – Security Patterns – Argue on what you cannot protect against (D1.2)</w:t>
-      </w:r>
-      <w:bookmarkEnd w:id="14"/>
-    </w:p>
-    <w:p>
-      <w:pPr>
-        <w:pStyle w:val="Heading1"/>
-      </w:pPr>
-    </w:p>
-    <w:p>
-      <w:pPr>
-        <w:pStyle w:val="Heading1"/>
-      </w:pPr>
-      <w:bookmarkStart w:id="15" w:name="_Toc417920256"/>
+      <w:bookmarkStart w:id="12" w:name="_Toc417920256"/>
       <w:r>
         <w:t>Task 8 – Testing and Reviewing a 3</w:t>
       </w:r>
@@ -2876,7 +5298,7 @@
       <w:r>
         <w:t>Party application (P4.1, P4.2, P4.4)</w:t>
       </w:r>
-      <w:bookmarkEnd w:id="15"/>
+      <w:bookmarkEnd w:id="12"/>
     </w:p>
     <w:p>
       <w:pPr>
@@ -2887,15 +5309,15 @@
       <w:pPr>
         <w:pStyle w:val="Heading1"/>
       </w:pPr>
-      <w:bookmarkStart w:id="16" w:name="_Toc417920257"/>
+      <w:bookmarkStart w:id="13" w:name="_Toc417920257"/>
       <w:r>
         <w:t>Task 9 – Perform Attacks on a third party application and document them (D1.3)</w:t>
       </w:r>
-      <w:bookmarkEnd w:id="16"/>
+      <w:bookmarkEnd w:id="13"/>
     </w:p>
     <w:sectPr>
-      <w:headerReference w:type="default" r:id="rId16"/>
-      <w:footerReference w:type="default" r:id="rId17"/>
+      <w:headerReference w:type="default" r:id="rId12"/>
+      <w:footerReference w:type="default" r:id="rId13"/>
       <w:pgSz w:w="11906" w:h="16838"/>
       <w:pgMar w:top="1440" w:right="1440" w:bottom="1440" w:left="1440" w:header="708" w:footer="708" w:gutter="0"/>
       <w:pgNumType w:start="0"/>
@@ -3091,7 +5513,7 @@
                                   <w:sz w:val="44"/>
                                   <w:szCs w:val="44"/>
                                 </w:rPr>
-                                <w:t>4</w:t>
+                                <w:t>8</w:t>
                               </w:r>
                               <w:r>
                                 <w:rPr>
@@ -3162,7 +5584,7 @@
                             <w:sz w:val="44"/>
                             <w:szCs w:val="44"/>
                           </w:rPr>
-                          <w:t>4</w:t>
+                          <w:t>8</w:t>
                         </w:r>
                         <w:r>
                           <w:rPr>
@@ -3186,6 +5608,634 @@
     </w:sdtContent>
   </w:sdt>
 </w:hdr>
+</file>
+
+<file path=word/numbering.xml><?xml version="1.0" encoding="utf-8"?>
+<w:numbering xmlns:wpc="http://schemas.microsoft.com/office/word/2010/wordprocessingCanvas" xmlns:mc="http://schemas.openxmlformats.org/markup-compatibility/2006" xmlns:o="urn:schemas-microsoft-com:office:office" xmlns:r="http://schemas.openxmlformats.org/officeDocument/2006/relationships" xmlns:m="http://schemas.openxmlformats.org/officeDocument/2006/math" xmlns:v="urn:schemas-microsoft-com:vml" xmlns:wp14="http://schemas.microsoft.com/office/word/2010/wordprocessingDrawing" xmlns:wp="http://schemas.openxmlformats.org/drawingml/2006/wordprocessingDrawing" xmlns:w10="urn:schemas-microsoft-com:office:word" xmlns:w="http://schemas.openxmlformats.org/wordprocessingml/2006/main" xmlns:w14="http://schemas.microsoft.com/office/word/2010/wordml" xmlns:w15="http://schemas.microsoft.com/office/word/2012/wordml" xmlns:wpg="http://schemas.microsoft.com/office/word/2010/wordprocessingGroup" xmlns:wpi="http://schemas.microsoft.com/office/word/2010/wordprocessingInk" xmlns:wne="http://schemas.microsoft.com/office/word/2006/wordml" xmlns:wps="http://schemas.microsoft.com/office/word/2010/wordprocessingShape" mc:Ignorable="w14 w15 wp14">
+  <w:abstractNum w:abstractNumId="0">
+    <w:nsid w:val="06F759D1"/>
+    <w:multiLevelType w:val="hybridMultilevel"/>
+    <w:tmpl w:val="C30E8016"/>
+    <w:lvl w:ilvl="0" w:tplc="0809000F">
+      <w:start w:val="1"/>
+      <w:numFmt w:val="decimal"/>
+      <w:lvlText w:val="%1."/>
+      <w:lvlJc w:val="left"/>
+      <w:pPr>
+        <w:ind w:left="720" w:hanging="360"/>
+      </w:pPr>
+    </w:lvl>
+    <w:lvl w:ilvl="1" w:tplc="08090019" w:tentative="1">
+      <w:start w:val="1"/>
+      <w:numFmt w:val="lowerLetter"/>
+      <w:lvlText w:val="%2."/>
+      <w:lvlJc w:val="left"/>
+      <w:pPr>
+        <w:ind w:left="1440" w:hanging="360"/>
+      </w:pPr>
+    </w:lvl>
+    <w:lvl w:ilvl="2" w:tplc="0809001B" w:tentative="1">
+      <w:start w:val="1"/>
+      <w:numFmt w:val="lowerRoman"/>
+      <w:lvlText w:val="%3."/>
+      <w:lvlJc w:val="right"/>
+      <w:pPr>
+        <w:ind w:left="2160" w:hanging="180"/>
+      </w:pPr>
+    </w:lvl>
+    <w:lvl w:ilvl="3" w:tplc="0809000F" w:tentative="1">
+      <w:start w:val="1"/>
+      <w:numFmt w:val="decimal"/>
+      <w:lvlText w:val="%4."/>
+      <w:lvlJc w:val="left"/>
+      <w:pPr>
+        <w:ind w:left="2880" w:hanging="360"/>
+      </w:pPr>
+    </w:lvl>
+    <w:lvl w:ilvl="4" w:tplc="08090019" w:tentative="1">
+      <w:start w:val="1"/>
+      <w:numFmt w:val="lowerLetter"/>
+      <w:lvlText w:val="%5."/>
+      <w:lvlJc w:val="left"/>
+      <w:pPr>
+        <w:ind w:left="3600" w:hanging="360"/>
+      </w:pPr>
+    </w:lvl>
+    <w:lvl w:ilvl="5" w:tplc="0809001B" w:tentative="1">
+      <w:start w:val="1"/>
+      <w:numFmt w:val="lowerRoman"/>
+      <w:lvlText w:val="%6."/>
+      <w:lvlJc w:val="right"/>
+      <w:pPr>
+        <w:ind w:left="4320" w:hanging="180"/>
+      </w:pPr>
+    </w:lvl>
+    <w:lvl w:ilvl="6" w:tplc="0809000F" w:tentative="1">
+      <w:start w:val="1"/>
+      <w:numFmt w:val="decimal"/>
+      <w:lvlText w:val="%7."/>
+      <w:lvlJc w:val="left"/>
+      <w:pPr>
+        <w:ind w:left="5040" w:hanging="360"/>
+      </w:pPr>
+    </w:lvl>
+    <w:lvl w:ilvl="7" w:tplc="08090019" w:tentative="1">
+      <w:start w:val="1"/>
+      <w:numFmt w:val="lowerLetter"/>
+      <w:lvlText w:val="%8."/>
+      <w:lvlJc w:val="left"/>
+      <w:pPr>
+        <w:ind w:left="5760" w:hanging="360"/>
+      </w:pPr>
+    </w:lvl>
+    <w:lvl w:ilvl="8" w:tplc="0809001B" w:tentative="1">
+      <w:start w:val="1"/>
+      <w:numFmt w:val="lowerRoman"/>
+      <w:lvlText w:val="%9."/>
+      <w:lvlJc w:val="right"/>
+      <w:pPr>
+        <w:ind w:left="6480" w:hanging="180"/>
+      </w:pPr>
+    </w:lvl>
+  </w:abstractNum>
+  <w:abstractNum w:abstractNumId="1">
+    <w:nsid w:val="32896243"/>
+    <w:multiLevelType w:val="hybridMultilevel"/>
+    <w:tmpl w:val="01D23F4E"/>
+    <w:lvl w:ilvl="0" w:tplc="0809000F">
+      <w:start w:val="1"/>
+      <w:numFmt w:val="decimal"/>
+      <w:lvlText w:val="%1."/>
+      <w:lvlJc w:val="left"/>
+      <w:pPr>
+        <w:ind w:left="720" w:hanging="360"/>
+      </w:pPr>
+    </w:lvl>
+    <w:lvl w:ilvl="1" w:tplc="08090019" w:tentative="1">
+      <w:start w:val="1"/>
+      <w:numFmt w:val="lowerLetter"/>
+      <w:lvlText w:val="%2."/>
+      <w:lvlJc w:val="left"/>
+      <w:pPr>
+        <w:ind w:left="1440" w:hanging="360"/>
+      </w:pPr>
+    </w:lvl>
+    <w:lvl w:ilvl="2" w:tplc="0809001B" w:tentative="1">
+      <w:start w:val="1"/>
+      <w:numFmt w:val="lowerRoman"/>
+      <w:lvlText w:val="%3."/>
+      <w:lvlJc w:val="right"/>
+      <w:pPr>
+        <w:ind w:left="2160" w:hanging="180"/>
+      </w:pPr>
+    </w:lvl>
+    <w:lvl w:ilvl="3" w:tplc="0809000F" w:tentative="1">
+      <w:start w:val="1"/>
+      <w:numFmt w:val="decimal"/>
+      <w:lvlText w:val="%4."/>
+      <w:lvlJc w:val="left"/>
+      <w:pPr>
+        <w:ind w:left="2880" w:hanging="360"/>
+      </w:pPr>
+    </w:lvl>
+    <w:lvl w:ilvl="4" w:tplc="08090019" w:tentative="1">
+      <w:start w:val="1"/>
+      <w:numFmt w:val="lowerLetter"/>
+      <w:lvlText w:val="%5."/>
+      <w:lvlJc w:val="left"/>
+      <w:pPr>
+        <w:ind w:left="3600" w:hanging="360"/>
+      </w:pPr>
+    </w:lvl>
+    <w:lvl w:ilvl="5" w:tplc="0809001B" w:tentative="1">
+      <w:start w:val="1"/>
+      <w:numFmt w:val="lowerRoman"/>
+      <w:lvlText w:val="%6."/>
+      <w:lvlJc w:val="right"/>
+      <w:pPr>
+        <w:ind w:left="4320" w:hanging="180"/>
+      </w:pPr>
+    </w:lvl>
+    <w:lvl w:ilvl="6" w:tplc="0809000F" w:tentative="1">
+      <w:start w:val="1"/>
+      <w:numFmt w:val="decimal"/>
+      <w:lvlText w:val="%7."/>
+      <w:lvlJc w:val="left"/>
+      <w:pPr>
+        <w:ind w:left="5040" w:hanging="360"/>
+      </w:pPr>
+    </w:lvl>
+    <w:lvl w:ilvl="7" w:tplc="08090019" w:tentative="1">
+      <w:start w:val="1"/>
+      <w:numFmt w:val="lowerLetter"/>
+      <w:lvlText w:val="%8."/>
+      <w:lvlJc w:val="left"/>
+      <w:pPr>
+        <w:ind w:left="5760" w:hanging="360"/>
+      </w:pPr>
+    </w:lvl>
+    <w:lvl w:ilvl="8" w:tplc="0809001B" w:tentative="1">
+      <w:start w:val="1"/>
+      <w:numFmt w:val="lowerRoman"/>
+      <w:lvlText w:val="%9."/>
+      <w:lvlJc w:val="right"/>
+      <w:pPr>
+        <w:ind w:left="6480" w:hanging="180"/>
+      </w:pPr>
+    </w:lvl>
+  </w:abstractNum>
+  <w:abstractNum w:abstractNumId="2">
+    <w:nsid w:val="47862133"/>
+    <w:multiLevelType w:val="hybridMultilevel"/>
+    <w:tmpl w:val="9796E7C0"/>
+    <w:lvl w:ilvl="0" w:tplc="0809000F">
+      <w:start w:val="1"/>
+      <w:numFmt w:val="decimal"/>
+      <w:lvlText w:val="%1."/>
+      <w:lvlJc w:val="left"/>
+      <w:pPr>
+        <w:ind w:left="720" w:hanging="360"/>
+      </w:pPr>
+    </w:lvl>
+    <w:lvl w:ilvl="1" w:tplc="08090019" w:tentative="1">
+      <w:start w:val="1"/>
+      <w:numFmt w:val="lowerLetter"/>
+      <w:lvlText w:val="%2."/>
+      <w:lvlJc w:val="left"/>
+      <w:pPr>
+        <w:ind w:left="1440" w:hanging="360"/>
+      </w:pPr>
+    </w:lvl>
+    <w:lvl w:ilvl="2" w:tplc="0809001B" w:tentative="1">
+      <w:start w:val="1"/>
+      <w:numFmt w:val="lowerRoman"/>
+      <w:lvlText w:val="%3."/>
+      <w:lvlJc w:val="right"/>
+      <w:pPr>
+        <w:ind w:left="2160" w:hanging="180"/>
+      </w:pPr>
+    </w:lvl>
+    <w:lvl w:ilvl="3" w:tplc="0809000F" w:tentative="1">
+      <w:start w:val="1"/>
+      <w:numFmt w:val="decimal"/>
+      <w:lvlText w:val="%4."/>
+      <w:lvlJc w:val="left"/>
+      <w:pPr>
+        <w:ind w:left="2880" w:hanging="360"/>
+      </w:pPr>
+    </w:lvl>
+    <w:lvl w:ilvl="4" w:tplc="08090019" w:tentative="1">
+      <w:start w:val="1"/>
+      <w:numFmt w:val="lowerLetter"/>
+      <w:lvlText w:val="%5."/>
+      <w:lvlJc w:val="left"/>
+      <w:pPr>
+        <w:ind w:left="3600" w:hanging="360"/>
+      </w:pPr>
+    </w:lvl>
+    <w:lvl w:ilvl="5" w:tplc="0809001B" w:tentative="1">
+      <w:start w:val="1"/>
+      <w:numFmt w:val="lowerRoman"/>
+      <w:lvlText w:val="%6."/>
+      <w:lvlJc w:val="right"/>
+      <w:pPr>
+        <w:ind w:left="4320" w:hanging="180"/>
+      </w:pPr>
+    </w:lvl>
+    <w:lvl w:ilvl="6" w:tplc="0809000F" w:tentative="1">
+      <w:start w:val="1"/>
+      <w:numFmt w:val="decimal"/>
+      <w:lvlText w:val="%7."/>
+      <w:lvlJc w:val="left"/>
+      <w:pPr>
+        <w:ind w:left="5040" w:hanging="360"/>
+      </w:pPr>
+    </w:lvl>
+    <w:lvl w:ilvl="7" w:tplc="08090019" w:tentative="1">
+      <w:start w:val="1"/>
+      <w:numFmt w:val="lowerLetter"/>
+      <w:lvlText w:val="%8."/>
+      <w:lvlJc w:val="left"/>
+      <w:pPr>
+        <w:ind w:left="5760" w:hanging="360"/>
+      </w:pPr>
+    </w:lvl>
+    <w:lvl w:ilvl="8" w:tplc="0809001B" w:tentative="1">
+      <w:start w:val="1"/>
+      <w:numFmt w:val="lowerRoman"/>
+      <w:lvlText w:val="%9."/>
+      <w:lvlJc w:val="right"/>
+      <w:pPr>
+        <w:ind w:left="6480" w:hanging="180"/>
+      </w:pPr>
+    </w:lvl>
+  </w:abstractNum>
+  <w:abstractNum w:abstractNumId="3">
+    <w:nsid w:val="53D83ADD"/>
+    <w:multiLevelType w:val="hybridMultilevel"/>
+    <w:tmpl w:val="EB98AFF0"/>
+    <w:lvl w:ilvl="0" w:tplc="0809000F">
+      <w:start w:val="1"/>
+      <w:numFmt w:val="decimal"/>
+      <w:lvlText w:val="%1."/>
+      <w:lvlJc w:val="left"/>
+      <w:pPr>
+        <w:ind w:left="720" w:hanging="360"/>
+      </w:pPr>
+    </w:lvl>
+    <w:lvl w:ilvl="1" w:tplc="08090019" w:tentative="1">
+      <w:start w:val="1"/>
+      <w:numFmt w:val="lowerLetter"/>
+      <w:lvlText w:val="%2."/>
+      <w:lvlJc w:val="left"/>
+      <w:pPr>
+        <w:ind w:left="1440" w:hanging="360"/>
+      </w:pPr>
+    </w:lvl>
+    <w:lvl w:ilvl="2" w:tplc="0809001B" w:tentative="1">
+      <w:start w:val="1"/>
+      <w:numFmt w:val="lowerRoman"/>
+      <w:lvlText w:val="%3."/>
+      <w:lvlJc w:val="right"/>
+      <w:pPr>
+        <w:ind w:left="2160" w:hanging="180"/>
+      </w:pPr>
+    </w:lvl>
+    <w:lvl w:ilvl="3" w:tplc="0809000F" w:tentative="1">
+      <w:start w:val="1"/>
+      <w:numFmt w:val="decimal"/>
+      <w:lvlText w:val="%4."/>
+      <w:lvlJc w:val="left"/>
+      <w:pPr>
+        <w:ind w:left="2880" w:hanging="360"/>
+      </w:pPr>
+    </w:lvl>
+    <w:lvl w:ilvl="4" w:tplc="08090019" w:tentative="1">
+      <w:start w:val="1"/>
+      <w:numFmt w:val="lowerLetter"/>
+      <w:lvlText w:val="%5."/>
+      <w:lvlJc w:val="left"/>
+      <w:pPr>
+        <w:ind w:left="3600" w:hanging="360"/>
+      </w:pPr>
+    </w:lvl>
+    <w:lvl w:ilvl="5" w:tplc="0809001B" w:tentative="1">
+      <w:start w:val="1"/>
+      <w:numFmt w:val="lowerRoman"/>
+      <w:lvlText w:val="%6."/>
+      <w:lvlJc w:val="right"/>
+      <w:pPr>
+        <w:ind w:left="4320" w:hanging="180"/>
+      </w:pPr>
+    </w:lvl>
+    <w:lvl w:ilvl="6" w:tplc="0809000F" w:tentative="1">
+      <w:start w:val="1"/>
+      <w:numFmt w:val="decimal"/>
+      <w:lvlText w:val="%7."/>
+      <w:lvlJc w:val="left"/>
+      <w:pPr>
+        <w:ind w:left="5040" w:hanging="360"/>
+      </w:pPr>
+    </w:lvl>
+    <w:lvl w:ilvl="7" w:tplc="08090019" w:tentative="1">
+      <w:start w:val="1"/>
+      <w:numFmt w:val="lowerLetter"/>
+      <w:lvlText w:val="%8."/>
+      <w:lvlJc w:val="left"/>
+      <w:pPr>
+        <w:ind w:left="5760" w:hanging="360"/>
+      </w:pPr>
+    </w:lvl>
+    <w:lvl w:ilvl="8" w:tplc="0809001B" w:tentative="1">
+      <w:start w:val="1"/>
+      <w:numFmt w:val="lowerRoman"/>
+      <w:lvlText w:val="%9."/>
+      <w:lvlJc w:val="right"/>
+      <w:pPr>
+        <w:ind w:left="6480" w:hanging="180"/>
+      </w:pPr>
+    </w:lvl>
+  </w:abstractNum>
+  <w:abstractNum w:abstractNumId="4">
+    <w:nsid w:val="5B0F2758"/>
+    <w:multiLevelType w:val="hybridMultilevel"/>
+    <w:tmpl w:val="4C105198"/>
+    <w:lvl w:ilvl="0" w:tplc="0809000F">
+      <w:start w:val="1"/>
+      <w:numFmt w:val="decimal"/>
+      <w:lvlText w:val="%1."/>
+      <w:lvlJc w:val="left"/>
+      <w:pPr>
+        <w:ind w:left="720" w:hanging="360"/>
+      </w:pPr>
+    </w:lvl>
+    <w:lvl w:ilvl="1" w:tplc="08090019" w:tentative="1">
+      <w:start w:val="1"/>
+      <w:numFmt w:val="lowerLetter"/>
+      <w:lvlText w:val="%2."/>
+      <w:lvlJc w:val="left"/>
+      <w:pPr>
+        <w:ind w:left="1440" w:hanging="360"/>
+      </w:pPr>
+    </w:lvl>
+    <w:lvl w:ilvl="2" w:tplc="0809001B" w:tentative="1">
+      <w:start w:val="1"/>
+      <w:numFmt w:val="lowerRoman"/>
+      <w:lvlText w:val="%3."/>
+      <w:lvlJc w:val="right"/>
+      <w:pPr>
+        <w:ind w:left="2160" w:hanging="180"/>
+      </w:pPr>
+    </w:lvl>
+    <w:lvl w:ilvl="3" w:tplc="0809000F" w:tentative="1">
+      <w:start w:val="1"/>
+      <w:numFmt w:val="decimal"/>
+      <w:lvlText w:val="%4."/>
+      <w:lvlJc w:val="left"/>
+      <w:pPr>
+        <w:ind w:left="2880" w:hanging="360"/>
+      </w:pPr>
+    </w:lvl>
+    <w:lvl w:ilvl="4" w:tplc="08090019" w:tentative="1">
+      <w:start w:val="1"/>
+      <w:numFmt w:val="lowerLetter"/>
+      <w:lvlText w:val="%5."/>
+      <w:lvlJc w:val="left"/>
+      <w:pPr>
+        <w:ind w:left="3600" w:hanging="360"/>
+      </w:pPr>
+    </w:lvl>
+    <w:lvl w:ilvl="5" w:tplc="0809001B" w:tentative="1">
+      <w:start w:val="1"/>
+      <w:numFmt w:val="lowerRoman"/>
+      <w:lvlText w:val="%6."/>
+      <w:lvlJc w:val="right"/>
+      <w:pPr>
+        <w:ind w:left="4320" w:hanging="180"/>
+      </w:pPr>
+    </w:lvl>
+    <w:lvl w:ilvl="6" w:tplc="0809000F" w:tentative="1">
+      <w:start w:val="1"/>
+      <w:numFmt w:val="decimal"/>
+      <w:lvlText w:val="%7."/>
+      <w:lvlJc w:val="left"/>
+      <w:pPr>
+        <w:ind w:left="5040" w:hanging="360"/>
+      </w:pPr>
+    </w:lvl>
+    <w:lvl w:ilvl="7" w:tplc="08090019" w:tentative="1">
+      <w:start w:val="1"/>
+      <w:numFmt w:val="lowerLetter"/>
+      <w:lvlText w:val="%8."/>
+      <w:lvlJc w:val="left"/>
+      <w:pPr>
+        <w:ind w:left="5760" w:hanging="360"/>
+      </w:pPr>
+    </w:lvl>
+    <w:lvl w:ilvl="8" w:tplc="0809001B" w:tentative="1">
+      <w:start w:val="1"/>
+      <w:numFmt w:val="lowerRoman"/>
+      <w:lvlText w:val="%9."/>
+      <w:lvlJc w:val="right"/>
+      <w:pPr>
+        <w:ind w:left="6480" w:hanging="180"/>
+      </w:pPr>
+    </w:lvl>
+  </w:abstractNum>
+  <w:abstractNum w:abstractNumId="5">
+    <w:nsid w:val="639D40BF"/>
+    <w:multiLevelType w:val="hybridMultilevel"/>
+    <w:tmpl w:val="39B646FE"/>
+    <w:lvl w:ilvl="0" w:tplc="0809000F">
+      <w:start w:val="1"/>
+      <w:numFmt w:val="decimal"/>
+      <w:lvlText w:val="%1."/>
+      <w:lvlJc w:val="left"/>
+      <w:pPr>
+        <w:ind w:left="643" w:hanging="360"/>
+      </w:pPr>
+    </w:lvl>
+    <w:lvl w:ilvl="1" w:tplc="08090019" w:tentative="1">
+      <w:start w:val="1"/>
+      <w:numFmt w:val="lowerLetter"/>
+      <w:lvlText w:val="%2."/>
+      <w:lvlJc w:val="left"/>
+      <w:pPr>
+        <w:ind w:left="1363" w:hanging="360"/>
+      </w:pPr>
+    </w:lvl>
+    <w:lvl w:ilvl="2" w:tplc="0809001B" w:tentative="1">
+      <w:start w:val="1"/>
+      <w:numFmt w:val="lowerRoman"/>
+      <w:lvlText w:val="%3."/>
+      <w:lvlJc w:val="right"/>
+      <w:pPr>
+        <w:ind w:left="2083" w:hanging="180"/>
+      </w:pPr>
+    </w:lvl>
+    <w:lvl w:ilvl="3" w:tplc="0809000F" w:tentative="1">
+      <w:start w:val="1"/>
+      <w:numFmt w:val="decimal"/>
+      <w:lvlText w:val="%4."/>
+      <w:lvlJc w:val="left"/>
+      <w:pPr>
+        <w:ind w:left="2803" w:hanging="360"/>
+      </w:pPr>
+    </w:lvl>
+    <w:lvl w:ilvl="4" w:tplc="08090019" w:tentative="1">
+      <w:start w:val="1"/>
+      <w:numFmt w:val="lowerLetter"/>
+      <w:lvlText w:val="%5."/>
+      <w:lvlJc w:val="left"/>
+      <w:pPr>
+        <w:ind w:left="3523" w:hanging="360"/>
+      </w:pPr>
+    </w:lvl>
+    <w:lvl w:ilvl="5" w:tplc="0809001B" w:tentative="1">
+      <w:start w:val="1"/>
+      <w:numFmt w:val="lowerRoman"/>
+      <w:lvlText w:val="%6."/>
+      <w:lvlJc w:val="right"/>
+      <w:pPr>
+        <w:ind w:left="4243" w:hanging="180"/>
+      </w:pPr>
+    </w:lvl>
+    <w:lvl w:ilvl="6" w:tplc="0809000F" w:tentative="1">
+      <w:start w:val="1"/>
+      <w:numFmt w:val="decimal"/>
+      <w:lvlText w:val="%7."/>
+      <w:lvlJc w:val="left"/>
+      <w:pPr>
+        <w:ind w:left="4963" w:hanging="360"/>
+      </w:pPr>
+    </w:lvl>
+    <w:lvl w:ilvl="7" w:tplc="08090019" w:tentative="1">
+      <w:start w:val="1"/>
+      <w:numFmt w:val="lowerLetter"/>
+      <w:lvlText w:val="%8."/>
+      <w:lvlJc w:val="left"/>
+      <w:pPr>
+        <w:ind w:left="5683" w:hanging="360"/>
+      </w:pPr>
+    </w:lvl>
+    <w:lvl w:ilvl="8" w:tplc="0809001B" w:tentative="1">
+      <w:start w:val="1"/>
+      <w:numFmt w:val="lowerRoman"/>
+      <w:lvlText w:val="%9."/>
+      <w:lvlJc w:val="right"/>
+      <w:pPr>
+        <w:ind w:left="6403" w:hanging="180"/>
+      </w:pPr>
+    </w:lvl>
+  </w:abstractNum>
+  <w:abstractNum w:abstractNumId="6">
+    <w:nsid w:val="65F066F3"/>
+    <w:multiLevelType w:val="hybridMultilevel"/>
+    <w:tmpl w:val="6EA87B30"/>
+    <w:lvl w:ilvl="0" w:tplc="0809000F">
+      <w:start w:val="1"/>
+      <w:numFmt w:val="decimal"/>
+      <w:lvlText w:val="%1."/>
+      <w:lvlJc w:val="left"/>
+      <w:pPr>
+        <w:ind w:left="720" w:hanging="360"/>
+      </w:pPr>
+    </w:lvl>
+    <w:lvl w:ilvl="1" w:tplc="08090019" w:tentative="1">
+      <w:start w:val="1"/>
+      <w:numFmt w:val="lowerLetter"/>
+      <w:lvlText w:val="%2."/>
+      <w:lvlJc w:val="left"/>
+      <w:pPr>
+        <w:ind w:left="1440" w:hanging="360"/>
+      </w:pPr>
+    </w:lvl>
+    <w:lvl w:ilvl="2" w:tplc="0809001B" w:tentative="1">
+      <w:start w:val="1"/>
+      <w:numFmt w:val="lowerRoman"/>
+      <w:lvlText w:val="%3."/>
+      <w:lvlJc w:val="right"/>
+      <w:pPr>
+        <w:ind w:left="2160" w:hanging="180"/>
+      </w:pPr>
+    </w:lvl>
+    <w:lvl w:ilvl="3" w:tplc="0809000F" w:tentative="1">
+      <w:start w:val="1"/>
+      <w:numFmt w:val="decimal"/>
+      <w:lvlText w:val="%4."/>
+      <w:lvlJc w:val="left"/>
+      <w:pPr>
+        <w:ind w:left="2880" w:hanging="360"/>
+      </w:pPr>
+    </w:lvl>
+    <w:lvl w:ilvl="4" w:tplc="08090019" w:tentative="1">
+      <w:start w:val="1"/>
+      <w:numFmt w:val="lowerLetter"/>
+      <w:lvlText w:val="%5."/>
+      <w:lvlJc w:val="left"/>
+      <w:pPr>
+        <w:ind w:left="3600" w:hanging="360"/>
+      </w:pPr>
+    </w:lvl>
+    <w:lvl w:ilvl="5" w:tplc="0809001B" w:tentative="1">
+      <w:start w:val="1"/>
+      <w:numFmt w:val="lowerRoman"/>
+      <w:lvlText w:val="%6."/>
+      <w:lvlJc w:val="right"/>
+      <w:pPr>
+        <w:ind w:left="4320" w:hanging="180"/>
+      </w:pPr>
+    </w:lvl>
+    <w:lvl w:ilvl="6" w:tplc="0809000F" w:tentative="1">
+      <w:start w:val="1"/>
+      <w:numFmt w:val="decimal"/>
+      <w:lvlText w:val="%7."/>
+      <w:lvlJc w:val="left"/>
+      <w:pPr>
+        <w:ind w:left="5040" w:hanging="360"/>
+      </w:pPr>
+    </w:lvl>
+    <w:lvl w:ilvl="7" w:tplc="08090019" w:tentative="1">
+      <w:start w:val="1"/>
+      <w:numFmt w:val="lowerLetter"/>
+      <w:lvlText w:val="%8."/>
+      <w:lvlJc w:val="left"/>
+      <w:pPr>
+        <w:ind w:left="5760" w:hanging="360"/>
+      </w:pPr>
+    </w:lvl>
+    <w:lvl w:ilvl="8" w:tplc="0809001B" w:tentative="1">
+      <w:start w:val="1"/>
+      <w:numFmt w:val="lowerRoman"/>
+      <w:lvlText w:val="%9."/>
+      <w:lvlJc w:val="right"/>
+      <w:pPr>
+        <w:ind w:left="6480" w:hanging="180"/>
+      </w:pPr>
+    </w:lvl>
+  </w:abstractNum>
+  <w:num w:numId="1">
+    <w:abstractNumId w:val="1"/>
+  </w:num>
+  <w:num w:numId="2">
+    <w:abstractNumId w:val="3"/>
+  </w:num>
+  <w:num w:numId="3">
+    <w:abstractNumId w:val="0"/>
+  </w:num>
+  <w:num w:numId="4">
+    <w:abstractNumId w:val="4"/>
+  </w:num>
+  <w:num w:numId="5">
+    <w:abstractNumId w:val="5"/>
+  </w:num>
+  <w:num w:numId="6">
+    <w:abstractNumId w:val="2"/>
+  </w:num>
+  <w:num w:numId="7">
+    <w:abstractNumId w:val="6"/>
+  </w:num>
+</w:numbering>
 </file>
 
 <file path=word/styles.xml><?xml version="1.0" encoding="utf-8"?>
@@ -3893,6 +6943,128 @@
       <w:ind w:left="220"/>
     </w:pPr>
   </w:style>
+  <w:style w:type="table" w:styleId="ListTable2">
+    <w:name w:val="List Table 2"/>
+    <w:basedOn w:val="TableNormal"/>
+    <w:uiPriority w:val="47"/>
+    <w:rsid w:val="005B2248"/>
+    <w:pPr>
+      <w:spacing w:after="0" w:line="240" w:lineRule="auto"/>
+    </w:pPr>
+    <w:tblPr>
+      <w:tblStyleRowBandSize w:val="1"/>
+      <w:tblStyleColBandSize w:val="1"/>
+      <w:tblBorders>
+        <w:top w:val="single" w:sz="4" w:space="0" w:color="666666" w:themeColor="text1" w:themeTint="99"/>
+        <w:bottom w:val="single" w:sz="4" w:space="0" w:color="666666" w:themeColor="text1" w:themeTint="99"/>
+        <w:insideH w:val="single" w:sz="4" w:space="0" w:color="666666" w:themeColor="text1" w:themeTint="99"/>
+      </w:tblBorders>
+    </w:tblPr>
+    <w:tblStylePr w:type="firstRow">
+      <w:rPr>
+        <w:b/>
+        <w:bCs/>
+      </w:rPr>
+    </w:tblStylePr>
+    <w:tblStylePr w:type="lastRow">
+      <w:rPr>
+        <w:b/>
+        <w:bCs/>
+      </w:rPr>
+    </w:tblStylePr>
+    <w:tblStylePr w:type="firstCol">
+      <w:rPr>
+        <w:b/>
+        <w:bCs/>
+      </w:rPr>
+    </w:tblStylePr>
+    <w:tblStylePr w:type="lastCol">
+      <w:rPr>
+        <w:b/>
+        <w:bCs/>
+      </w:rPr>
+    </w:tblStylePr>
+    <w:tblStylePr w:type="band1Vert">
+      <w:tblPr/>
+      <w:tcPr>
+        <w:shd w:val="clear" w:color="auto" w:fill="CCCCCC" w:themeFill="text1" w:themeFillTint="33"/>
+      </w:tcPr>
+    </w:tblStylePr>
+    <w:tblStylePr w:type="band1Horz">
+      <w:tblPr/>
+      <w:tcPr>
+        <w:shd w:val="clear" w:color="auto" w:fill="CCCCCC" w:themeFill="text1" w:themeFillTint="33"/>
+      </w:tcPr>
+    </w:tblStylePr>
+  </w:style>
+  <w:style w:type="table" w:styleId="GridTable1Light">
+    <w:name w:val="Grid Table 1 Light"/>
+    <w:basedOn w:val="TableNormal"/>
+    <w:uiPriority w:val="46"/>
+    <w:rsid w:val="005B2248"/>
+    <w:pPr>
+      <w:spacing w:after="0" w:line="240" w:lineRule="auto"/>
+    </w:pPr>
+    <w:tblPr>
+      <w:tblStyleRowBandSize w:val="1"/>
+      <w:tblStyleColBandSize w:val="1"/>
+      <w:tblBorders>
+        <w:top w:val="single" w:sz="4" w:space="0" w:color="999999" w:themeColor="text1" w:themeTint="66"/>
+        <w:left w:val="single" w:sz="4" w:space="0" w:color="999999" w:themeColor="text1" w:themeTint="66"/>
+        <w:bottom w:val="single" w:sz="4" w:space="0" w:color="999999" w:themeColor="text1" w:themeTint="66"/>
+        <w:right w:val="single" w:sz="4" w:space="0" w:color="999999" w:themeColor="text1" w:themeTint="66"/>
+        <w:insideH w:val="single" w:sz="4" w:space="0" w:color="999999" w:themeColor="text1" w:themeTint="66"/>
+        <w:insideV w:val="single" w:sz="4" w:space="0" w:color="999999" w:themeColor="text1" w:themeTint="66"/>
+      </w:tblBorders>
+    </w:tblPr>
+    <w:tblStylePr w:type="firstRow">
+      <w:rPr>
+        <w:b/>
+        <w:bCs/>
+      </w:rPr>
+      <w:tblPr/>
+      <w:tcPr>
+        <w:tcBorders>
+          <w:bottom w:val="single" w:sz="12" w:space="0" w:color="666666" w:themeColor="text1" w:themeTint="99"/>
+        </w:tcBorders>
+      </w:tcPr>
+    </w:tblStylePr>
+    <w:tblStylePr w:type="lastRow">
+      <w:rPr>
+        <w:b/>
+        <w:bCs/>
+      </w:rPr>
+      <w:tblPr/>
+      <w:tcPr>
+        <w:tcBorders>
+          <w:top w:val="double" w:sz="2" w:space="0" w:color="666666" w:themeColor="text1" w:themeTint="99"/>
+        </w:tcBorders>
+      </w:tcPr>
+    </w:tblStylePr>
+    <w:tblStylePr w:type="firstCol">
+      <w:rPr>
+        <w:b/>
+        <w:bCs/>
+      </w:rPr>
+    </w:tblStylePr>
+    <w:tblStylePr w:type="lastCol">
+      <w:rPr>
+        <w:b/>
+        <w:bCs/>
+      </w:rPr>
+    </w:tblStylePr>
+  </w:style>
+  <w:style w:type="paragraph" w:styleId="ListParagraph">
+    <w:name w:val="List Paragraph"/>
+    <w:basedOn w:val="Normal"/>
+    <w:uiPriority w:val="34"/>
+    <w:qFormat/>
+    <w:rsid w:val="00B50631"/>
+    <w:pPr>
+      <w:ind w:left="720"/>
+      <w:contextualSpacing/>
+    </w:pPr>
+  </w:style>
 </w:styles>
 </file>
 
@@ -4016,9 +7188,13 @@
   <w:rsids>
     <w:rsidRoot w:val="00376C53"/>
     <w:rsid w:val="00376C53"/>
+    <w:rsid w:val="004B621D"/>
+    <w:rsid w:val="006E73A0"/>
     <w:rsid w:val="006F462C"/>
     <w:rsid w:val="00750122"/>
     <w:rsid w:val="00AD2102"/>
+    <w:rsid w:val="00BA5FB0"/>
+    <w:rsid w:val="00BE0D2C"/>
   </w:rsids>
   <m:mathPr>
     <m:mathFont m:val="Cambria Math"/>
@@ -4769,7 +7945,7 @@
 </file>
 
 <file path=customXml/itemProps2.xml><?xml version="1.0" encoding="utf-8"?>
-<ds:datastoreItem xmlns:ds="http://schemas.openxmlformats.org/officeDocument/2006/customXml" ds:itemID="{0D794F3B-C7E5-4F93-9129-F4EF4F1C157E}">
+<ds:datastoreItem xmlns:ds="http://schemas.openxmlformats.org/officeDocument/2006/customXml" ds:itemID="{AA7EA52B-C4C2-43A3-B083-CD1B0D1BBA8A}">
   <ds:schemaRefs>
     <ds:schemaRef ds:uri="http://schemas.openxmlformats.org/officeDocument/2006/bibliography"/>
   </ds:schemaRefs>

</xml_diff>

<commit_message>
Almost ready - Next Validations
</commit_message>
<xml_diff>
--- a/SSD Assignment 01 Sit 01.docx
+++ b/SSD Assignment 01 Sit 01.docx
@@ -161,7 +161,6 @@
             <w:dataBinding w:prefixMappings="xmlns:ns0='http://purl.org/dc/elements/1.1/' xmlns:ns1='http://schemas.openxmlformats.org/package/2006/metadata/core-properties' " w:xpath="/ns1:coreProperties[1]/ns0:subject[1]" w:storeItemID="{6C3C8BC8-F283-45AE-878A-BAB7291924A1}"/>
             <w:text/>
           </w:sdtPr>
-          <w:sdtEndPr/>
           <w:sdtContent>
             <w:p>
               <w:pPr>
@@ -277,7 +276,6 @@
                                     <w:calendar w:val="gregorian"/>
                                   </w:date>
                                 </w:sdtPr>
-                                <w:sdtEndPr/>
                                 <w:sdtContent>
                                   <w:p>
                                     <w:pPr>
@@ -323,7 +321,6 @@
                                     <w:dataBinding w:prefixMappings="xmlns:ns0='http://schemas.openxmlformats.org/officeDocument/2006/extended-properties' " w:xpath="/ns0:Properties[1]/ns0:Company[1]" w:storeItemID="{6668398D-A668-4E3E-A5EB-62B293D839F1}"/>
                                     <w:text/>
                                   </w:sdtPr>
-                                  <w:sdtEndPr/>
                                   <w:sdtContent>
                                     <w:r>
                                       <w:rPr>
@@ -354,7 +351,6 @@
                                     <w:dataBinding w:prefixMappings="xmlns:ns0='http://schemas.microsoft.com/office/2006/coverPageProps' " w:xpath="/ns0:CoverPageProperties[1]/ns0:CompanyAddress[1]" w:storeItemID="{55AF091B-3C7A-41E3-B477-F2FDAA23CFDA}"/>
                                     <w:text/>
                                   </w:sdtPr>
-                                  <w:sdtEndPr/>
                                   <w:sdtContent>
                                     <w:r>
                                       <w:rPr>
@@ -413,7 +409,6 @@
                               <w:calendar w:val="gregorian"/>
                             </w:date>
                           </w:sdtPr>
-                          <w:sdtEndPr/>
                           <w:sdtContent>
                             <w:p>
                               <w:pPr>
@@ -459,7 +454,6 @@
                               <w:dataBinding w:prefixMappings="xmlns:ns0='http://schemas.openxmlformats.org/officeDocument/2006/extended-properties' " w:xpath="/ns0:Properties[1]/ns0:Company[1]" w:storeItemID="{6668398D-A668-4E3E-A5EB-62B293D839F1}"/>
                               <w:text/>
                             </w:sdtPr>
-                            <w:sdtEndPr/>
                             <w:sdtContent>
                               <w:r>
                                 <w:rPr>
@@ -490,7 +484,6 @@
                               <w:dataBinding w:prefixMappings="xmlns:ns0='http://schemas.microsoft.com/office/2006/coverPageProps' " w:xpath="/ns0:CoverPageProperties[1]/ns0:CompanyAddress[1]" w:storeItemID="{55AF091B-3C7A-41E3-B477-F2FDAA23CFDA}"/>
                               <w:text/>
                             </w:sdtPr>
-                            <w:sdtEndPr/>
                             <w:sdtContent>
                               <w:r>
                                 <w:rPr>
@@ -634,7 +627,7 @@
           <w:r>
             <w:fldChar w:fldCharType="separate"/>
           </w:r>
-          <w:hyperlink w:anchor="_Toc417920242" w:history="1">
+          <w:hyperlink w:anchor="_Toc419826887" w:history="1">
             <w:r>
               <w:rPr>
                 <w:rStyle w:val="Hyperlink"/>
@@ -661,7 +654,7 @@
                 <w:noProof/>
                 <w:webHidden/>
               </w:rPr>
-              <w:instrText xml:space="preserve"> PAGEREF _Toc417920242 \h </w:instrText>
+              <w:instrText xml:space="preserve"> PAGEREF _Toc419826887 \h </w:instrText>
             </w:r>
             <w:r>
               <w:rPr>
@@ -699,10 +692,12 @@
               <w:tab w:val="right" w:leader="dot" w:pos="9016"/>
             </w:tabs>
             <w:rPr>
+              <w:rFonts w:eastAsiaTheme="minorEastAsia"/>
               <w:noProof/>
+              <w:lang w:eastAsia="en-GB"/>
             </w:rPr>
           </w:pPr>
-          <w:hyperlink w:anchor="_Toc417920243" w:history="1">
+          <w:hyperlink w:anchor="_Toc419826888" w:history="1">
             <w:r>
               <w:rPr>
                 <w:rStyle w:val="Hyperlink"/>
@@ -729,7 +724,7 @@
                 <w:noProof/>
                 <w:webHidden/>
               </w:rPr>
-              <w:instrText xml:space="preserve"> PAGEREF _Toc417920243 \h </w:instrText>
+              <w:instrText xml:space="preserve"> PAGEREF _Toc419826888 \h </w:instrText>
             </w:r>
             <w:r>
               <w:rPr>
@@ -767,10 +762,12 @@
               <w:tab w:val="right" w:leader="dot" w:pos="9016"/>
             </w:tabs>
             <w:rPr>
+              <w:rFonts w:eastAsiaTheme="minorEastAsia"/>
               <w:noProof/>
+              <w:lang w:eastAsia="en-GB"/>
             </w:rPr>
           </w:pPr>
-          <w:hyperlink w:anchor="_Toc417920244" w:history="1">
+          <w:hyperlink w:anchor="_Toc419826889" w:history="1">
             <w:r>
               <w:rPr>
                 <w:rStyle w:val="Hyperlink"/>
@@ -797,7 +794,7 @@
                 <w:noProof/>
                 <w:webHidden/>
               </w:rPr>
-              <w:instrText xml:space="preserve"> PAGEREF _Toc417920244 \h </w:instrText>
+              <w:instrText xml:space="preserve"> PAGEREF _Toc419826889 \h </w:instrText>
             </w:r>
             <w:r>
               <w:rPr>
@@ -817,7 +814,7 @@
                 <w:noProof/>
                 <w:webHidden/>
               </w:rPr>
-              <w:t>2</w:t>
+              <w:t>3</w:t>
             </w:r>
             <w:r>
               <w:rPr>
@@ -835,16 +832,18 @@
               <w:tab w:val="right" w:leader="dot" w:pos="9016"/>
             </w:tabs>
             <w:rPr>
+              <w:rFonts w:eastAsiaTheme="minorEastAsia"/>
               <w:noProof/>
+              <w:lang w:eastAsia="en-GB"/>
             </w:rPr>
           </w:pPr>
-          <w:hyperlink w:anchor="_Toc417920245" w:history="1">
+          <w:hyperlink w:anchor="_Toc419826890" w:history="1">
             <w:r>
               <w:rPr>
                 <w:rStyle w:val="Hyperlink"/>
                 <w:noProof/>
               </w:rPr>
-              <w:t>Architecture Overview</w:t>
+              <w:t>DFD Level 0</w:t>
             </w:r>
             <w:r>
               <w:rPr>
@@ -865,7 +864,7 @@
                 <w:noProof/>
                 <w:webHidden/>
               </w:rPr>
-              <w:instrText xml:space="preserve"> PAGEREF _Toc417920245 \h </w:instrText>
+              <w:instrText xml:space="preserve"> PAGEREF _Toc419826890 \h </w:instrText>
             </w:r>
             <w:r>
               <w:rPr>
@@ -885,7 +884,7 @@
                 <w:noProof/>
                 <w:webHidden/>
               </w:rPr>
-              <w:t>2</w:t>
+              <w:t>3</w:t>
             </w:r>
             <w:r>
               <w:rPr>
@@ -903,16 +902,18 @@
               <w:tab w:val="right" w:leader="dot" w:pos="9016"/>
             </w:tabs>
             <w:rPr>
+              <w:rFonts w:eastAsiaTheme="minorEastAsia"/>
               <w:noProof/>
+              <w:lang w:eastAsia="en-GB"/>
             </w:rPr>
           </w:pPr>
-          <w:hyperlink w:anchor="_Toc417920246" w:history="1">
+          <w:hyperlink w:anchor="_Toc419826891" w:history="1">
             <w:r>
               <w:rPr>
                 <w:rStyle w:val="Hyperlink"/>
                 <w:noProof/>
               </w:rPr>
-              <w:t>DFD Level 0</w:t>
+              <w:t>Entry Points</w:t>
             </w:r>
             <w:r>
               <w:rPr>
@@ -933,7 +934,7 @@
                 <w:noProof/>
                 <w:webHidden/>
               </w:rPr>
-              <w:instrText xml:space="preserve"> PAGEREF _Toc417920246 \h </w:instrText>
+              <w:instrText xml:space="preserve"> PAGEREF _Toc419826891 \h </w:instrText>
             </w:r>
             <w:r>
               <w:rPr>
@@ -953,7 +954,7 @@
                 <w:noProof/>
                 <w:webHidden/>
               </w:rPr>
-              <w:t>2</w:t>
+              <w:t>4</w:t>
             </w:r>
             <w:r>
               <w:rPr>
@@ -971,16 +972,18 @@
               <w:tab w:val="right" w:leader="dot" w:pos="9016"/>
             </w:tabs>
             <w:rPr>
+              <w:rFonts w:eastAsiaTheme="minorEastAsia"/>
               <w:noProof/>
+              <w:lang w:eastAsia="en-GB"/>
             </w:rPr>
           </w:pPr>
-          <w:hyperlink w:anchor="_Toc417920247" w:history="1">
+          <w:hyperlink w:anchor="_Toc419826892" w:history="1">
             <w:r>
               <w:rPr>
                 <w:rStyle w:val="Hyperlink"/>
                 <w:noProof/>
               </w:rPr>
-              <w:t>Threats (At least 10)</w:t>
+              <w:t>Threats</w:t>
             </w:r>
             <w:r>
               <w:rPr>
@@ -1001,7 +1004,7 @@
                 <w:noProof/>
                 <w:webHidden/>
               </w:rPr>
-              <w:instrText xml:space="preserve"> PAGEREF _Toc417920247 \h </w:instrText>
+              <w:instrText xml:space="preserve"> PAGEREF _Toc419826892 \h </w:instrText>
             </w:r>
             <w:r>
               <w:rPr>
@@ -1021,143 +1024,7 @@
                 <w:noProof/>
                 <w:webHidden/>
               </w:rPr>
-              <w:t>2</w:t>
-            </w:r>
-            <w:r>
-              <w:rPr>
-                <w:noProof/>
-                <w:webHidden/>
-              </w:rPr>
-              <w:fldChar w:fldCharType="end"/>
-            </w:r>
-          </w:hyperlink>
-        </w:p>
-        <w:p>
-          <w:pPr>
-            <w:pStyle w:val="TOC2"/>
-            <w:tabs>
-              <w:tab w:val="right" w:leader="dot" w:pos="9016"/>
-            </w:tabs>
-            <w:rPr>
-              <w:noProof/>
-            </w:rPr>
-          </w:pPr>
-          <w:hyperlink w:anchor="_Toc417920248" w:history="1">
-            <w:r>
-              <w:rPr>
-                <w:rStyle w:val="Hyperlink"/>
-                <w:noProof/>
-              </w:rPr>
-              <w:t>STRIDE</w:t>
-            </w:r>
-            <w:r>
-              <w:rPr>
-                <w:noProof/>
-                <w:webHidden/>
-              </w:rPr>
-              <w:tab/>
-            </w:r>
-            <w:r>
-              <w:rPr>
-                <w:noProof/>
-                <w:webHidden/>
-              </w:rPr>
-              <w:fldChar w:fldCharType="begin"/>
-            </w:r>
-            <w:r>
-              <w:rPr>
-                <w:noProof/>
-                <w:webHidden/>
-              </w:rPr>
-              <w:instrText xml:space="preserve"> PAGEREF _Toc417920248 \h </w:instrText>
-            </w:r>
-            <w:r>
-              <w:rPr>
-                <w:noProof/>
-                <w:webHidden/>
-              </w:rPr>
-            </w:r>
-            <w:r>
-              <w:rPr>
-                <w:noProof/>
-                <w:webHidden/>
-              </w:rPr>
-              <w:fldChar w:fldCharType="separate"/>
-            </w:r>
-            <w:r>
-              <w:rPr>
-                <w:noProof/>
-                <w:webHidden/>
-              </w:rPr>
-              <w:t>2</w:t>
-            </w:r>
-            <w:r>
-              <w:rPr>
-                <w:noProof/>
-                <w:webHidden/>
-              </w:rPr>
-              <w:fldChar w:fldCharType="end"/>
-            </w:r>
-          </w:hyperlink>
-        </w:p>
-        <w:p>
-          <w:pPr>
-            <w:pStyle w:val="TOC2"/>
-            <w:tabs>
-              <w:tab w:val="right" w:leader="dot" w:pos="9016"/>
-            </w:tabs>
-            <w:rPr>
-              <w:noProof/>
-            </w:rPr>
-          </w:pPr>
-          <w:hyperlink w:anchor="_Toc417920249" w:history="1">
-            <w:r>
-              <w:rPr>
-                <w:rStyle w:val="Hyperlink"/>
-                <w:noProof/>
-              </w:rPr>
-              <w:t>Mitigation Strategy</w:t>
-            </w:r>
-            <w:r>
-              <w:rPr>
-                <w:noProof/>
-                <w:webHidden/>
-              </w:rPr>
-              <w:tab/>
-            </w:r>
-            <w:r>
-              <w:rPr>
-                <w:noProof/>
-                <w:webHidden/>
-              </w:rPr>
-              <w:fldChar w:fldCharType="begin"/>
-            </w:r>
-            <w:r>
-              <w:rPr>
-                <w:noProof/>
-                <w:webHidden/>
-              </w:rPr>
-              <w:instrText xml:space="preserve"> PAGEREF _Toc417920249 \h </w:instrText>
-            </w:r>
-            <w:r>
-              <w:rPr>
-                <w:noProof/>
-                <w:webHidden/>
-              </w:rPr>
-            </w:r>
-            <w:r>
-              <w:rPr>
-                <w:noProof/>
-                <w:webHidden/>
-              </w:rPr>
-              <w:fldChar w:fldCharType="separate"/>
-            </w:r>
-            <w:r>
-              <w:rPr>
-                <w:noProof/>
-                <w:webHidden/>
-              </w:rPr>
-              <w:t>2</w:t>
+              <w:t>5</w:t>
             </w:r>
             <w:r>
               <w:rPr>
@@ -1180,7 +1047,7 @@
               <w:lang w:eastAsia="en-GB"/>
             </w:rPr>
           </w:pPr>
-          <w:hyperlink w:anchor="_Toc417920250" w:history="1">
+          <w:hyperlink w:anchor="_Toc419826893" w:history="1">
             <w:r>
               <w:rPr>
                 <w:rStyle w:val="Hyperlink"/>
@@ -1207,7 +1074,7 @@
                 <w:noProof/>
                 <w:webHidden/>
               </w:rPr>
-              <w:instrText xml:space="preserve"> PAGEREF _Toc417920250 \h </w:instrText>
+              <w:instrText xml:space="preserve"> PAGEREF _Toc419826893 \h </w:instrText>
             </w:r>
             <w:r>
               <w:rPr>
@@ -1227,7 +1094,7 @@
                 <w:noProof/>
                 <w:webHidden/>
               </w:rPr>
-              <w:t>3</w:t>
+              <w:t>8</w:t>
             </w:r>
             <w:r>
               <w:rPr>
@@ -1250,7 +1117,7 @@
               <w:lang w:eastAsia="en-GB"/>
             </w:rPr>
           </w:pPr>
-          <w:hyperlink w:anchor="_Toc417920251" w:history="1">
+          <w:hyperlink w:anchor="_Toc419826894" w:history="1">
             <w:r>
               <w:rPr>
                 <w:rStyle w:val="Hyperlink"/>
@@ -1277,7 +1144,7 @@
                 <w:noProof/>
                 <w:webHidden/>
               </w:rPr>
-              <w:instrText xml:space="preserve"> PAGEREF _Toc417920251 \h </w:instrText>
+              <w:instrText xml:space="preserve"> PAGEREF _Toc419826894 \h </w:instrText>
             </w:r>
             <w:r>
               <w:rPr>
@@ -1297,7 +1164,7 @@
                 <w:noProof/>
                 <w:webHidden/>
               </w:rPr>
-              <w:t>3</w:t>
+              <w:t>9</w:t>
             </w:r>
             <w:r>
               <w:rPr>
@@ -1320,7 +1187,7 @@
               <w:lang w:eastAsia="en-GB"/>
             </w:rPr>
           </w:pPr>
-          <w:hyperlink w:anchor="_Toc417920252" w:history="1">
+          <w:hyperlink w:anchor="_Toc419826895" w:history="1">
             <w:r>
               <w:rPr>
                 <w:rStyle w:val="Hyperlink"/>
@@ -1347,7 +1214,7 @@
                 <w:noProof/>
                 <w:webHidden/>
               </w:rPr>
-              <w:instrText xml:space="preserve"> PAGEREF _Toc417920252 \h </w:instrText>
+              <w:instrText xml:space="preserve"> PAGEREF _Toc419826895 \h </w:instrText>
             </w:r>
             <w:r>
               <w:rPr>
@@ -1367,7 +1234,7 @@
                 <w:noProof/>
                 <w:webHidden/>
               </w:rPr>
-              <w:t>3</w:t>
+              <w:t>9</w:t>
             </w:r>
             <w:r>
               <w:rPr>
@@ -1390,7 +1257,7 @@
               <w:lang w:eastAsia="en-GB"/>
             </w:rPr>
           </w:pPr>
-          <w:hyperlink w:anchor="_Toc417920253" w:history="1">
+          <w:hyperlink w:anchor="_Toc419826896" w:history="1">
             <w:r>
               <w:rPr>
                 <w:rStyle w:val="Hyperlink"/>
@@ -1417,7 +1284,7 @@
                 <w:noProof/>
                 <w:webHidden/>
               </w:rPr>
-              <w:instrText xml:space="preserve"> PAGEREF _Toc417920253 \h </w:instrText>
+              <w:instrText xml:space="preserve"> PAGEREF _Toc419826896 \h </w:instrText>
             </w:r>
             <w:r>
               <w:rPr>
@@ -1437,7 +1304,7 @@
                 <w:noProof/>
                 <w:webHidden/>
               </w:rPr>
-              <w:t>3</w:t>
+              <w:t>9</w:t>
             </w:r>
             <w:r>
               <w:rPr>
@@ -1460,7 +1327,7 @@
               <w:lang w:eastAsia="en-GB"/>
             </w:rPr>
           </w:pPr>
-          <w:hyperlink w:anchor="_Toc417920254" w:history="1">
+          <w:hyperlink w:anchor="_Toc419826897" w:history="1">
             <w:r>
               <w:rPr>
                 <w:rStyle w:val="Hyperlink"/>
@@ -1487,7 +1354,7 @@
                 <w:noProof/>
                 <w:webHidden/>
               </w:rPr>
-              <w:instrText xml:space="preserve"> PAGEREF _Toc417920254 \h </w:instrText>
+              <w:instrText xml:space="preserve"> PAGEREF _Toc419826897 \h </w:instrText>
             </w:r>
             <w:r>
               <w:rPr>
@@ -1507,7 +1374,419 @@
                 <w:noProof/>
                 <w:webHidden/>
               </w:rPr>
-              <w:t>3</w:t>
+              <w:t>10</w:t>
+            </w:r>
+            <w:r>
+              <w:rPr>
+                <w:noProof/>
+                <w:webHidden/>
+              </w:rPr>
+              <w:fldChar w:fldCharType="end"/>
+            </w:r>
+          </w:hyperlink>
+        </w:p>
+        <w:p>
+          <w:pPr>
+            <w:pStyle w:val="TOC2"/>
+            <w:tabs>
+              <w:tab w:val="right" w:leader="dot" w:pos="9016"/>
+            </w:tabs>
+            <w:rPr>
+              <w:rFonts w:eastAsiaTheme="minorEastAsia"/>
+              <w:noProof/>
+              <w:lang w:eastAsia="en-GB"/>
+            </w:rPr>
+          </w:pPr>
+          <w:hyperlink w:anchor="_Toc419826898" w:history="1">
+            <w:r>
+              <w:rPr>
+                <w:rStyle w:val="Hyperlink"/>
+                <w:noProof/>
+              </w:rPr>
+              <w:t>PayPal SDK Alternative</w:t>
+            </w:r>
+            <w:r>
+              <w:rPr>
+                <w:noProof/>
+                <w:webHidden/>
+              </w:rPr>
+              <w:tab/>
+            </w:r>
+            <w:r>
+              <w:rPr>
+                <w:noProof/>
+                <w:webHidden/>
+              </w:rPr>
+              <w:fldChar w:fldCharType="begin"/>
+            </w:r>
+            <w:r>
+              <w:rPr>
+                <w:noProof/>
+                <w:webHidden/>
+              </w:rPr>
+              <w:instrText xml:space="preserve"> PAGEREF _Toc419826898 \h </w:instrText>
+            </w:r>
+            <w:r>
+              <w:rPr>
+                <w:noProof/>
+                <w:webHidden/>
+              </w:rPr>
+            </w:r>
+            <w:r>
+              <w:rPr>
+                <w:noProof/>
+                <w:webHidden/>
+              </w:rPr>
+              <w:fldChar w:fldCharType="separate"/>
+            </w:r>
+            <w:r>
+              <w:rPr>
+                <w:noProof/>
+                <w:webHidden/>
+              </w:rPr>
+              <w:t>10</w:t>
+            </w:r>
+            <w:r>
+              <w:rPr>
+                <w:noProof/>
+                <w:webHidden/>
+              </w:rPr>
+              <w:fldChar w:fldCharType="end"/>
+            </w:r>
+          </w:hyperlink>
+        </w:p>
+        <w:p>
+          <w:pPr>
+            <w:pStyle w:val="TOC3"/>
+            <w:tabs>
+              <w:tab w:val="right" w:leader="dot" w:pos="9016"/>
+            </w:tabs>
+            <w:rPr>
+              <w:noProof/>
+            </w:rPr>
+          </w:pPr>
+          <w:hyperlink w:anchor="_Toc419826899" w:history="1">
+            <w:r>
+              <w:rPr>
+                <w:rStyle w:val="Hyperlink"/>
+                <w:noProof/>
+              </w:rPr>
+              <w:t>Stripe</w:t>
+            </w:r>
+            <w:r>
+              <w:rPr>
+                <w:noProof/>
+                <w:webHidden/>
+              </w:rPr>
+              <w:tab/>
+            </w:r>
+            <w:r>
+              <w:rPr>
+                <w:noProof/>
+                <w:webHidden/>
+              </w:rPr>
+              <w:fldChar w:fldCharType="begin"/>
+            </w:r>
+            <w:r>
+              <w:rPr>
+                <w:noProof/>
+                <w:webHidden/>
+              </w:rPr>
+              <w:instrText xml:space="preserve"> PAGEREF _Toc419826899 \h </w:instrText>
+            </w:r>
+            <w:r>
+              <w:rPr>
+                <w:noProof/>
+                <w:webHidden/>
+              </w:rPr>
+            </w:r>
+            <w:r>
+              <w:rPr>
+                <w:noProof/>
+                <w:webHidden/>
+              </w:rPr>
+              <w:fldChar w:fldCharType="separate"/>
+            </w:r>
+            <w:r>
+              <w:rPr>
+                <w:noProof/>
+                <w:webHidden/>
+              </w:rPr>
+              <w:t>10</w:t>
+            </w:r>
+            <w:r>
+              <w:rPr>
+                <w:noProof/>
+                <w:webHidden/>
+              </w:rPr>
+              <w:fldChar w:fldCharType="end"/>
+            </w:r>
+          </w:hyperlink>
+        </w:p>
+        <w:p>
+          <w:pPr>
+            <w:pStyle w:val="TOC2"/>
+            <w:tabs>
+              <w:tab w:val="right" w:leader="dot" w:pos="9016"/>
+            </w:tabs>
+            <w:rPr>
+              <w:rFonts w:eastAsiaTheme="minorEastAsia"/>
+              <w:noProof/>
+              <w:lang w:eastAsia="en-GB"/>
+            </w:rPr>
+          </w:pPr>
+          <w:hyperlink w:anchor="_Toc419826900" w:history="1">
+            <w:r>
+              <w:rPr>
+                <w:rStyle w:val="Hyperlink"/>
+                <w:noProof/>
+              </w:rPr>
+              <w:t>Custom Authorization Alternative</w:t>
+            </w:r>
+            <w:r>
+              <w:rPr>
+                <w:noProof/>
+                <w:webHidden/>
+              </w:rPr>
+              <w:tab/>
+            </w:r>
+            <w:r>
+              <w:rPr>
+                <w:noProof/>
+                <w:webHidden/>
+              </w:rPr>
+              <w:fldChar w:fldCharType="begin"/>
+            </w:r>
+            <w:r>
+              <w:rPr>
+                <w:noProof/>
+                <w:webHidden/>
+              </w:rPr>
+              <w:instrText xml:space="preserve"> PAGEREF _Toc419826900 \h </w:instrText>
+            </w:r>
+            <w:r>
+              <w:rPr>
+                <w:noProof/>
+                <w:webHidden/>
+              </w:rPr>
+            </w:r>
+            <w:r>
+              <w:rPr>
+                <w:noProof/>
+                <w:webHidden/>
+              </w:rPr>
+              <w:fldChar w:fldCharType="separate"/>
+            </w:r>
+            <w:r>
+              <w:rPr>
+                <w:noProof/>
+                <w:webHidden/>
+              </w:rPr>
+              <w:t>11</w:t>
+            </w:r>
+            <w:r>
+              <w:rPr>
+                <w:noProof/>
+                <w:webHidden/>
+              </w:rPr>
+              <w:fldChar w:fldCharType="end"/>
+            </w:r>
+          </w:hyperlink>
+        </w:p>
+        <w:p>
+          <w:pPr>
+            <w:pStyle w:val="TOC3"/>
+            <w:tabs>
+              <w:tab w:val="right" w:leader="dot" w:pos="9016"/>
+            </w:tabs>
+            <w:rPr>
+              <w:noProof/>
+            </w:rPr>
+          </w:pPr>
+          <w:hyperlink w:anchor="_Toc419826901" w:history="1">
+            <w:r>
+              <w:rPr>
+                <w:rStyle w:val="Hyperlink"/>
+                <w:noProof/>
+              </w:rPr>
+              <w:t>Token</w:t>
+            </w:r>
+            <w:r>
+              <w:rPr>
+                <w:noProof/>
+                <w:webHidden/>
+              </w:rPr>
+              <w:tab/>
+            </w:r>
+            <w:r>
+              <w:rPr>
+                <w:noProof/>
+                <w:webHidden/>
+              </w:rPr>
+              <w:fldChar w:fldCharType="begin"/>
+            </w:r>
+            <w:r>
+              <w:rPr>
+                <w:noProof/>
+                <w:webHidden/>
+              </w:rPr>
+              <w:instrText xml:space="preserve"> PAGEREF _Toc419826901 \h </w:instrText>
+            </w:r>
+            <w:r>
+              <w:rPr>
+                <w:noProof/>
+                <w:webHidden/>
+              </w:rPr>
+            </w:r>
+            <w:r>
+              <w:rPr>
+                <w:noProof/>
+                <w:webHidden/>
+              </w:rPr>
+              <w:fldChar w:fldCharType="separate"/>
+            </w:r>
+            <w:r>
+              <w:rPr>
+                <w:noProof/>
+                <w:webHidden/>
+              </w:rPr>
+              <w:t>11</w:t>
+            </w:r>
+            <w:r>
+              <w:rPr>
+                <w:noProof/>
+                <w:webHidden/>
+              </w:rPr>
+              <w:fldChar w:fldCharType="end"/>
+            </w:r>
+          </w:hyperlink>
+        </w:p>
+        <w:p>
+          <w:pPr>
+            <w:pStyle w:val="TOC3"/>
+            <w:tabs>
+              <w:tab w:val="right" w:leader="dot" w:pos="9016"/>
+            </w:tabs>
+            <w:rPr>
+              <w:noProof/>
+            </w:rPr>
+          </w:pPr>
+          <w:hyperlink w:anchor="_Toc419826902" w:history="1">
+            <w:r>
+              <w:rPr>
+                <w:rStyle w:val="Hyperlink"/>
+                <w:noProof/>
+              </w:rPr>
+              <w:t>Action Filters</w:t>
+            </w:r>
+            <w:r>
+              <w:rPr>
+                <w:noProof/>
+                <w:webHidden/>
+              </w:rPr>
+              <w:tab/>
+            </w:r>
+            <w:r>
+              <w:rPr>
+                <w:noProof/>
+                <w:webHidden/>
+              </w:rPr>
+              <w:fldChar w:fldCharType="begin"/>
+            </w:r>
+            <w:r>
+              <w:rPr>
+                <w:noProof/>
+                <w:webHidden/>
+              </w:rPr>
+              <w:instrText xml:space="preserve"> PAGEREF _Toc419826902 \h </w:instrText>
+            </w:r>
+            <w:r>
+              <w:rPr>
+                <w:noProof/>
+                <w:webHidden/>
+              </w:rPr>
+            </w:r>
+            <w:r>
+              <w:rPr>
+                <w:noProof/>
+                <w:webHidden/>
+              </w:rPr>
+              <w:fldChar w:fldCharType="separate"/>
+            </w:r>
+            <w:r>
+              <w:rPr>
+                <w:noProof/>
+                <w:webHidden/>
+              </w:rPr>
+              <w:t>12</w:t>
+            </w:r>
+            <w:r>
+              <w:rPr>
+                <w:noProof/>
+                <w:webHidden/>
+              </w:rPr>
+              <w:fldChar w:fldCharType="end"/>
+            </w:r>
+          </w:hyperlink>
+        </w:p>
+        <w:p>
+          <w:pPr>
+            <w:pStyle w:val="TOC3"/>
+            <w:tabs>
+              <w:tab w:val="right" w:leader="dot" w:pos="9016"/>
+            </w:tabs>
+            <w:rPr>
+              <w:noProof/>
+            </w:rPr>
+          </w:pPr>
+          <w:hyperlink w:anchor="_Toc419826903" w:history="1">
+            <w:r>
+              <w:rPr>
+                <w:rStyle w:val="Hyperlink"/>
+                <w:noProof/>
+              </w:rPr>
+              <w:t>HTTP Module</w:t>
+            </w:r>
+            <w:r>
+              <w:rPr>
+                <w:noProof/>
+                <w:webHidden/>
+              </w:rPr>
+              <w:tab/>
+            </w:r>
+            <w:r>
+              <w:rPr>
+                <w:noProof/>
+                <w:webHidden/>
+              </w:rPr>
+              <w:fldChar w:fldCharType="begin"/>
+            </w:r>
+            <w:r>
+              <w:rPr>
+                <w:noProof/>
+                <w:webHidden/>
+              </w:rPr>
+              <w:instrText xml:space="preserve"> PAGEREF _Toc419826903 \h </w:instrText>
+            </w:r>
+            <w:r>
+              <w:rPr>
+                <w:noProof/>
+                <w:webHidden/>
+              </w:rPr>
+            </w:r>
+            <w:r>
+              <w:rPr>
+                <w:noProof/>
+                <w:webHidden/>
+              </w:rPr>
+              <w:fldChar w:fldCharType="separate"/>
+            </w:r>
+            <w:r>
+              <w:rPr>
+                <w:noProof/>
+                <w:webHidden/>
+              </w:rPr>
+              <w:t>12</w:t>
             </w:r>
             <w:r>
               <w:rPr>
@@ -1530,7 +1809,7 @@
               <w:lang w:eastAsia="en-GB"/>
             </w:rPr>
           </w:pPr>
-          <w:hyperlink w:anchor="_Toc417920255" w:history="1">
+          <w:hyperlink w:anchor="_Toc419826904" w:history="1">
             <w:r>
               <w:rPr>
                 <w:rStyle w:val="Hyperlink"/>
@@ -1557,7 +1836,7 @@
                 <w:noProof/>
                 <w:webHidden/>
               </w:rPr>
-              <w:instrText xml:space="preserve"> PAGEREF _Toc417920255 \h </w:instrText>
+              <w:instrText xml:space="preserve"> PAGEREF _Toc419826904 \h </w:instrText>
             </w:r>
             <w:r>
               <w:rPr>
@@ -1577,7 +1856,7 @@
                 <w:noProof/>
                 <w:webHidden/>
               </w:rPr>
-              <w:t>3</w:t>
+              <w:t>13</w:t>
             </w:r>
             <w:r>
               <w:rPr>
@@ -1600,7 +1879,7 @@
               <w:lang w:eastAsia="en-GB"/>
             </w:rPr>
           </w:pPr>
-          <w:hyperlink w:anchor="_Toc417920256" w:history="1">
+          <w:hyperlink w:anchor="_Toc419826905" w:history="1">
             <w:r>
               <w:rPr>
                 <w:rStyle w:val="Hyperlink"/>
@@ -1627,7 +1906,7 @@
                 <w:noProof/>
                 <w:webHidden/>
               </w:rPr>
-              <w:instrText xml:space="preserve"> PAGEREF _Toc417920256 \h </w:instrText>
+              <w:instrText xml:space="preserve"> PAGEREF _Toc419826905 \h </w:instrText>
             </w:r>
             <w:r>
               <w:rPr>
@@ -1647,7 +1926,7 @@
                 <w:noProof/>
                 <w:webHidden/>
               </w:rPr>
-              <w:t>3</w:t>
+              <w:t>13</w:t>
             </w:r>
             <w:r>
               <w:rPr>
@@ -1670,7 +1949,7 @@
               <w:lang w:eastAsia="en-GB"/>
             </w:rPr>
           </w:pPr>
-          <w:hyperlink w:anchor="_Toc417920257" w:history="1">
+          <w:hyperlink w:anchor="_Toc419826906" w:history="1">
             <w:r>
               <w:rPr>
                 <w:rStyle w:val="Hyperlink"/>
@@ -1697,7 +1976,7 @@
                 <w:noProof/>
                 <w:webHidden/>
               </w:rPr>
-              <w:instrText xml:space="preserve"> PAGEREF _Toc417920257 \h </w:instrText>
+              <w:instrText xml:space="preserve"> PAGEREF _Toc419826906 \h </w:instrText>
             </w:r>
             <w:r>
               <w:rPr>
@@ -1717,7 +1996,77 @@
                 <w:noProof/>
                 <w:webHidden/>
               </w:rPr>
-              <w:t>3</w:t>
+              <w:t>13</w:t>
+            </w:r>
+            <w:r>
+              <w:rPr>
+                <w:noProof/>
+                <w:webHidden/>
+              </w:rPr>
+              <w:fldChar w:fldCharType="end"/>
+            </w:r>
+          </w:hyperlink>
+        </w:p>
+        <w:p>
+          <w:pPr>
+            <w:pStyle w:val="TOC1"/>
+            <w:tabs>
+              <w:tab w:val="right" w:leader="dot" w:pos="9016"/>
+            </w:tabs>
+            <w:rPr>
+              <w:rFonts w:eastAsiaTheme="minorEastAsia"/>
+              <w:noProof/>
+              <w:lang w:eastAsia="en-GB"/>
+            </w:rPr>
+          </w:pPr>
+          <w:hyperlink w:anchor="_Toc419826907" w:history="1">
+            <w:r>
+              <w:rPr>
+                <w:rStyle w:val="Hyperlink"/>
+                <w:noProof/>
+              </w:rPr>
+              <w:t>Bibliography</w:t>
+            </w:r>
+            <w:r>
+              <w:rPr>
+                <w:noProof/>
+                <w:webHidden/>
+              </w:rPr>
+              <w:tab/>
+            </w:r>
+            <w:r>
+              <w:rPr>
+                <w:noProof/>
+                <w:webHidden/>
+              </w:rPr>
+              <w:fldChar w:fldCharType="begin"/>
+            </w:r>
+            <w:r>
+              <w:rPr>
+                <w:noProof/>
+                <w:webHidden/>
+              </w:rPr>
+              <w:instrText xml:space="preserve"> PAGEREF _Toc419826907 \h </w:instrText>
+            </w:r>
+            <w:r>
+              <w:rPr>
+                <w:noProof/>
+                <w:webHidden/>
+              </w:rPr>
+            </w:r>
+            <w:r>
+              <w:rPr>
+                <w:noProof/>
+                <w:webHidden/>
+              </w:rPr>
+              <w:fldChar w:fldCharType="separate"/>
+            </w:r>
+            <w:r>
+              <w:rPr>
+                <w:noProof/>
+                <w:webHidden/>
+              </w:rPr>
+              <w:t>14</w:t>
             </w:r>
             <w:r>
               <w:rPr>
@@ -1749,7 +2098,7 @@
       <w:pPr>
         <w:pStyle w:val="Heading1"/>
       </w:pPr>
-      <w:bookmarkStart w:id="0" w:name="_Toc417920242"/>
+      <w:bookmarkStart w:id="0" w:name="_Toc419826887"/>
       <w:r>
         <w:lastRenderedPageBreak/>
         <w:t>Task 1 – Definition of requirements, Threat Modelling and Design</w:t>
@@ -1764,7 +2113,7 @@
       <w:pPr>
         <w:pStyle w:val="Heading2"/>
       </w:pPr>
-      <w:bookmarkStart w:id="1" w:name="_Toc417920243"/>
+      <w:bookmarkStart w:id="1" w:name="_Toc419826888"/>
       <w:r>
         <w:t>Assets</w:t>
       </w:r>
@@ -2418,7 +2767,7 @@
       <w:pPr>
         <w:pStyle w:val="Heading2"/>
       </w:pPr>
-      <w:bookmarkStart w:id="2" w:name="_Toc417920244"/>
+      <w:bookmarkStart w:id="2" w:name="_Toc419826889"/>
       <w:r>
         <w:lastRenderedPageBreak/>
         <w:t>Trust Levels</w:t>
@@ -2654,7 +3003,7 @@
       <w:pPr>
         <w:pStyle w:val="Heading2"/>
       </w:pPr>
-      <w:bookmarkStart w:id="3" w:name="_Toc417920246"/>
+      <w:bookmarkStart w:id="3" w:name="_Toc419826890"/>
       <w:r>
         <w:t>DFD Level 0</w:t>
       </w:r>
@@ -2730,7 +3079,6 @@
           <w:szCs w:val="26"/>
         </w:rPr>
       </w:pPr>
-      <w:bookmarkStart w:id="4" w:name="_Toc417920247"/>
       <w:r>
         <w:br w:type="page"/>
       </w:r>
@@ -2739,10 +3087,12 @@
       <w:pPr>
         <w:pStyle w:val="Heading2"/>
       </w:pPr>
+      <w:bookmarkStart w:id="4" w:name="_Toc419826891"/>
       <w:r>
         <w:lastRenderedPageBreak/>
         <w:t>Entry Points</w:t>
       </w:r>
+      <w:bookmarkEnd w:id="4"/>
     </w:p>
     <w:tbl>
       <w:tblPr>
@@ -3223,16 +3573,7 @@
               <w:cnfStyle w:val="000000100000" w:firstRow="0" w:lastRow="0" w:firstColumn="0" w:lastColumn="0" w:oddVBand="0" w:evenVBand="0" w:oddHBand="1" w:evenHBand="0" w:firstRowFirstColumn="0" w:firstRowLastColumn="0" w:lastRowFirstColumn="0" w:lastRowLastColumn="0"/>
             </w:pPr>
             <w:r>
-              <w:t xml:space="preserve">T4 </w:t>
-            </w:r>
-            <w:r>
-              <w:t>Authenticated user (</w:t>
-            </w:r>
-            <w:r>
-              <w:t>Seller</w:t>
-            </w:r>
-            <w:r>
-              <w:t>)</w:t>
+              <w:t>T4 Authenticated user (Seller)</w:t>
             </w:r>
           </w:p>
         </w:tc>
@@ -3338,22 +3679,7 @@
               <w:cnfStyle w:val="000000100000" w:firstRow="0" w:lastRow="0" w:firstColumn="0" w:lastColumn="0" w:oddVBand="0" w:evenVBand="0" w:oddHBand="1" w:evenHBand="0" w:firstRowFirstColumn="0" w:firstRowLastColumn="0" w:lastRowFirstColumn="0" w:lastRowLastColumn="0"/>
             </w:pPr>
             <w:r>
-              <w:t>Edit</w:t>
-            </w:r>
-            <w:r>
-              <w:t xml:space="preserve"> new product. </w:t>
-            </w:r>
-            <w:r>
-              <w:t>Updating</w:t>
-            </w:r>
-            <w:r>
-              <w:t xml:space="preserve"> a</w:t>
-            </w:r>
-            <w:r>
-              <w:t xml:space="preserve">n existing </w:t>
-            </w:r>
-            <w:r>
-              <w:t>product in the database with all its details including the file.</w:t>
+              <w:t>Edit new product. Updating an existing product in the database with all its details including the file.</w:t>
             </w:r>
           </w:p>
         </w:tc>
@@ -3400,11 +3726,15 @@
       <w:pPr>
         <w:pStyle w:val="Heading2"/>
       </w:pPr>
+      <w:bookmarkStart w:id="5" w:name="_Toc419826892"/>
       <w:r>
         <w:lastRenderedPageBreak/>
-        <w:t xml:space="preserve">Threats </w:t>
-      </w:r>
-      <w:bookmarkEnd w:id="4"/>
+        <w:t>Threats</w:t>
+      </w:r>
+      <w:bookmarkEnd w:id="5"/>
+      <w:r>
+        <w:t xml:space="preserve"> </w:t>
+      </w:r>
     </w:p>
     <w:p/>
     <w:tbl>
@@ -3905,10 +4235,7 @@
               <w:cnfStyle w:val="000000000000" w:firstRow="0" w:lastRow="0" w:firstColumn="0" w:lastColumn="0" w:oddVBand="0" w:evenVBand="0" w:oddHBand="0" w:evenHBand="0" w:firstRowFirstColumn="0" w:firstRowLastColumn="0" w:lastRowFirstColumn="0" w:lastRowLastColumn="0"/>
             </w:pPr>
             <w:r>
-              <w:t xml:space="preserve">Adversary tries </w:t>
-            </w:r>
-            <w:r>
-              <w:t>to change URL in order to get other user information.</w:t>
+              <w:t>Adversary tries to change URL in order to get other user information.</w:t>
             </w:r>
           </w:p>
         </w:tc>
@@ -4012,10 +4339,7 @@
               <w:cnfStyle w:val="000000000000" w:firstRow="0" w:lastRow="0" w:firstColumn="0" w:lastColumn="0" w:oddVBand="0" w:evenVBand="0" w:oddHBand="0" w:evenHBand="0" w:firstRowFirstColumn="0" w:firstRowLastColumn="0" w:lastRowFirstColumn="0" w:lastRowLastColumn="0"/>
             </w:pPr>
             <w:r>
-              <w:t>(A1.2) User’s personal data</w:t>
-            </w:r>
-            <w:r>
-              <w:t>,  (A3.1) Product Details</w:t>
+              <w:t>(A1.2) User’s personal data,  (A3.1) Product Details</w:t>
             </w:r>
           </w:p>
         </w:tc>
@@ -4195,10 +4519,7 @@
               <w:cnfStyle w:val="000000000000" w:firstRow="0" w:lastRow="0" w:firstColumn="0" w:lastColumn="0" w:oddVBand="0" w:evenVBand="0" w:oddHBand="0" w:evenHBand="0" w:firstRowFirstColumn="0" w:firstRowLastColumn="0" w:lastRowFirstColumn="0" w:lastRowLastColumn="0"/>
             </w:pPr>
             <w:r>
-              <w:t>(E1.1) Login Page</w:t>
-            </w:r>
-            <w:r>
-              <w:t>, (E3) Manage Products Page</w:t>
+              <w:t>(E1.1) Login Page, (E3) Manage Products Page</w:t>
             </w:r>
           </w:p>
         </w:tc>
@@ -4375,10 +4696,7 @@
               <w:cnfStyle w:val="000000000000" w:firstRow="0" w:lastRow="0" w:firstColumn="0" w:lastColumn="0" w:oddVBand="0" w:evenVBand="0" w:oddHBand="0" w:evenHBand="0" w:firstRowFirstColumn="0" w:firstRowLastColumn="0" w:lastRowFirstColumn="0" w:lastRowLastColumn="0"/>
             </w:pPr>
             <w:r>
-              <w:t>Information disclosure</w:t>
-            </w:r>
-            <w:r>
-              <w:t>, Elevation of Privileges</w:t>
+              <w:t>Information disclosure, Elevation of Privileges</w:t>
             </w:r>
           </w:p>
         </w:tc>
@@ -4430,10 +4748,7 @@
               <w:cnfStyle w:val="000000000000" w:firstRow="0" w:lastRow="0" w:firstColumn="0" w:lastColumn="0" w:oddVBand="0" w:evenVBand="0" w:oddHBand="0" w:evenHBand="0" w:firstRowFirstColumn="0" w:firstRowLastColumn="0" w:lastRowFirstColumn="0" w:lastRowLastColumn="0"/>
             </w:pPr>
             <w:r>
-              <w:t>(A1.2) User’s personal data,  (A3.1) Product Details</w:t>
-            </w:r>
-            <w:r>
-              <w:t>, (A4) Order Details</w:t>
+              <w:t>(A1.2) User’s personal data,  (A3.1) Product Details, (A4) Order Details</w:t>
             </w:r>
           </w:p>
         </w:tc>
@@ -4540,15 +4855,7 @@
                 <w:color w:val="000000"/>
                 <w:shd w:val="clear" w:color="auto" w:fill="FFFFFF"/>
               </w:rPr>
-              <w:t>ross-site scripting</w:t>
-            </w:r>
-            <w:r>
-              <w:rPr>
-                <w:rFonts w:ascii="Calibri" w:hAnsi="Calibri"/>
-                <w:color w:val="000000"/>
-                <w:shd w:val="clear" w:color="auto" w:fill="FFFFFF"/>
-              </w:rPr>
-              <w:t xml:space="preserve"> to steal information</w:t>
+              <w:t>ross-site scripting to steal information</w:t>
             </w:r>
           </w:p>
         </w:tc>
@@ -4600,10 +4907,7 @@
               <w:cnfStyle w:val="000000000000" w:firstRow="0" w:lastRow="0" w:firstColumn="0" w:lastColumn="0" w:oddVBand="0" w:evenVBand="0" w:oddHBand="0" w:evenHBand="0" w:firstRowFirstColumn="0" w:firstRowLastColumn="0" w:lastRowFirstColumn="0" w:lastRowLastColumn="0"/>
             </w:pPr>
             <w:r>
-              <w:t>Information disclosure</w:t>
-            </w:r>
-            <w:r>
-              <w:t>, Tempering of data</w:t>
+              <w:t>Information disclosure, Tempering of data</w:t>
             </w:r>
           </w:p>
         </w:tc>
@@ -4806,13 +5110,7 @@
               <w:cnfStyle w:val="000000000000" w:firstRow="0" w:lastRow="0" w:firstColumn="0" w:lastColumn="0" w:oddVBand="0" w:evenVBand="0" w:oddHBand="0" w:evenHBand="0" w:firstRowFirstColumn="0" w:firstRowLastColumn="0" w:lastRowFirstColumn="0" w:lastRowLastColumn="0"/>
             </w:pPr>
             <w:r>
-              <w:t>Information disclosure, Elevation of Privileges</w:t>
-            </w:r>
-            <w:r>
-              <w:t xml:space="preserve">, </w:t>
-            </w:r>
-            <w:r>
-              <w:t>Tempering of data</w:t>
+              <w:t>Information disclosure, Elevation of Privileges, Tempering of data</w:t>
             </w:r>
           </w:p>
         </w:tc>
@@ -4864,13 +5162,7 @@
               <w:cnfStyle w:val="000000000000" w:firstRow="0" w:lastRow="0" w:firstColumn="0" w:lastColumn="0" w:oddVBand="0" w:evenVBand="0" w:oddHBand="0" w:evenHBand="0" w:firstRowFirstColumn="0" w:firstRowLastColumn="0" w:lastRowFirstColumn="0" w:lastRowLastColumn="0"/>
             </w:pPr>
             <w:r>
-              <w:t>(A1.2) User’s personal data,  (A3.1) Product Details</w:t>
-            </w:r>
-            <w:r>
-              <w:t xml:space="preserve">, </w:t>
-            </w:r>
-            <w:r>
-              <w:t>(A4) Order Details</w:t>
+              <w:t>(A1.2) User’s personal data,  (A3.1) Product Details, (A4) Order Details</w:t>
             </w:r>
           </w:p>
         </w:tc>
@@ -5024,13 +5316,7 @@
               <w:cnfStyle w:val="000000000000" w:firstRow="0" w:lastRow="0" w:firstColumn="0" w:lastColumn="0" w:oddVBand="0" w:evenVBand="0" w:oddHBand="0" w:evenHBand="0" w:firstRowFirstColumn="0" w:firstRowLastColumn="0" w:lastRowFirstColumn="0" w:lastRowLastColumn="0"/>
             </w:pPr>
             <w:r>
-              <w:t>Information disclosure, Elevation of Privileges</w:t>
-            </w:r>
-            <w:r>
-              <w:t xml:space="preserve">, </w:t>
-            </w:r>
-            <w:r>
-              <w:t>Tempering of data</w:t>
+              <w:t>Information disclosure, Elevation of Privileges, Tempering of data</w:t>
             </w:r>
           </w:p>
         </w:tc>
@@ -5056,13 +5342,7 @@
               <w:cnfStyle w:val="000000000000" w:firstRow="0" w:lastRow="0" w:firstColumn="0" w:lastColumn="0" w:oddVBand="0" w:evenVBand="0" w:oddHBand="0" w:evenHBand="0" w:firstRowFirstColumn="0" w:firstRowLastColumn="0" w:lastRowFirstColumn="0" w:lastRowLastColumn="0"/>
             </w:pPr>
             <w:r>
-              <w:t>(E1.1) Login Page</w:t>
-            </w:r>
-            <w:r>
-              <w:t xml:space="preserve">, </w:t>
-            </w:r>
-            <w:r>
-              <w:t>(E3) Manage Products Page</w:t>
+              <w:t>(E1.1) Login Page, (E3) Manage Products Page</w:t>
             </w:r>
           </w:p>
         </w:tc>
@@ -5088,13 +5368,7 @@
               <w:cnfStyle w:val="000000000000" w:firstRow="0" w:lastRow="0" w:firstColumn="0" w:lastColumn="0" w:oddVBand="0" w:evenVBand="0" w:oddHBand="0" w:evenHBand="0" w:firstRowFirstColumn="0" w:firstRowLastColumn="0" w:lastRowFirstColumn="0" w:lastRowLastColumn="0"/>
             </w:pPr>
             <w:r>
-              <w:t>(A1.2) User’s personal data,  (A3.1) Product Details</w:t>
-            </w:r>
-            <w:r>
-              <w:t xml:space="preserve">, </w:t>
-            </w:r>
-            <w:r>
-              <w:t>(A4) Order Details</w:t>
+              <w:t>(A1.2) User’s personal data,  (A3.1) Product Details, (A4) Order Details</w:t>
             </w:r>
           </w:p>
         </w:tc>
@@ -5126,10 +5400,7 @@
         </w:tc>
       </w:tr>
     </w:tbl>
-    <w:p>
-      <w:bookmarkStart w:id="5" w:name="_GoBack"/>
-      <w:bookmarkEnd w:id="5"/>
-    </w:p>
+    <w:p/>
     <w:p>
       <w:pPr>
         <w:autoSpaceDE w:val="0"/>
@@ -5173,7 +5444,6 @@
           <w:szCs w:val="32"/>
         </w:rPr>
       </w:pPr>
-      <w:bookmarkStart w:id="6" w:name="_Toc417920250"/>
       <w:r>
         <w:br w:type="page"/>
       </w:r>
@@ -5182,6 +5452,7 @@
       <w:pPr>
         <w:pStyle w:val="Heading1"/>
       </w:pPr>
+      <w:bookmarkStart w:id="6" w:name="_Toc419826893"/>
       <w:r>
         <w:lastRenderedPageBreak/>
         <w:t>Task 2 – DFDs in Threat Modelling Document (M1.4)</w:t>
@@ -5190,22 +5461,99 @@
     </w:p>
     <w:p>
       <w:pPr>
-        <w:pStyle w:val="Heading1"/>
-      </w:pPr>
+        <w:jc w:val="center"/>
+      </w:pPr>
+      <w:r>
+        <w:rPr>
+          <w:noProof/>
+          <w:lang w:eastAsia="en-GB"/>
+        </w:rPr>
+        <w:drawing>
+          <wp:inline distT="0" distB="0" distL="0" distR="0" wp14:anchorId="1CD73AF1" wp14:editId="07FCE3EE">
+            <wp:extent cx="8065216" cy="2804152"/>
+            <wp:effectExtent l="1905" t="0" r="0" b="0"/>
+            <wp:docPr id="1" name="Picture 1" descr="C:\Users\Wayne\Desktop\SSE-Solution\DFD_LVL1.png"/>
+            <wp:cNvGraphicFramePr>
+              <a:graphicFrameLocks xmlns:a="http://schemas.openxmlformats.org/drawingml/2006/main" noChangeAspect="1"/>
+            </wp:cNvGraphicFramePr>
+            <a:graphic xmlns:a="http://schemas.openxmlformats.org/drawingml/2006/main">
+              <a:graphicData uri="http://schemas.openxmlformats.org/drawingml/2006/picture">
+                <pic:pic xmlns:pic="http://schemas.openxmlformats.org/drawingml/2006/picture">
+                  <pic:nvPicPr>
+                    <pic:cNvPr id="0" name="Picture 1" descr="C:\Users\Wayne\Desktop\SSE-Solution\DFD_LVL1.png"/>
+                    <pic:cNvPicPr>
+                      <a:picLocks noChangeAspect="1" noChangeArrowheads="1"/>
+                    </pic:cNvPicPr>
+                  </pic:nvPicPr>
+                  <pic:blipFill rotWithShape="1">
+                    <a:blip r:embed="rId12">
+                      <a:extLst>
+                        <a:ext uri="{28A0092B-C50C-407E-A947-70E740481C1C}">
+                          <a14:useLocalDpi xmlns:a14="http://schemas.microsoft.com/office/drawing/2010/main" val="0"/>
+                        </a:ext>
+                      </a:extLst>
+                    </a:blip>
+                    <a:srcRect r="13531" b="30969"/>
+                    <a:stretch/>
+                  </pic:blipFill>
+                  <pic:spPr bwMode="auto">
+                    <a:xfrm rot="16200000">
+                      <a:off x="0" y="0"/>
+                      <a:ext cx="8124792" cy="2824866"/>
+                    </a:xfrm>
+                    <a:prstGeom prst="rect">
+                      <a:avLst/>
+                    </a:prstGeom>
+                    <a:noFill/>
+                    <a:ln>
+                      <a:noFill/>
+                    </a:ln>
+                    <a:extLst>
+                      <a:ext uri="{53640926-AAD7-44D8-BBD7-CCE9431645EC}">
+                        <a14:shadowObscured xmlns:a14="http://schemas.microsoft.com/office/drawing/2010/main"/>
+                      </a:ext>
+                    </a:extLst>
+                  </pic:spPr>
+                </pic:pic>
+              </a:graphicData>
+            </a:graphic>
+          </wp:inline>
+        </w:drawing>
+      </w:r>
     </w:p>
     <w:p>
       <w:pPr>
+        <w:rPr>
+          <w:rFonts w:asciiTheme="majorHAnsi" w:eastAsiaTheme="majorEastAsia" w:hAnsiTheme="majorHAnsi" w:cstheme="majorBidi"/>
+          <w:color w:val="2E74B5" w:themeColor="accent1" w:themeShade="BF"/>
+          <w:sz w:val="32"/>
+          <w:szCs w:val="32"/>
+        </w:rPr>
+      </w:pPr>
+      <w:r>
+        <w:br w:type="page"/>
+      </w:r>
+    </w:p>
+    <w:p>
+      <w:pPr>
         <w:pStyle w:val="Heading1"/>
       </w:pPr>
-      <w:bookmarkStart w:id="7" w:name="_Toc417920251"/>
-      <w:r>
+      <w:bookmarkStart w:id="7" w:name="_Toc419826894"/>
+      <w:r>
+        <w:lastRenderedPageBreak/>
         <w:t>Task 3 – Implementation of Secure Website (P3.1)</w:t>
       </w:r>
       <w:bookmarkEnd w:id="7"/>
     </w:p>
     <w:p>
       <w:r>
-        <w:t xml:space="preserve">This Task can be found attached at the back of the </w:t>
+        <w:t>This Task can be found</w:t>
+      </w:r>
+      <w:r>
+        <w:t xml:space="preserve"> on the CD</w:t>
+      </w:r>
+      <w:r>
+        <w:t xml:space="preserve"> attached at the back of the </w:t>
       </w:r>
       <w:r>
         <w:t>assignment.</w:t>
@@ -5220,7 +5568,7 @@
       <w:pPr>
         <w:pStyle w:val="Heading1"/>
       </w:pPr>
-      <w:bookmarkStart w:id="8" w:name="_Toc417920252"/>
+      <w:bookmarkStart w:id="8" w:name="_Toc419826895"/>
       <w:r>
         <w:t>Task 4 – Documentation of security patterns and practices (P3.2, P4.3)</w:t>
       </w:r>
@@ -5243,81 +5591,1962 @@
       <w:pPr>
         <w:pStyle w:val="Heading1"/>
       </w:pPr>
-      <w:bookmarkStart w:id="9" w:name="_Toc417920253"/>
+      <w:bookmarkStart w:id="9" w:name="_Toc419826896"/>
       <w:r>
         <w:t>Task 5 – Implementation of Further security techniques in website (M1.5)</w:t>
       </w:r>
       <w:bookmarkEnd w:id="9"/>
     </w:p>
     <w:p>
-      <w:pPr>
-        <w:pStyle w:val="Heading1"/>
-      </w:pPr>
+      <w:r>
+        <w:t>This Task can be found on the CD attached at the back of the assignment.</w:t>
+      </w:r>
     </w:p>
     <w:p>
       <w:pPr>
         <w:pStyle w:val="Heading1"/>
       </w:pPr>
-      <w:bookmarkStart w:id="10" w:name="_Toc417920254"/>
-      <w:r>
+    </w:p>
+    <w:p>
+      <w:pPr>
+        <w:rPr>
+          <w:rFonts w:asciiTheme="majorHAnsi" w:eastAsiaTheme="majorEastAsia" w:hAnsiTheme="majorHAnsi" w:cstheme="majorBidi"/>
+          <w:color w:val="2E74B5" w:themeColor="accent1" w:themeShade="BF"/>
+          <w:sz w:val="32"/>
+          <w:szCs w:val="32"/>
+        </w:rPr>
+      </w:pPr>
+      <w:r>
+        <w:br w:type="page"/>
+      </w:r>
+    </w:p>
+    <w:p>
+      <w:pPr>
+        <w:pStyle w:val="Heading1"/>
+      </w:pPr>
+      <w:bookmarkStart w:id="10" w:name="_Toc419826897"/>
+      <w:r>
+        <w:lastRenderedPageBreak/>
         <w:t>Task 6 – Documentation of alternative security patterns (M1.3)</w:t>
       </w:r>
       <w:bookmarkEnd w:id="10"/>
     </w:p>
     <w:p>
       <w:pPr>
-        <w:pStyle w:val="Heading1"/>
-      </w:pPr>
-    </w:p>
-    <w:p>
-      <w:pPr>
-        <w:pStyle w:val="Heading1"/>
-      </w:pPr>
-      <w:bookmarkStart w:id="11" w:name="_Toc417920255"/>
-      <w:r>
-        <w:t>Task 7 – Security Patterns – Argue on what you cannot protect against (D1.2)</w:t>
+        <w:pStyle w:val="Heading2"/>
+      </w:pPr>
+      <w:bookmarkStart w:id="11" w:name="_Toc419826898"/>
+      <w:r>
+        <w:t>PayPal SDK Alternative</w:t>
       </w:r>
       <w:bookmarkEnd w:id="11"/>
     </w:p>
     <w:p>
       <w:pPr>
-        <w:pStyle w:val="Heading1"/>
-      </w:pPr>
-    </w:p>
-    <w:p>
-      <w:pPr>
-        <w:pStyle w:val="Heading1"/>
-      </w:pPr>
-      <w:bookmarkStart w:id="12" w:name="_Toc417920256"/>
-      <w:r>
-        <w:t>Task 8 – Testing and Reviewing a 3</w:t>
-      </w:r>
-      <w:r>
-        <w:t xml:space="preserve">rd </w:t>
-      </w:r>
-      <w:r>
-        <w:t>Party application (P4.1, P4.2, P4.4)</w:t>
+        <w:pStyle w:val="Heading3"/>
+      </w:pPr>
+      <w:bookmarkStart w:id="12" w:name="_Toc419826899"/>
+      <w:r>
+        <w:t>Stripe</w:t>
       </w:r>
       <w:bookmarkEnd w:id="12"/>
     </w:p>
     <w:p>
       <w:pPr>
-        <w:pStyle w:val="Heading1"/>
-      </w:pPr>
+        <w:jc w:val="both"/>
+      </w:pPr>
+      <w:r>
+        <w:t>One alternative in relation to paying with PayPal is to use other payment gateways such as stripe. In this case stripe is a payment gateway similar to PayPal SDK which allows you to send payments in just only few steps which are:</w:t>
+      </w:r>
     </w:p>
     <w:p>
       <w:pPr>
-        <w:pStyle w:val="Heading1"/>
-      </w:pPr>
-      <w:bookmarkStart w:id="13" w:name="_Toc417920257"/>
-      <w:r>
-        <w:t>Task 9 – Perform Attacks on a third party application and document them (D1.3)</w:t>
+        <w:pStyle w:val="ListParagraph"/>
+        <w:numPr>
+          <w:ilvl w:val="0"/>
+          <w:numId w:val="8"/>
+        </w:numPr>
+        <w:jc w:val="both"/>
+        <w:rPr>
+          <w:b/>
+        </w:rPr>
+      </w:pPr>
+      <w:r>
+        <w:rPr>
+          <w:b/>
+        </w:rPr>
+        <w:t>Embed the checkout</w:t>
+      </w:r>
+    </w:p>
+    <w:p>
+      <w:pPr>
+        <w:pStyle w:val="ListParagraph"/>
+        <w:jc w:val="both"/>
+      </w:pPr>
+      <w:r>
+        <w:t>In this case the developer will be provided with a piece of code in order to be able to integrate it in the system.</w:t>
+      </w:r>
+    </w:p>
+    <w:p>
+      <w:pPr>
+        <w:pStyle w:val="ListParagraph"/>
+        <w:jc w:val="both"/>
+      </w:pPr>
+      <w:r>
+        <w:rPr>
+          <w:noProof/>
+          <w:lang w:eastAsia="en-GB"/>
+        </w:rPr>
+        <w:drawing>
+          <wp:inline distT="0" distB="0" distL="0" distR="0" wp14:anchorId="7EE2C55D" wp14:editId="45F7FFED">
+            <wp:extent cx="5194680" cy="1360967"/>
+            <wp:effectExtent l="0" t="0" r="6350" b="0"/>
+            <wp:docPr id="3" name="Picture 3"/>
+            <wp:cNvGraphicFramePr>
+              <a:graphicFrameLocks xmlns:a="http://schemas.openxmlformats.org/drawingml/2006/main" noChangeAspect="1"/>
+            </wp:cNvGraphicFramePr>
+            <a:graphic xmlns:a="http://schemas.openxmlformats.org/drawingml/2006/main">
+              <a:graphicData uri="http://schemas.openxmlformats.org/drawingml/2006/picture">
+                <pic:pic xmlns:pic="http://schemas.openxmlformats.org/drawingml/2006/picture">
+                  <pic:nvPicPr>
+                    <pic:cNvPr id="1" name=""/>
+                    <pic:cNvPicPr/>
+                  </pic:nvPicPr>
+                  <pic:blipFill rotWithShape="1">
+                    <a:blip r:embed="rId13"/>
+                    <a:srcRect l="30794" t="50480" r="18929" b="26093"/>
+                    <a:stretch/>
+                  </pic:blipFill>
+                  <pic:spPr bwMode="auto">
+                    <a:xfrm>
+                      <a:off x="0" y="0"/>
+                      <a:ext cx="5216939" cy="1366799"/>
+                    </a:xfrm>
+                    <a:prstGeom prst="rect">
+                      <a:avLst/>
+                    </a:prstGeom>
+                    <a:ln>
+                      <a:noFill/>
+                    </a:ln>
+                    <a:extLst>
+                      <a:ext uri="{53640926-AAD7-44D8-BBD7-CCE9431645EC}">
+                        <a14:shadowObscured xmlns:a14="http://schemas.microsoft.com/office/drawing/2010/main"/>
+                      </a:ext>
+                    </a:extLst>
+                  </pic:spPr>
+                </pic:pic>
+              </a:graphicData>
+            </a:graphic>
+          </wp:inline>
+        </w:drawing>
+      </w:r>
+      <w:r>
+        <w:t xml:space="preserve"> </w:t>
+      </w:r>
+    </w:p>
+    <w:p>
+      <w:pPr>
+        <w:pStyle w:val="ListParagraph"/>
+        <w:jc w:val="both"/>
+      </w:pPr>
+    </w:p>
+    <w:p>
+      <w:pPr>
+        <w:pStyle w:val="ListParagraph"/>
+        <w:numPr>
+          <w:ilvl w:val="0"/>
+          <w:numId w:val="8"/>
+        </w:numPr>
+        <w:jc w:val="both"/>
+        <w:rPr>
+          <w:b/>
+        </w:rPr>
+      </w:pPr>
+      <w:r>
+        <w:rPr>
+          <w:b/>
+        </w:rPr>
+        <w:t>Sending tokens to your server</w:t>
+      </w:r>
+    </w:p>
+    <w:p>
+      <w:pPr>
+        <w:pStyle w:val="ListParagraph"/>
+        <w:jc w:val="both"/>
+      </w:pPr>
+      <w:r>
+        <w:t>In this step this alternative will be eliminating any security issues that might be present if a developer implement his own payment gateway using credit card details and other sensitive data. With this implementation your system is not going to handle any sanative data but it is the responsibility of who is providing this implementation. On can also add that your system will only have the need to process any tokens passed.</w:t>
+      </w:r>
+    </w:p>
+    <w:p>
+      <w:pPr>
+        <w:pStyle w:val="ListParagraph"/>
+        <w:jc w:val="both"/>
+      </w:pPr>
+    </w:p>
+    <w:p>
+      <w:pPr>
+        <w:pStyle w:val="ListParagraph"/>
+        <w:jc w:val="both"/>
+      </w:pPr>
+      <w:r>
+        <w:t>A screen shot of this implementation can be found below:</w:t>
+      </w:r>
+    </w:p>
+    <w:p>
+      <w:pPr>
+        <w:pStyle w:val="ListParagraph"/>
+        <w:jc w:val="center"/>
+      </w:pPr>
+      <w:r>
+        <w:rPr>
+          <w:noProof/>
+          <w:lang w:eastAsia="en-GB"/>
+        </w:rPr>
+        <w:drawing>
+          <wp:inline distT="0" distB="0" distL="0" distR="0" wp14:anchorId="4032BAD3" wp14:editId="37064612">
+            <wp:extent cx="3115340" cy="3502653"/>
+            <wp:effectExtent l="0" t="0" r="8890" b="3175"/>
+            <wp:docPr id="4" name="Picture 4"/>
+            <wp:cNvGraphicFramePr>
+              <a:graphicFrameLocks xmlns:a="http://schemas.openxmlformats.org/drawingml/2006/main" noChangeAspect="1"/>
+            </wp:cNvGraphicFramePr>
+            <a:graphic xmlns:a="http://schemas.openxmlformats.org/drawingml/2006/main">
+              <a:graphicData uri="http://schemas.openxmlformats.org/drawingml/2006/picture">
+                <pic:pic xmlns:pic="http://schemas.openxmlformats.org/drawingml/2006/picture">
+                  <pic:nvPicPr>
+                    <pic:cNvPr id="1" name=""/>
+                    <pic:cNvPicPr/>
+                  </pic:nvPicPr>
+                  <pic:blipFill rotWithShape="1">
+                    <a:blip r:embed="rId14"/>
+                    <a:srcRect l="33764" t="16496" r="31911" b="14864"/>
+                    <a:stretch/>
+                  </pic:blipFill>
+                  <pic:spPr bwMode="auto">
+                    <a:xfrm>
+                      <a:off x="0" y="0"/>
+                      <a:ext cx="3122804" cy="3511045"/>
+                    </a:xfrm>
+                    <a:prstGeom prst="rect">
+                      <a:avLst/>
+                    </a:prstGeom>
+                    <a:ln>
+                      <a:noFill/>
+                    </a:ln>
+                    <a:extLst>
+                      <a:ext uri="{53640926-AAD7-44D8-BBD7-CCE9431645EC}">
+                        <a14:shadowObscured xmlns:a14="http://schemas.microsoft.com/office/drawing/2010/main"/>
+                      </a:ext>
+                    </a:extLst>
+                  </pic:spPr>
+                </pic:pic>
+              </a:graphicData>
+            </a:graphic>
+          </wp:inline>
+        </w:drawing>
+      </w:r>
+    </w:p>
+    <w:p>
+      <w:pPr>
+        <w:rPr>
+          <w:rFonts w:asciiTheme="majorHAnsi" w:eastAsiaTheme="majorEastAsia" w:hAnsiTheme="majorHAnsi" w:cstheme="majorBidi"/>
+          <w:color w:val="2E74B5" w:themeColor="accent1" w:themeShade="BF"/>
+          <w:sz w:val="26"/>
+          <w:szCs w:val="26"/>
+        </w:rPr>
+      </w:pPr>
+      <w:r>
+        <w:br w:type="page"/>
+      </w:r>
+    </w:p>
+    <w:p>
+      <w:pPr>
+        <w:pStyle w:val="Heading2"/>
+      </w:pPr>
+      <w:bookmarkStart w:id="13" w:name="_Toc419826900"/>
+      <w:r>
+        <w:lastRenderedPageBreak/>
+        <w:t>Custom Authorization Alternative</w:t>
       </w:r>
       <w:bookmarkEnd w:id="13"/>
     </w:p>
+    <w:p>
+      <w:pPr>
+        <w:pStyle w:val="Heading3"/>
+      </w:pPr>
+      <w:bookmarkStart w:id="14" w:name="_Toc419826901"/>
+      <w:r>
+        <w:t>Token</w:t>
+      </w:r>
+      <w:bookmarkEnd w:id="14"/>
+    </w:p>
+    <w:p>
+      <w:pPr>
+        <w:jc w:val="both"/>
+      </w:pPr>
+      <w:r>
+        <w:t>An alternative to custom authorization can be that of implementing a system with a build in implemented token similar to what local banks do. Such system works by providing a different token to the user every time s/he tries to make use or access any the system. Apart from that the token feature can also be used when a user tries to download a bought file in order to make sure and verify that the user is actually who is claiming to be.</w:t>
+      </w:r>
+    </w:p>
+    <w:p>
+      <w:pPr>
+        <w:jc w:val="both"/>
+      </w:pPr>
+      <w:r>
+        <w:t>Furthermore, one can also implement this system by:</w:t>
+      </w:r>
+    </w:p>
+    <w:p>
+      <w:pPr>
+        <w:pStyle w:val="ListParagraph"/>
+        <w:numPr>
+          <w:ilvl w:val="0"/>
+          <w:numId w:val="9"/>
+        </w:numPr>
+        <w:jc w:val="both"/>
+      </w:pPr>
+      <w:r>
+        <w:t>Allow the user to login in using his username and password.</w:t>
+      </w:r>
+    </w:p>
+    <w:p>
+      <w:pPr>
+        <w:pStyle w:val="ListParagraph"/>
+        <w:numPr>
+          <w:ilvl w:val="0"/>
+          <w:numId w:val="9"/>
+        </w:numPr>
+        <w:jc w:val="both"/>
+      </w:pPr>
+      <w:r>
+        <w:t>After the system verifies both username and password the system will send a token to the user’s mobile phone while system redirects to a page where the same user can enter the token received.</w:t>
+      </w:r>
+    </w:p>
+    <w:p>
+      <w:pPr>
+        <w:pStyle w:val="ListParagraph"/>
+        <w:numPr>
+          <w:ilvl w:val="0"/>
+          <w:numId w:val="9"/>
+        </w:numPr>
+        <w:jc w:val="both"/>
+      </w:pPr>
+      <w:r>
+        <w:t>After the user enters the token received the system will redirect the user to the allocated functionalities to b</w:t>
+      </w:r>
+      <w:r>
+        <w:t>e able to make use of them.</w:t>
+      </w:r>
+    </w:p>
+    <w:p>
+      <w:pPr>
+        <w:pStyle w:val="ListParagraph"/>
+        <w:numPr>
+          <w:ilvl w:val="0"/>
+          <w:numId w:val="9"/>
+        </w:numPr>
+        <w:jc w:val="both"/>
+      </w:pPr>
+      <w:r>
+        <w:t>Lastly, one also has to mention that if a user enters the token incorrectly or claim to not receiving the token s/he must contact the website administrator in order to try and solve any present issues.</w:t>
+      </w:r>
+    </w:p>
+    <w:p>
+      <w:pPr>
+        <w:jc w:val="both"/>
+      </w:pPr>
+      <w:r>
+        <w:t>A screenshot of how the system may look like can be found below:</w:t>
+      </w:r>
+    </w:p>
+    <w:p>
+      <w:pPr>
+        <w:jc w:val="center"/>
+      </w:pPr>
+      <w:r>
+        <w:rPr>
+          <w:noProof/>
+          <w:lang w:eastAsia="en-GB"/>
+        </w:rPr>
+        <w:drawing>
+          <wp:inline distT="0" distB="0" distL="0" distR="0">
+            <wp:extent cx="1726106" cy="2200939"/>
+            <wp:effectExtent l="0" t="0" r="7620" b="8890"/>
+            <wp:docPr id="5" name="Picture 5" descr="http://www.fortinet.com/sites/default/files/productimages/FortiToken_Mobile_GUI.jpg"/>
+            <wp:cNvGraphicFramePr>
+              <a:graphicFrameLocks xmlns:a="http://schemas.openxmlformats.org/drawingml/2006/main" noChangeAspect="1"/>
+            </wp:cNvGraphicFramePr>
+            <a:graphic xmlns:a="http://schemas.openxmlformats.org/drawingml/2006/main">
+              <a:graphicData uri="http://schemas.openxmlformats.org/drawingml/2006/picture">
+                <pic:pic xmlns:pic="http://schemas.openxmlformats.org/drawingml/2006/picture">
+                  <pic:nvPicPr>
+                    <pic:cNvPr id="0" name="Picture 1" descr="http://www.fortinet.com/sites/default/files/productimages/FortiToken_Mobile_GUI.jpg"/>
+                    <pic:cNvPicPr>
+                      <a:picLocks noChangeAspect="1" noChangeArrowheads="1"/>
+                    </pic:cNvPicPr>
+                  </pic:nvPicPr>
+                  <pic:blipFill>
+                    <a:blip r:embed="rId15">
+                      <a:extLst>
+                        <a:ext uri="{28A0092B-C50C-407E-A947-70E740481C1C}">
+                          <a14:useLocalDpi xmlns:a14="http://schemas.microsoft.com/office/drawing/2010/main" val="0"/>
+                        </a:ext>
+                      </a:extLst>
+                    </a:blip>
+                    <a:srcRect/>
+                    <a:stretch>
+                      <a:fillRect/>
+                    </a:stretch>
+                  </pic:blipFill>
+                  <pic:spPr bwMode="auto">
+                    <a:xfrm>
+                      <a:off x="0" y="0"/>
+                      <a:ext cx="1733607" cy="2210503"/>
+                    </a:xfrm>
+                    <a:prstGeom prst="rect">
+                      <a:avLst/>
+                    </a:prstGeom>
+                    <a:noFill/>
+                    <a:ln>
+                      <a:noFill/>
+                    </a:ln>
+                  </pic:spPr>
+                </pic:pic>
+              </a:graphicData>
+            </a:graphic>
+          </wp:inline>
+        </w:drawing>
+      </w:r>
+    </w:p>
+    <w:p>
+      <w:r>
+        <w:t>To conclude one can also mention that such implementation apart from when a user logs in, it can also be used when the user tries to access sensitive data or use functionalities that might influence any profits to both the system and any sellers available such as:</w:t>
+      </w:r>
+    </w:p>
+    <w:p>
+      <w:pPr>
+        <w:pStyle w:val="ListParagraph"/>
+        <w:numPr>
+          <w:ilvl w:val="0"/>
+          <w:numId w:val="10"/>
+        </w:numPr>
+      </w:pPr>
+      <w:r>
+        <w:t>Deleting or modifying an existing order</w:t>
+      </w:r>
+    </w:p>
+    <w:p>
+      <w:pPr>
+        <w:pStyle w:val="ListParagraph"/>
+        <w:numPr>
+          <w:ilvl w:val="0"/>
+          <w:numId w:val="10"/>
+        </w:numPr>
+      </w:pPr>
+      <w:r>
+        <w:t>Deleting or modifying any products</w:t>
+      </w:r>
+    </w:p>
+    <w:p>
+      <w:pPr>
+        <w:pStyle w:val="ListParagraph"/>
+        <w:numPr>
+          <w:ilvl w:val="0"/>
+          <w:numId w:val="10"/>
+        </w:numPr>
+      </w:pPr>
+      <w:r>
+        <w:t>Deleting any user accounts</w:t>
+      </w:r>
+    </w:p>
+    <w:p>
+      <w:pPr>
+        <w:pStyle w:val="ListParagraph"/>
+        <w:numPr>
+          <w:ilvl w:val="0"/>
+          <w:numId w:val="10"/>
+        </w:numPr>
+      </w:pPr>
+      <w:r>
+        <w:t>Managing user roles</w:t>
+      </w:r>
+    </w:p>
+    <w:p>
+      <w:r>
+        <w:br w:type="page"/>
+      </w:r>
+    </w:p>
+    <w:p>
+      <w:pPr>
+        <w:pStyle w:val="Heading3"/>
+      </w:pPr>
+      <w:bookmarkStart w:id="15" w:name="_Toc419826902"/>
+      <w:r>
+        <w:lastRenderedPageBreak/>
+        <w:t>Action Filters</w:t>
+      </w:r>
+      <w:bookmarkEnd w:id="15"/>
+    </w:p>
+    <w:p>
+      <w:pPr>
+        <w:jc w:val="both"/>
+      </w:pPr>
+      <w:r>
+        <w:t>Another alternative to custom authorization is action filters. In this case they work by calling the filter both before and after a particular action start executing and when the same functionality has executed. Apart from that one can also mention that any pre and post processing logic can also be put in such filters.</w:t>
+      </w:r>
+    </w:p>
+    <w:p>
+      <w:pPr>
+        <w:jc w:val="both"/>
+        <w:rPr>
+          <w:rFonts w:ascii="Segoe UI" w:hAnsi="Segoe UI" w:cs="Segoe UI"/>
+          <w:color w:val="111111"/>
+          <w:sz w:val="21"/>
+          <w:szCs w:val="21"/>
+        </w:rPr>
+      </w:pPr>
+      <w:r>
+        <w:t xml:space="preserve">Furthermore, one can also mention that to implement such action filters first a custom filter attribute class must be created and then the </w:t>
+      </w:r>
+      <w:proofErr w:type="spellStart"/>
+      <w:r>
+        <w:t>IActionFilter</w:t>
+      </w:r>
+      <w:proofErr w:type="spellEnd"/>
+      <w:r>
+        <w:rPr>
+          <w:rStyle w:val="HTMLCode"/>
+          <w:rFonts w:ascii="Consolas" w:eastAsiaTheme="majorEastAsia" w:hAnsi="Consolas" w:cs="Consolas"/>
+          <w:color w:val="990000"/>
+          <w:sz w:val="22"/>
+          <w:szCs w:val="22"/>
+          <w:bdr w:val="none" w:sz="0" w:space="0" w:color="auto" w:frame="1"/>
+        </w:rPr>
+        <w:t xml:space="preserve"> </w:t>
+      </w:r>
+      <w:r>
+        <w:rPr>
+          <w:rFonts w:ascii="Segoe UI" w:hAnsi="Segoe UI" w:cs="Segoe UI"/>
+          <w:color w:val="111111"/>
+          <w:sz w:val="21"/>
+          <w:szCs w:val="21"/>
+        </w:rPr>
+        <w:t>filter interface</w:t>
+      </w:r>
+      <w:r>
+        <w:rPr>
+          <w:rFonts w:ascii="Segoe UI" w:hAnsi="Segoe UI" w:cs="Segoe UI"/>
+          <w:color w:val="111111"/>
+          <w:sz w:val="21"/>
+          <w:szCs w:val="21"/>
+        </w:rPr>
+        <w:t xml:space="preserve"> must be implemented. After implementing such interface, it will provide us with two other methods which are:</w:t>
+      </w:r>
+    </w:p>
+    <w:p>
+      <w:pPr>
+        <w:pStyle w:val="ListParagraph"/>
+        <w:numPr>
+          <w:ilvl w:val="0"/>
+          <w:numId w:val="11"/>
+        </w:numPr>
+        <w:rPr>
+          <w:b/>
+        </w:rPr>
+      </w:pPr>
+      <w:proofErr w:type="spellStart"/>
+      <w:r>
+        <w:rPr>
+          <w:b/>
+        </w:rPr>
+        <w:t>OnActionExecuting</w:t>
+      </w:r>
+      <w:proofErr w:type="spellEnd"/>
+      <w:r>
+        <w:rPr>
+          <w:b/>
+        </w:rPr>
+        <w:t> </w:t>
+      </w:r>
+      <w:r>
+        <w:rPr>
+          <w:b/>
+        </w:rPr>
+        <w:t xml:space="preserve">– </w:t>
+      </w:r>
+      <w:r>
+        <w:t>This will be executed before the action take place.</w:t>
+      </w:r>
+    </w:p>
+    <w:p>
+      <w:pPr>
+        <w:pStyle w:val="ListParagraph"/>
+        <w:numPr>
+          <w:ilvl w:val="0"/>
+          <w:numId w:val="11"/>
+        </w:numPr>
+        <w:rPr>
+          <w:b/>
+        </w:rPr>
+      </w:pPr>
+      <w:proofErr w:type="spellStart"/>
+      <w:r>
+        <w:rPr>
+          <w:b/>
+        </w:rPr>
+        <w:t>OnActionExecuted</w:t>
+      </w:r>
+      <w:proofErr w:type="spellEnd"/>
+      <w:r>
+        <w:rPr>
+          <w:b/>
+        </w:rPr>
+        <w:t xml:space="preserve"> – </w:t>
+      </w:r>
+      <w:r>
+        <w:t>This will be executed after the action take place.</w:t>
+      </w:r>
+    </w:p>
+    <w:p>
+      <w:r>
+        <w:t>Code Snippet:</w:t>
+      </w:r>
+    </w:p>
+    <w:p>
+      <w:pPr>
+        <w:pBdr>
+          <w:top w:val="single" w:sz="6" w:space="5" w:color="FBEDBB"/>
+          <w:left w:val="single" w:sz="6" w:space="5" w:color="FBEDBB"/>
+          <w:bottom w:val="single" w:sz="6" w:space="5" w:color="FBEDBB"/>
+          <w:right w:val="single" w:sz="6" w:space="5" w:color="FBEDBB"/>
+        </w:pBdr>
+        <w:shd w:val="clear" w:color="auto" w:fill="FFFFFF" w:themeFill="background1"/>
+        <w:tabs>
+          <w:tab w:val="left" w:pos="916"/>
+          <w:tab w:val="left" w:pos="1832"/>
+          <w:tab w:val="left" w:pos="2748"/>
+          <w:tab w:val="left" w:pos="3664"/>
+          <w:tab w:val="left" w:pos="4580"/>
+          <w:tab w:val="left" w:pos="5496"/>
+          <w:tab w:val="left" w:pos="6412"/>
+          <w:tab w:val="left" w:pos="7328"/>
+          <w:tab w:val="left" w:pos="8244"/>
+          <w:tab w:val="left" w:pos="9160"/>
+          <w:tab w:val="left" w:pos="10076"/>
+          <w:tab w:val="left" w:pos="10992"/>
+          <w:tab w:val="left" w:pos="11908"/>
+          <w:tab w:val="left" w:pos="12824"/>
+          <w:tab w:val="left" w:pos="13740"/>
+          <w:tab w:val="left" w:pos="14656"/>
+        </w:tabs>
+        <w:spacing w:after="0" w:line="240" w:lineRule="auto"/>
+        <w:rPr>
+          <w:rFonts w:ascii="Consolas" w:eastAsia="Times New Roman" w:hAnsi="Consolas" w:cs="Consolas"/>
+          <w:color w:val="000000"/>
+          <w:sz w:val="18"/>
+          <w:szCs w:val="18"/>
+          <w:lang w:val="cs-CZ" w:eastAsia="en-GB"/>
+        </w:rPr>
+      </w:pPr>
+      <w:r>
+        <w:rPr>
+          <w:rFonts w:ascii="Consolas" w:eastAsia="Times New Roman" w:hAnsi="Consolas" w:cs="Consolas"/>
+          <w:color w:val="0000FF"/>
+          <w:sz w:val="18"/>
+          <w:szCs w:val="18"/>
+          <w:bdr w:val="none" w:sz="0" w:space="0" w:color="auto" w:frame="1"/>
+          <w:lang w:val="cs-CZ" w:eastAsia="en-GB"/>
+        </w:rPr>
+        <w:t>public</w:t>
+      </w:r>
+      <w:r>
+        <w:rPr>
+          <w:rFonts w:ascii="Consolas" w:eastAsia="Times New Roman" w:hAnsi="Consolas" w:cs="Consolas"/>
+          <w:color w:val="000000"/>
+          <w:sz w:val="18"/>
+          <w:szCs w:val="18"/>
+          <w:lang w:val="cs-CZ" w:eastAsia="en-GB"/>
+        </w:rPr>
+        <w:t xml:space="preserve"> </w:t>
+      </w:r>
+      <w:r>
+        <w:rPr>
+          <w:rFonts w:ascii="Consolas" w:eastAsia="Times New Roman" w:hAnsi="Consolas" w:cs="Consolas"/>
+          <w:color w:val="0000FF"/>
+          <w:sz w:val="18"/>
+          <w:szCs w:val="18"/>
+          <w:bdr w:val="none" w:sz="0" w:space="0" w:color="auto" w:frame="1"/>
+          <w:lang w:val="cs-CZ" w:eastAsia="en-GB"/>
+        </w:rPr>
+        <w:t>class</w:t>
+      </w:r>
+      <w:r>
+        <w:rPr>
+          <w:rFonts w:ascii="Consolas" w:eastAsia="Times New Roman" w:hAnsi="Consolas" w:cs="Consolas"/>
+          <w:color w:val="000000"/>
+          <w:sz w:val="18"/>
+          <w:szCs w:val="18"/>
+          <w:lang w:val="cs-CZ" w:eastAsia="en-GB"/>
+        </w:rPr>
+        <w:t xml:space="preserve"> CustomActionAttribute : FilterAttribute, IActionFilter</w:t>
+      </w:r>
+    </w:p>
+    <w:p>
+      <w:pPr>
+        <w:pBdr>
+          <w:top w:val="single" w:sz="6" w:space="5" w:color="FBEDBB"/>
+          <w:left w:val="single" w:sz="6" w:space="5" w:color="FBEDBB"/>
+          <w:bottom w:val="single" w:sz="6" w:space="5" w:color="FBEDBB"/>
+          <w:right w:val="single" w:sz="6" w:space="5" w:color="FBEDBB"/>
+        </w:pBdr>
+        <w:shd w:val="clear" w:color="auto" w:fill="FFFFFF" w:themeFill="background1"/>
+        <w:tabs>
+          <w:tab w:val="left" w:pos="916"/>
+          <w:tab w:val="left" w:pos="1832"/>
+          <w:tab w:val="left" w:pos="2748"/>
+          <w:tab w:val="left" w:pos="3664"/>
+          <w:tab w:val="left" w:pos="4580"/>
+          <w:tab w:val="left" w:pos="5496"/>
+          <w:tab w:val="left" w:pos="6412"/>
+          <w:tab w:val="left" w:pos="7328"/>
+          <w:tab w:val="left" w:pos="8244"/>
+          <w:tab w:val="left" w:pos="9160"/>
+          <w:tab w:val="left" w:pos="10076"/>
+          <w:tab w:val="left" w:pos="10992"/>
+          <w:tab w:val="left" w:pos="11908"/>
+          <w:tab w:val="left" w:pos="12824"/>
+          <w:tab w:val="left" w:pos="13740"/>
+          <w:tab w:val="left" w:pos="14656"/>
+        </w:tabs>
+        <w:spacing w:after="0" w:line="240" w:lineRule="auto"/>
+        <w:rPr>
+          <w:rFonts w:ascii="Consolas" w:eastAsia="Times New Roman" w:hAnsi="Consolas" w:cs="Consolas"/>
+          <w:color w:val="000000"/>
+          <w:sz w:val="18"/>
+          <w:szCs w:val="18"/>
+          <w:lang w:val="cs-CZ" w:eastAsia="en-GB"/>
+        </w:rPr>
+      </w:pPr>
+      <w:r>
+        <w:rPr>
+          <w:rFonts w:ascii="Consolas" w:eastAsia="Times New Roman" w:hAnsi="Consolas" w:cs="Consolas"/>
+          <w:color w:val="000000"/>
+          <w:sz w:val="18"/>
+          <w:szCs w:val="18"/>
+          <w:lang w:val="cs-CZ" w:eastAsia="en-GB"/>
+        </w:rPr>
+        <w:t>{</w:t>
+      </w:r>
+    </w:p>
+    <w:p>
+      <w:pPr>
+        <w:pBdr>
+          <w:top w:val="single" w:sz="6" w:space="5" w:color="FBEDBB"/>
+          <w:left w:val="single" w:sz="6" w:space="5" w:color="FBEDBB"/>
+          <w:bottom w:val="single" w:sz="6" w:space="5" w:color="FBEDBB"/>
+          <w:right w:val="single" w:sz="6" w:space="5" w:color="FBEDBB"/>
+        </w:pBdr>
+        <w:shd w:val="clear" w:color="auto" w:fill="FFFFFF" w:themeFill="background1"/>
+        <w:tabs>
+          <w:tab w:val="left" w:pos="916"/>
+          <w:tab w:val="left" w:pos="1832"/>
+          <w:tab w:val="left" w:pos="2748"/>
+          <w:tab w:val="left" w:pos="3664"/>
+          <w:tab w:val="left" w:pos="4580"/>
+          <w:tab w:val="left" w:pos="5496"/>
+          <w:tab w:val="left" w:pos="6412"/>
+          <w:tab w:val="left" w:pos="7328"/>
+          <w:tab w:val="left" w:pos="8244"/>
+          <w:tab w:val="left" w:pos="9160"/>
+          <w:tab w:val="left" w:pos="10076"/>
+          <w:tab w:val="left" w:pos="10992"/>
+          <w:tab w:val="left" w:pos="11908"/>
+          <w:tab w:val="left" w:pos="12824"/>
+          <w:tab w:val="left" w:pos="13740"/>
+          <w:tab w:val="left" w:pos="14656"/>
+        </w:tabs>
+        <w:spacing w:after="0" w:line="240" w:lineRule="auto"/>
+        <w:rPr>
+          <w:rFonts w:ascii="Consolas" w:eastAsia="Times New Roman" w:hAnsi="Consolas" w:cs="Consolas"/>
+          <w:color w:val="000000"/>
+          <w:sz w:val="18"/>
+          <w:szCs w:val="18"/>
+          <w:lang w:val="cs-CZ" w:eastAsia="en-GB"/>
+        </w:rPr>
+      </w:pPr>
+      <w:r>
+        <w:rPr>
+          <w:rFonts w:ascii="Consolas" w:eastAsia="Times New Roman" w:hAnsi="Consolas" w:cs="Consolas"/>
+          <w:color w:val="000000"/>
+          <w:sz w:val="18"/>
+          <w:szCs w:val="18"/>
+          <w:lang w:val="cs-CZ" w:eastAsia="en-GB"/>
+        </w:rPr>
+        <w:t xml:space="preserve">    </w:t>
+      </w:r>
+      <w:r>
+        <w:rPr>
+          <w:rFonts w:ascii="Consolas" w:eastAsia="Times New Roman" w:hAnsi="Consolas" w:cs="Consolas"/>
+          <w:color w:val="0000FF"/>
+          <w:sz w:val="18"/>
+          <w:szCs w:val="18"/>
+          <w:bdr w:val="none" w:sz="0" w:space="0" w:color="auto" w:frame="1"/>
+          <w:lang w:val="cs-CZ" w:eastAsia="en-GB"/>
+        </w:rPr>
+        <w:t>void</w:t>
+      </w:r>
+      <w:r>
+        <w:rPr>
+          <w:rFonts w:ascii="Consolas" w:eastAsia="Times New Roman" w:hAnsi="Consolas" w:cs="Consolas"/>
+          <w:color w:val="000000"/>
+          <w:sz w:val="18"/>
+          <w:szCs w:val="18"/>
+          <w:lang w:val="cs-CZ" w:eastAsia="en-GB"/>
+        </w:rPr>
+        <w:t xml:space="preserve"> IActionFilter.OnActionExecuted(ActionExecutedContext filterContext)</w:t>
+      </w:r>
+    </w:p>
+    <w:p>
+      <w:pPr>
+        <w:pBdr>
+          <w:top w:val="single" w:sz="6" w:space="5" w:color="FBEDBB"/>
+          <w:left w:val="single" w:sz="6" w:space="5" w:color="FBEDBB"/>
+          <w:bottom w:val="single" w:sz="6" w:space="5" w:color="FBEDBB"/>
+          <w:right w:val="single" w:sz="6" w:space="5" w:color="FBEDBB"/>
+        </w:pBdr>
+        <w:shd w:val="clear" w:color="auto" w:fill="FFFFFF" w:themeFill="background1"/>
+        <w:tabs>
+          <w:tab w:val="left" w:pos="916"/>
+          <w:tab w:val="left" w:pos="1832"/>
+          <w:tab w:val="left" w:pos="2748"/>
+          <w:tab w:val="left" w:pos="3664"/>
+          <w:tab w:val="left" w:pos="4580"/>
+          <w:tab w:val="left" w:pos="5496"/>
+          <w:tab w:val="left" w:pos="6412"/>
+          <w:tab w:val="left" w:pos="7328"/>
+          <w:tab w:val="left" w:pos="8244"/>
+          <w:tab w:val="left" w:pos="9160"/>
+          <w:tab w:val="left" w:pos="10076"/>
+          <w:tab w:val="left" w:pos="10992"/>
+          <w:tab w:val="left" w:pos="11908"/>
+          <w:tab w:val="left" w:pos="12824"/>
+          <w:tab w:val="left" w:pos="13740"/>
+          <w:tab w:val="left" w:pos="14656"/>
+        </w:tabs>
+        <w:spacing w:after="0" w:line="240" w:lineRule="auto"/>
+        <w:rPr>
+          <w:rFonts w:ascii="Consolas" w:eastAsia="Times New Roman" w:hAnsi="Consolas" w:cs="Consolas"/>
+          <w:color w:val="000000"/>
+          <w:sz w:val="18"/>
+          <w:szCs w:val="18"/>
+          <w:lang w:val="cs-CZ" w:eastAsia="en-GB"/>
+        </w:rPr>
+      </w:pPr>
+      <w:r>
+        <w:rPr>
+          <w:rFonts w:ascii="Consolas" w:eastAsia="Times New Roman" w:hAnsi="Consolas" w:cs="Consolas"/>
+          <w:color w:val="000000"/>
+          <w:sz w:val="18"/>
+          <w:szCs w:val="18"/>
+          <w:lang w:val="cs-CZ" w:eastAsia="en-GB"/>
+        </w:rPr>
+        <w:t xml:space="preserve">    {</w:t>
+      </w:r>
+    </w:p>
+    <w:p>
+      <w:pPr>
+        <w:pBdr>
+          <w:top w:val="single" w:sz="6" w:space="5" w:color="FBEDBB"/>
+          <w:left w:val="single" w:sz="6" w:space="5" w:color="FBEDBB"/>
+          <w:bottom w:val="single" w:sz="6" w:space="5" w:color="FBEDBB"/>
+          <w:right w:val="single" w:sz="6" w:space="5" w:color="FBEDBB"/>
+        </w:pBdr>
+        <w:shd w:val="clear" w:color="auto" w:fill="FFFFFF" w:themeFill="background1"/>
+        <w:tabs>
+          <w:tab w:val="left" w:pos="916"/>
+          <w:tab w:val="left" w:pos="1832"/>
+          <w:tab w:val="left" w:pos="2748"/>
+          <w:tab w:val="left" w:pos="3664"/>
+          <w:tab w:val="left" w:pos="4580"/>
+          <w:tab w:val="left" w:pos="5496"/>
+          <w:tab w:val="left" w:pos="6412"/>
+          <w:tab w:val="left" w:pos="7328"/>
+          <w:tab w:val="left" w:pos="8244"/>
+          <w:tab w:val="left" w:pos="9160"/>
+          <w:tab w:val="left" w:pos="10076"/>
+          <w:tab w:val="left" w:pos="10992"/>
+          <w:tab w:val="left" w:pos="11908"/>
+          <w:tab w:val="left" w:pos="12824"/>
+          <w:tab w:val="left" w:pos="13740"/>
+          <w:tab w:val="left" w:pos="14656"/>
+        </w:tabs>
+        <w:spacing w:after="0" w:line="240" w:lineRule="auto"/>
+        <w:rPr>
+          <w:rFonts w:ascii="Consolas" w:eastAsia="Times New Roman" w:hAnsi="Consolas" w:cs="Consolas"/>
+          <w:color w:val="000000"/>
+          <w:sz w:val="18"/>
+          <w:szCs w:val="18"/>
+          <w:lang w:val="cs-CZ" w:eastAsia="en-GB"/>
+        </w:rPr>
+      </w:pPr>
+      <w:r>
+        <w:rPr>
+          <w:rFonts w:ascii="Consolas" w:eastAsia="Times New Roman" w:hAnsi="Consolas" w:cs="Consolas"/>
+          <w:color w:val="000000"/>
+          <w:sz w:val="18"/>
+          <w:szCs w:val="18"/>
+          <w:lang w:val="cs-CZ" w:eastAsia="en-GB"/>
+        </w:rPr>
+        <w:t xml:space="preserve">        filterContext.Controller.ViewBag.OnActionExecuted = </w:t>
+      </w:r>
+      <w:r>
+        <w:rPr>
+          <w:rFonts w:ascii="Consolas" w:eastAsia="Times New Roman" w:hAnsi="Consolas" w:cs="Consolas"/>
+          <w:color w:val="800080"/>
+          <w:sz w:val="18"/>
+          <w:szCs w:val="18"/>
+          <w:bdr w:val="none" w:sz="0" w:space="0" w:color="auto" w:frame="1"/>
+          <w:lang w:val="cs-CZ" w:eastAsia="en-GB"/>
+        </w:rPr>
+        <w:t>"IActionFilter.OnActionExecuted filter called"</w:t>
+      </w:r>
+      <w:r>
+        <w:rPr>
+          <w:rFonts w:ascii="Consolas" w:eastAsia="Times New Roman" w:hAnsi="Consolas" w:cs="Consolas"/>
+          <w:color w:val="000000"/>
+          <w:sz w:val="18"/>
+          <w:szCs w:val="18"/>
+          <w:lang w:val="cs-CZ" w:eastAsia="en-GB"/>
+        </w:rPr>
+        <w:t>;</w:t>
+      </w:r>
+    </w:p>
+    <w:p>
+      <w:pPr>
+        <w:pBdr>
+          <w:top w:val="single" w:sz="6" w:space="5" w:color="FBEDBB"/>
+          <w:left w:val="single" w:sz="6" w:space="5" w:color="FBEDBB"/>
+          <w:bottom w:val="single" w:sz="6" w:space="5" w:color="FBEDBB"/>
+          <w:right w:val="single" w:sz="6" w:space="5" w:color="FBEDBB"/>
+        </w:pBdr>
+        <w:shd w:val="clear" w:color="auto" w:fill="FFFFFF" w:themeFill="background1"/>
+        <w:tabs>
+          <w:tab w:val="left" w:pos="916"/>
+          <w:tab w:val="left" w:pos="1832"/>
+          <w:tab w:val="left" w:pos="2748"/>
+          <w:tab w:val="left" w:pos="3664"/>
+          <w:tab w:val="left" w:pos="4580"/>
+          <w:tab w:val="left" w:pos="5496"/>
+          <w:tab w:val="left" w:pos="6412"/>
+          <w:tab w:val="left" w:pos="7328"/>
+          <w:tab w:val="left" w:pos="8244"/>
+          <w:tab w:val="left" w:pos="9160"/>
+          <w:tab w:val="left" w:pos="10076"/>
+          <w:tab w:val="left" w:pos="10992"/>
+          <w:tab w:val="left" w:pos="11908"/>
+          <w:tab w:val="left" w:pos="12824"/>
+          <w:tab w:val="left" w:pos="13740"/>
+          <w:tab w:val="left" w:pos="14656"/>
+        </w:tabs>
+        <w:spacing w:after="0" w:line="240" w:lineRule="auto"/>
+        <w:rPr>
+          <w:rFonts w:ascii="Consolas" w:eastAsia="Times New Roman" w:hAnsi="Consolas" w:cs="Consolas"/>
+          <w:color w:val="000000"/>
+          <w:sz w:val="18"/>
+          <w:szCs w:val="18"/>
+          <w:lang w:val="cs-CZ" w:eastAsia="en-GB"/>
+        </w:rPr>
+      </w:pPr>
+      <w:r>
+        <w:rPr>
+          <w:rFonts w:ascii="Consolas" w:eastAsia="Times New Roman" w:hAnsi="Consolas" w:cs="Consolas"/>
+          <w:color w:val="000000"/>
+          <w:sz w:val="18"/>
+          <w:szCs w:val="18"/>
+          <w:lang w:val="cs-CZ" w:eastAsia="en-GB"/>
+        </w:rPr>
+        <w:t xml:space="preserve">    }</w:t>
+      </w:r>
+    </w:p>
+    <w:p>
+      <w:pPr>
+        <w:pBdr>
+          <w:top w:val="single" w:sz="6" w:space="5" w:color="FBEDBB"/>
+          <w:left w:val="single" w:sz="6" w:space="5" w:color="FBEDBB"/>
+          <w:bottom w:val="single" w:sz="6" w:space="5" w:color="FBEDBB"/>
+          <w:right w:val="single" w:sz="6" w:space="5" w:color="FBEDBB"/>
+        </w:pBdr>
+        <w:shd w:val="clear" w:color="auto" w:fill="FFFFFF" w:themeFill="background1"/>
+        <w:tabs>
+          <w:tab w:val="left" w:pos="916"/>
+          <w:tab w:val="left" w:pos="1832"/>
+          <w:tab w:val="left" w:pos="2748"/>
+          <w:tab w:val="left" w:pos="3664"/>
+          <w:tab w:val="left" w:pos="4580"/>
+          <w:tab w:val="left" w:pos="5496"/>
+          <w:tab w:val="left" w:pos="6412"/>
+          <w:tab w:val="left" w:pos="7328"/>
+          <w:tab w:val="left" w:pos="8244"/>
+          <w:tab w:val="left" w:pos="9160"/>
+          <w:tab w:val="left" w:pos="10076"/>
+          <w:tab w:val="left" w:pos="10992"/>
+          <w:tab w:val="left" w:pos="11908"/>
+          <w:tab w:val="left" w:pos="12824"/>
+          <w:tab w:val="left" w:pos="13740"/>
+          <w:tab w:val="left" w:pos="14656"/>
+        </w:tabs>
+        <w:spacing w:after="0" w:line="240" w:lineRule="auto"/>
+        <w:rPr>
+          <w:rFonts w:ascii="Consolas" w:eastAsia="Times New Roman" w:hAnsi="Consolas" w:cs="Consolas"/>
+          <w:color w:val="000000"/>
+          <w:sz w:val="18"/>
+          <w:szCs w:val="18"/>
+          <w:lang w:val="cs-CZ" w:eastAsia="en-GB"/>
+        </w:rPr>
+      </w:pPr>
+    </w:p>
+    <w:p>
+      <w:pPr>
+        <w:pBdr>
+          <w:top w:val="single" w:sz="6" w:space="5" w:color="FBEDBB"/>
+          <w:left w:val="single" w:sz="6" w:space="5" w:color="FBEDBB"/>
+          <w:bottom w:val="single" w:sz="6" w:space="5" w:color="FBEDBB"/>
+          <w:right w:val="single" w:sz="6" w:space="5" w:color="FBEDBB"/>
+        </w:pBdr>
+        <w:shd w:val="clear" w:color="auto" w:fill="FFFFFF" w:themeFill="background1"/>
+        <w:tabs>
+          <w:tab w:val="left" w:pos="916"/>
+          <w:tab w:val="left" w:pos="1832"/>
+          <w:tab w:val="left" w:pos="2748"/>
+          <w:tab w:val="left" w:pos="3664"/>
+          <w:tab w:val="left" w:pos="4580"/>
+          <w:tab w:val="left" w:pos="5496"/>
+          <w:tab w:val="left" w:pos="6412"/>
+          <w:tab w:val="left" w:pos="7328"/>
+          <w:tab w:val="left" w:pos="8244"/>
+          <w:tab w:val="left" w:pos="9160"/>
+          <w:tab w:val="left" w:pos="10076"/>
+          <w:tab w:val="left" w:pos="10992"/>
+          <w:tab w:val="left" w:pos="11908"/>
+          <w:tab w:val="left" w:pos="12824"/>
+          <w:tab w:val="left" w:pos="13740"/>
+          <w:tab w:val="left" w:pos="14656"/>
+        </w:tabs>
+        <w:spacing w:after="0" w:line="240" w:lineRule="auto"/>
+        <w:rPr>
+          <w:rFonts w:ascii="Consolas" w:eastAsia="Times New Roman" w:hAnsi="Consolas" w:cs="Consolas"/>
+          <w:color w:val="000000"/>
+          <w:sz w:val="18"/>
+          <w:szCs w:val="18"/>
+          <w:lang w:val="cs-CZ" w:eastAsia="en-GB"/>
+        </w:rPr>
+      </w:pPr>
+      <w:r>
+        <w:rPr>
+          <w:rFonts w:ascii="Consolas" w:eastAsia="Times New Roman" w:hAnsi="Consolas" w:cs="Consolas"/>
+          <w:color w:val="000000"/>
+          <w:sz w:val="18"/>
+          <w:szCs w:val="18"/>
+          <w:lang w:val="cs-CZ" w:eastAsia="en-GB"/>
+        </w:rPr>
+        <w:t xml:space="preserve">    </w:t>
+      </w:r>
+      <w:r>
+        <w:rPr>
+          <w:rFonts w:ascii="Consolas" w:eastAsia="Times New Roman" w:hAnsi="Consolas" w:cs="Consolas"/>
+          <w:color w:val="0000FF"/>
+          <w:sz w:val="18"/>
+          <w:szCs w:val="18"/>
+          <w:bdr w:val="none" w:sz="0" w:space="0" w:color="auto" w:frame="1"/>
+          <w:lang w:val="cs-CZ" w:eastAsia="en-GB"/>
+        </w:rPr>
+        <w:t>void</w:t>
+      </w:r>
+      <w:r>
+        <w:rPr>
+          <w:rFonts w:ascii="Consolas" w:eastAsia="Times New Roman" w:hAnsi="Consolas" w:cs="Consolas"/>
+          <w:color w:val="000000"/>
+          <w:sz w:val="18"/>
+          <w:szCs w:val="18"/>
+          <w:lang w:val="cs-CZ" w:eastAsia="en-GB"/>
+        </w:rPr>
+        <w:t xml:space="preserve"> IActionFilter.OnActionExecuting(ActionExecutingContext filterContext)</w:t>
+      </w:r>
+    </w:p>
+    <w:p>
+      <w:pPr>
+        <w:pBdr>
+          <w:top w:val="single" w:sz="6" w:space="5" w:color="FBEDBB"/>
+          <w:left w:val="single" w:sz="6" w:space="5" w:color="FBEDBB"/>
+          <w:bottom w:val="single" w:sz="6" w:space="5" w:color="FBEDBB"/>
+          <w:right w:val="single" w:sz="6" w:space="5" w:color="FBEDBB"/>
+        </w:pBdr>
+        <w:shd w:val="clear" w:color="auto" w:fill="FFFFFF" w:themeFill="background1"/>
+        <w:tabs>
+          <w:tab w:val="left" w:pos="916"/>
+          <w:tab w:val="left" w:pos="1832"/>
+          <w:tab w:val="left" w:pos="2748"/>
+          <w:tab w:val="left" w:pos="3664"/>
+          <w:tab w:val="left" w:pos="4580"/>
+          <w:tab w:val="left" w:pos="5496"/>
+          <w:tab w:val="left" w:pos="6412"/>
+          <w:tab w:val="left" w:pos="7328"/>
+          <w:tab w:val="left" w:pos="8244"/>
+          <w:tab w:val="left" w:pos="9160"/>
+          <w:tab w:val="left" w:pos="10076"/>
+          <w:tab w:val="left" w:pos="10992"/>
+          <w:tab w:val="left" w:pos="11908"/>
+          <w:tab w:val="left" w:pos="12824"/>
+          <w:tab w:val="left" w:pos="13740"/>
+          <w:tab w:val="left" w:pos="14656"/>
+        </w:tabs>
+        <w:spacing w:after="0" w:line="240" w:lineRule="auto"/>
+        <w:rPr>
+          <w:rFonts w:ascii="Consolas" w:eastAsia="Times New Roman" w:hAnsi="Consolas" w:cs="Consolas"/>
+          <w:color w:val="000000"/>
+          <w:sz w:val="18"/>
+          <w:szCs w:val="18"/>
+          <w:lang w:val="cs-CZ" w:eastAsia="en-GB"/>
+        </w:rPr>
+      </w:pPr>
+      <w:r>
+        <w:rPr>
+          <w:rFonts w:ascii="Consolas" w:eastAsia="Times New Roman" w:hAnsi="Consolas" w:cs="Consolas"/>
+          <w:color w:val="000000"/>
+          <w:sz w:val="18"/>
+          <w:szCs w:val="18"/>
+          <w:lang w:val="cs-CZ" w:eastAsia="en-GB"/>
+        </w:rPr>
+        <w:t xml:space="preserve">    {</w:t>
+      </w:r>
+    </w:p>
+    <w:p>
+      <w:pPr>
+        <w:pBdr>
+          <w:top w:val="single" w:sz="6" w:space="5" w:color="FBEDBB"/>
+          <w:left w:val="single" w:sz="6" w:space="5" w:color="FBEDBB"/>
+          <w:bottom w:val="single" w:sz="6" w:space="5" w:color="FBEDBB"/>
+          <w:right w:val="single" w:sz="6" w:space="5" w:color="FBEDBB"/>
+        </w:pBdr>
+        <w:shd w:val="clear" w:color="auto" w:fill="FFFFFF" w:themeFill="background1"/>
+        <w:tabs>
+          <w:tab w:val="left" w:pos="916"/>
+          <w:tab w:val="left" w:pos="1832"/>
+          <w:tab w:val="left" w:pos="2748"/>
+          <w:tab w:val="left" w:pos="3664"/>
+          <w:tab w:val="left" w:pos="4580"/>
+          <w:tab w:val="left" w:pos="5496"/>
+          <w:tab w:val="left" w:pos="6412"/>
+          <w:tab w:val="left" w:pos="7328"/>
+          <w:tab w:val="left" w:pos="8244"/>
+          <w:tab w:val="left" w:pos="9160"/>
+          <w:tab w:val="left" w:pos="10076"/>
+          <w:tab w:val="left" w:pos="10992"/>
+          <w:tab w:val="left" w:pos="11908"/>
+          <w:tab w:val="left" w:pos="12824"/>
+          <w:tab w:val="left" w:pos="13740"/>
+          <w:tab w:val="left" w:pos="14656"/>
+        </w:tabs>
+        <w:spacing w:after="0" w:line="240" w:lineRule="auto"/>
+        <w:rPr>
+          <w:rFonts w:ascii="Consolas" w:eastAsia="Times New Roman" w:hAnsi="Consolas" w:cs="Consolas"/>
+          <w:color w:val="000000"/>
+          <w:sz w:val="18"/>
+          <w:szCs w:val="18"/>
+          <w:lang w:val="cs-CZ" w:eastAsia="en-GB"/>
+        </w:rPr>
+      </w:pPr>
+      <w:r>
+        <w:rPr>
+          <w:rFonts w:ascii="Consolas" w:eastAsia="Times New Roman" w:hAnsi="Consolas" w:cs="Consolas"/>
+          <w:color w:val="000000"/>
+          <w:sz w:val="18"/>
+          <w:szCs w:val="18"/>
+          <w:lang w:val="cs-CZ" w:eastAsia="en-GB"/>
+        </w:rPr>
+        <w:t xml:space="preserve">        filterContext.Controller.ViewBag.OnActionExecuting = </w:t>
+      </w:r>
+      <w:r>
+        <w:rPr>
+          <w:rFonts w:ascii="Consolas" w:eastAsia="Times New Roman" w:hAnsi="Consolas" w:cs="Consolas"/>
+          <w:color w:val="800080"/>
+          <w:sz w:val="18"/>
+          <w:szCs w:val="18"/>
+          <w:bdr w:val="none" w:sz="0" w:space="0" w:color="auto" w:frame="1"/>
+          <w:lang w:val="cs-CZ" w:eastAsia="en-GB"/>
+        </w:rPr>
+        <w:t>"IActionFilter.OnActionExecuting filter called"</w:t>
+      </w:r>
+      <w:r>
+        <w:rPr>
+          <w:rFonts w:ascii="Consolas" w:eastAsia="Times New Roman" w:hAnsi="Consolas" w:cs="Consolas"/>
+          <w:color w:val="000000"/>
+          <w:sz w:val="18"/>
+          <w:szCs w:val="18"/>
+          <w:lang w:val="cs-CZ" w:eastAsia="en-GB"/>
+        </w:rPr>
+        <w:t>;</w:t>
+      </w:r>
+    </w:p>
+    <w:p>
+      <w:pPr>
+        <w:pBdr>
+          <w:top w:val="single" w:sz="6" w:space="5" w:color="FBEDBB"/>
+          <w:left w:val="single" w:sz="6" w:space="5" w:color="FBEDBB"/>
+          <w:bottom w:val="single" w:sz="6" w:space="5" w:color="FBEDBB"/>
+          <w:right w:val="single" w:sz="6" w:space="5" w:color="FBEDBB"/>
+        </w:pBdr>
+        <w:shd w:val="clear" w:color="auto" w:fill="FFFFFF" w:themeFill="background1"/>
+        <w:tabs>
+          <w:tab w:val="left" w:pos="916"/>
+          <w:tab w:val="left" w:pos="1832"/>
+          <w:tab w:val="left" w:pos="2748"/>
+          <w:tab w:val="left" w:pos="3664"/>
+          <w:tab w:val="left" w:pos="4580"/>
+          <w:tab w:val="left" w:pos="5496"/>
+          <w:tab w:val="left" w:pos="6412"/>
+          <w:tab w:val="left" w:pos="7328"/>
+          <w:tab w:val="left" w:pos="8244"/>
+          <w:tab w:val="left" w:pos="9160"/>
+          <w:tab w:val="left" w:pos="10076"/>
+          <w:tab w:val="left" w:pos="10992"/>
+          <w:tab w:val="left" w:pos="11908"/>
+          <w:tab w:val="left" w:pos="12824"/>
+          <w:tab w:val="left" w:pos="13740"/>
+          <w:tab w:val="left" w:pos="14656"/>
+        </w:tabs>
+        <w:spacing w:after="0" w:line="240" w:lineRule="auto"/>
+        <w:rPr>
+          <w:rFonts w:ascii="Consolas" w:eastAsia="Times New Roman" w:hAnsi="Consolas" w:cs="Consolas"/>
+          <w:color w:val="000000"/>
+          <w:sz w:val="18"/>
+          <w:szCs w:val="18"/>
+          <w:lang w:val="cs-CZ" w:eastAsia="en-GB"/>
+        </w:rPr>
+      </w:pPr>
+      <w:r>
+        <w:rPr>
+          <w:rFonts w:ascii="Consolas" w:eastAsia="Times New Roman" w:hAnsi="Consolas" w:cs="Consolas"/>
+          <w:color w:val="000000"/>
+          <w:sz w:val="18"/>
+          <w:szCs w:val="18"/>
+          <w:lang w:val="cs-CZ" w:eastAsia="en-GB"/>
+        </w:rPr>
+        <w:t xml:space="preserve">    }</w:t>
+      </w:r>
+    </w:p>
+    <w:p>
+      <w:pPr>
+        <w:pBdr>
+          <w:top w:val="single" w:sz="6" w:space="5" w:color="FBEDBB"/>
+          <w:left w:val="single" w:sz="6" w:space="5" w:color="FBEDBB"/>
+          <w:bottom w:val="single" w:sz="6" w:space="5" w:color="FBEDBB"/>
+          <w:right w:val="single" w:sz="6" w:space="5" w:color="FBEDBB"/>
+        </w:pBdr>
+        <w:shd w:val="clear" w:color="auto" w:fill="FFFFFF" w:themeFill="background1"/>
+        <w:tabs>
+          <w:tab w:val="left" w:pos="916"/>
+          <w:tab w:val="left" w:pos="1832"/>
+          <w:tab w:val="left" w:pos="2748"/>
+          <w:tab w:val="left" w:pos="3664"/>
+          <w:tab w:val="left" w:pos="4580"/>
+          <w:tab w:val="left" w:pos="5496"/>
+          <w:tab w:val="left" w:pos="6412"/>
+          <w:tab w:val="left" w:pos="7328"/>
+          <w:tab w:val="left" w:pos="8244"/>
+          <w:tab w:val="left" w:pos="9160"/>
+          <w:tab w:val="left" w:pos="10076"/>
+          <w:tab w:val="left" w:pos="10992"/>
+          <w:tab w:val="left" w:pos="11908"/>
+          <w:tab w:val="left" w:pos="12824"/>
+          <w:tab w:val="left" w:pos="13740"/>
+          <w:tab w:val="left" w:pos="14656"/>
+        </w:tabs>
+        <w:spacing w:after="0" w:line="240" w:lineRule="auto"/>
+        <w:rPr>
+          <w:rFonts w:ascii="Consolas" w:eastAsia="Times New Roman" w:hAnsi="Consolas" w:cs="Consolas"/>
+          <w:color w:val="000000"/>
+          <w:sz w:val="18"/>
+          <w:szCs w:val="18"/>
+          <w:lang w:val="cs-CZ" w:eastAsia="en-GB"/>
+        </w:rPr>
+      </w:pPr>
+      <w:r>
+        <w:rPr>
+          <w:rFonts w:ascii="Consolas" w:eastAsia="Times New Roman" w:hAnsi="Consolas" w:cs="Consolas"/>
+          <w:color w:val="000000"/>
+          <w:sz w:val="18"/>
+          <w:szCs w:val="18"/>
+          <w:lang w:val="cs-CZ" w:eastAsia="en-GB"/>
+        </w:rPr>
+        <w:t>}</w:t>
+      </w:r>
+    </w:p>
+    <w:p>
+      <w:pPr>
+        <w:pStyle w:val="Heading3"/>
+      </w:pPr>
+      <w:r>
+        <w:br w:type="page"/>
+      </w:r>
+    </w:p>
+    <w:p>
+      <w:pPr>
+        <w:pStyle w:val="Heading1"/>
+      </w:pPr>
+      <w:bookmarkStart w:id="16" w:name="_Toc419826904"/>
+      <w:r>
+        <w:lastRenderedPageBreak/>
+        <w:t>Task 7 – Security Patterns – Argue on what you cannot protect against (D1.2)</w:t>
+      </w:r>
+      <w:bookmarkEnd w:id="16"/>
+    </w:p>
+    <w:p/>
+    <w:p>
+      <w:r>
+        <w:t>NB: The two security patterns in relation to both authentication and secure session management can be found implemented in the solution found in the CD.</w:t>
+      </w:r>
+    </w:p>
+    <w:p>
+      <w:pPr>
+        <w:pStyle w:val="Heading2"/>
+      </w:pPr>
+      <w:r>
+        <w:t>Authentication</w:t>
+      </w:r>
+    </w:p>
+    <w:p>
+      <w:pPr>
+        <w:pStyle w:val="Heading3"/>
+      </w:pPr>
+      <w:r>
+        <w:t>Accessing unencrypted access token</w:t>
+      </w:r>
+    </w:p>
+    <w:p>
+      <w:pPr>
+        <w:jc w:val="both"/>
+      </w:pPr>
+      <w:r>
+        <w:t xml:space="preserve">When using functionalities such as Facebook login provided by third party companies one can keep in mind that some security issues might be present. In this case one must make sure that any tokens provided must be stores in an encrypted format. In relation to Facebook login researchers found that Facebook SDK Library stores the same token </w:t>
+      </w:r>
+      <w:r>
+        <w:t>in an unencrypted format. Apart from that it was also added that this unencrypted token can easily be accessed from a number of different devices.</w:t>
+      </w:r>
+    </w:p>
+    <w:p>
+      <w:pPr>
+        <w:jc w:val="both"/>
+      </w:pPr>
+      <w:r>
+        <w:t>One can conclude that with this vulnerability the system implemented will not be 100% secure and the developer must also take any security measures to make it even more secure.</w:t>
+      </w:r>
+    </w:p>
+    <w:p>
+      <w:pPr>
+        <w:pStyle w:val="Heading2"/>
+      </w:pPr>
+      <w:r>
+        <w:t>Secure Session Management</w:t>
+      </w:r>
+    </w:p>
+    <w:p/>
+    <w:p>
+      <w:pPr>
+        <w:rPr>
+          <w:rFonts w:asciiTheme="majorHAnsi" w:eastAsiaTheme="majorEastAsia" w:hAnsiTheme="majorHAnsi" w:cstheme="majorBidi"/>
+          <w:color w:val="2E74B5" w:themeColor="accent1" w:themeShade="BF"/>
+          <w:sz w:val="32"/>
+          <w:szCs w:val="32"/>
+        </w:rPr>
+      </w:pPr>
+      <w:bookmarkStart w:id="17" w:name="_Toc419826905"/>
+      <w:r>
+        <w:br w:type="page"/>
+      </w:r>
+    </w:p>
+    <w:p>
+      <w:pPr>
+        <w:pStyle w:val="Heading1"/>
+      </w:pPr>
+      <w:r>
+        <w:lastRenderedPageBreak/>
+        <w:t>Task 8 – Testing and Reviewing a 3</w:t>
+      </w:r>
+      <w:r>
+        <w:t xml:space="preserve">rd </w:t>
+      </w:r>
+      <w:r>
+        <w:t>Party application (P4.1, P4.2, P4.4)</w:t>
+      </w:r>
+      <w:bookmarkEnd w:id="17"/>
+    </w:p>
+    <w:tbl>
+      <w:tblPr>
+        <w:tblStyle w:val="TableGrid"/>
+        <w:tblW w:w="9601" w:type="dxa"/>
+        <w:tblLook w:val="04A0" w:firstRow="1" w:lastRow="0" w:firstColumn="1" w:lastColumn="0" w:noHBand="0" w:noVBand="1"/>
+      </w:tblPr>
+      <w:tblGrid>
+        <w:gridCol w:w="1784"/>
+        <w:gridCol w:w="2577"/>
+        <w:gridCol w:w="1748"/>
+        <w:gridCol w:w="1746"/>
+        <w:gridCol w:w="1746"/>
+      </w:tblGrid>
+      <w:tr>
+        <w:tc>
+          <w:tcPr>
+            <w:tcW w:w="1784" w:type="dxa"/>
+          </w:tcPr>
+          <w:p>
+            <w:pPr>
+              <w:rPr>
+                <w:b/>
+              </w:rPr>
+            </w:pPr>
+            <w:r>
+              <w:rPr>
+                <w:b/>
+              </w:rPr>
+              <w:t xml:space="preserve">Function No: </w:t>
+            </w:r>
+            <w:r>
+              <w:t>1A</w:t>
+            </w:r>
+          </w:p>
+        </w:tc>
+        <w:tc>
+          <w:tcPr>
+            <w:tcW w:w="7817" w:type="dxa"/>
+            <w:gridSpan w:val="4"/>
+          </w:tcPr>
+          <w:p>
+            <w:r>
+              <w:rPr>
+                <w:b/>
+              </w:rPr>
+              <w:t xml:space="preserve">Function Description: </w:t>
+            </w:r>
+            <w:r>
+              <w:t>This function is used in order for a user to create an account in order to make use of the majority of the functionalities that can be found within the same website.</w:t>
+            </w:r>
+          </w:p>
+        </w:tc>
+      </w:tr>
+      <w:tr>
+        <w:tc>
+          <w:tcPr>
+            <w:tcW w:w="1784" w:type="dxa"/>
+          </w:tcPr>
+          <w:p>
+            <w:pPr>
+              <w:rPr>
+                <w:b/>
+              </w:rPr>
+            </w:pPr>
+            <w:r>
+              <w:rPr>
+                <w:b/>
+              </w:rPr>
+              <w:t>Test No.</w:t>
+            </w:r>
+          </w:p>
+        </w:tc>
+        <w:tc>
+          <w:tcPr>
+            <w:tcW w:w="2577" w:type="dxa"/>
+          </w:tcPr>
+          <w:p>
+            <w:pPr>
+              <w:rPr>
+                <w:b/>
+              </w:rPr>
+            </w:pPr>
+            <w:r>
+              <w:rPr>
+                <w:b/>
+              </w:rPr>
+              <w:t>Data Input</w:t>
+            </w:r>
+          </w:p>
+        </w:tc>
+        <w:tc>
+          <w:tcPr>
+            <w:tcW w:w="1748" w:type="dxa"/>
+          </w:tcPr>
+          <w:p>
+            <w:pPr>
+              <w:rPr>
+                <w:b/>
+              </w:rPr>
+            </w:pPr>
+            <w:r>
+              <w:rPr>
+                <w:b/>
+              </w:rPr>
+              <w:t>Expected Output</w:t>
+            </w:r>
+          </w:p>
+        </w:tc>
+        <w:tc>
+          <w:tcPr>
+            <w:tcW w:w="1746" w:type="dxa"/>
+          </w:tcPr>
+          <w:p>
+            <w:pPr>
+              <w:rPr>
+                <w:b/>
+              </w:rPr>
+            </w:pPr>
+            <w:r>
+              <w:rPr>
+                <w:b/>
+              </w:rPr>
+              <w:t>Actual Output</w:t>
+            </w:r>
+          </w:p>
+        </w:tc>
+        <w:tc>
+          <w:tcPr>
+            <w:tcW w:w="1746" w:type="dxa"/>
+          </w:tcPr>
+          <w:p>
+            <w:pPr>
+              <w:rPr>
+                <w:b/>
+              </w:rPr>
+            </w:pPr>
+            <w:r>
+              <w:rPr>
+                <w:b/>
+              </w:rPr>
+              <w:t>Success Fail</w:t>
+            </w:r>
+          </w:p>
+        </w:tc>
+      </w:tr>
+      <w:tr>
+        <w:trPr>
+          <w:trHeight w:val="2776"/>
+        </w:trPr>
+        <w:tc>
+          <w:tcPr>
+            <w:tcW w:w="1784" w:type="dxa"/>
+          </w:tcPr>
+          <w:p>
+            <w:r>
+              <w:t>1</w:t>
+            </w:r>
+          </w:p>
+          <w:p/>
+        </w:tc>
+        <w:tc>
+          <w:tcPr>
+            <w:tcW w:w="2577" w:type="dxa"/>
+          </w:tcPr>
+          <w:p>
+            <w:r>
+              <w:t>Enter *-/+&amp;&amp;#$ in all fields</w:t>
+            </w:r>
+          </w:p>
+        </w:tc>
+        <w:tc>
+          <w:tcPr>
+            <w:tcW w:w="1748" w:type="dxa"/>
+          </w:tcPr>
+          <w:p>
+            <w:r>
+              <w:t>Errors will be shown in the majority of the fields</w:t>
+            </w:r>
+          </w:p>
+        </w:tc>
+        <w:tc>
+          <w:tcPr>
+            <w:tcW w:w="1746" w:type="dxa"/>
+          </w:tcPr>
+          <w:p>
+            <w:r>
+              <w:t>Errors was shown in the majority of the fields</w:t>
+            </w:r>
+          </w:p>
+        </w:tc>
+        <w:tc>
+          <w:tcPr>
+            <w:tcW w:w="1746" w:type="dxa"/>
+          </w:tcPr>
+          <w:p>
+            <w:r>
+              <w:t>Success</w:t>
+            </w:r>
+          </w:p>
+        </w:tc>
+      </w:tr>
+      <w:tr>
+        <w:tc>
+          <w:tcPr>
+            <w:tcW w:w="9601" w:type="dxa"/>
+            <w:gridSpan w:val="5"/>
+          </w:tcPr>
+          <w:p>
+            <w:pPr>
+              <w:rPr>
+                <w:b/>
+              </w:rPr>
+            </w:pPr>
+            <w:r>
+              <w:rPr>
+                <w:b/>
+              </w:rPr>
+              <w:t>Solution adopted (if necessary):</w:t>
+            </w:r>
+            <w:r>
+              <w:rPr>
+                <w:b/>
+              </w:rPr>
+              <w:t xml:space="preserve"> None</w:t>
+            </w:r>
+          </w:p>
+        </w:tc>
+      </w:tr>
+      <w:tr>
+        <w:tc>
+          <w:tcPr>
+            <w:tcW w:w="9601" w:type="dxa"/>
+            <w:gridSpan w:val="5"/>
+          </w:tcPr>
+          <w:p>
+            <w:pPr>
+              <w:rPr>
+                <w:b/>
+              </w:rPr>
+            </w:pPr>
+            <w:r>
+              <w:rPr>
+                <w:b/>
+              </w:rPr>
+              <w:t xml:space="preserve">Screenshot 01: </w:t>
+            </w:r>
+            <w:r>
+              <w:t>Errors Displayed</w:t>
+            </w:r>
+          </w:p>
+          <w:p>
+            <w:pPr>
+              <w:rPr>
+                <w:b/>
+              </w:rPr>
+            </w:pPr>
+            <w:r>
+              <w:rPr>
+                <w:b/>
+                <w:noProof/>
+                <w:lang w:eastAsia="en-GB"/>
+              </w:rPr>
+              <w:drawing>
+                <wp:inline distT="0" distB="0" distL="0" distR="0" wp14:anchorId="7298ECD1" wp14:editId="6FC2097B">
+                  <wp:extent cx="3106922" cy="5225381"/>
+                  <wp:effectExtent l="19050" t="0" r="0" b="0"/>
+                  <wp:docPr id="19" name="Picture 19"/>
+                  <wp:cNvGraphicFramePr>
+                    <a:graphicFrameLocks xmlns:a="http://schemas.openxmlformats.org/drawingml/2006/main" noChangeAspect="1"/>
+                  </wp:cNvGraphicFramePr>
+                  <a:graphic xmlns:a="http://schemas.openxmlformats.org/drawingml/2006/main">
+                    <a:graphicData uri="http://schemas.openxmlformats.org/drawingml/2006/picture">
+                      <pic:pic xmlns:pic="http://schemas.openxmlformats.org/drawingml/2006/picture">
+                        <pic:nvPicPr>
+                          <pic:cNvPr id="0" name="Picture 19"/>
+                          <pic:cNvPicPr>
+                            <a:picLocks noChangeAspect="1" noChangeArrowheads="1"/>
+                          </pic:cNvPicPr>
+                        </pic:nvPicPr>
+                        <pic:blipFill>
+                          <a:blip r:embed="rId16" cstate="print"/>
+                          <a:srcRect l="5791" t="15842" r="69828" b="11221"/>
+                          <a:stretch>
+                            <a:fillRect/>
+                          </a:stretch>
+                        </pic:blipFill>
+                        <pic:spPr bwMode="auto">
+                          <a:xfrm>
+                            <a:off x="0" y="0"/>
+                            <a:ext cx="3111528" cy="5233127"/>
+                          </a:xfrm>
+                          <a:prstGeom prst="rect">
+                            <a:avLst/>
+                          </a:prstGeom>
+                          <a:noFill/>
+                          <a:ln w="9525">
+                            <a:noFill/>
+                            <a:miter lim="800000"/>
+                            <a:headEnd/>
+                            <a:tailEnd/>
+                          </a:ln>
+                        </pic:spPr>
+                      </pic:pic>
+                    </a:graphicData>
+                  </a:graphic>
+                </wp:inline>
+              </w:drawing>
+            </w:r>
+          </w:p>
+        </w:tc>
+      </w:tr>
+    </w:tbl>
+    <w:p>
+      <w:pPr>
+        <w:pStyle w:val="Heading1"/>
+      </w:pPr>
+      <w:r>
+        <w:rPr>
+          <w:noProof/>
+          <w:lang w:eastAsia="en-GB"/>
+        </w:rPr>
+        <w:lastRenderedPageBreak/>
+        <w:drawing>
+          <wp:inline distT="0" distB="0" distL="0" distR="0">
+            <wp:extent cx="5709920" cy="5347970"/>
+            <wp:effectExtent l="0" t="0" r="5080" b="5080"/>
+            <wp:docPr id="6" name="Picture 6" descr="http://i.gyazo.com/60ce8c6a9328dd7833c5d347997e6be8.png"/>
+            <wp:cNvGraphicFramePr>
+              <a:graphicFrameLocks xmlns:a="http://schemas.openxmlformats.org/drawingml/2006/main" noChangeAspect="1"/>
+            </wp:cNvGraphicFramePr>
+            <a:graphic xmlns:a="http://schemas.openxmlformats.org/drawingml/2006/main">
+              <a:graphicData uri="http://schemas.openxmlformats.org/drawingml/2006/picture">
+                <pic:pic xmlns:pic="http://schemas.openxmlformats.org/drawingml/2006/picture">
+                  <pic:nvPicPr>
+                    <pic:cNvPr id="0" name="Picture 3" descr="http://i.gyazo.com/60ce8c6a9328dd7833c5d347997e6be8.png"/>
+                    <pic:cNvPicPr>
+                      <a:picLocks noChangeAspect="1" noChangeArrowheads="1"/>
+                    </pic:cNvPicPr>
+                  </pic:nvPicPr>
+                  <pic:blipFill>
+                    <a:blip r:embed="rId17">
+                      <a:extLst>
+                        <a:ext uri="{28A0092B-C50C-407E-A947-70E740481C1C}">
+                          <a14:useLocalDpi xmlns:a14="http://schemas.microsoft.com/office/drawing/2010/main" val="0"/>
+                        </a:ext>
+                      </a:extLst>
+                    </a:blip>
+                    <a:srcRect/>
+                    <a:stretch>
+                      <a:fillRect/>
+                    </a:stretch>
+                  </pic:blipFill>
+                  <pic:spPr bwMode="auto">
+                    <a:xfrm>
+                      <a:off x="0" y="0"/>
+                      <a:ext cx="5709920" cy="5347970"/>
+                    </a:xfrm>
+                    <a:prstGeom prst="rect">
+                      <a:avLst/>
+                    </a:prstGeom>
+                    <a:noFill/>
+                    <a:ln>
+                      <a:noFill/>
+                    </a:ln>
+                  </pic:spPr>
+                </pic:pic>
+              </a:graphicData>
+            </a:graphic>
+          </wp:inline>
+        </w:drawing>
+      </w:r>
+    </w:p>
+    <w:p>
+      <w:pPr>
+        <w:rPr>
+          <w:rFonts w:asciiTheme="majorHAnsi" w:eastAsiaTheme="majorEastAsia" w:hAnsiTheme="majorHAnsi" w:cstheme="majorBidi"/>
+          <w:color w:val="2E74B5" w:themeColor="accent1" w:themeShade="BF"/>
+          <w:sz w:val="32"/>
+          <w:szCs w:val="32"/>
+        </w:rPr>
+      </w:pPr>
+      <w:bookmarkStart w:id="18" w:name="_Toc419826906"/>
+      <w:r>
+        <w:br w:type="page"/>
+      </w:r>
+    </w:p>
+    <w:p>
+      <w:pPr>
+        <w:pStyle w:val="Heading1"/>
+      </w:pPr>
+      <w:r>
+        <w:lastRenderedPageBreak/>
+        <w:t>Task 9 – Perform Attacks on a third party application and document them (D1.3)</w:t>
+      </w:r>
+      <w:bookmarkEnd w:id="18"/>
+    </w:p>
+    <w:p/>
+    <w:sdt>
+      <w:sdtPr>
+        <w:rPr>
+          <w:rFonts w:asciiTheme="minorHAnsi" w:eastAsiaTheme="minorHAnsi" w:hAnsiTheme="minorHAnsi" w:cstheme="minorBidi"/>
+          <w:color w:val="auto"/>
+          <w:sz w:val="22"/>
+          <w:szCs w:val="22"/>
+        </w:rPr>
+        <w:id w:val="1846288956"/>
+        <w:docPartObj>
+          <w:docPartGallery w:val="Bibliographies"/>
+          <w:docPartUnique/>
+        </w:docPartObj>
+      </w:sdtPr>
+      <w:sdtContent>
+        <w:p>
+          <w:pPr>
+            <w:pStyle w:val="Heading1"/>
+          </w:pPr>
+        </w:p>
+        <w:p>
+          <w:pPr>
+            <w:rPr>
+              <w:rFonts w:asciiTheme="majorHAnsi" w:eastAsiaTheme="majorEastAsia" w:hAnsiTheme="majorHAnsi" w:cstheme="majorBidi"/>
+              <w:color w:val="2E74B5" w:themeColor="accent1" w:themeShade="BF"/>
+              <w:sz w:val="32"/>
+              <w:szCs w:val="32"/>
+            </w:rPr>
+          </w:pPr>
+          <w:r>
+            <w:br w:type="page"/>
+          </w:r>
+        </w:p>
+        <w:p>
+          <w:pPr>
+            <w:pStyle w:val="Heading1"/>
+          </w:pPr>
+          <w:bookmarkStart w:id="19" w:name="_Toc419826907"/>
+          <w:r>
+            <w:lastRenderedPageBreak/>
+            <w:t>Bibliography</w:t>
+          </w:r>
+          <w:bookmarkEnd w:id="19"/>
+        </w:p>
+        <w:sdt>
+          <w:sdtPr>
+            <w:id w:val="111145805"/>
+            <w:bibliography/>
+          </w:sdtPr>
+          <w:sdtContent>
+            <w:p>
+              <w:pPr>
+                <w:pStyle w:val="Bibliography"/>
+                <w:ind w:left="720" w:hanging="720"/>
+                <w:rPr>
+                  <w:noProof/>
+                  <w:sz w:val="24"/>
+                  <w:szCs w:val="24"/>
+                </w:rPr>
+              </w:pPr>
+              <w:r>
+                <w:fldChar w:fldCharType="begin"/>
+              </w:r>
+              <w:r>
+                <w:instrText xml:space="preserve"> BIBLIOGRAPHY </w:instrText>
+              </w:r>
+              <w:r>
+                <w:fldChar w:fldCharType="separate"/>
+              </w:r>
+              <w:r>
+                <w:rPr>
+                  <w:noProof/>
+                </w:rPr>
+                <w:t xml:space="preserve">Kumar, M. (2014, July 03). </w:t>
+              </w:r>
+              <w:r>
+                <w:rPr>
+                  <w:i/>
+                  <w:iCs/>
+                  <w:noProof/>
+                </w:rPr>
+                <w:t>Facebook SDK Vulnerability Puts Millions of Smartphone Users' Accounts at Risk</w:t>
+              </w:r>
+              <w:r>
+                <w:rPr>
+                  <w:noProof/>
+                </w:rPr>
+                <w:t>. Retrieved from The Hacker News: http://thehackernews.com/2014/07/facebook-sdk-vulnerability-puts.html</w:t>
+              </w:r>
+            </w:p>
+            <w:p>
+              <w:pPr>
+                <w:pStyle w:val="Bibliography"/>
+                <w:ind w:left="720" w:hanging="720"/>
+                <w:rPr>
+                  <w:noProof/>
+                </w:rPr>
+              </w:pPr>
+              <w:r>
+                <w:rPr>
+                  <w:noProof/>
+                </w:rPr>
+                <w:t xml:space="preserve">Singh, R. R. (2013, April 15). </w:t>
+              </w:r>
+              <w:r>
+                <w:rPr>
+                  <w:i/>
+                  <w:iCs/>
+                  <w:noProof/>
+                </w:rPr>
+                <w:t>A Beginner's Tutorial for Understanding Filters and Attributes in ASP.NET MVC</w:t>
+              </w:r>
+              <w:r>
+                <w:rPr>
+                  <w:noProof/>
+                </w:rPr>
+                <w:t>. Retrieved from Code Project: http://www.codeproject.com/Articles/577776/Filters-and-Attributes-in-ASPNET-MVC</w:t>
+              </w:r>
+            </w:p>
+            <w:p>
+              <w:pPr>
+                <w:pStyle w:val="Bibliography"/>
+                <w:ind w:left="720" w:hanging="720"/>
+                <w:rPr>
+                  <w:noProof/>
+                </w:rPr>
+              </w:pPr>
+              <w:r>
+                <w:rPr>
+                  <w:noProof/>
+                </w:rPr>
+                <w:t xml:space="preserve">stripe. (n.d.). </w:t>
+              </w:r>
+              <w:r>
+                <w:rPr>
+                  <w:i/>
+                  <w:iCs/>
+                  <w:noProof/>
+                </w:rPr>
+                <w:t>Integrating Checkout</w:t>
+              </w:r>
+              <w:r>
+                <w:rPr>
+                  <w:noProof/>
+                </w:rPr>
+                <w:t>. Retrieved from stripe: https://stripe.com/docs/tutorials/checkout</w:t>
+              </w:r>
+            </w:p>
+            <w:bookmarkStart w:id="20" w:name="_GoBack"/>
+            <w:bookmarkEnd w:id="20"/>
+            <w:p>
+              <w:r>
+                <w:rPr>
+                  <w:b/>
+                  <w:bCs/>
+                  <w:noProof/>
+                </w:rPr>
+                <w:fldChar w:fldCharType="end"/>
+              </w:r>
+            </w:p>
+          </w:sdtContent>
+        </w:sdt>
+      </w:sdtContent>
+    </w:sdt>
+    <w:p/>
     <w:sectPr>
-      <w:headerReference w:type="default" r:id="rId12"/>
-      <w:footerReference w:type="default" r:id="rId13"/>
+      <w:headerReference w:type="default" r:id="rId18"/>
+      <w:footerReference w:type="default" r:id="rId19"/>
       <w:pgSz w:w="11906" w:h="16838"/>
       <w:pgMar w:top="1440" w:right="1440" w:bottom="1440" w:left="1440" w:header="708" w:footer="708" w:gutter="0"/>
       <w:pgNumType w:start="0"/>
@@ -5407,7 +7636,6 @@
         <w:docPartUnique/>
       </w:docPartObj>
     </w:sdtPr>
-    <w:sdtEndPr/>
     <w:sdtContent>
       <w:p>
         <w:pPr>
@@ -5513,7 +7741,7 @@
                                   <w:sz w:val="44"/>
                                   <w:szCs w:val="44"/>
                                 </w:rPr>
-                                <w:t>8</w:t>
+                                <w:t>16</w:t>
                               </w:r>
                               <w:r>
                                 <w:rPr>
@@ -5584,7 +7812,7 @@
                             <w:sz w:val="44"/>
                             <w:szCs w:val="44"/>
                           </w:rPr>
-                          <w:t>8</w:t>
+                          <w:t>16</w:t>
                         </w:r>
                         <w:r>
                           <w:rPr>
@@ -5612,7 +7840,120 @@
 
 <file path=word/numbering.xml><?xml version="1.0" encoding="utf-8"?>
 <w:numbering xmlns:wpc="http://schemas.microsoft.com/office/word/2010/wordprocessingCanvas" xmlns:mc="http://schemas.openxmlformats.org/markup-compatibility/2006" xmlns:o="urn:schemas-microsoft-com:office:office" xmlns:r="http://schemas.openxmlformats.org/officeDocument/2006/relationships" xmlns:m="http://schemas.openxmlformats.org/officeDocument/2006/math" xmlns:v="urn:schemas-microsoft-com:vml" xmlns:wp14="http://schemas.microsoft.com/office/word/2010/wordprocessingDrawing" xmlns:wp="http://schemas.openxmlformats.org/drawingml/2006/wordprocessingDrawing" xmlns:w10="urn:schemas-microsoft-com:office:word" xmlns:w="http://schemas.openxmlformats.org/wordprocessingml/2006/main" xmlns:w14="http://schemas.microsoft.com/office/word/2010/wordml" xmlns:w15="http://schemas.microsoft.com/office/word/2012/wordml" xmlns:wpg="http://schemas.microsoft.com/office/word/2010/wordprocessingGroup" xmlns:wpi="http://schemas.microsoft.com/office/word/2010/wordprocessingInk" xmlns:wne="http://schemas.microsoft.com/office/word/2006/wordml" xmlns:wps="http://schemas.microsoft.com/office/word/2010/wordprocessingShape" mc:Ignorable="w14 w15 wp14">
-  <w:abstractNum w:abstractNumId="0">
+  <w:abstractNum w:abstractNumId="0" w15:restartNumberingAfterBreak="0">
+    <w:nsid w:val="067D1251"/>
+    <w:multiLevelType w:val="hybridMultilevel"/>
+    <w:tmpl w:val="BAF83082"/>
+    <w:lvl w:ilvl="0" w:tplc="08090001">
+      <w:start w:val="1"/>
+      <w:numFmt w:val="bullet"/>
+      <w:lvlText w:val=""/>
+      <w:lvlJc w:val="left"/>
+      <w:pPr>
+        <w:ind w:left="1080" w:hanging="360"/>
+      </w:pPr>
+      <w:rPr>
+        <w:rFonts w:ascii="Symbol" w:hAnsi="Symbol" w:hint="default"/>
+      </w:rPr>
+    </w:lvl>
+    <w:lvl w:ilvl="1" w:tplc="08090003" w:tentative="1">
+      <w:start w:val="1"/>
+      <w:numFmt w:val="bullet"/>
+      <w:lvlText w:val="o"/>
+      <w:lvlJc w:val="left"/>
+      <w:pPr>
+        <w:ind w:left="1800" w:hanging="360"/>
+      </w:pPr>
+      <w:rPr>
+        <w:rFonts w:ascii="Courier New" w:hAnsi="Courier New" w:cs="Courier New" w:hint="default"/>
+      </w:rPr>
+    </w:lvl>
+    <w:lvl w:ilvl="2" w:tplc="08090005" w:tentative="1">
+      <w:start w:val="1"/>
+      <w:numFmt w:val="bullet"/>
+      <w:lvlText w:val=""/>
+      <w:lvlJc w:val="left"/>
+      <w:pPr>
+        <w:ind w:left="2520" w:hanging="360"/>
+      </w:pPr>
+      <w:rPr>
+        <w:rFonts w:ascii="Wingdings" w:hAnsi="Wingdings" w:hint="default"/>
+      </w:rPr>
+    </w:lvl>
+    <w:lvl w:ilvl="3" w:tplc="08090001" w:tentative="1">
+      <w:start w:val="1"/>
+      <w:numFmt w:val="bullet"/>
+      <w:lvlText w:val=""/>
+      <w:lvlJc w:val="left"/>
+      <w:pPr>
+        <w:ind w:left="3240" w:hanging="360"/>
+      </w:pPr>
+      <w:rPr>
+        <w:rFonts w:ascii="Symbol" w:hAnsi="Symbol" w:hint="default"/>
+      </w:rPr>
+    </w:lvl>
+    <w:lvl w:ilvl="4" w:tplc="08090003" w:tentative="1">
+      <w:start w:val="1"/>
+      <w:numFmt w:val="bullet"/>
+      <w:lvlText w:val="o"/>
+      <w:lvlJc w:val="left"/>
+      <w:pPr>
+        <w:ind w:left="3960" w:hanging="360"/>
+      </w:pPr>
+      <w:rPr>
+        <w:rFonts w:ascii="Courier New" w:hAnsi="Courier New" w:cs="Courier New" w:hint="default"/>
+      </w:rPr>
+    </w:lvl>
+    <w:lvl w:ilvl="5" w:tplc="08090005" w:tentative="1">
+      <w:start w:val="1"/>
+      <w:numFmt w:val="bullet"/>
+      <w:lvlText w:val=""/>
+      <w:lvlJc w:val="left"/>
+      <w:pPr>
+        <w:ind w:left="4680" w:hanging="360"/>
+      </w:pPr>
+      <w:rPr>
+        <w:rFonts w:ascii="Wingdings" w:hAnsi="Wingdings" w:hint="default"/>
+      </w:rPr>
+    </w:lvl>
+    <w:lvl w:ilvl="6" w:tplc="08090001" w:tentative="1">
+      <w:start w:val="1"/>
+      <w:numFmt w:val="bullet"/>
+      <w:lvlText w:val=""/>
+      <w:lvlJc w:val="left"/>
+      <w:pPr>
+        <w:ind w:left="5400" w:hanging="360"/>
+      </w:pPr>
+      <w:rPr>
+        <w:rFonts w:ascii="Symbol" w:hAnsi="Symbol" w:hint="default"/>
+      </w:rPr>
+    </w:lvl>
+    <w:lvl w:ilvl="7" w:tplc="08090003" w:tentative="1">
+      <w:start w:val="1"/>
+      <w:numFmt w:val="bullet"/>
+      <w:lvlText w:val="o"/>
+      <w:lvlJc w:val="left"/>
+      <w:pPr>
+        <w:ind w:left="6120" w:hanging="360"/>
+      </w:pPr>
+      <w:rPr>
+        <w:rFonts w:ascii="Courier New" w:hAnsi="Courier New" w:cs="Courier New" w:hint="default"/>
+      </w:rPr>
+    </w:lvl>
+    <w:lvl w:ilvl="8" w:tplc="08090005" w:tentative="1">
+      <w:start w:val="1"/>
+      <w:numFmt w:val="bullet"/>
+      <w:lvlText w:val=""/>
+      <w:lvlJc w:val="left"/>
+      <w:pPr>
+        <w:ind w:left="6840" w:hanging="360"/>
+      </w:pPr>
+      <w:rPr>
+        <w:rFonts w:ascii="Wingdings" w:hAnsi="Wingdings" w:hint="default"/>
+      </w:rPr>
+    </w:lvl>
+  </w:abstractNum>
+  <w:abstractNum w:abstractNumId="1" w15:restartNumberingAfterBreak="0">
     <w:nsid w:val="06F759D1"/>
     <w:multiLevelType w:val="hybridMultilevel"/>
     <w:tmpl w:val="C30E8016"/>
@@ -5698,7 +8039,93 @@
       </w:pPr>
     </w:lvl>
   </w:abstractNum>
-  <w:abstractNum w:abstractNumId="1">
+  <w:abstractNum w:abstractNumId="2" w15:restartNumberingAfterBreak="0">
+    <w:nsid w:val="316E7ABC"/>
+    <w:multiLevelType w:val="hybridMultilevel"/>
+    <w:tmpl w:val="DEE47C88"/>
+    <w:lvl w:ilvl="0" w:tplc="0809000F">
+      <w:start w:val="1"/>
+      <w:numFmt w:val="decimal"/>
+      <w:lvlText w:val="%1."/>
+      <w:lvlJc w:val="left"/>
+      <w:pPr>
+        <w:ind w:left="720" w:hanging="360"/>
+      </w:pPr>
+    </w:lvl>
+    <w:lvl w:ilvl="1" w:tplc="08090019" w:tentative="1">
+      <w:start w:val="1"/>
+      <w:numFmt w:val="lowerLetter"/>
+      <w:lvlText w:val="%2."/>
+      <w:lvlJc w:val="left"/>
+      <w:pPr>
+        <w:ind w:left="1440" w:hanging="360"/>
+      </w:pPr>
+    </w:lvl>
+    <w:lvl w:ilvl="2" w:tplc="0809001B" w:tentative="1">
+      <w:start w:val="1"/>
+      <w:numFmt w:val="lowerRoman"/>
+      <w:lvlText w:val="%3."/>
+      <w:lvlJc w:val="right"/>
+      <w:pPr>
+        <w:ind w:left="2160" w:hanging="180"/>
+      </w:pPr>
+    </w:lvl>
+    <w:lvl w:ilvl="3" w:tplc="0809000F" w:tentative="1">
+      <w:start w:val="1"/>
+      <w:numFmt w:val="decimal"/>
+      <w:lvlText w:val="%4."/>
+      <w:lvlJc w:val="left"/>
+      <w:pPr>
+        <w:ind w:left="2880" w:hanging="360"/>
+      </w:pPr>
+    </w:lvl>
+    <w:lvl w:ilvl="4" w:tplc="08090019" w:tentative="1">
+      <w:start w:val="1"/>
+      <w:numFmt w:val="lowerLetter"/>
+      <w:lvlText w:val="%5."/>
+      <w:lvlJc w:val="left"/>
+      <w:pPr>
+        <w:ind w:left="3600" w:hanging="360"/>
+      </w:pPr>
+    </w:lvl>
+    <w:lvl w:ilvl="5" w:tplc="0809001B" w:tentative="1">
+      <w:start w:val="1"/>
+      <w:numFmt w:val="lowerRoman"/>
+      <w:lvlText w:val="%6."/>
+      <w:lvlJc w:val="right"/>
+      <w:pPr>
+        <w:ind w:left="4320" w:hanging="180"/>
+      </w:pPr>
+    </w:lvl>
+    <w:lvl w:ilvl="6" w:tplc="0809000F" w:tentative="1">
+      <w:start w:val="1"/>
+      <w:numFmt w:val="decimal"/>
+      <w:lvlText w:val="%7."/>
+      <w:lvlJc w:val="left"/>
+      <w:pPr>
+        <w:ind w:left="5040" w:hanging="360"/>
+      </w:pPr>
+    </w:lvl>
+    <w:lvl w:ilvl="7" w:tplc="08090019" w:tentative="1">
+      <w:start w:val="1"/>
+      <w:numFmt w:val="lowerLetter"/>
+      <w:lvlText w:val="%8."/>
+      <w:lvlJc w:val="left"/>
+      <w:pPr>
+        <w:ind w:left="5760" w:hanging="360"/>
+      </w:pPr>
+    </w:lvl>
+    <w:lvl w:ilvl="8" w:tplc="0809001B" w:tentative="1">
+      <w:start w:val="1"/>
+      <w:numFmt w:val="lowerRoman"/>
+      <w:lvlText w:val="%9."/>
+      <w:lvlJc w:val="right"/>
+      <w:pPr>
+        <w:ind w:left="6480" w:hanging="180"/>
+      </w:pPr>
+    </w:lvl>
+  </w:abstractNum>
+  <w:abstractNum w:abstractNumId="3" w15:restartNumberingAfterBreak="0">
     <w:nsid w:val="32896243"/>
     <w:multiLevelType w:val="hybridMultilevel"/>
     <w:tmpl w:val="01D23F4E"/>
@@ -5784,7 +8211,93 @@
       </w:pPr>
     </w:lvl>
   </w:abstractNum>
-  <w:abstractNum w:abstractNumId="2">
+  <w:abstractNum w:abstractNumId="4" w15:restartNumberingAfterBreak="0">
+    <w:nsid w:val="357C196E"/>
+    <w:multiLevelType w:val="hybridMultilevel"/>
+    <w:tmpl w:val="6D16407C"/>
+    <w:lvl w:ilvl="0" w:tplc="0809000F">
+      <w:start w:val="1"/>
+      <w:numFmt w:val="decimal"/>
+      <w:lvlText w:val="%1."/>
+      <w:lvlJc w:val="left"/>
+      <w:pPr>
+        <w:ind w:left="720" w:hanging="360"/>
+      </w:pPr>
+    </w:lvl>
+    <w:lvl w:ilvl="1" w:tplc="08090019" w:tentative="1">
+      <w:start w:val="1"/>
+      <w:numFmt w:val="lowerLetter"/>
+      <w:lvlText w:val="%2."/>
+      <w:lvlJc w:val="left"/>
+      <w:pPr>
+        <w:ind w:left="1440" w:hanging="360"/>
+      </w:pPr>
+    </w:lvl>
+    <w:lvl w:ilvl="2" w:tplc="0809001B" w:tentative="1">
+      <w:start w:val="1"/>
+      <w:numFmt w:val="lowerRoman"/>
+      <w:lvlText w:val="%3."/>
+      <w:lvlJc w:val="right"/>
+      <w:pPr>
+        <w:ind w:left="2160" w:hanging="180"/>
+      </w:pPr>
+    </w:lvl>
+    <w:lvl w:ilvl="3" w:tplc="0809000F" w:tentative="1">
+      <w:start w:val="1"/>
+      <w:numFmt w:val="decimal"/>
+      <w:lvlText w:val="%4."/>
+      <w:lvlJc w:val="left"/>
+      <w:pPr>
+        <w:ind w:left="2880" w:hanging="360"/>
+      </w:pPr>
+    </w:lvl>
+    <w:lvl w:ilvl="4" w:tplc="08090019" w:tentative="1">
+      <w:start w:val="1"/>
+      <w:numFmt w:val="lowerLetter"/>
+      <w:lvlText w:val="%5."/>
+      <w:lvlJc w:val="left"/>
+      <w:pPr>
+        <w:ind w:left="3600" w:hanging="360"/>
+      </w:pPr>
+    </w:lvl>
+    <w:lvl w:ilvl="5" w:tplc="0809001B" w:tentative="1">
+      <w:start w:val="1"/>
+      <w:numFmt w:val="lowerRoman"/>
+      <w:lvlText w:val="%6."/>
+      <w:lvlJc w:val="right"/>
+      <w:pPr>
+        <w:ind w:left="4320" w:hanging="180"/>
+      </w:pPr>
+    </w:lvl>
+    <w:lvl w:ilvl="6" w:tplc="0809000F" w:tentative="1">
+      <w:start w:val="1"/>
+      <w:numFmt w:val="decimal"/>
+      <w:lvlText w:val="%7."/>
+      <w:lvlJc w:val="left"/>
+      <w:pPr>
+        <w:ind w:left="5040" w:hanging="360"/>
+      </w:pPr>
+    </w:lvl>
+    <w:lvl w:ilvl="7" w:tplc="08090019" w:tentative="1">
+      <w:start w:val="1"/>
+      <w:numFmt w:val="lowerLetter"/>
+      <w:lvlText w:val="%8."/>
+      <w:lvlJc w:val="left"/>
+      <w:pPr>
+        <w:ind w:left="5760" w:hanging="360"/>
+      </w:pPr>
+    </w:lvl>
+    <w:lvl w:ilvl="8" w:tplc="0809001B" w:tentative="1">
+      <w:start w:val="1"/>
+      <w:numFmt w:val="lowerRoman"/>
+      <w:lvlText w:val="%9."/>
+      <w:lvlJc w:val="right"/>
+      <w:pPr>
+        <w:ind w:left="6480" w:hanging="180"/>
+      </w:pPr>
+    </w:lvl>
+  </w:abstractNum>
+  <w:abstractNum w:abstractNumId="5" w15:restartNumberingAfterBreak="0">
     <w:nsid w:val="47862133"/>
     <w:multiLevelType w:val="hybridMultilevel"/>
     <w:tmpl w:val="9796E7C0"/>
@@ -5870,7 +8383,7 @@
       </w:pPr>
     </w:lvl>
   </w:abstractNum>
-  <w:abstractNum w:abstractNumId="3">
+  <w:abstractNum w:abstractNumId="6" w15:restartNumberingAfterBreak="0">
     <w:nsid w:val="53D83ADD"/>
     <w:multiLevelType w:val="hybridMultilevel"/>
     <w:tmpl w:val="EB98AFF0"/>
@@ -5956,7 +8469,7 @@
       </w:pPr>
     </w:lvl>
   </w:abstractNum>
-  <w:abstractNum w:abstractNumId="4">
+  <w:abstractNum w:abstractNumId="7" w15:restartNumberingAfterBreak="0">
     <w:nsid w:val="5B0F2758"/>
     <w:multiLevelType w:val="hybridMultilevel"/>
     <w:tmpl w:val="4C105198"/>
@@ -6042,7 +8555,93 @@
       </w:pPr>
     </w:lvl>
   </w:abstractNum>
-  <w:abstractNum w:abstractNumId="5">
+  <w:abstractNum w:abstractNumId="8" w15:restartNumberingAfterBreak="0">
+    <w:nsid w:val="5F273369"/>
+    <w:multiLevelType w:val="hybridMultilevel"/>
+    <w:tmpl w:val="DEE47C88"/>
+    <w:lvl w:ilvl="0" w:tplc="0809000F">
+      <w:start w:val="1"/>
+      <w:numFmt w:val="decimal"/>
+      <w:lvlText w:val="%1."/>
+      <w:lvlJc w:val="left"/>
+      <w:pPr>
+        <w:ind w:left="720" w:hanging="360"/>
+      </w:pPr>
+    </w:lvl>
+    <w:lvl w:ilvl="1" w:tplc="08090019" w:tentative="1">
+      <w:start w:val="1"/>
+      <w:numFmt w:val="lowerLetter"/>
+      <w:lvlText w:val="%2."/>
+      <w:lvlJc w:val="left"/>
+      <w:pPr>
+        <w:ind w:left="1440" w:hanging="360"/>
+      </w:pPr>
+    </w:lvl>
+    <w:lvl w:ilvl="2" w:tplc="0809001B" w:tentative="1">
+      <w:start w:val="1"/>
+      <w:numFmt w:val="lowerRoman"/>
+      <w:lvlText w:val="%3."/>
+      <w:lvlJc w:val="right"/>
+      <w:pPr>
+        <w:ind w:left="2160" w:hanging="180"/>
+      </w:pPr>
+    </w:lvl>
+    <w:lvl w:ilvl="3" w:tplc="0809000F" w:tentative="1">
+      <w:start w:val="1"/>
+      <w:numFmt w:val="decimal"/>
+      <w:lvlText w:val="%4."/>
+      <w:lvlJc w:val="left"/>
+      <w:pPr>
+        <w:ind w:left="2880" w:hanging="360"/>
+      </w:pPr>
+    </w:lvl>
+    <w:lvl w:ilvl="4" w:tplc="08090019" w:tentative="1">
+      <w:start w:val="1"/>
+      <w:numFmt w:val="lowerLetter"/>
+      <w:lvlText w:val="%5."/>
+      <w:lvlJc w:val="left"/>
+      <w:pPr>
+        <w:ind w:left="3600" w:hanging="360"/>
+      </w:pPr>
+    </w:lvl>
+    <w:lvl w:ilvl="5" w:tplc="0809001B" w:tentative="1">
+      <w:start w:val="1"/>
+      <w:numFmt w:val="lowerRoman"/>
+      <w:lvlText w:val="%6."/>
+      <w:lvlJc w:val="right"/>
+      <w:pPr>
+        <w:ind w:left="4320" w:hanging="180"/>
+      </w:pPr>
+    </w:lvl>
+    <w:lvl w:ilvl="6" w:tplc="0809000F" w:tentative="1">
+      <w:start w:val="1"/>
+      <w:numFmt w:val="decimal"/>
+      <w:lvlText w:val="%7."/>
+      <w:lvlJc w:val="left"/>
+      <w:pPr>
+        <w:ind w:left="5040" w:hanging="360"/>
+      </w:pPr>
+    </w:lvl>
+    <w:lvl w:ilvl="7" w:tplc="08090019" w:tentative="1">
+      <w:start w:val="1"/>
+      <w:numFmt w:val="lowerLetter"/>
+      <w:lvlText w:val="%8."/>
+      <w:lvlJc w:val="left"/>
+      <w:pPr>
+        <w:ind w:left="5760" w:hanging="360"/>
+      </w:pPr>
+    </w:lvl>
+    <w:lvl w:ilvl="8" w:tplc="0809001B" w:tentative="1">
+      <w:start w:val="1"/>
+      <w:numFmt w:val="lowerRoman"/>
+      <w:lvlText w:val="%9."/>
+      <w:lvlJc w:val="right"/>
+      <w:pPr>
+        <w:ind w:left="6480" w:hanging="180"/>
+      </w:pPr>
+    </w:lvl>
+  </w:abstractNum>
+  <w:abstractNum w:abstractNumId="9" w15:restartNumberingAfterBreak="0">
     <w:nsid w:val="639D40BF"/>
     <w:multiLevelType w:val="hybridMultilevel"/>
     <w:tmpl w:val="39B646FE"/>
@@ -6128,7 +8727,7 @@
       </w:pPr>
     </w:lvl>
   </w:abstractNum>
-  <w:abstractNum w:abstractNumId="6">
+  <w:abstractNum w:abstractNumId="10" w15:restartNumberingAfterBreak="0">
     <w:nsid w:val="65F066F3"/>
     <w:multiLevelType w:val="hybridMultilevel"/>
     <w:tmpl w:val="6EA87B30"/>
@@ -6215,25 +8814,37 @@
     </w:lvl>
   </w:abstractNum>
   <w:num w:numId="1">
+    <w:abstractNumId w:val="3"/>
+  </w:num>
+  <w:num w:numId="2">
+    <w:abstractNumId w:val="6"/>
+  </w:num>
+  <w:num w:numId="3">
     <w:abstractNumId w:val="1"/>
   </w:num>
-  <w:num w:numId="2">
-    <w:abstractNumId w:val="3"/>
+  <w:num w:numId="4">
+    <w:abstractNumId w:val="7"/>
   </w:num>
-  <w:num w:numId="3">
+  <w:num w:numId="5">
+    <w:abstractNumId w:val="9"/>
+  </w:num>
+  <w:num w:numId="6">
+    <w:abstractNumId w:val="5"/>
+  </w:num>
+  <w:num w:numId="7">
+    <w:abstractNumId w:val="10"/>
+  </w:num>
+  <w:num w:numId="8">
+    <w:abstractNumId w:val="8"/>
+  </w:num>
+  <w:num w:numId="9">
+    <w:abstractNumId w:val="2"/>
+  </w:num>
+  <w:num w:numId="10">
     <w:abstractNumId w:val="0"/>
   </w:num>
-  <w:num w:numId="4">
+  <w:num w:numId="11">
     <w:abstractNumId w:val="4"/>
-  </w:num>
-  <w:num w:numId="5">
-    <w:abstractNumId w:val="5"/>
-  </w:num>
-  <w:num w:numId="6">
-    <w:abstractNumId w:val="2"/>
-  </w:num>
-  <w:num w:numId="7">
-    <w:abstractNumId w:val="6"/>
   </w:num>
 </w:numbering>
 </file>
@@ -6410,7 +9021,7 @@
     <w:lsdException w:name="Table Web 2" w:semiHidden="1" w:unhideWhenUsed="1"/>
     <w:lsdException w:name="Table Web 3" w:semiHidden="1" w:unhideWhenUsed="1"/>
     <w:lsdException w:name="Balloon Text" w:semiHidden="1" w:unhideWhenUsed="1"/>
-    <w:lsdException w:name="Table Grid" w:uiPriority="39"/>
+    <w:lsdException w:name="Table Grid" w:uiPriority="59"/>
     <w:lsdException w:name="Table Theme" w:semiHidden="1" w:unhideWhenUsed="1"/>
     <w:lsdException w:name="Placeholder Text" w:semiHidden="1"/>
     <w:lsdException w:name="No Spacing" w:uiPriority="1" w:qFormat="1"/>
@@ -6675,6 +9286,28 @@
       <w:szCs w:val="26"/>
     </w:rPr>
   </w:style>
+  <w:style w:type="paragraph" w:styleId="Heading3">
+    <w:name w:val="heading 3"/>
+    <w:basedOn w:val="Normal"/>
+    <w:next w:val="Normal"/>
+    <w:link w:val="Heading3Char"/>
+    <w:uiPriority w:val="9"/>
+    <w:unhideWhenUsed/>
+    <w:qFormat/>
+    <w:rsid w:val="00D546BA"/>
+    <w:pPr>
+      <w:keepNext/>
+      <w:keepLines/>
+      <w:spacing w:before="40" w:after="0"/>
+      <w:outlineLvl w:val="2"/>
+    </w:pPr>
+    <w:rPr>
+      <w:rFonts w:asciiTheme="majorHAnsi" w:eastAsiaTheme="majorEastAsia" w:hAnsiTheme="majorHAnsi" w:cstheme="majorBidi"/>
+      <w:color w:val="1F4D78" w:themeColor="accent1" w:themeShade="7F"/>
+      <w:sz w:val="24"/>
+      <w:szCs w:val="24"/>
+    </w:rPr>
+  </w:style>
   <w:style w:type="character" w:default="1" w:styleId="DefaultParagraphFont">
     <w:name w:val="Default Paragraph Font"/>
     <w:uiPriority w:val="1"/>
@@ -6825,7 +9458,7 @@
   <w:style w:type="table" w:styleId="TableGrid">
     <w:name w:val="Table Grid"/>
     <w:basedOn w:val="TableNormal"/>
-    <w:uiPriority w:val="39"/>
+    <w:uiPriority w:val="59"/>
     <w:rsid w:val="00EC2DC4"/>
     <w:pPr>
       <w:spacing w:after="0" w:line="240" w:lineRule="auto"/>
@@ -7065,6 +9698,135 @@
       <w:contextualSpacing/>
     </w:pPr>
   </w:style>
+  <w:style w:type="paragraph" w:styleId="Bibliography">
+    <w:name w:val="Bibliography"/>
+    <w:basedOn w:val="Normal"/>
+    <w:next w:val="Normal"/>
+    <w:uiPriority w:val="37"/>
+    <w:unhideWhenUsed/>
+    <w:rsid w:val="0035527C"/>
+  </w:style>
+  <w:style w:type="character" w:customStyle="1" w:styleId="Heading3Char">
+    <w:name w:val="Heading 3 Char"/>
+    <w:basedOn w:val="DefaultParagraphFont"/>
+    <w:link w:val="Heading3"/>
+    <w:uiPriority w:val="9"/>
+    <w:rsid w:val="00D546BA"/>
+    <w:rPr>
+      <w:rFonts w:asciiTheme="majorHAnsi" w:eastAsiaTheme="majorEastAsia" w:hAnsiTheme="majorHAnsi" w:cstheme="majorBidi"/>
+      <w:color w:val="1F4D78" w:themeColor="accent1" w:themeShade="7F"/>
+      <w:sz w:val="24"/>
+      <w:szCs w:val="24"/>
+    </w:rPr>
+  </w:style>
+  <w:style w:type="paragraph" w:styleId="TOC3">
+    <w:name w:val="toc 3"/>
+    <w:basedOn w:val="Normal"/>
+    <w:next w:val="Normal"/>
+    <w:autoRedefine/>
+    <w:uiPriority w:val="39"/>
+    <w:unhideWhenUsed/>
+    <w:rsid w:val="00A53F58"/>
+    <w:pPr>
+      <w:spacing w:after="100"/>
+      <w:ind w:left="440"/>
+    </w:pPr>
+  </w:style>
+  <w:style w:type="paragraph" w:styleId="NormalWeb">
+    <w:name w:val="Normal (Web)"/>
+    <w:basedOn w:val="Normal"/>
+    <w:uiPriority w:val="99"/>
+    <w:semiHidden/>
+    <w:unhideWhenUsed/>
+    <w:rsid w:val="00DA54E2"/>
+    <w:pPr>
+      <w:spacing w:before="100" w:beforeAutospacing="1" w:after="100" w:afterAutospacing="1" w:line="240" w:lineRule="auto"/>
+    </w:pPr>
+    <w:rPr>
+      <w:rFonts w:ascii="Times New Roman" w:eastAsia="Times New Roman" w:hAnsi="Times New Roman" w:cs="Times New Roman"/>
+      <w:sz w:val="24"/>
+      <w:szCs w:val="24"/>
+      <w:lang w:eastAsia="en-GB"/>
+    </w:rPr>
+  </w:style>
+  <w:style w:type="character" w:customStyle="1" w:styleId="apple-converted-space">
+    <w:name w:val="apple-converted-space"/>
+    <w:basedOn w:val="DefaultParagraphFont"/>
+    <w:rsid w:val="00DA54E2"/>
+  </w:style>
+  <w:style w:type="character" w:styleId="HTMLCode">
+    <w:name w:val="HTML Code"/>
+    <w:basedOn w:val="DefaultParagraphFont"/>
+    <w:uiPriority w:val="99"/>
+    <w:semiHidden/>
+    <w:unhideWhenUsed/>
+    <w:rsid w:val="00DA54E2"/>
+    <w:rPr>
+      <w:rFonts w:ascii="Courier New" w:eastAsia="Times New Roman" w:hAnsi="Courier New" w:cs="Courier New"/>
+      <w:sz w:val="20"/>
+      <w:szCs w:val="20"/>
+    </w:rPr>
+  </w:style>
+  <w:style w:type="paragraph" w:styleId="HTMLPreformatted">
+    <w:name w:val="HTML Preformatted"/>
+    <w:basedOn w:val="Normal"/>
+    <w:link w:val="HTMLPreformattedChar"/>
+    <w:uiPriority w:val="99"/>
+    <w:semiHidden/>
+    <w:unhideWhenUsed/>
+    <w:rsid w:val="00DA54E2"/>
+    <w:pPr>
+      <w:tabs>
+        <w:tab w:val="left" w:pos="916"/>
+        <w:tab w:val="left" w:pos="1832"/>
+        <w:tab w:val="left" w:pos="2748"/>
+        <w:tab w:val="left" w:pos="3664"/>
+        <w:tab w:val="left" w:pos="4580"/>
+        <w:tab w:val="left" w:pos="5496"/>
+        <w:tab w:val="left" w:pos="6412"/>
+        <w:tab w:val="left" w:pos="7328"/>
+        <w:tab w:val="left" w:pos="8244"/>
+        <w:tab w:val="left" w:pos="9160"/>
+        <w:tab w:val="left" w:pos="10076"/>
+        <w:tab w:val="left" w:pos="10992"/>
+        <w:tab w:val="left" w:pos="11908"/>
+        <w:tab w:val="left" w:pos="12824"/>
+        <w:tab w:val="left" w:pos="13740"/>
+        <w:tab w:val="left" w:pos="14656"/>
+      </w:tabs>
+      <w:spacing w:after="0" w:line="240" w:lineRule="auto"/>
+    </w:pPr>
+    <w:rPr>
+      <w:rFonts w:ascii="Courier New" w:eastAsia="Times New Roman" w:hAnsi="Courier New" w:cs="Courier New"/>
+      <w:sz w:val="20"/>
+      <w:szCs w:val="20"/>
+      <w:lang w:eastAsia="en-GB"/>
+    </w:rPr>
+  </w:style>
+  <w:style w:type="character" w:customStyle="1" w:styleId="HTMLPreformattedChar">
+    <w:name w:val="HTML Preformatted Char"/>
+    <w:basedOn w:val="DefaultParagraphFont"/>
+    <w:link w:val="HTMLPreformatted"/>
+    <w:uiPriority w:val="99"/>
+    <w:semiHidden/>
+    <w:rsid w:val="00DA54E2"/>
+    <w:rPr>
+      <w:rFonts w:ascii="Courier New" w:eastAsia="Times New Roman" w:hAnsi="Courier New" w:cs="Courier New"/>
+      <w:sz w:val="20"/>
+      <w:szCs w:val="20"/>
+      <w:lang w:eastAsia="en-GB"/>
+    </w:rPr>
+  </w:style>
+  <w:style w:type="character" w:customStyle="1" w:styleId="code-keyword">
+    <w:name w:val="code-keyword"/>
+    <w:basedOn w:val="DefaultParagraphFont"/>
+    <w:rsid w:val="00DA54E2"/>
+  </w:style>
+  <w:style w:type="character" w:customStyle="1" w:styleId="code-string">
+    <w:name w:val="code-string"/>
+    <w:basedOn w:val="DefaultParagraphFont"/>
+    <w:rsid w:val="00DA54E2"/>
+  </w:style>
 </w:styles>
 </file>
 
@@ -7141,12 +9903,12 @@
 
 <file path=word/glossary/fontTable.xml><?xml version="1.0" encoding="utf-8"?>
 <w:fonts xmlns:mc="http://schemas.openxmlformats.org/markup-compatibility/2006" xmlns:r="http://schemas.openxmlformats.org/officeDocument/2006/relationships" xmlns:w="http://schemas.openxmlformats.org/wordprocessingml/2006/main" xmlns:w14="http://schemas.microsoft.com/office/word/2010/wordml" xmlns:w15="http://schemas.microsoft.com/office/word/2012/wordml" mc:Ignorable="w14 w15">
-  <w:font w:name="Calibri">
-    <w:panose1 w:val="020F0502020204030204"/>
-    <w:charset w:val="00"/>
-    <w:family w:val="swiss"/>
+  <w:font w:name="Symbol">
+    <w:panose1 w:val="05050102010706020507"/>
+    <w:charset w:val="02"/>
+    <w:family w:val="roman"/>
     <w:pitch w:val="variable"/>
-    <w:sig w:usb0="E00002FF" w:usb1="4000ACFF" w:usb2="00000001" w:usb3="00000000" w:csb0="0000019F" w:csb1="00000000"/>
+    <w:sig w:usb0="00000000" w:usb1="10000000" w:usb2="00000000" w:usb3="00000000" w:csb0="80000000" w:csb1="00000000"/>
   </w:font>
   <w:font w:name="Times New Roman">
     <w:panose1 w:val="02020603050405020304"/>
@@ -7154,6 +9916,27 @@
     <w:family w:val="roman"/>
     <w:pitch w:val="variable"/>
     <w:sig w:usb0="E0002AFF" w:usb1="C0007841" w:usb2="00000009" w:usb3="00000000" w:csb0="000001FF" w:csb1="00000000"/>
+  </w:font>
+  <w:font w:name="Courier New">
+    <w:panose1 w:val="02070309020205020404"/>
+    <w:charset w:val="00"/>
+    <w:family w:val="modern"/>
+    <w:pitch w:val="fixed"/>
+    <w:sig w:usb0="E0002AFF" w:usb1="C0007843" w:usb2="00000009" w:usb3="00000000" w:csb0="000001FF" w:csb1="00000000"/>
+  </w:font>
+  <w:font w:name="Wingdings">
+    <w:panose1 w:val="05000000000000000000"/>
+    <w:charset w:val="02"/>
+    <w:family w:val="auto"/>
+    <w:pitch w:val="variable"/>
+    <w:sig w:usb0="00000000" w:usb1="10000000" w:usb2="00000000" w:usb3="00000000" w:csb0="80000000" w:csb1="00000000"/>
+  </w:font>
+  <w:font w:name="Calibri">
+    <w:panose1 w:val="020F0502020204030204"/>
+    <w:charset w:val="00"/>
+    <w:family w:val="swiss"/>
+    <w:pitch w:val="variable"/>
+    <w:sig w:usb0="E00002FF" w:usb1="4000ACFF" w:usb2="00000001" w:usb3="00000000" w:csb0="0000019F" w:csb1="00000000"/>
   </w:font>
   <w:font w:name="Calibri Light">
     <w:panose1 w:val="020F0302020204030204"/>
@@ -7168,6 +9951,20 @@
     <w:family w:val="swiss"/>
     <w:pitch w:val="variable"/>
     <w:sig w:usb0="E1002EFF" w:usb1="C000605B" w:usb2="00000029" w:usb3="00000000" w:csb0="000101FF" w:csb1="00000000"/>
+  </w:font>
+  <w:font w:name="Segoe UI">
+    <w:panose1 w:val="020B0502040204020203"/>
+    <w:charset w:val="00"/>
+    <w:family w:val="swiss"/>
+    <w:pitch w:val="variable"/>
+    <w:sig w:usb0="E10022FF" w:usb1="C000E47F" w:usb2="00000029" w:usb3="00000000" w:csb0="000001DF" w:csb1="00000000"/>
+  </w:font>
+  <w:font w:name="Consolas">
+    <w:panose1 w:val="020B0609020204030204"/>
+    <w:charset w:val="00"/>
+    <w:family w:val="modern"/>
+    <w:pitch w:val="fixed"/>
+    <w:sig w:usb0="E10002FF" w:usb1="4000FCFF" w:usb2="00000009" w:usb3="00000000" w:csb0="0000019F" w:csb1="00000000"/>
   </w:font>
 </w:fonts>
 </file>
@@ -7192,7 +9989,9 @@
     <w:rsid w:val="006E73A0"/>
     <w:rsid w:val="006F462C"/>
     <w:rsid w:val="00750122"/>
+    <w:rsid w:val="008A1122"/>
     <w:rsid w:val="00AD2102"/>
+    <w:rsid w:val="00AE23F0"/>
     <w:rsid w:val="00BA5FB0"/>
     <w:rsid w:val="00BE0D2C"/>
   </w:rsids>
@@ -7933,7 +10732,71 @@
 </file>
 
 <file path=customXml/item2.xml><?xml version="1.0" encoding="utf-8"?>
-<b:Sources xmlns:b="http://schemas.openxmlformats.org/officeDocument/2006/bibliography" xmlns="http://schemas.openxmlformats.org/officeDocument/2006/bibliography" SelectedStyle="\APASixthEditionOfficeOnline.xsl" StyleName="APA" Version="6"/>
+<b:Sources xmlns:b="http://schemas.openxmlformats.org/officeDocument/2006/bibliography" xmlns="http://schemas.openxmlformats.org/officeDocument/2006/bibliography" SelectedStyle="\APASixthEditionOfficeOnline.xsl" StyleName="APA" Version="6">
+  <b:Source>
+    <b:Tag>str</b:Tag>
+    <b:SourceType>InternetSite</b:SourceType>
+    <b:Guid>{2336EC61-41F2-4ACC-BC13-AD98D7490BEA}</b:Guid>
+    <b:Author>
+      <b:Author>
+        <b:NameList>
+          <b:Person>
+            <b:Last>stripe</b:Last>
+          </b:Person>
+        </b:NameList>
+      </b:Author>
+    </b:Author>
+    <b:Title>Integrating Checkout</b:Title>
+    <b:InternetSiteTitle>stripe</b:InternetSiteTitle>
+    <b:URL>https://stripe.com/docs/tutorials/checkout</b:URL>
+    <b:RefOrder>1</b:RefOrder>
+  </b:Source>
+  <b:Source>
+    <b:Tag>Rah13</b:Tag>
+    <b:SourceType>InternetSite</b:SourceType>
+    <b:Guid>{5D6B8F7B-542B-48C7-8D91-0337E20C20A4}</b:Guid>
+    <b:Author>
+      <b:Author>
+        <b:NameList>
+          <b:Person>
+            <b:Last>Singh</b:Last>
+            <b:First>Rahul</b:First>
+            <b:Middle>Rajat</b:Middle>
+          </b:Person>
+        </b:NameList>
+      </b:Author>
+    </b:Author>
+    <b:Title>A Beginner's Tutorial for Understanding Filters and Attributes in ASP.NET MVC</b:Title>
+    <b:InternetSiteTitle>Code Project</b:InternetSiteTitle>
+    <b:Year>2013</b:Year>
+    <b:Month>April</b:Month>
+    <b:Day>15</b:Day>
+    <b:URL>http://www.codeproject.com/Articles/577776/Filters-and-Attributes-in-ASPNET-MVC</b:URL>
+    <b:RefOrder>2</b:RefOrder>
+  </b:Source>
+  <b:Source>
+    <b:Tag>Moh14</b:Tag>
+    <b:SourceType>InternetSite</b:SourceType>
+    <b:Guid>{AAB64770-6772-4DBA-91CE-BD3CEE1B3F7D}</b:Guid>
+    <b:Author>
+      <b:Author>
+        <b:NameList>
+          <b:Person>
+            <b:Last>Kumar</b:Last>
+            <b:First>Mohit</b:First>
+          </b:Person>
+        </b:NameList>
+      </b:Author>
+    </b:Author>
+    <b:Title>Facebook SDK Vulnerability Puts Millions of Smartphone Users' Accounts at Risk</b:Title>
+    <b:InternetSiteTitle>The Hacker News</b:InternetSiteTitle>
+    <b:Year>2014</b:Year>
+    <b:Month>July</b:Month>
+    <b:Day>03</b:Day>
+    <b:URL>http://thehackernews.com/2014/07/facebook-sdk-vulnerability-puts.html</b:URL>
+    <b:RefOrder>3</b:RefOrder>
+  </b:Source>
+</b:Sources>
 </file>
 
 <file path=customXml/itemProps1.xml><?xml version="1.0" encoding="utf-8"?>
@@ -7945,7 +10808,7 @@
 </file>
 
 <file path=customXml/itemProps2.xml><?xml version="1.0" encoding="utf-8"?>
-<ds:datastoreItem xmlns:ds="http://schemas.openxmlformats.org/officeDocument/2006/customXml" ds:itemID="{AA7EA52B-C4C2-43A3-B083-CD1B0D1BBA8A}">
+<ds:datastoreItem xmlns:ds="http://schemas.openxmlformats.org/officeDocument/2006/customXml" ds:itemID="{21B8A50D-629D-4D0F-B79C-7A8E43E7B20A}">
   <ds:schemaRefs>
     <ds:schemaRef ds:uri="http://schemas.openxmlformats.org/officeDocument/2006/bibliography"/>
   </ds:schemaRefs>

</xml_diff>